<commit_message>
Updated Projecttext and ProjectPlan
</commit_message>
<xml_diff>
--- a/doc/IP5_Projecttext.docx
+++ b/doc/IP5_Projecttext.docx
@@ -2925,8 +2925,6 @@
       <w:r>
         <w:t>Das Ergebnis dieses Prozesses ist eine Liste von Gruppen von Ausdrücken. Die Ausdrücke einer Gruppe sollten hierbei gleichbedeutend sein. Da wir wissen, dass die Ausdrücke das Resultat von Transkriptionen derselben Audiodatei sind, sollten die Ausdrücke bis auf die Schreibweise identisch sein. Fehlerhafte Transkriptionen, schlechte Alignment-Ergebnisse und fehlerhaftes Zusammenbauen der Ausdrucksgruppen verschlechtern jedoch das Ergebnis. Deshalb müssen wir einen Weg finden, das generierte Alignment qualitativ zu bewerten.</w:t>
       </w:r>
-      <w:bookmarkStart w:id="11" w:name="_GoBack"/>
-      <w:bookmarkEnd w:id="11"/>
     </w:p>
     <w:p>
       <w:pPr>
@@ -3504,21 +3502,297 @@
       <w:pPr>
         <w:pStyle w:val="berschrift3"/>
       </w:pPr>
-      <w:bookmarkStart w:id="12" w:name="_Toc499555336"/>
+      <w:bookmarkStart w:id="11" w:name="_Toc499555336"/>
       <w:r>
         <w:t>Fehlerkorrektur</w:t>
       </w:r>
+      <w:bookmarkEnd w:id="11"/>
+    </w:p>
+    <w:p>
+      <w:pPr>
+        <w:pStyle w:val="berschrift3"/>
+      </w:pPr>
+      <w:bookmarkStart w:id="12" w:name="_Toc499555337"/>
+      <w:r>
+        <w:t>Ergebnis</w:t>
+      </w:r>
       <w:bookmarkEnd w:id="12"/>
     </w:p>
     <w:p>
-      <w:pPr>
-        <w:pStyle w:val="berschrift3"/>
-      </w:pPr>
-      <w:bookmarkStart w:id="13" w:name="_Toc499555337"/>
-      <w:r>
-        <w:t>Ergebnis</w:t>
-      </w:r>
+      <w:r>
+        <w:br w:type="page"/>
+      </w:r>
+    </w:p>
+    <w:p>
+      <w:pPr>
+        <w:pStyle w:val="berschrift2"/>
+      </w:pPr>
+      <w:bookmarkStart w:id="13" w:name="_GoBack"/>
       <w:bookmarkEnd w:id="13"/>
+      <w:r>
+        <w:rPr>
+          <w:highlight w:val="yellow"/>
+        </w:rPr>
+        <w:lastRenderedPageBreak/>
+        <w:t>Gold Standard für Task 1 Wort Alignierung</w:t>
+      </w:r>
+      <w:r>
+        <w:t xml:space="preserve"> </w:t>
+      </w:r>
+    </w:p>
+    <w:p>
+      <w:r>
+        <w:t>Wir haben einen Goldstandard für die Alignierung von Wörtern aus Task 1 erstellt, mit diesem werden wir die verschiedenen Methoden zur Alignierung messen und so vergleichen können.</w:t>
+      </w:r>
+    </w:p>
+    <w:p>
+      <w:r>
+        <w:t xml:space="preserve">Sie </w:t>
+      </w:r>
+      <w:r>
+        <w:t xml:space="preserve">können diesen in folgendem File </w:t>
+      </w:r>
+      <w:r>
+        <w:object w:dxaOrig="1487" w:dyaOrig="992" w14:anchorId="5E30B683">
+          <v:shapetype id="_x0000_t75" coordsize="21600,21600" o:spt="75" o:preferrelative="t" path="m@4@5l@4@11@9@11@9@5xe" filled="f" stroked="f">
+            <v:stroke joinstyle="miter"/>
+            <v:formulas>
+              <v:f eqn="if lineDrawn pixelLineWidth 0"/>
+              <v:f eqn="sum @0 1 0"/>
+              <v:f eqn="sum 0 0 @1"/>
+              <v:f eqn="prod @2 1 2"/>
+              <v:f eqn="prod @3 21600 pixelWidth"/>
+              <v:f eqn="prod @3 21600 pixelHeight"/>
+              <v:f eqn="sum @0 0 1"/>
+              <v:f eqn="prod @6 1 2"/>
+              <v:f eqn="prod @7 21600 pixelWidth"/>
+              <v:f eqn="sum @8 21600 0"/>
+              <v:f eqn="prod @7 21600 pixelHeight"/>
+              <v:f eqn="sum @10 21600 0"/>
+            </v:formulas>
+            <v:path o:extrusionok="f" gradientshapeok="t" o:connecttype="rect"/>
+            <o:lock v:ext="edit" aspectratio="t"/>
+          </v:shapetype>
+          <v:shape id="_x0000_i1025" type="#_x0000_t75" style="width:36.75pt;height:24.4pt" o:ole="">
+            <v:imagedata r:id="rId13" o:title=""/>
+          </v:shape>
+          <o:OLEObject Type="Embed" ProgID="Package" ShapeID="_x0000_i1025" DrawAspect="Icon" ObjectID="_1574085515" r:id="rId14"/>
+        </w:object>
+      </w:r>
+      <w:r>
+        <w:t xml:space="preserve"> sehen.</w:t>
+      </w:r>
+    </w:p>
+    <w:p>
+      <w:r>
+        <w:t xml:space="preserve">Wir haben zum Testen folgende </w:t>
+      </w:r>
+      <w:r>
+        <w:t>GOLD_STANDARD_SET = [2048, 2095, 2080, 2358, 2374</w:t>
+      </w:r>
+      <w:r>
+        <w:t xml:space="preserve">, </w:t>
+      </w:r>
+      <w:r>
+        <w:t>1842, 1851, 1930, 1934, 1967]</w:t>
+      </w:r>
+      <w:r>
+        <w:t xml:space="preserve"> Satzgruppen genommen. </w:t>
+      </w:r>
+    </w:p>
+    <w:p/>
+    <w:p>
+      <w:pPr>
+        <w:pStyle w:val="berschrift2"/>
+      </w:pPr>
+      <w:r>
+        <w:rPr>
+          <w:highlight w:val="yellow"/>
+        </w:rPr>
+        <w:t>Interpolation von fehlenden Wörtern</w:t>
+      </w:r>
+    </w:p>
+    <w:p>
+      <w:r>
+        <w:t>bad sentence:</w:t>
+      </w:r>
+    </w:p>
+    <w:p>
+      <w:r>
+        <w:t xml:space="preserve">Es isch so </w:t>
+      </w:r>
+      <w:proofErr w:type="gramStart"/>
+      <w:r>
+        <w:t>das</w:t>
+      </w:r>
+      <w:proofErr w:type="gramEnd"/>
+      <w:r>
+        <w:t xml:space="preserve"> mich sThema interessiert hät aso ich mags nöd weg em Job noch, *** aso mi intressiert würklich und es isch cool***</w:t>
+      </w:r>
+    </w:p>
+    <w:p/>
+    <w:p>
+      <w:r>
+        <w:t>improved sentence:</w:t>
+      </w:r>
+    </w:p>
+    <w:p>
+      <w:r>
+        <w:t xml:space="preserve">Es isch so </w:t>
+      </w:r>
+      <w:proofErr w:type="gramStart"/>
+      <w:r>
+        <w:t>das</w:t>
+      </w:r>
+      <w:proofErr w:type="gramEnd"/>
+      <w:r>
+        <w:t xml:space="preserve"> mich sThema interessiert hät aso ich mags nöd weg em Job noch, äm- aso mi intressiert würklich und es isch cool***</w:t>
+      </w:r>
+    </w:p>
+    <w:p/>
+    <w:p>
+      <w:pPr>
+        <w:rPr>
+          <w:lang w:val="en-US"/>
+        </w:rPr>
+      </w:pPr>
+      <w:r>
+        <w:rPr>
+          <w:lang w:val="en-US"/>
+        </w:rPr>
+        <w:t xml:space="preserve">improved </w:t>
+      </w:r>
+      <w:proofErr w:type="gramStart"/>
+      <w:r>
+        <w:rPr>
+          <w:lang w:val="en-US"/>
+        </w:rPr>
+        <w:t>sentence(</w:t>
+      </w:r>
+      <w:proofErr w:type="gramEnd"/>
+      <w:r>
+        <w:rPr>
+          <w:lang w:val="en-US"/>
+        </w:rPr>
+        <w:t>with additional word filter):</w:t>
+      </w:r>
+    </w:p>
+    <w:p>
+      <w:r>
+        <w:t xml:space="preserve">Es </w:t>
+      </w:r>
+      <w:proofErr w:type="spellStart"/>
+      <w:r>
+        <w:t>isch</w:t>
+      </w:r>
+      <w:proofErr w:type="spellEnd"/>
+      <w:r>
+        <w:t xml:space="preserve"> so </w:t>
+      </w:r>
+      <w:proofErr w:type="gramStart"/>
+      <w:r>
+        <w:t>das</w:t>
+      </w:r>
+      <w:proofErr w:type="gramEnd"/>
+      <w:r>
+        <w:t xml:space="preserve"> mich </w:t>
+      </w:r>
+      <w:proofErr w:type="spellStart"/>
+      <w:r>
+        <w:t>sThema</w:t>
+      </w:r>
+      <w:proofErr w:type="spellEnd"/>
+      <w:r>
+        <w:t xml:space="preserve"> interessiert </w:t>
+      </w:r>
+      <w:proofErr w:type="spellStart"/>
+      <w:r>
+        <w:t>hät</w:t>
+      </w:r>
+      <w:proofErr w:type="spellEnd"/>
+      <w:r>
+        <w:t xml:space="preserve"> </w:t>
+      </w:r>
+      <w:proofErr w:type="spellStart"/>
+      <w:r>
+        <w:t>aso</w:t>
+      </w:r>
+      <w:proofErr w:type="spellEnd"/>
+      <w:r>
+        <w:t xml:space="preserve"> ich </w:t>
+      </w:r>
+      <w:proofErr w:type="spellStart"/>
+      <w:r>
+        <w:t>mags</w:t>
+      </w:r>
+      <w:proofErr w:type="spellEnd"/>
+      <w:r>
+        <w:t xml:space="preserve"> </w:t>
+      </w:r>
+      <w:proofErr w:type="spellStart"/>
+      <w:r>
+        <w:t>nöd</w:t>
+      </w:r>
+      <w:proofErr w:type="spellEnd"/>
+      <w:r>
+        <w:t xml:space="preserve"> weg </w:t>
+      </w:r>
+      <w:proofErr w:type="spellStart"/>
+      <w:r>
+        <w:t>em</w:t>
+      </w:r>
+      <w:proofErr w:type="spellEnd"/>
+      <w:r>
+        <w:t xml:space="preserve"> Job noch, </w:t>
+      </w:r>
+      <w:proofErr w:type="spellStart"/>
+      <w:r>
+        <w:t>äm</w:t>
+      </w:r>
+      <w:proofErr w:type="spellEnd"/>
+      <w:r>
+        <w:t xml:space="preserve">- </w:t>
+      </w:r>
+      <w:proofErr w:type="spellStart"/>
+      <w:r>
+        <w:t>aso</w:t>
+      </w:r>
+      <w:proofErr w:type="spellEnd"/>
+      <w:r>
+        <w:t xml:space="preserve"> mi </w:t>
+      </w:r>
+      <w:proofErr w:type="spellStart"/>
+      <w:r>
+        <w:t>intressiert</w:t>
+      </w:r>
+      <w:proofErr w:type="spellEnd"/>
+      <w:r>
+        <w:t xml:space="preserve"> </w:t>
+      </w:r>
+      <w:proofErr w:type="spellStart"/>
+      <w:r>
+        <w:t>würklich</w:t>
+      </w:r>
+      <w:proofErr w:type="spellEnd"/>
+      <w:r>
+        <w:t xml:space="preserve"> und es </w:t>
+      </w:r>
+      <w:proofErr w:type="spellStart"/>
+      <w:r>
+        <w:t>isch</w:t>
+      </w:r>
+      <w:proofErr w:type="spellEnd"/>
+      <w:r>
+        <w:t xml:space="preserve"> </w:t>
+      </w:r>
+      <w:proofErr w:type="spellStart"/>
+      <w:r>
+        <w:t>kuul</w:t>
+      </w:r>
+      <w:proofErr w:type="spellEnd"/>
+      <w:r>
+        <w:t>.</w:t>
+      </w:r>
     </w:p>
     <w:p>
       <w:pPr>
@@ -3529,9 +3803,6 @@
           <w:szCs w:val="26"/>
         </w:rPr>
       </w:pPr>
-      <w:r>
-        <w:br w:type="page"/>
-      </w:r>
     </w:p>
     <w:p>
       <w:pPr>
@@ -3539,7 +3810,6 @@
       </w:pPr>
       <w:bookmarkStart w:id="14" w:name="_Toc499555338"/>
       <w:r>
-        <w:lastRenderedPageBreak/>
         <w:t>Task 2</w:t>
       </w:r>
       <w:bookmarkEnd w:id="14"/>
@@ -4742,7 +5012,7 @@
 </file>
 
 <file path=customXml/itemProps1.xml><?xml version="1.0" encoding="utf-8"?>
-<ds:datastoreItem xmlns:ds="http://schemas.openxmlformats.org/officeDocument/2006/customXml" ds:itemID="{37257191-D0B1-4C98-8850-1DCC8E65824E}">
+<ds:datastoreItem xmlns:ds="http://schemas.openxmlformats.org/officeDocument/2006/customXml" ds:itemID="{974FD938-5F5A-46B3-9D3A-08AE84481FC7}">
   <ds:schemaRefs>
     <ds:schemaRef ds:uri="http://schemas.openxmlformats.org/officeDocument/2006/bibliography"/>
   </ds:schemaRefs>

</xml_diff>

<commit_message>
Ablauf für Task 1
</commit_message>
<xml_diff>
--- a/doc/IP5_Projecttext.docx
+++ b/doc/IP5_Projecttext.docx
@@ -2966,7 +2966,7 @@
         <w:rPr>
           <w:b/>
         </w:rPr>
-        <w:t>Leventshtein</w:t>
+        <w:t>Levenshtein</w:t>
       </w:r>
       <w:proofErr w:type="spellEnd"/>
       <w:r>
@@ -3011,7 +3011,7 @@
         <w:rPr>
           <w:b/>
         </w:rPr>
-        <w:t>Leventshtein</w:t>
+        <w:t>Levenshtein</w:t>
       </w:r>
       <w:proofErr w:type="spellEnd"/>
       <w:r>
@@ -3056,48 +3056,56 @@
       </w:hyperlink>
     </w:p>
     <w:p>
-      <w:r>
+      <w:hyperlink r:id="rId9" w:history="1">
+        <w:r>
+          <w:rPr>
+            <w:rStyle w:val="Hyperlink"/>
+          </w:rPr>
+          <w:t>https://pypi.python.org/pypi/weighted-levenshtein/0.1</w:t>
+        </w:r>
+      </w:hyperlink>
+      <w:r>
+        <w:t xml:space="preserve"> </w:t>
+      </w:r>
+    </w:p>
+    <w:p>
+      <w:pPr>
+        <w:rPr>
+          <w:b/>
+        </w:rPr>
+      </w:pPr>
+      <w:r>
+        <w:rPr>
+          <w:b/>
+        </w:rPr>
         <w:lastRenderedPageBreak/>
-        <w:t>https://pypi.python.org/pypi/weighted-levenshtein/0.1</w:t>
-      </w:r>
-    </w:p>
-    <w:p>
-      <w:pPr>
+        <w:t>Damerau-</w:t>
+      </w:r>
+      <w:proofErr w:type="spellStart"/>
+      <w:r>
         <w:rPr>
           <w:b/>
         </w:rPr>
-      </w:pPr>
+        <w:t>Levenshtein</w:t>
+      </w:r>
+      <w:proofErr w:type="spellEnd"/>
       <w:r>
         <w:rPr>
           <w:b/>
         </w:rPr>
-        <w:t>Damerau-</w:t>
-      </w:r>
-      <w:proofErr w:type="spellStart"/>
-      <w:r>
-        <w:rPr>
-          <w:b/>
-        </w:rPr>
+        <w:t>-Distanz</w:t>
+      </w:r>
+    </w:p>
+    <w:p>
+      <w:r>
+        <w:t xml:space="preserve">Die Operationen der </w:t>
+      </w:r>
+      <w:proofErr w:type="spellStart"/>
+      <w:r>
         <w:t>Levenshtein</w:t>
       </w:r>
       <w:proofErr w:type="spellEnd"/>
       <w:r>
-        <w:rPr>
-          <w:b/>
-        </w:rPr>
-        <w:t>-Distanz</w:t>
-      </w:r>
-    </w:p>
-    <w:p>
-      <w:r>
-        <w:t xml:space="preserve">Die Operationen der </w:t>
-      </w:r>
-      <w:proofErr w:type="spellStart"/>
-      <w:r>
-        <w:t>Levenshtein</w:t>
-      </w:r>
-      <w:proofErr w:type="spellEnd"/>
-      <w:r>
         <w:t xml:space="preserve"> Distanz wird um Transponieren</w:t>
       </w:r>
       <w:r>
@@ -3105,7 +3113,7 @@
       </w:r>
     </w:p>
     <w:p>
-      <w:hyperlink r:id="rId9" w:history="1">
+      <w:hyperlink r:id="rId10" w:history="1">
         <w:r>
           <w:rPr>
             <w:rStyle w:val="Hyperlink"/>
@@ -3153,7 +3161,7 @@
       </w:r>
     </w:p>
     <w:p>
-      <w:hyperlink r:id="rId10" w:history="1">
+      <w:hyperlink r:id="rId11" w:history="1">
         <w:r>
           <w:rPr>
             <w:rStyle w:val="Hyperlink"/>
@@ -3227,7 +3235,7 @@
       </w:r>
     </w:p>
     <w:p>
-      <w:hyperlink r:id="rId11" w:history="1">
+      <w:hyperlink r:id="rId12" w:history="1">
         <w:r>
           <w:rPr>
             <w:rStyle w:val="Hyperlink"/>
@@ -3456,7 +3464,7 @@
                     <pic:cNvPicPr/>
                   </pic:nvPicPr>
                   <pic:blipFill>
-                    <a:blip r:embed="rId12"/>
+                    <a:blip r:embed="rId13"/>
                     <a:stretch>
                       <a:fillRect/>
                     </a:stretch>
@@ -3527,8 +3535,6 @@
       <w:pPr>
         <w:pStyle w:val="berschrift2"/>
       </w:pPr>
-      <w:bookmarkStart w:id="13" w:name="_GoBack"/>
-      <w:bookmarkEnd w:id="13"/>
       <w:r>
         <w:rPr>
           <w:highlight w:val="yellow"/>
@@ -3574,9 +3580,9 @@
             <o:lock v:ext="edit" aspectratio="t"/>
           </v:shapetype>
           <v:shape id="_x0000_i1025" type="#_x0000_t75" style="width:36.75pt;height:24.4pt" o:ole="">
-            <v:imagedata r:id="rId13" o:title=""/>
+            <v:imagedata r:id="rId14" o:title=""/>
           </v:shape>
-          <o:OLEObject Type="Embed" ProgID="Package" ShapeID="_x0000_i1025" DrawAspect="Icon" ObjectID="_1574085515" r:id="rId14"/>
+          <o:OLEObject Type="Embed" ProgID="Package" ShapeID="_x0000_i1025" DrawAspect="Icon" ObjectID="_1574247895" r:id="rId15"/>
         </w:object>
       </w:r>
       <w:r>
@@ -3808,11 +3814,11 @@
       <w:pPr>
         <w:pStyle w:val="berschrift2"/>
       </w:pPr>
-      <w:bookmarkStart w:id="14" w:name="_Toc499555338"/>
+      <w:bookmarkStart w:id="13" w:name="_Toc499555338"/>
       <w:r>
         <w:t>Task 2</w:t>
       </w:r>
-      <w:bookmarkEnd w:id="14"/>
+      <w:bookmarkEnd w:id="13"/>
     </w:p>
     <w:p>
       <w:pPr>
@@ -3831,12 +3837,12 @@
       <w:pPr>
         <w:pStyle w:val="berschrift1"/>
       </w:pPr>
-      <w:bookmarkStart w:id="15" w:name="_Toc499555339"/>
+      <w:bookmarkStart w:id="14" w:name="_Toc499555339"/>
       <w:r>
         <w:lastRenderedPageBreak/>
         <w:t>Ergebnis</w:t>
       </w:r>
-      <w:bookmarkEnd w:id="15"/>
+      <w:bookmarkEnd w:id="14"/>
     </w:p>
     <w:p>
       <w:pPr>
@@ -3847,6 +3853,8 @@
           <w:szCs w:val="32"/>
         </w:rPr>
       </w:pPr>
+      <w:bookmarkStart w:id="15" w:name="_GoBack"/>
+      <w:bookmarkEnd w:id="15"/>
       <w:r>
         <w:br w:type="page"/>
       </w:r>
@@ -3864,7 +3872,7 @@
     </w:p>
     <w:sectPr>
       <w:pgSz w:w="11906" w:h="16838"/>
-      <w:pgMar w:top="1417" w:right="1417" w:bottom="1134" w:left="1417" w:header="708" w:footer="708" w:gutter="0"/>
+      <w:pgMar w:top="1417" w:right="1417" w:bottom="993" w:left="1417" w:header="708" w:footer="708" w:gutter="0"/>
       <w:cols w:space="708"/>
       <w:docGrid w:linePitch="360"/>
     </w:sectPr>
@@ -5012,7 +5020,7 @@
 </file>
 
 <file path=customXml/itemProps1.xml><?xml version="1.0" encoding="utf-8"?>
-<ds:datastoreItem xmlns:ds="http://schemas.openxmlformats.org/officeDocument/2006/customXml" ds:itemID="{974FD938-5F5A-46B3-9D3A-08AE84481FC7}">
+<ds:datastoreItem xmlns:ds="http://schemas.openxmlformats.org/officeDocument/2006/customXml" ds:itemID="{EE780D33-FD02-4E61-B92A-711C0915B2E6}">
   <ds:schemaRefs>
     <ds:schemaRef ds:uri="http://schemas.openxmlformats.org/officeDocument/2006/bibliography"/>
   </ds:schemaRefs>

</xml_diff>

<commit_message>
Added missing/additional word counter [WIP]
does not really work yet
</commit_message>
<xml_diff>
--- a/doc/IP5_Projecttext.docx
+++ b/doc/IP5_Projecttext.docx
@@ -2077,15 +2077,32 @@
         </w:rPr>
         <w:t xml:space="preserve"> </w:t>
       </w:r>
-      <w:hyperlink r:id="rId10" w:history="1">
-        <w:r>
-          <w:rPr>
-            <w:rStyle w:val="Hyperlink"/>
-            <w:lang w:val="de-CH"/>
-          </w:rPr>
-          <w:t>https://dindialaekt.ch/data/transcribe/SDS_CD1_1_11_speaker1_2.mp3</w:t>
-        </w:r>
-      </w:hyperlink>
+      <w:r>
+        <w:fldChar w:fldCharType="begin"/>
+      </w:r>
+      <w:r>
+        <w:rPr>
+          <w:lang w:val="de-CH"/>
+        </w:rPr>
+        <w:instrText xml:space="preserve"> HYPERLINK "https://dindialaekt.ch/data/transcribe/SDS_CD1_1_11_speaker1_2.mp3" </w:instrText>
+      </w:r>
+      <w:r>
+        <w:fldChar w:fldCharType="separate"/>
+      </w:r>
+      <w:r>
+        <w:rPr>
+          <w:rStyle w:val="Hyperlink"/>
+          <w:lang w:val="de-CH"/>
+        </w:rPr>
+        <w:t>https://dindialaekt.ch/data/transcribe/SDS_CD1_1_11_speaker1_2.mp3</w:t>
+      </w:r>
+      <w:r>
+        <w:rPr>
+          <w:rStyle w:val="Hyperlink"/>
+          <w:lang w:val="de-CH"/>
+        </w:rPr>
+        <w:fldChar w:fldCharType="end"/>
+      </w:r>
     </w:p>
     <w:p>
       <w:pPr>
@@ -2290,15 +2307,32 @@
         </w:rPr>
         <w:t xml:space="preserve"> </w:t>
       </w:r>
-      <w:hyperlink r:id="rId11" w:history="1">
-        <w:r>
-          <w:rPr>
-            <w:rStyle w:val="Hyperlink"/>
-            <w:lang w:val="de-CH"/>
-          </w:rPr>
-          <w:t>https://dindialaekt.ch/data/transcribe/SDS_CD1_1_11_speaker1_2.mp3</w:t>
-        </w:r>
-      </w:hyperlink>
+      <w:r>
+        <w:fldChar w:fldCharType="begin"/>
+      </w:r>
+      <w:r>
+        <w:rPr>
+          <w:lang w:val="de-CH"/>
+        </w:rPr>
+        <w:instrText xml:space="preserve"> HYPERLINK "https://dindialaekt.ch/data/transcribe/SDS_CD1_1_11_speaker1_2.mp3" </w:instrText>
+      </w:r>
+      <w:r>
+        <w:fldChar w:fldCharType="separate"/>
+      </w:r>
+      <w:r>
+        <w:rPr>
+          <w:rStyle w:val="Hyperlink"/>
+          <w:lang w:val="de-CH"/>
+        </w:rPr>
+        <w:t>https://dindialaekt.ch/data/transcribe/SDS_CD1_1_11_speaker1_2.mp3</w:t>
+      </w:r>
+      <w:r>
+        <w:rPr>
+          <w:rStyle w:val="Hyperlink"/>
+          <w:lang w:val="de-CH"/>
+        </w:rPr>
+        <w:fldChar w:fldCharType="end"/>
+      </w:r>
     </w:p>
     <w:p>
       <w:pPr>
@@ -3003,7 +3037,7 @@
       <w:r>
         <w:t xml:space="preserve">In </w:t>
       </w:r>
-      <w:hyperlink r:id="rId12" w:history="1">
+      <w:hyperlink r:id="rId10" w:history="1">
         <w:r>
           <w:rPr>
             <w:rStyle w:val="Hyperlink"/>
@@ -3085,67 +3119,112 @@
         </w:rPr>
         <w:t xml:space="preserve"> (</w:t>
       </w:r>
-      <w:hyperlink r:id="rId13" w:history="1">
-        <w:r>
-          <w:rPr>
-            <w:rStyle w:val="Hyperlink"/>
-            <w:lang w:val="en-GB"/>
-          </w:rPr>
-          <w:t>Chris Dyer</w:t>
-        </w:r>
-      </w:hyperlink>
-      <w:r>
-        <w:rPr>
+      <w:r>
+        <w:fldChar w:fldCharType="begin"/>
+      </w:r>
+      <w:r>
+        <w:rPr>
+          <w:lang w:val="en-US"/>
+        </w:rPr>
+        <w:instrText xml:space="preserve"> HYPERLINK "http://www.cs.cmu.edu/%7Ecdyer" </w:instrText>
+      </w:r>
+      <w:r>
+        <w:fldChar w:fldCharType="separate"/>
+      </w:r>
+      <w:r>
+        <w:rPr>
+          <w:rStyle w:val="Hyperlink"/>
           <w:lang w:val="en-GB"/>
         </w:rPr>
+        <w:t>Chris Dyer</w:t>
+      </w:r>
+      <w:r>
+        <w:rPr>
+          <w:rStyle w:val="Hyperlink"/>
+          <w:lang w:val="en-GB"/>
+        </w:rPr>
+        <w:fldChar w:fldCharType="end"/>
+      </w:r>
+      <w:r>
+        <w:rPr>
+          <w:lang w:val="en-GB"/>
+        </w:rPr>
         <w:t xml:space="preserve">, </w:t>
       </w:r>
-      <w:hyperlink r:id="rId14" w:history="1">
-        <w:r>
-          <w:rPr>
-            <w:rStyle w:val="Hyperlink"/>
-            <w:lang w:val="en-GB"/>
-          </w:rPr>
-          <w:t xml:space="preserve">Victor </w:t>
-        </w:r>
-        <w:proofErr w:type="spellStart"/>
-        <w:r>
-          <w:rPr>
-            <w:rStyle w:val="Hyperlink"/>
-            <w:lang w:val="en-GB"/>
-          </w:rPr>
-          <w:t>Chahuneau</w:t>
-        </w:r>
-        <w:proofErr w:type="spellEnd"/>
-      </w:hyperlink>
-      <w:r>
-        <w:rPr>
+      <w:r>
+        <w:fldChar w:fldCharType="begin"/>
+      </w:r>
+      <w:r>
+        <w:rPr>
+          <w:lang w:val="en-US"/>
+        </w:rPr>
+        <w:instrText xml:space="preserve"> HYPERLINK "http://victor.chahuneau.fr" </w:instrText>
+      </w:r>
+      <w:r>
+        <w:fldChar w:fldCharType="separate"/>
+      </w:r>
+      <w:r>
+        <w:rPr>
+          <w:rStyle w:val="Hyperlink"/>
           <w:lang w:val="en-GB"/>
         </w:rPr>
+        <w:t>Victor Chahuneau</w:t>
+      </w:r>
+      <w:r>
+        <w:rPr>
+          <w:rStyle w:val="Hyperlink"/>
+          <w:lang w:val="en-GB"/>
+        </w:rPr>
+        <w:fldChar w:fldCharType="end"/>
+      </w:r>
+      <w:r>
+        <w:rPr>
+          <w:lang w:val="en-GB"/>
+        </w:rPr>
         <w:t xml:space="preserve">, and </w:t>
       </w:r>
-      <w:hyperlink r:id="rId15" w:history="1">
-        <w:r>
-          <w:rPr>
-            <w:rStyle w:val="Hyperlink"/>
-            <w:lang w:val="en-GB"/>
-          </w:rPr>
-          <w:t>Noah A. Smith</w:t>
-        </w:r>
-      </w:hyperlink>
-      <w:r>
-        <w:rPr>
+      <w:r>
+        <w:fldChar w:fldCharType="begin"/>
+      </w:r>
+      <w:r>
+        <w:rPr>
+          <w:lang w:val="en-US"/>
+        </w:rPr>
+        <w:instrText xml:space="preserve"> HYPERLINK "http:</w:instrText>
+      </w:r>
+      <w:r>
+        <w:rPr>
+          <w:lang w:val="en-US"/>
+        </w:rPr>
+        <w:instrText xml:space="preserve">//www.cs.cmu.edu/%7Enasmith" </w:instrText>
+      </w:r>
+      <w:r>
+        <w:fldChar w:fldCharType="separate"/>
+      </w:r>
+      <w:r>
+        <w:rPr>
+          <w:rStyle w:val="Hyperlink"/>
           <w:lang w:val="en-GB"/>
         </w:rPr>
+        <w:t>Noah A. Smith</w:t>
+      </w:r>
+      <w:r>
+        <w:rPr>
+          <w:rStyle w:val="Hyperlink"/>
+          <w:lang w:val="en-GB"/>
+        </w:rPr>
+        <w:fldChar w:fldCharType="end"/>
+      </w:r>
+      <w:r>
+        <w:rPr>
+          <w:lang w:val="en-GB"/>
+        </w:rPr>
         <w:t xml:space="preserve">. </w:t>
       </w:r>
       <w:r>
-        <w:t>(2013)</w:t>
-      </w:r>
-      <w:r>
-        <w:t xml:space="preserve">, </w:t>
-      </w:r>
-      <w:hyperlink r:id="rId16" w:history="1">
+        <w:t xml:space="preserve">(2013), </w:t>
+      </w:r>
+      <w:hyperlink r:id="rId11" w:history="1">
         <w:r>
           <w:rPr>
             <w:rStyle w:val="Hyperlink"/>
@@ -3372,7 +3451,7 @@
       </w:r>
     </w:p>
     <w:p>
-      <w:hyperlink r:id="rId17" w:history="1">
+      <w:hyperlink r:id="rId12" w:history="1">
         <w:r>
           <w:rPr>
             <w:rStyle w:val="Hyperlink"/>
@@ -3382,7 +3461,7 @@
       </w:hyperlink>
     </w:p>
     <w:p>
-      <w:hyperlink r:id="rId18" w:history="1">
+      <w:hyperlink r:id="rId13" w:history="1">
         <w:r>
           <w:rPr>
             <w:rStyle w:val="Hyperlink"/>
@@ -3438,7 +3517,7 @@
       </w:r>
     </w:p>
     <w:p>
-      <w:hyperlink r:id="rId19" w:history="1">
+      <w:hyperlink r:id="rId14" w:history="1">
         <w:r>
           <w:rPr>
             <w:rStyle w:val="Hyperlink"/>
@@ -3486,7 +3565,7 @@
       </w:r>
     </w:p>
     <w:p>
-      <w:hyperlink r:id="rId20" w:history="1">
+      <w:hyperlink r:id="rId15" w:history="1">
         <w:r>
           <w:rPr>
             <w:rStyle w:val="Hyperlink"/>
@@ -3560,7 +3639,7 @@
       </w:r>
     </w:p>
     <w:p>
-      <w:hyperlink r:id="rId21" w:history="1">
+      <w:hyperlink r:id="rId16" w:history="1">
         <w:r>
           <w:rPr>
             <w:rStyle w:val="Hyperlink"/>
@@ -3789,7 +3868,7 @@
                     <pic:cNvPicPr/>
                   </pic:nvPicPr>
                   <pic:blipFill>
-                    <a:blip r:embed="rId22"/>
+                    <a:blip r:embed="rId17"/>
                     <a:stretch>
                       <a:fillRect/>
                     </a:stretch>
@@ -4269,49 +4348,49 @@
       <w:r>
         <w:t>n zu können, muss es einen Weg geben, das generierte Alignment qualitativ zu bewerten.</w:t>
       </w:r>
+    </w:p>
+    <w:p>
+      <w:r>
+        <w:t xml:space="preserve">Wir haben einen Goldstandard für die Alignierung von Wörtern aus Task 1 erstellt, mit diesem </w:t>
+      </w:r>
+      <w:proofErr w:type="spellStart"/>
+      <w:r>
+        <w:t>werdn</w:t>
+      </w:r>
+      <w:proofErr w:type="spellEnd"/>
+      <w:r>
+        <w:t xml:space="preserve"> wir die verschiedenen Methoden zur Alignierung messen und so vergleichen können.</w:t>
+      </w:r>
+    </w:p>
+    <w:p>
+      <w:r>
+        <w:t>.</w:t>
+      </w:r>
+    </w:p>
+    <w:p>
+      <w:r>
+        <w:t xml:space="preserve">Wir haben zum Testen folgende </w:t>
+      </w:r>
+      <w:r>
+        <w:t xml:space="preserve">GOLD_STANDARD_SET = </w:t>
+      </w:r>
+      <w:r>
+        <w:rPr>
+          <w:highlight w:val="yellow"/>
+        </w:rPr>
+        <w:t>[2048, 2095, 2080, 2358, 2374, 1842, 1851, 1930, 1934, 1967]</w:t>
+      </w:r>
+      <w:r>
+        <w:t xml:space="preserve"> Satzgruppen genommen. </w:t>
+      </w:r>
+    </w:p>
+    <w:p/>
+    <w:p>
+      <w:r>
+        <w:br w:type="page"/>
+      </w:r>
       <w:bookmarkStart w:id="14" w:name="_GoBack"/>
       <w:bookmarkEnd w:id="14"/>
-    </w:p>
-    <w:p>
-      <w:r>
-        <w:t xml:space="preserve">Wir haben einen Goldstandard für die Alignierung von Wörtern aus Task 1 erstellt, mit diesem </w:t>
-      </w:r>
-      <w:proofErr w:type="spellStart"/>
-      <w:r>
-        <w:t>werdn</w:t>
-      </w:r>
-      <w:proofErr w:type="spellEnd"/>
-      <w:r>
-        <w:t xml:space="preserve"> wir die verschiedenen Methoden zur Alignierung messen und so vergleichen können.</w:t>
-      </w:r>
-    </w:p>
-    <w:p>
-      <w:r>
-        <w:t>.</w:t>
-      </w:r>
-    </w:p>
-    <w:p>
-      <w:r>
-        <w:t xml:space="preserve">Wir haben zum Testen folgende </w:t>
-      </w:r>
-      <w:r>
-        <w:t>GOLD_STANDARD_SET = [2048, 2095, 2080, 2358, 2374</w:t>
-      </w:r>
-      <w:r>
-        <w:t xml:space="preserve">, </w:t>
-      </w:r>
-      <w:r>
-        <w:t>1842, 1851, 1930, 1934, 1967]</w:t>
-      </w:r>
-      <w:r>
-        <w:t xml:space="preserve"> Satzgruppen genommen. </w:t>
-      </w:r>
-    </w:p>
-    <w:p/>
-    <w:p>
-      <w:r>
-        <w:br w:type="page"/>
-      </w:r>
     </w:p>
     <w:p>
       <w:pPr>
@@ -5749,7 +5828,7 @@
 </file>
 
 <file path=customXml/itemProps1.xml><?xml version="1.0" encoding="utf-8"?>
-<ds:datastoreItem xmlns:ds="http://schemas.openxmlformats.org/officeDocument/2006/customXml" ds:itemID="{93ED5A56-7626-42BF-817F-C5E006A83884}">
+<ds:datastoreItem xmlns:ds="http://schemas.openxmlformats.org/officeDocument/2006/customXml" ds:itemID="{8D44C793-A290-4E1C-8BF2-A8CD440C1843}">
   <ds:schemaRefs>
     <ds:schemaRef ds:uri="http://schemas.openxmlformats.org/officeDocument/2006/bibliography"/>
   </ds:schemaRefs>

</xml_diff>

<commit_message>
[Text] double metaphone, filter values
</commit_message>
<xml_diff>
--- a/doc/IP5_Projecttext.docx
+++ b/doc/IP5_Projecttext.docx
@@ -2077,262 +2077,228 @@
         </w:rPr>
         <w:t xml:space="preserve"> </w:t>
       </w:r>
-      <w:r>
-        <w:fldChar w:fldCharType="begin"/>
-      </w:r>
-      <w:r>
+      <w:hyperlink r:id="rId10" w:history="1">
+        <w:r>
+          <w:rPr>
+            <w:rStyle w:val="Hyperlink"/>
+            <w:lang w:val="de-CH"/>
+          </w:rPr>
+          <w:t>https://dindialaekt.ch/data/transcribe/SDS_CD1_1_11_speaker1_2.mp3</w:t>
+        </w:r>
+      </w:hyperlink>
+    </w:p>
+    <w:p>
+      <w:pPr>
+        <w:pStyle w:val="data"/>
         <w:rPr>
           <w:lang w:val="de-CH"/>
         </w:rPr>
-        <w:instrText xml:space="preserve"> HYPERLINK "https://dindialaekt.ch/data/transcribe/SDS_CD1_1_11_speaker1_2.mp3" </w:instrText>
-      </w:r>
-      <w:r>
-        <w:fldChar w:fldCharType="separate"/>
-      </w:r>
-      <w:r>
-        <w:rPr>
-          <w:rStyle w:val="Hyperlink"/>
+      </w:pPr>
+    </w:p>
+    <w:p>
+      <w:pPr>
+        <w:pStyle w:val="data"/>
+        <w:rPr>
           <w:lang w:val="de-CH"/>
         </w:rPr>
-        <w:t>https://dindialaekt.ch/data/transcribe/SDS_CD1_1_11_speaker1_2.mp3</w:t>
-      </w:r>
-      <w:r>
-        <w:rPr>
-          <w:rStyle w:val="Hyperlink"/>
+      </w:pPr>
+      <w:proofErr w:type="gramStart"/>
+      <w:r>
+        <w:rPr>
           <w:lang w:val="de-CH"/>
         </w:rPr>
-        <w:fldChar w:fldCharType="end"/>
-      </w:r>
-    </w:p>
-    <w:p>
-      <w:pPr>
-        <w:pStyle w:val="data"/>
+        <w:t>AUDIO;True</w:t>
+      </w:r>
+      <w:proofErr w:type="gramEnd"/>
+      <w:r>
         <w:rPr>
           <w:lang w:val="de-CH"/>
         </w:rPr>
-      </w:pPr>
-    </w:p>
-    <w:p>
-      <w:pPr>
-        <w:pStyle w:val="data"/>
+        <w:t xml:space="preserve">;1830;10807;2218;när </w:t>
+      </w:r>
+      <w:proofErr w:type="spellStart"/>
+      <w:r>
         <w:rPr>
           <w:lang w:val="de-CH"/>
         </w:rPr>
-      </w:pPr>
-      <w:proofErr w:type="gramStart"/>
+        <w:t>isch</w:t>
+      </w:r>
+      <w:proofErr w:type="spellEnd"/>
       <w:r>
         <w:rPr>
           <w:lang w:val="de-CH"/>
         </w:rPr>
-        <w:t>AUDIO;True</w:t>
-      </w:r>
-      <w:proofErr w:type="gramEnd"/>
+        <w:t xml:space="preserve"> also alles </w:t>
+      </w:r>
+      <w:proofErr w:type="spellStart"/>
       <w:r>
         <w:rPr>
           <w:lang w:val="de-CH"/>
         </w:rPr>
-        <w:t xml:space="preserve">;1830;10807;2218;när </w:t>
-      </w:r>
-      <w:proofErr w:type="spellStart"/>
+        <w:t>usgrückt</w:t>
+      </w:r>
+      <w:proofErr w:type="spellEnd"/>
       <w:r>
         <w:rPr>
           <w:lang w:val="de-CH"/>
         </w:rPr>
-        <w:t>isch</w:t>
-      </w:r>
-      <w:proofErr w:type="spellEnd"/>
+        <w:t xml:space="preserve"> </w:t>
+      </w:r>
+      <w:proofErr w:type="spellStart"/>
       <w:r>
         <w:rPr>
           <w:lang w:val="de-CH"/>
         </w:rPr>
-        <w:t xml:space="preserve"> also alles </w:t>
-      </w:r>
-      <w:proofErr w:type="spellStart"/>
+        <w:t>dr</w:t>
+      </w:r>
+      <w:proofErr w:type="spellEnd"/>
       <w:r>
         <w:rPr>
           <w:lang w:val="de-CH"/>
         </w:rPr>
-        <w:t>usgrückt</w:t>
-      </w:r>
-      <w:proofErr w:type="spellEnd"/>
+        <w:t xml:space="preserve"> </w:t>
+      </w:r>
+      <w:proofErr w:type="spellStart"/>
       <w:r>
         <w:rPr>
           <w:lang w:val="de-CH"/>
         </w:rPr>
-        <w:t xml:space="preserve"> </w:t>
-      </w:r>
-      <w:proofErr w:type="spellStart"/>
+        <w:t>erschte</w:t>
+      </w:r>
+      <w:proofErr w:type="spellEnd"/>
       <w:r>
         <w:rPr>
           <w:lang w:val="de-CH"/>
         </w:rPr>
-        <w:t>dr</w:t>
-      </w:r>
-      <w:proofErr w:type="spellEnd"/>
+        <w:t xml:space="preserve"> </w:t>
+      </w:r>
+      <w:proofErr w:type="spellStart"/>
       <w:r>
         <w:rPr>
           <w:lang w:val="de-CH"/>
         </w:rPr>
-        <w:t xml:space="preserve"> </w:t>
-      </w:r>
-      <w:proofErr w:type="spellStart"/>
+        <w:t>het</w:t>
+      </w:r>
+      <w:proofErr w:type="spellEnd"/>
       <w:r>
         <w:rPr>
           <w:lang w:val="de-CH"/>
         </w:rPr>
-        <w:t>erschte</w:t>
-      </w:r>
-      <w:proofErr w:type="spellEnd"/>
+        <w:t xml:space="preserve"> </w:t>
+      </w:r>
+      <w:proofErr w:type="spellStart"/>
       <w:r>
         <w:rPr>
           <w:lang w:val="de-CH"/>
         </w:rPr>
-        <w:t xml:space="preserve"> </w:t>
-      </w:r>
-      <w:proofErr w:type="spellStart"/>
+        <w:t>dri</w:t>
+      </w:r>
+      <w:proofErr w:type="spellEnd"/>
       <w:r>
         <w:rPr>
           <w:lang w:val="de-CH"/>
         </w:rPr>
-        <w:t>het</w:t>
-      </w:r>
-      <w:proofErr w:type="spellEnd"/>
+        <w:t xml:space="preserve"> </w:t>
+      </w:r>
+      <w:proofErr w:type="spellStart"/>
       <w:r>
         <w:rPr>
           <w:lang w:val="de-CH"/>
         </w:rPr>
-        <w:t xml:space="preserve"> </w:t>
-      </w:r>
-      <w:proofErr w:type="spellStart"/>
+        <w:t>gschnitte</w:t>
+      </w:r>
+      <w:proofErr w:type="spellEnd"/>
       <w:r>
         <w:rPr>
           <w:lang w:val="de-CH"/>
         </w:rPr>
-        <w:t>dri</w:t>
-      </w:r>
-      <w:proofErr w:type="spellEnd"/>
+        <w:t xml:space="preserve"> es paar schritt </w:t>
+      </w:r>
+      <w:proofErr w:type="spellStart"/>
       <w:r>
         <w:rPr>
           <w:lang w:val="de-CH"/>
         </w:rPr>
-        <w:t xml:space="preserve"> </w:t>
-      </w:r>
-      <w:proofErr w:type="spellStart"/>
+        <w:t>gange</w:t>
+      </w:r>
+      <w:proofErr w:type="spellEnd"/>
       <w:r>
         <w:rPr>
           <w:lang w:val="de-CH"/>
         </w:rPr>
-        <w:t>gschnitte</w:t>
-      </w:r>
-      <w:proofErr w:type="spellEnd"/>
+        <w:t xml:space="preserve"> zweite </w:t>
+      </w:r>
+      <w:proofErr w:type="spellStart"/>
       <w:r>
         <w:rPr>
           <w:lang w:val="de-CH"/>
         </w:rPr>
-        <w:t xml:space="preserve"> es paar schritt </w:t>
-      </w:r>
-      <w:proofErr w:type="spellStart"/>
+        <w:t>id</w:t>
+      </w:r>
+      <w:proofErr w:type="spellEnd"/>
       <w:r>
         <w:rPr>
           <w:lang w:val="de-CH"/>
         </w:rPr>
-        <w:t>gange</w:t>
-      </w:r>
-      <w:proofErr w:type="spellEnd"/>
+        <w:t xml:space="preserve"> </w:t>
+      </w:r>
+      <w:proofErr w:type="spellStart"/>
       <w:r>
         <w:rPr>
           <w:lang w:val="de-CH"/>
         </w:rPr>
-        <w:t xml:space="preserve"> zweite </w:t>
-      </w:r>
-      <w:proofErr w:type="spellStart"/>
+        <w:t>maade</w:t>
+      </w:r>
+      <w:proofErr w:type="spellEnd"/>
       <w:r>
         <w:rPr>
           <w:lang w:val="de-CH"/>
         </w:rPr>
-        <w:t>id</w:t>
-      </w:r>
-      <w:proofErr w:type="spellEnd"/>
+        <w:t xml:space="preserve"> e dritte e vierte bis au </w:t>
+      </w:r>
+      <w:proofErr w:type="spellStart"/>
       <w:r>
         <w:rPr>
           <w:lang w:val="de-CH"/>
         </w:rPr>
-        <w:t xml:space="preserve"> </w:t>
-      </w:r>
-      <w:proofErr w:type="spellStart"/>
+        <w:t>zäme</w:t>
+      </w:r>
+      <w:proofErr w:type="spellEnd"/>
       <w:r>
         <w:rPr>
           <w:lang w:val="de-CH"/>
         </w:rPr>
-        <w:t>maade</w:t>
-      </w:r>
-      <w:proofErr w:type="spellEnd"/>
+        <w:t xml:space="preserve"> drin </w:t>
+      </w:r>
+      <w:proofErr w:type="spellStart"/>
       <w:r>
         <w:rPr>
           <w:lang w:val="de-CH"/>
         </w:rPr>
-        <w:t xml:space="preserve"> e dritte e vierte bis au </w:t>
-      </w:r>
-      <w:proofErr w:type="spellStart"/>
+        <w:t>gsi</w:t>
+      </w:r>
+      <w:proofErr w:type="spellEnd"/>
       <w:r>
         <w:rPr>
           <w:lang w:val="de-CH"/>
         </w:rPr>
-        <w:t>zäme</w:t>
-      </w:r>
-      <w:proofErr w:type="spellEnd"/>
+        <w:t xml:space="preserve"> si;</w:t>
+      </w:r>
       <w:r>
         <w:rPr>
           <w:lang w:val="de-CH"/>
         </w:rPr>
-        <w:t xml:space="preserve"> drin </w:t>
-      </w:r>
-      <w:proofErr w:type="spellStart"/>
-      <w:r>
-        <w:rPr>
-          <w:lang w:val="de-CH"/>
-        </w:rPr>
-        <w:t>gsi</w:t>
-      </w:r>
-      <w:proofErr w:type="spellEnd"/>
-      <w:r>
-        <w:rPr>
-          <w:lang w:val="de-CH"/>
-        </w:rPr>
-        <w:t xml:space="preserve"> si;</w:t>
-      </w:r>
-      <w:r>
-        <w:rPr>
-          <w:lang w:val="de-CH"/>
-        </w:rPr>
-        <w:t xml:space="preserve"> </w:t>
-      </w:r>
-      <w:r>
-        <w:fldChar w:fldCharType="begin"/>
-      </w:r>
-      <w:r>
-        <w:rPr>
-          <w:lang w:val="de-CH"/>
-        </w:rPr>
-        <w:instrText xml:space="preserve"> HYPERLINK "https://dindialaekt.ch/data/transcribe/SDS_CD1_1_11_speaker1_2.mp3" </w:instrText>
-      </w:r>
-      <w:r>
-        <w:fldChar w:fldCharType="separate"/>
-      </w:r>
-      <w:r>
-        <w:rPr>
-          <w:rStyle w:val="Hyperlink"/>
-          <w:lang w:val="de-CH"/>
-        </w:rPr>
-        <w:t>https://dindialaekt.ch/data/transcribe/SDS_CD1_1_11_speaker1_2.mp3</w:t>
-      </w:r>
-      <w:r>
-        <w:rPr>
-          <w:rStyle w:val="Hyperlink"/>
-          <w:lang w:val="de-CH"/>
-        </w:rPr>
-        <w:fldChar w:fldCharType="end"/>
-      </w:r>
+        <w:t xml:space="preserve"> </w:t>
+      </w:r>
+      <w:hyperlink r:id="rId11" w:history="1">
+        <w:r>
+          <w:rPr>
+            <w:rStyle w:val="Hyperlink"/>
+            <w:lang w:val="de-CH"/>
+          </w:rPr>
+          <w:t>https://dindialaekt.ch/data/transcribe/SDS_CD1_1_11_speaker1_2.mp3</w:t>
+        </w:r>
+      </w:hyperlink>
     </w:p>
     <w:p>
       <w:pPr>
@@ -3037,7 +3003,7 @@
       <w:r>
         <w:t xml:space="preserve">In </w:t>
       </w:r>
-      <w:hyperlink r:id="rId10" w:history="1">
+      <w:hyperlink r:id="rId12" w:history="1">
         <w:r>
           <w:rPr>
             <w:rStyle w:val="Hyperlink"/>
@@ -3119,112 +3085,55 @@
         </w:rPr>
         <w:t xml:space="preserve"> (</w:t>
       </w:r>
-      <w:r>
-        <w:fldChar w:fldCharType="begin"/>
-      </w:r>
-      <w:r>
-        <w:rPr>
-          <w:lang w:val="en-US"/>
-        </w:rPr>
-        <w:instrText xml:space="preserve"> HYPERLINK "http://www.cs.cmu.edu/%7Ecdyer" </w:instrText>
-      </w:r>
-      <w:r>
-        <w:fldChar w:fldCharType="separate"/>
-      </w:r>
-      <w:r>
-        <w:rPr>
-          <w:rStyle w:val="Hyperlink"/>
+      <w:hyperlink r:id="rId13" w:history="1">
+        <w:r>
+          <w:rPr>
+            <w:rStyle w:val="Hyperlink"/>
+            <w:lang w:val="en-GB"/>
+          </w:rPr>
+          <w:t>Chris Dyer</w:t>
+        </w:r>
+      </w:hyperlink>
+      <w:r>
+        <w:rPr>
           <w:lang w:val="en-GB"/>
         </w:rPr>
-        <w:t>Chris Dyer</w:t>
-      </w:r>
-      <w:r>
-        <w:rPr>
-          <w:rStyle w:val="Hyperlink"/>
+        <w:t xml:space="preserve">, </w:t>
+      </w:r>
+      <w:hyperlink r:id="rId14" w:history="1">
+        <w:r>
+          <w:rPr>
+            <w:rStyle w:val="Hyperlink"/>
+            <w:lang w:val="en-GB"/>
+          </w:rPr>
+          <w:t>Victor Chahuneau</w:t>
+        </w:r>
+      </w:hyperlink>
+      <w:r>
+        <w:rPr>
           <w:lang w:val="en-GB"/>
         </w:rPr>
-        <w:fldChar w:fldCharType="end"/>
-      </w:r>
+        <w:t xml:space="preserve">, and </w:t>
+      </w:r>
+      <w:hyperlink r:id="rId15" w:history="1">
+        <w:r>
+          <w:rPr>
+            <w:rStyle w:val="Hyperlink"/>
+            <w:lang w:val="en-GB"/>
+          </w:rPr>
+          <w:t>Noah A. Smith</w:t>
+        </w:r>
+      </w:hyperlink>
       <w:r>
         <w:rPr>
           <w:lang w:val="en-GB"/>
         </w:rPr>
-        <w:t xml:space="preserve">, </w:t>
-      </w:r>
-      <w:r>
-        <w:fldChar w:fldCharType="begin"/>
-      </w:r>
-      <w:r>
-        <w:rPr>
-          <w:lang w:val="en-US"/>
-        </w:rPr>
-        <w:instrText xml:space="preserve"> HYPERLINK "http://victor.chahuneau.fr" </w:instrText>
-      </w:r>
-      <w:r>
-        <w:fldChar w:fldCharType="separate"/>
-      </w:r>
-      <w:r>
-        <w:rPr>
-          <w:rStyle w:val="Hyperlink"/>
-          <w:lang w:val="en-GB"/>
-        </w:rPr>
-        <w:t>Victor Chahuneau</w:t>
-      </w:r>
-      <w:r>
-        <w:rPr>
-          <w:rStyle w:val="Hyperlink"/>
-          <w:lang w:val="en-GB"/>
-        </w:rPr>
-        <w:fldChar w:fldCharType="end"/>
-      </w:r>
-      <w:r>
-        <w:rPr>
-          <w:lang w:val="en-GB"/>
-        </w:rPr>
-        <w:t xml:space="preserve">, and </w:t>
-      </w:r>
-      <w:r>
-        <w:fldChar w:fldCharType="begin"/>
-      </w:r>
-      <w:r>
-        <w:rPr>
-          <w:lang w:val="en-US"/>
-        </w:rPr>
-        <w:instrText xml:space="preserve"> HYPERLINK "http:</w:instrText>
-      </w:r>
-      <w:r>
-        <w:rPr>
-          <w:lang w:val="en-US"/>
-        </w:rPr>
-        <w:instrText xml:space="preserve">//www.cs.cmu.edu/%7Enasmith" </w:instrText>
-      </w:r>
-      <w:r>
-        <w:fldChar w:fldCharType="separate"/>
-      </w:r>
-      <w:r>
-        <w:rPr>
-          <w:rStyle w:val="Hyperlink"/>
-          <w:lang w:val="en-GB"/>
-        </w:rPr>
-        <w:t>Noah A. Smith</w:t>
-      </w:r>
-      <w:r>
-        <w:rPr>
-          <w:rStyle w:val="Hyperlink"/>
-          <w:lang w:val="en-GB"/>
-        </w:rPr>
-        <w:fldChar w:fldCharType="end"/>
-      </w:r>
-      <w:r>
-        <w:rPr>
-          <w:lang w:val="en-GB"/>
-        </w:rPr>
         <w:t xml:space="preserve">. </w:t>
       </w:r>
       <w:r>
         <w:t xml:space="preserve">(2013), </w:t>
       </w:r>
-      <w:hyperlink r:id="rId11" w:history="1">
+      <w:hyperlink r:id="rId16" w:history="1">
         <w:r>
           <w:rPr>
             <w:rStyle w:val="Hyperlink"/>
@@ -3451,7 +3360,7 @@
       </w:r>
     </w:p>
     <w:p>
-      <w:hyperlink r:id="rId12" w:history="1">
+      <w:hyperlink r:id="rId17" w:history="1">
         <w:r>
           <w:rPr>
             <w:rStyle w:val="Hyperlink"/>
@@ -3461,7 +3370,7 @@
       </w:hyperlink>
     </w:p>
     <w:p>
-      <w:hyperlink r:id="rId13" w:history="1">
+      <w:hyperlink r:id="rId18" w:history="1">
         <w:r>
           <w:rPr>
             <w:rStyle w:val="Hyperlink"/>
@@ -3517,7 +3426,7 @@
       </w:r>
     </w:p>
     <w:p>
-      <w:hyperlink r:id="rId14" w:history="1">
+      <w:hyperlink r:id="rId19" w:history="1">
         <w:r>
           <w:rPr>
             <w:rStyle w:val="Hyperlink"/>
@@ -3565,7 +3474,7 @@
       </w:r>
     </w:p>
     <w:p>
-      <w:hyperlink r:id="rId15" w:history="1">
+      <w:hyperlink r:id="rId20" w:history="1">
         <w:r>
           <w:rPr>
             <w:rStyle w:val="Hyperlink"/>
@@ -3632,19 +3541,100 @@
       </w:r>
       <w:r>
         <w:br/>
-        <w:t>Schlechte Unterstützung für Deutsch, keine für CH-Deutsch.</w:t>
-      </w:r>
-      <w:r>
-        <w:t xml:space="preserve"> </w:t>
-      </w:r>
-    </w:p>
-    <w:p>
-      <w:hyperlink r:id="rId16" w:history="1">
+      </w:r>
+    </w:p>
+    <w:p>
+      <w:pPr>
+        <w:rPr>
+          <w:b/>
+        </w:rPr>
+      </w:pPr>
+      <w:r>
+        <w:rPr>
+          <w:b/>
+        </w:rPr>
+        <w:t xml:space="preserve">Double </w:t>
+      </w:r>
+      <w:proofErr w:type="spellStart"/>
+      <w:r>
+        <w:rPr>
+          <w:b/>
+        </w:rPr>
+        <w:t>Metaphone</w:t>
+      </w:r>
+      <w:proofErr w:type="spellEnd"/>
+    </w:p>
+    <w:p>
+      <w:r>
+        <w:t xml:space="preserve">Generiert Keys auf Lautähnlichkeit eines Wortes wie </w:t>
+      </w:r>
+      <w:proofErr w:type="spellStart"/>
+      <w:r>
+        <w:t>Metaphone</w:t>
+      </w:r>
+      <w:proofErr w:type="spellEnd"/>
+      <w:r>
+        <w:t>, unterstützt jedoch auch</w:t>
+      </w:r>
+      <w:r>
+        <w:t xml:space="preserve"> Slawisch</w:t>
+      </w:r>
+      <w:r>
+        <w:t xml:space="preserve">, </w:t>
+      </w:r>
+      <w:r>
+        <w:t>Germanisch</w:t>
+      </w:r>
+      <w:r>
+        <w:t xml:space="preserve">, Celtic, </w:t>
+      </w:r>
+      <w:r>
+        <w:t>Griechisch</w:t>
+      </w:r>
+      <w:r>
+        <w:t xml:space="preserve">, </w:t>
+      </w:r>
+      <w:r>
+        <w:t>Französisch</w:t>
+      </w:r>
+      <w:r>
+        <w:t xml:space="preserve">, </w:t>
+      </w:r>
+      <w:r>
+        <w:t>Italienisch</w:t>
+      </w:r>
+      <w:r>
+        <w:t xml:space="preserve">, </w:t>
+      </w:r>
+      <w:r>
+        <w:t>Spanisch</w:t>
+      </w:r>
+      <w:r>
+        <w:t>, Chinese</w:t>
+      </w:r>
+      <w:r>
+        <w:t xml:space="preserve"> und andere Herkünfte.</w:t>
+      </w:r>
+    </w:p>
+    <w:p>
+      <w:hyperlink r:id="rId21" w:history="1">
         <w:r>
           <w:rPr>
             <w:rStyle w:val="Hyperlink"/>
           </w:rPr>
-          <w:t>https://github.com/dracos/double-metaphone</w:t>
+          <w:t>https://github.com/dracos/double-metap</w:t>
+        </w:r>
+        <w:r>
+          <w:rPr>
+            <w:rStyle w:val="Hyperlink"/>
+          </w:rPr>
+          <w:t>h</w:t>
+        </w:r>
+        <w:r>
+          <w:rPr>
+            <w:rStyle w:val="Hyperlink"/>
+          </w:rPr>
+          <w:t>one</w:t>
         </w:r>
       </w:hyperlink>
     </w:p>
@@ -3711,15 +3701,10 @@
         <w:t>.</w:t>
       </w:r>
       <w:r>
-        <w:t xml:space="preserve"> Falls man den Algorithmus von </w:t>
-      </w:r>
-      <w:proofErr w:type="spellStart"/>
-      <w:r>
-        <w:t>Soundex</w:t>
-      </w:r>
-      <w:proofErr w:type="spellEnd"/>
-      <w:r>
-        <w:t xml:space="preserve"> und </w:t>
+        <w:t xml:space="preserve"> </w:t>
+      </w:r>
+      <w:r>
+        <w:t>Als Unterstützung verwenden wir aber noch Double-</w:t>
       </w:r>
       <w:proofErr w:type="spellStart"/>
       <w:r>
@@ -3727,13 +3712,760 @@
       </w:r>
       <w:proofErr w:type="spellEnd"/>
       <w:r>
-        <w:t xml:space="preserve"> auf Schweizerdeutsch anpassen würde, würden diese bestimmt spannende Ergebnisse liefern, jedoch ist auch dies zu Aufwändig. </w:t>
-      </w:r>
-      <w:r>
-        <w:t>Zu einem späteren Zeitpunkt kann man sich dies jedoch nochmals überlegen.</w:t>
+        <w:t xml:space="preserve">. Durch die Kombination von zwei verschiedenen Algorithmen kommen wir auf bessere Ergebnisse. </w:t>
+      </w:r>
+      <w:r>
+        <w:br/>
+        <w:t>Unsere Algorithmen filtern wie folgt die Alignments aus:</w:t>
       </w:r>
     </w:p>
     <w:p/>
+    <w:tbl>
+      <w:tblPr>
+        <w:tblStyle w:val="Tabellenraster"/>
+        <w:tblW w:w="0" w:type="auto"/>
+        <w:tblLook w:val="04A0" w:firstRow="1" w:lastRow="0" w:firstColumn="1" w:lastColumn="0" w:noHBand="0" w:noVBand="1"/>
+      </w:tblPr>
+      <w:tblGrid>
+        <w:gridCol w:w="3020"/>
+        <w:gridCol w:w="3021"/>
+        <w:gridCol w:w="3021"/>
+      </w:tblGrid>
+      <w:tr>
+        <w:tc>
+          <w:tcPr>
+            <w:tcW w:w="3020" w:type="dxa"/>
+          </w:tcPr>
+          <w:p>
+            <w:proofErr w:type="spellStart"/>
+            <w:r>
+              <w:lastRenderedPageBreak/>
+              <w:t>Metaphone</w:t>
+            </w:r>
+            <w:proofErr w:type="spellEnd"/>
+            <w:r>
+              <w:t xml:space="preserve"> Bewertung</w:t>
+            </w:r>
+          </w:p>
+        </w:tc>
+        <w:tc>
+          <w:tcPr>
+            <w:tcW w:w="3021" w:type="dxa"/>
+          </w:tcPr>
+          <w:p>
+            <w:proofErr w:type="spellStart"/>
+            <w:r>
+              <w:t>Levensthein</w:t>
+            </w:r>
+            <w:proofErr w:type="spellEnd"/>
+            <w:r>
+              <w:t xml:space="preserve"> Bewertung</w:t>
+            </w:r>
+          </w:p>
+        </w:tc>
+        <w:tc>
+          <w:tcPr>
+            <w:tcW w:w="3021" w:type="dxa"/>
+          </w:tcPr>
+          <w:p>
+            <w:r>
+              <w:t>Resultat</w:t>
+            </w:r>
+          </w:p>
+        </w:tc>
+      </w:tr>
+      <w:tr>
+        <w:tc>
+          <w:tcPr>
+            <w:tcW w:w="3020" w:type="dxa"/>
+          </w:tcPr>
+          <w:p>
+            <w:r>
+              <w:t>OK</w:t>
+            </w:r>
+          </w:p>
+        </w:tc>
+        <w:tc>
+          <w:tcPr>
+            <w:tcW w:w="3021" w:type="dxa"/>
+          </w:tcPr>
+          <w:p>
+            <w:r>
+              <w:t>OK</w:t>
+            </w:r>
+          </w:p>
+        </w:tc>
+        <w:tc>
+          <w:tcPr>
+            <w:tcW w:w="3021" w:type="dxa"/>
+          </w:tcPr>
+          <w:p>
+            <w:r>
+              <w:t>NICHT AUSGEFILTERT</w:t>
+            </w:r>
+          </w:p>
+        </w:tc>
+      </w:tr>
+      <w:tr>
+        <w:tc>
+          <w:tcPr>
+            <w:tcW w:w="3020" w:type="dxa"/>
+          </w:tcPr>
+          <w:p>
+            <w:r>
+              <w:t>OK</w:t>
+            </w:r>
+          </w:p>
+        </w:tc>
+        <w:tc>
+          <w:tcPr>
+            <w:tcW w:w="3021" w:type="dxa"/>
+          </w:tcPr>
+          <w:p>
+            <w:r>
+              <w:t>FAILED</w:t>
+            </w:r>
+          </w:p>
+        </w:tc>
+        <w:tc>
+          <w:tcPr>
+            <w:tcW w:w="3021" w:type="dxa"/>
+          </w:tcPr>
+          <w:p>
+            <w:r>
+              <w:t>NICHT AUSGEFILTERT</w:t>
+            </w:r>
+          </w:p>
+        </w:tc>
+      </w:tr>
+      <w:tr>
+        <w:tc>
+          <w:tcPr>
+            <w:tcW w:w="3020" w:type="dxa"/>
+          </w:tcPr>
+          <w:p>
+            <w:r>
+              <w:t>FAILED</w:t>
+            </w:r>
+          </w:p>
+        </w:tc>
+        <w:tc>
+          <w:tcPr>
+            <w:tcW w:w="3021" w:type="dxa"/>
+          </w:tcPr>
+          <w:p>
+            <w:r>
+              <w:t>OK</w:t>
+            </w:r>
+          </w:p>
+        </w:tc>
+        <w:tc>
+          <w:tcPr>
+            <w:tcW w:w="3021" w:type="dxa"/>
+          </w:tcPr>
+          <w:p>
+            <w:r>
+              <w:t>NICHT AUSGEFILTERT</w:t>
+            </w:r>
+          </w:p>
+        </w:tc>
+      </w:tr>
+      <w:tr>
+        <w:tc>
+          <w:tcPr>
+            <w:tcW w:w="3020" w:type="dxa"/>
+          </w:tcPr>
+          <w:p>
+            <w:r>
+              <w:t>FAILED</w:t>
+            </w:r>
+          </w:p>
+        </w:tc>
+        <w:tc>
+          <w:tcPr>
+            <w:tcW w:w="3021" w:type="dxa"/>
+          </w:tcPr>
+          <w:p>
+            <w:r>
+              <w:t>FAILED</w:t>
+            </w:r>
+          </w:p>
+        </w:tc>
+        <w:tc>
+          <w:tcPr>
+            <w:tcW w:w="3021" w:type="dxa"/>
+          </w:tcPr>
+          <w:p>
+            <w:r>
+              <w:t>AUSGEFILTERT</w:t>
+            </w:r>
+          </w:p>
+        </w:tc>
+      </w:tr>
+    </w:tbl>
+    <w:p/>
+    <w:p>
+      <w:pPr>
+        <w:rPr>
+          <w:b/>
+        </w:rPr>
+      </w:pPr>
+      <w:r>
+        <w:rPr>
+          <w:b/>
+        </w:rPr>
+        <w:t>Hier ein paar Beispiele:</w:t>
+      </w:r>
+    </w:p>
+    <w:p>
+      <w:proofErr w:type="spellStart"/>
+      <w:r>
+        <w:rPr>
+          <w:b/>
+        </w:rPr>
+        <w:t>Params</w:t>
+      </w:r>
+      <w:proofErr w:type="spellEnd"/>
+      <w:r>
+        <w:rPr>
+          <w:b/>
+        </w:rPr>
+        <w:t xml:space="preserve">: </w:t>
+      </w:r>
+      <w:proofErr w:type="spellStart"/>
+      <w:r>
+        <w:rPr>
+          <w:b/>
+        </w:rPr>
+        <w:t>Levensthein</w:t>
+      </w:r>
+      <w:proofErr w:type="spellEnd"/>
+      <w:r>
+        <w:rPr>
+          <w:b/>
+        </w:rPr>
+        <w:t xml:space="preserve"> Filter (0.4)</w:t>
+      </w:r>
+    </w:p>
+    <w:tbl>
+      <w:tblPr>
+        <w:tblStyle w:val="Gitternetztabelle1hell"/>
+        <w:tblW w:w="0" w:type="auto"/>
+        <w:tblLook w:val="04A0" w:firstRow="1" w:lastRow="0" w:firstColumn="1" w:lastColumn="0" w:noHBand="0" w:noVBand="1"/>
+      </w:tblPr>
+      <w:tblGrid>
+        <w:gridCol w:w="5807"/>
+        <w:gridCol w:w="3255"/>
+      </w:tblGrid>
+      <w:tr>
+        <w:trPr>
+          <w:cnfStyle w:val="100000000000" w:firstRow="1" w:lastRow="0" w:firstColumn="0" w:lastColumn="0" w:oddVBand="0" w:evenVBand="0" w:oddHBand="0" w:evenHBand="0" w:firstRowFirstColumn="0" w:firstRowLastColumn="0" w:lastRowFirstColumn="0" w:lastRowLastColumn="0"/>
+        </w:trPr>
+        <w:tc>
+          <w:tcPr>
+            <w:cnfStyle w:val="001000000000" w:firstRow="0" w:lastRow="0" w:firstColumn="1" w:lastColumn="0" w:oddVBand="0" w:evenVBand="0" w:oddHBand="0" w:evenHBand="0" w:firstRowFirstColumn="0" w:firstRowLastColumn="0" w:lastRowFirstColumn="0" w:lastRowLastColumn="0"/>
+            <w:tcW w:w="5807" w:type="dxa"/>
+          </w:tcPr>
+          <w:p>
+            <w:proofErr w:type="spellStart"/>
+            <w:r>
+              <w:t>Satzpaar</w:t>
+            </w:r>
+            <w:proofErr w:type="spellEnd"/>
+            <w:r>
+              <w:t xml:space="preserve"> mit </w:t>
+            </w:r>
+            <w:proofErr w:type="spellStart"/>
+            <w:r>
+              <w:t>Levenstheinvalue</w:t>
+            </w:r>
+            <w:proofErr w:type="spellEnd"/>
+            <w:r>
+              <w:t xml:space="preserve"> und </w:t>
+            </w:r>
+            <w:proofErr w:type="spellStart"/>
+            <w:r>
+              <w:t>Metaphone</w:t>
+            </w:r>
+            <w:proofErr w:type="spellEnd"/>
+            <w:r>
+              <w:t xml:space="preserve"> Bewertung</w:t>
+            </w:r>
+          </w:p>
+        </w:tc>
+        <w:tc>
+          <w:tcPr>
+            <w:tcW w:w="3255" w:type="dxa"/>
+          </w:tcPr>
+          <w:p>
+            <w:pPr>
+              <w:cnfStyle w:val="100000000000" w:firstRow="1" w:lastRow="0" w:firstColumn="0" w:lastColumn="0" w:oddVBand="0" w:evenVBand="0" w:oddHBand="0" w:evenHBand="0" w:firstRowFirstColumn="0" w:firstRowLastColumn="0" w:lastRowFirstColumn="0" w:lastRowLastColumn="0"/>
+            </w:pPr>
+            <w:r>
+              <w:t>Wird ausgefiltert</w:t>
+            </w:r>
+          </w:p>
+        </w:tc>
+      </w:tr>
+      <w:tr>
+        <w:tc>
+          <w:tcPr>
+            <w:cnfStyle w:val="001000000000" w:firstRow="0" w:lastRow="0" w:firstColumn="1" w:lastColumn="0" w:oddVBand="0" w:evenVBand="0" w:oddHBand="0" w:evenHBand="0" w:firstRowFirstColumn="0" w:firstRowLastColumn="0" w:lastRowFirstColumn="0" w:lastRowLastColumn="0"/>
+            <w:tcW w:w="5807" w:type="dxa"/>
+          </w:tcPr>
+          <w:p>
+            <w:pPr>
+              <w:rPr>
+                <w:b w:val="0"/>
+              </w:rPr>
+            </w:pPr>
+            <w:r>
+              <w:rPr>
+                <w:b w:val="0"/>
+              </w:rPr>
+              <w:t>('</w:t>
+            </w:r>
+            <w:proofErr w:type="spellStart"/>
+            <w:r>
+              <w:rPr>
+                <w:b w:val="0"/>
+              </w:rPr>
+              <w:t>sägäslì</w:t>
+            </w:r>
+            <w:proofErr w:type="spellEnd"/>
+            <w:r>
+              <w:rPr>
+                <w:b w:val="0"/>
+              </w:rPr>
+              <w:t>', '</w:t>
+            </w:r>
+            <w:proofErr w:type="spellStart"/>
+            <w:r>
+              <w:rPr>
+                <w:b w:val="0"/>
+              </w:rPr>
+              <w:t>sägessli</w:t>
+            </w:r>
+            <w:proofErr w:type="spellEnd"/>
+            <w:r>
+              <w:rPr>
+                <w:b w:val="0"/>
+              </w:rPr>
+              <w:t xml:space="preserve">', 0.275, </w:t>
+            </w:r>
+            <w:proofErr w:type="spellStart"/>
+            <w:r>
+              <w:rPr>
+                <w:b w:val="0"/>
+              </w:rPr>
+              <w:t>False</w:t>
+            </w:r>
+            <w:proofErr w:type="spellEnd"/>
+            <w:r>
+              <w:rPr>
+                <w:b w:val="0"/>
+              </w:rPr>
+              <w:t>)</w:t>
+            </w:r>
+            <w:r>
+              <w:rPr>
+                <w:b w:val="0"/>
+              </w:rPr>
+              <w:tab/>
+            </w:r>
+            <w:r>
+              <w:rPr>
+                <w:b w:val="0"/>
+              </w:rPr>
+              <w:tab/>
+            </w:r>
+          </w:p>
+        </w:tc>
+        <w:tc>
+          <w:tcPr>
+            <w:tcW w:w="3255" w:type="dxa"/>
+          </w:tcPr>
+          <w:p>
+            <w:pPr>
+              <w:cnfStyle w:val="000000000000" w:firstRow="0" w:lastRow="0" w:firstColumn="0" w:lastColumn="0" w:oddVBand="0" w:evenVBand="0" w:oddHBand="0" w:evenHBand="0" w:firstRowFirstColumn="0" w:firstRowLastColumn="0" w:lastRowFirstColumn="0" w:lastRowLastColumn="0"/>
+            </w:pPr>
+            <w:r>
+              <w:t xml:space="preserve">Nein, da </w:t>
+            </w:r>
+            <w:proofErr w:type="spellStart"/>
+            <w:r>
+              <w:t>Levensthein</w:t>
+            </w:r>
+            <w:proofErr w:type="spellEnd"/>
+            <w:r>
+              <w:t xml:space="preserve"> OK</w:t>
+            </w:r>
+          </w:p>
+        </w:tc>
+      </w:tr>
+      <w:tr>
+        <w:tc>
+          <w:tcPr>
+            <w:cnfStyle w:val="001000000000" w:firstRow="0" w:lastRow="0" w:firstColumn="1" w:lastColumn="0" w:oddVBand="0" w:evenVBand="0" w:oddHBand="0" w:evenHBand="0" w:firstRowFirstColumn="0" w:firstRowLastColumn="0" w:lastRowFirstColumn="0" w:lastRowLastColumn="0"/>
+            <w:tcW w:w="5807" w:type="dxa"/>
+          </w:tcPr>
+          <w:p>
+            <w:pPr>
+              <w:rPr>
+                <w:b w:val="0"/>
+              </w:rPr>
+            </w:pPr>
+            <w:r>
+              <w:rPr>
+                <w:b w:val="0"/>
+              </w:rPr>
+              <w:t>('de', 'die', 0.3333333333333333, True)</w:t>
+            </w:r>
+          </w:p>
+        </w:tc>
+        <w:tc>
+          <w:tcPr>
+            <w:tcW w:w="3255" w:type="dxa"/>
+          </w:tcPr>
+          <w:p>
+            <w:pPr>
+              <w:cnfStyle w:val="000000000000" w:firstRow="0" w:lastRow="0" w:firstColumn="0" w:lastColumn="0" w:oddVBand="0" w:evenVBand="0" w:oddHBand="0" w:evenHBand="0" w:firstRowFirstColumn="0" w:firstRowLastColumn="0" w:lastRowFirstColumn="0" w:lastRowLastColumn="0"/>
+            </w:pPr>
+            <w:r>
+              <w:t>Nein, da beide OK</w:t>
+            </w:r>
+          </w:p>
+        </w:tc>
+      </w:tr>
+      <w:tr>
+        <w:tc>
+          <w:tcPr>
+            <w:cnfStyle w:val="001000000000" w:firstRow="0" w:lastRow="0" w:firstColumn="1" w:lastColumn="0" w:oddVBand="0" w:evenVBand="0" w:oddHBand="0" w:evenHBand="0" w:firstRowFirstColumn="0" w:firstRowLastColumn="0" w:lastRowFirstColumn="0" w:lastRowLastColumn="0"/>
+            <w:tcW w:w="5807" w:type="dxa"/>
+          </w:tcPr>
+          <w:p>
+            <w:pPr>
+              <w:rPr>
+                <w:b w:val="0"/>
+                <w:lang w:val="en-US"/>
+              </w:rPr>
+            </w:pPr>
+            <w:r>
+              <w:rPr>
+                <w:b w:val="0"/>
+                <w:lang w:val="en-US"/>
+              </w:rPr>
+              <w:t>('</w:t>
+            </w:r>
+            <w:proofErr w:type="spellStart"/>
+            <w:r>
+              <w:rPr>
+                <w:b w:val="0"/>
+                <w:lang w:val="en-US"/>
+              </w:rPr>
+              <w:t>wèrdët</w:t>
+            </w:r>
+            <w:proofErr w:type="spellEnd"/>
+            <w:r>
+              <w:rPr>
+                <w:b w:val="0"/>
+                <w:lang w:val="en-US"/>
+              </w:rPr>
+              <w:t>', '</w:t>
+            </w:r>
+            <w:proofErr w:type="spellStart"/>
+            <w:r>
+              <w:rPr>
+                <w:b w:val="0"/>
+                <w:lang w:val="en-US"/>
+              </w:rPr>
+              <w:t>wäärded</w:t>
+            </w:r>
+            <w:proofErr w:type="spellEnd"/>
+            <w:r>
+              <w:rPr>
+                <w:b w:val="0"/>
+                <w:lang w:val="en-US"/>
+              </w:rPr>
+              <w:t>', 0.42857142857142855, True)</w:t>
+            </w:r>
+          </w:p>
+        </w:tc>
+        <w:tc>
+          <w:tcPr>
+            <w:tcW w:w="3255" w:type="dxa"/>
+          </w:tcPr>
+          <w:p>
+            <w:pPr>
+              <w:cnfStyle w:val="000000000000" w:firstRow="0" w:lastRow="0" w:firstColumn="0" w:lastColumn="0" w:oddVBand="0" w:evenVBand="0" w:oddHBand="0" w:evenHBand="0" w:firstRowFirstColumn="0" w:firstRowLastColumn="0" w:lastRowFirstColumn="0" w:lastRowLastColumn="0"/>
+              <w:rPr>
+                <w:lang w:val="en-US"/>
+              </w:rPr>
+            </w:pPr>
+            <w:proofErr w:type="spellStart"/>
+            <w:r>
+              <w:rPr>
+                <w:lang w:val="en-US"/>
+              </w:rPr>
+              <w:t>Nein</w:t>
+            </w:r>
+            <w:proofErr w:type="spellEnd"/>
+            <w:r>
+              <w:rPr>
+                <w:lang w:val="en-US"/>
+              </w:rPr>
+              <w:t xml:space="preserve">, da </w:t>
+            </w:r>
+            <w:proofErr w:type="spellStart"/>
+            <w:r>
+              <w:rPr>
+                <w:lang w:val="en-US"/>
+              </w:rPr>
+              <w:t>Metaphone</w:t>
+            </w:r>
+            <w:proofErr w:type="spellEnd"/>
+            <w:r>
+              <w:rPr>
+                <w:lang w:val="en-US"/>
+              </w:rPr>
+              <w:t xml:space="preserve"> OK</w:t>
+            </w:r>
+          </w:p>
+        </w:tc>
+      </w:tr>
+      <w:tr>
+        <w:tc>
+          <w:tcPr>
+            <w:cnfStyle w:val="001000000000" w:firstRow="0" w:lastRow="0" w:firstColumn="1" w:lastColumn="0" w:oddVBand="0" w:evenVBand="0" w:oddHBand="0" w:evenHBand="0" w:firstRowFirstColumn="0" w:firstRowLastColumn="0" w:lastRowFirstColumn="0" w:lastRowLastColumn="0"/>
+            <w:tcW w:w="5807" w:type="dxa"/>
+          </w:tcPr>
+          <w:p>
+            <w:pPr>
+              <w:rPr>
+                <w:b w:val="0"/>
+                <w:lang w:val="en-US"/>
+              </w:rPr>
+            </w:pPr>
+            <w:r>
+              <w:rPr>
+                <w:b w:val="0"/>
+                <w:lang w:val="en-US"/>
+              </w:rPr>
+              <w:t>('</w:t>
+            </w:r>
+            <w:proofErr w:type="spellStart"/>
+            <w:r>
+              <w:rPr>
+                <w:b w:val="0"/>
+                <w:lang w:val="en-US"/>
+              </w:rPr>
+              <w:t>ëm</w:t>
+            </w:r>
+            <w:proofErr w:type="spellEnd"/>
+            <w:r>
+              <w:rPr>
+                <w:b w:val="0"/>
+                <w:lang w:val="en-US"/>
+              </w:rPr>
+              <w:t>', 'am', 0.1, True)</w:t>
+            </w:r>
+          </w:p>
+        </w:tc>
+        <w:tc>
+          <w:tcPr>
+            <w:tcW w:w="3255" w:type="dxa"/>
+          </w:tcPr>
+          <w:p>
+            <w:pPr>
+              <w:cnfStyle w:val="000000000000" w:firstRow="0" w:lastRow="0" w:firstColumn="0" w:lastColumn="0" w:oddVBand="0" w:evenVBand="0" w:oddHBand="0" w:evenHBand="0" w:firstRowFirstColumn="0" w:firstRowLastColumn="0" w:lastRowFirstColumn="0" w:lastRowLastColumn="0"/>
+              <w:rPr>
+                <w:lang w:val="en-US"/>
+              </w:rPr>
+            </w:pPr>
+            <w:proofErr w:type="spellStart"/>
+            <w:r>
+              <w:rPr>
+                <w:lang w:val="en-US"/>
+              </w:rPr>
+              <w:t>Nein</w:t>
+            </w:r>
+            <w:proofErr w:type="spellEnd"/>
+            <w:r>
+              <w:rPr>
+                <w:lang w:val="en-US"/>
+              </w:rPr>
+              <w:t xml:space="preserve">, da </w:t>
+            </w:r>
+            <w:proofErr w:type="spellStart"/>
+            <w:r>
+              <w:rPr>
+                <w:lang w:val="en-US"/>
+              </w:rPr>
+              <w:t>beide</w:t>
+            </w:r>
+            <w:proofErr w:type="spellEnd"/>
+            <w:r>
+              <w:rPr>
+                <w:lang w:val="en-US"/>
+              </w:rPr>
+              <w:t xml:space="preserve"> OK</w:t>
+            </w:r>
+          </w:p>
+        </w:tc>
+      </w:tr>
+      <w:tr>
+        <w:tc>
+          <w:tcPr>
+            <w:cnfStyle w:val="001000000000" w:firstRow="0" w:lastRow="0" w:firstColumn="1" w:lastColumn="0" w:oddVBand="0" w:evenVBand="0" w:oddHBand="0" w:evenHBand="0" w:firstRowFirstColumn="0" w:firstRowLastColumn="0" w:lastRowFirstColumn="0" w:lastRowLastColumn="0"/>
+            <w:tcW w:w="5807" w:type="dxa"/>
+          </w:tcPr>
+          <w:p>
+            <w:pPr>
+              <w:rPr>
+                <w:b w:val="0"/>
+                <w:lang w:val="en-US"/>
+              </w:rPr>
+            </w:pPr>
+            <w:r>
+              <w:rPr>
+                <w:b w:val="0"/>
+                <w:lang w:val="en-US"/>
+              </w:rPr>
+              <w:t>(</w:t>
+            </w:r>
+            <w:proofErr w:type="gramStart"/>
+            <w:r>
+              <w:rPr>
+                <w:b w:val="0"/>
+                <w:lang w:val="en-US"/>
+              </w:rPr>
+              <w:t>'?ù</w:t>
+            </w:r>
+            <w:proofErr w:type="gramEnd"/>
+            <w:r>
+              <w:rPr>
+                <w:b w:val="0"/>
+                <w:lang w:val="en-US"/>
+              </w:rPr>
+              <w:t>', '</w:t>
+            </w:r>
+            <w:proofErr w:type="spellStart"/>
+            <w:r>
+              <w:rPr>
+                <w:b w:val="0"/>
+                <w:lang w:val="en-US"/>
+              </w:rPr>
+              <w:t>scho</w:t>
+            </w:r>
+            <w:proofErr w:type="spellEnd"/>
+            <w:r>
+              <w:rPr>
+                <w:b w:val="0"/>
+                <w:lang w:val="en-US"/>
+              </w:rPr>
+              <w:t>', 1.0, False)</w:t>
+            </w:r>
+          </w:p>
+        </w:tc>
+        <w:tc>
+          <w:tcPr>
+            <w:tcW w:w="3255" w:type="dxa"/>
+          </w:tcPr>
+          <w:p>
+            <w:pPr>
+              <w:cnfStyle w:val="000000000000" w:firstRow="0" w:lastRow="0" w:firstColumn="0" w:lastColumn="0" w:oddVBand="0" w:evenVBand="0" w:oddHBand="0" w:evenHBand="0" w:firstRowFirstColumn="0" w:firstRowLastColumn="0" w:lastRowFirstColumn="0" w:lastRowLastColumn="0"/>
+              <w:rPr>
+                <w:lang w:val="en-US"/>
+              </w:rPr>
+            </w:pPr>
+            <w:r>
+              <w:rPr>
+                <w:lang w:val="en-US"/>
+              </w:rPr>
+              <w:t xml:space="preserve">Ja, da </w:t>
+            </w:r>
+            <w:proofErr w:type="spellStart"/>
+            <w:r>
+              <w:rPr>
+                <w:lang w:val="en-US"/>
+              </w:rPr>
+              <w:t>beide</w:t>
+            </w:r>
+            <w:proofErr w:type="spellEnd"/>
+            <w:r>
+              <w:rPr>
+                <w:lang w:val="en-US"/>
+              </w:rPr>
+              <w:t xml:space="preserve"> FAILED</w:t>
+            </w:r>
+          </w:p>
+        </w:tc>
+      </w:tr>
+      <w:tr>
+        <w:tc>
+          <w:tcPr>
+            <w:cnfStyle w:val="001000000000" w:firstRow="0" w:lastRow="0" w:firstColumn="1" w:lastColumn="0" w:oddVBand="0" w:evenVBand="0" w:oddHBand="0" w:evenHBand="0" w:firstRowFirstColumn="0" w:firstRowLastColumn="0" w:lastRowFirstColumn="0" w:lastRowLastColumn="0"/>
+            <w:tcW w:w="5807" w:type="dxa"/>
+          </w:tcPr>
+          <w:p>
+            <w:pPr>
+              <w:rPr>
+                <w:b w:val="0"/>
+              </w:rPr>
+            </w:pPr>
+            <w:r>
+              <w:rPr>
+                <w:b w:val="0"/>
+              </w:rPr>
+              <w:t>('</w:t>
+            </w:r>
+            <w:proofErr w:type="spellStart"/>
+            <w:r>
+              <w:rPr>
+                <w:b w:val="0"/>
+              </w:rPr>
+              <w:t>ùn</w:t>
+            </w:r>
+            <w:proofErr w:type="spellEnd"/>
+            <w:r>
+              <w:rPr>
+                <w:b w:val="0"/>
+              </w:rPr>
+              <w:t xml:space="preserve">', 'und', 0.6666666666666666, </w:t>
+            </w:r>
+            <w:proofErr w:type="spellStart"/>
+            <w:r>
+              <w:rPr>
+                <w:b w:val="0"/>
+              </w:rPr>
+              <w:t>False</w:t>
+            </w:r>
+            <w:proofErr w:type="spellEnd"/>
+            <w:r>
+              <w:rPr>
+                <w:b w:val="0"/>
+              </w:rPr>
+              <w:t>)</w:t>
+            </w:r>
+          </w:p>
+        </w:tc>
+        <w:tc>
+          <w:tcPr>
+            <w:tcW w:w="3255" w:type="dxa"/>
+          </w:tcPr>
+          <w:p>
+            <w:pPr>
+              <w:cnfStyle w:val="000000000000" w:firstRow="0" w:lastRow="0" w:firstColumn="0" w:lastColumn="0" w:oddVBand="0" w:evenVBand="0" w:oddHBand="0" w:evenHBand="0" w:firstRowFirstColumn="0" w:firstRowLastColumn="0" w:lastRowFirstColumn="0" w:lastRowLastColumn="0"/>
+            </w:pPr>
+            <w:r>
+              <w:t>Ja, da beide FAILED</w:t>
+            </w:r>
+          </w:p>
+        </w:tc>
+      </w:tr>
+    </w:tbl>
+    <w:p/>
+    <w:p/>
     <w:p>
       <w:pPr>
         <w:pStyle w:val="Untertitel"/>
@@ -3765,53 +4497,175 @@
     </w:p>
     <w:p>
       <w:r>
+        <w:t>Zwei Sätze werden aligniert und dann werden die daraus resultierenden Wortpaare bewertet.</w:t>
+      </w:r>
+      <w:r>
+        <w:t xml:space="preserve"> </w:t>
+      </w:r>
+      <w:r>
+        <w:t xml:space="preserve">Schlechte </w:t>
+      </w:r>
+      <w:r>
+        <w:t>Paare werden in diesem Schritt direkt verworfen</w:t>
+      </w:r>
+      <w:r>
+        <w:t>, siehe Algorithmen oben</w:t>
+      </w:r>
+      <w:r>
+        <w:t>, die guten in einem</w:t>
+      </w:r>
+      <w:r>
+        <w:t xml:space="preserve"> Graphen</w:t>
+      </w:r>
+      <w:r>
+        <w:t xml:space="preserve"> abgelegt.</w:t>
+      </w:r>
+      <w:r>
+        <w:t xml:space="preserve"> Die Wörter sind die Nodes.</w:t>
+      </w:r>
+    </w:p>
+    <w:p>
+      <w:pPr>
+        <w:rPr>
+          <w:b/>
+        </w:rPr>
+      </w:pPr>
+      <w:r>
+        <w:rPr>
+          <w:b/>
+        </w:rPr>
+        <w:t>Pro Satzgruppe</w:t>
+      </w:r>
+    </w:p>
+    <w:p>
+      <w:r>
+        <w:t xml:space="preserve">Alle Sätze einer Satzgruppe werden miteinander aligniert, ein </w:t>
+      </w:r>
+      <w:r>
+        <w:t>Graph</w:t>
+      </w:r>
+      <w:r>
+        <w:t xml:space="preserve"> mit alignierten Wörter wird kreiert. Alle Wörter in diesem </w:t>
+      </w:r>
+      <w:r>
+        <w:t>Graphen</w:t>
+      </w:r>
+      <w:r>
+        <w:t xml:space="preserve"> werden Bewertet, schlechte werden </w:t>
+      </w:r>
+      <w:r>
+        <w:t>nicht hinzugefügt</w:t>
+      </w:r>
+      <w:r>
+        <w:t>.</w:t>
+      </w:r>
+    </w:p>
+    <w:p>
+      <w:pPr>
+        <w:rPr>
+          <w:b/>
+        </w:rPr>
+      </w:pPr>
+      <w:r>
+        <w:rPr>
+          <w:b/>
+        </w:rPr>
+        <w:t>Global</w:t>
+      </w:r>
+    </w:p>
+    <w:p>
+      <w:r>
+        <w:t xml:space="preserve">Alle Sätze werden miteinander aligniert, ein </w:t>
+      </w:r>
+      <w:r>
+        <w:t>Graphen</w:t>
+      </w:r>
+      <w:r>
+        <w:t xml:space="preserve"> mit alignierten Wörter wird kreiert. Alle Wörter </w:t>
+      </w:r>
+      <w:r>
+        <w:t>werden vor dem Einfügen in den Graphen bewertet und ausgefiltert.</w:t>
+      </w:r>
+    </w:p>
+    <w:p>
+      <w:pPr>
+        <w:rPr>
+          <w:b/>
+        </w:rPr>
+      </w:pPr>
+      <w:r>
+        <w:rPr>
+          <w:b/>
+        </w:rPr>
+        <w:t>Tester</w:t>
+      </w:r>
+    </w:p>
+    <w:p>
+      <w:pPr>
+        <w:rPr>
+          <w:b/>
+        </w:rPr>
+      </w:pPr>
+      <w:r>
+        <w:rPr>
+          <w:b/>
+          <w:highlight w:val="yellow"/>
+        </w:rPr>
+        <w:t>TODO</w:t>
+      </w:r>
+    </w:p>
+    <w:p>
+      <w:pPr>
+        <w:rPr>
+          <w:b/>
+        </w:rPr>
+      </w:pPr>
+      <w:r>
+        <w:rPr>
+          <w:b/>
+        </w:rPr>
+        <w:br w:type="page"/>
+      </w:r>
+    </w:p>
+    <w:p>
+      <w:pPr>
+        <w:rPr>
+          <w:b/>
+        </w:rPr>
+      </w:pPr>
+      <w:r>
+        <w:rPr>
+          <w:b/>
+        </w:rPr>
         <w:lastRenderedPageBreak/>
-        <w:t>Zwei Sätze werden aligniert und dann werden die daraus resultierenden Wortpaare bewertet.</w:t>
-      </w:r>
-      <w:r>
-        <w:t xml:space="preserve"> </w:t>
-      </w:r>
-      <w:r>
-        <w:t xml:space="preserve">Schlechte </w:t>
-      </w:r>
-      <w:r>
-        <w:t>Paare werden in diesem Schritt direkt verworfen, die guten in einem 2d-array abgelegt.</w:t>
-      </w:r>
-    </w:p>
-    <w:p>
-      <w:pPr>
+        <w:t>Entscheid</w:t>
+      </w:r>
+      <w:r>
         <w:rPr>
           <w:b/>
         </w:rPr>
-      </w:pPr>
-      <w:r>
+        <w:t xml:space="preserve"> über Parameter des Filters</w:t>
+      </w:r>
+    </w:p>
+    <w:p>
+      <w:pPr>
         <w:rPr>
           <w:b/>
         </w:rPr>
-        <w:t>Pro Satzgruppe</w:t>
-      </w:r>
-    </w:p>
-    <w:p>
-      <w:r>
-        <w:t>Alle Sätze einer Satzgruppe werden miteinander aligniert, ein 2d-array mit alignierten Wörter wird kreiert. Alle Wörter in diesem Array werden Bewertet, schlechte werden entfernt.</w:t>
-      </w:r>
-    </w:p>
-    <w:p>
-      <w:pPr>
+      </w:pPr>
+      <w:proofErr w:type="spellStart"/>
+      <w:r>
         <w:rPr>
           <w:b/>
         </w:rPr>
-      </w:pPr>
+        <w:t>FIltervalue</w:t>
+      </w:r>
+      <w:proofErr w:type="spellEnd"/>
       <w:r>
         <w:rPr>
           <w:b/>
         </w:rPr>
-        <w:t>Global</w:t>
-      </w:r>
-    </w:p>
-    <w:p>
-      <w:r>
-        <w:t>Alle Sätze werden miteinander aligniert, ein 2d-array mit alignierten Wörter wird kreiert. Alle Wörter in diesem Array werden Bewertet, schlechte werden entfernt.</w:t>
+        <w:t xml:space="preserve"> von 0.25</w:t>
       </w:r>
     </w:p>
     <w:p>
@@ -3822,40 +4676,12 @@
       </w:pPr>
       <w:r>
         <w:rPr>
-          <w:b/>
-        </w:rPr>
-        <w:t>Tester</w:t>
-      </w:r>
-    </w:p>
-    <w:p>
-      <w:r>
-        <w:t xml:space="preserve">Mit folgendem Code kreieren wir eine Bewertung über das 2d-array. Somit hoffen wir den Zeitpunkt, oder auch die </w:t>
-      </w:r>
-      <w:r>
-        <w:t>Alignierungs-</w:t>
-      </w:r>
-      <w:r>
-        <w:t>Bewertungsmethode</w:t>
-      </w:r>
-      <w:r>
-        <w:t xml:space="preserve"> auf Grund von Daten zu optimieren.</w:t>
-      </w:r>
-    </w:p>
-    <w:p>
-      <w:pPr>
-        <w:rPr>
-          <w:b/>
-          <w:lang w:val="en-US"/>
-        </w:rPr>
-      </w:pPr>
-      <w:r>
-        <w:rPr>
           <w:noProof/>
         </w:rPr>
         <w:drawing>
-          <wp:inline distT="0" distB="0" distL="0" distR="0" wp14:anchorId="25D6CDFC" wp14:editId="4A9D18A6">
-            <wp:extent cx="4691062" cy="1707439"/>
-            <wp:effectExtent l="0" t="0" r="0" b="7620"/>
+          <wp:inline distT="0" distB="0" distL="0" distR="0" wp14:anchorId="610BFB60" wp14:editId="1C00EAC4">
+            <wp:extent cx="4952237" cy="3490912"/>
+            <wp:effectExtent l="0" t="0" r="1270" b="0"/>
             <wp:docPr id="1" name="Grafik 1"/>
             <wp:cNvGraphicFramePr>
               <a:graphicFrameLocks xmlns:a="http://schemas.openxmlformats.org/drawingml/2006/main" noChangeAspect="1"/>
@@ -3868,7 +4694,7 @@
                     <pic:cNvPicPr/>
                   </pic:nvPicPr>
                   <pic:blipFill>
-                    <a:blip r:embed="rId17"/>
+                    <a:blip r:embed="rId22"/>
                     <a:stretch>
                       <a:fillRect/>
                     </a:stretch>
@@ -3876,7 +4702,7 @@
                   <pic:spPr>
                     <a:xfrm>
                       <a:off x="0" y="0"/>
-                      <a:ext cx="4709830" cy="1714270"/>
+                      <a:ext cx="4954566" cy="3492554"/>
                     </a:xfrm>
                     <a:prstGeom prst="rect">
                       <a:avLst/>
@@ -3888,6 +4714,7 @@
           </wp:inline>
         </w:drawing>
       </w:r>
+      <w:bookmarkStart w:id="12" w:name="_Toc502146142"/>
     </w:p>
     <w:p>
       <w:pPr>
@@ -3895,62 +4722,150 @@
           <w:b/>
         </w:rPr>
       </w:pPr>
+      <w:proofErr w:type="spellStart"/>
       <w:r>
         <w:rPr>
           <w:b/>
         </w:rPr>
-        <w:t>Entscheid</w:t>
-      </w:r>
-    </w:p>
-    <w:p>
-      <w:pPr>
-        <w:rPr>
-          <w:highlight w:val="yellow"/>
-        </w:rPr>
-      </w:pPr>
-      <w:r>
-        <w:rPr>
-          <w:highlight w:val="yellow"/>
-        </w:rPr>
-        <w:t>Müssen zuerst noch Daten sammeln.</w:t>
-      </w:r>
-    </w:p>
-    <w:p>
-      <w:proofErr w:type="spellStart"/>
-      <w:r>
         <w:t>Filtervalue</w:t>
       </w:r>
       <w:proofErr w:type="spellEnd"/>
       <w:r>
-        <w:t xml:space="preserve"> sollte zwischen 0.333 und 0.55 liegen.</w:t>
-      </w:r>
-    </w:p>
-    <w:p>
-      <w:r>
-        <w:t xml:space="preserve">Bei 0.55 erhalten wir mehr inkorrekte </w:t>
-      </w:r>
-      <w:proofErr w:type="spellStart"/>
-      <w:r>
-        <w:t>alignments</w:t>
-      </w:r>
-      <w:proofErr w:type="spellEnd"/>
-      <w:r>
-        <w:t>, bei 0.333 gehen mehr korrekte Alignments verloren.</w:t>
-      </w:r>
-    </w:p>
-    <w:p>
-      <w:r>
-        <w:rPr>
-          <w:highlight w:val="yellow"/>
-        </w:rPr>
-        <w:t>Bilder vom Graph</w:t>
-      </w:r>
+        <w:rPr>
+          <w:b/>
+        </w:rPr>
+        <w:t xml:space="preserve"> von 0.333</w:t>
+      </w:r>
+    </w:p>
+    <w:p>
+      <w:pPr>
+        <w:rPr>
+          <w:b/>
+        </w:rPr>
+      </w:pPr>
+      <w:r>
+        <w:rPr>
+          <w:noProof/>
+        </w:rPr>
+        <w:drawing>
+          <wp:inline distT="0" distB="0" distL="0" distR="0" wp14:anchorId="37CBE2E4" wp14:editId="17B75F8C">
+            <wp:extent cx="5760720" cy="3405187"/>
+            <wp:effectExtent l="0" t="0" r="0" b="5080"/>
+            <wp:docPr id="2" name="Grafik 2"/>
+            <wp:cNvGraphicFramePr>
+              <a:graphicFrameLocks xmlns:a="http://schemas.openxmlformats.org/drawingml/2006/main" noChangeAspect="1"/>
+            </wp:cNvGraphicFramePr>
+            <a:graphic xmlns:a="http://schemas.openxmlformats.org/drawingml/2006/main">
+              <a:graphicData uri="http://schemas.openxmlformats.org/drawingml/2006/picture">
+                <pic:pic xmlns:pic="http://schemas.openxmlformats.org/drawingml/2006/picture">
+                  <pic:nvPicPr>
+                    <pic:cNvPr id="1" name=""/>
+                    <pic:cNvPicPr/>
+                  </pic:nvPicPr>
+                  <pic:blipFill>
+                    <a:blip r:embed="rId23"/>
+                    <a:stretch>
+                      <a:fillRect/>
+                    </a:stretch>
+                  </pic:blipFill>
+                  <pic:spPr>
+                    <a:xfrm>
+                      <a:off x="0" y="0"/>
+                      <a:ext cx="5761607" cy="3405711"/>
+                    </a:xfrm>
+                    <a:prstGeom prst="rect">
+                      <a:avLst/>
+                    </a:prstGeom>
+                  </pic:spPr>
+                </pic:pic>
+              </a:graphicData>
+            </a:graphic>
+          </wp:inline>
+        </w:drawing>
+      </w:r>
+    </w:p>
+    <w:p>
+      <w:pPr>
+        <w:rPr>
+          <w:b/>
+        </w:rPr>
+      </w:pPr>
+      <w:proofErr w:type="spellStart"/>
+      <w:r>
+        <w:rPr>
+          <w:b/>
+        </w:rPr>
+        <w:t>FIltervalue</w:t>
+      </w:r>
+      <w:proofErr w:type="spellEnd"/>
+      <w:r>
+        <w:rPr>
+          <w:b/>
+        </w:rPr>
+        <w:t xml:space="preserve"> von 0.6</w:t>
+      </w:r>
+    </w:p>
+    <w:p>
+      <w:pPr>
+        <w:rPr>
+          <w:b/>
+        </w:rPr>
+      </w:pPr>
+      <w:r>
+        <w:rPr>
+          <w:noProof/>
+        </w:rPr>
+        <w:lastRenderedPageBreak/>
+        <w:drawing>
+          <wp:inline distT="0" distB="0" distL="0" distR="0" wp14:anchorId="3E32EB7F" wp14:editId="4E4F46DD">
+            <wp:extent cx="5760720" cy="2868295"/>
+            <wp:effectExtent l="0" t="0" r="0" b="8255"/>
+            <wp:docPr id="3" name="Grafik 3"/>
+            <wp:cNvGraphicFramePr>
+              <a:graphicFrameLocks xmlns:a="http://schemas.openxmlformats.org/drawingml/2006/main" noChangeAspect="1"/>
+            </wp:cNvGraphicFramePr>
+            <a:graphic xmlns:a="http://schemas.openxmlformats.org/drawingml/2006/main">
+              <a:graphicData uri="http://schemas.openxmlformats.org/drawingml/2006/picture">
+                <pic:pic xmlns:pic="http://schemas.openxmlformats.org/drawingml/2006/picture">
+                  <pic:nvPicPr>
+                    <pic:cNvPr id="1" name=""/>
+                    <pic:cNvPicPr/>
+                  </pic:nvPicPr>
+                  <pic:blipFill>
+                    <a:blip r:embed="rId24"/>
+                    <a:stretch>
+                      <a:fillRect/>
+                    </a:stretch>
+                  </pic:blipFill>
+                  <pic:spPr>
+                    <a:xfrm>
+                      <a:off x="0" y="0"/>
+                      <a:ext cx="5760720" cy="2868295"/>
+                    </a:xfrm>
+                    <a:prstGeom prst="rect">
+                      <a:avLst/>
+                    </a:prstGeom>
+                  </pic:spPr>
+                </pic:pic>
+              </a:graphicData>
+            </a:graphic>
+          </wp:inline>
+        </w:drawing>
+      </w:r>
+    </w:p>
+    <w:p>
+      <w:pPr>
+        <w:rPr>
+          <w:b/>
+        </w:rPr>
+      </w:pPr>
+      <w:bookmarkStart w:id="13" w:name="_GoBack"/>
+      <w:bookmarkEnd w:id="13"/>
     </w:p>
     <w:p>
       <w:pPr>
         <w:pStyle w:val="berschrift2"/>
       </w:pPr>
-      <w:bookmarkStart w:id="12" w:name="_Toc502146142"/>
       <w:r>
         <w:t>Fehlerkorrektur</w:t>
       </w:r>
@@ -4332,11 +5247,11 @@
       <w:pPr>
         <w:pStyle w:val="berschrift2"/>
       </w:pPr>
-      <w:bookmarkStart w:id="13" w:name="_Toc502146143"/>
+      <w:bookmarkStart w:id="14" w:name="_Toc502146143"/>
       <w:r>
         <w:t>Bewertung des Ergebnisses</w:t>
       </w:r>
-      <w:bookmarkEnd w:id="13"/>
+      <w:bookmarkEnd w:id="14"/>
     </w:p>
     <w:p>
       <w:r>
@@ -4351,15 +5266,13 @@
     </w:p>
     <w:p>
       <w:r>
-        <w:t xml:space="preserve">Wir haben einen Goldstandard für die Alignierung von Wörtern aus Task 1 erstellt, mit diesem </w:t>
-      </w:r>
-      <w:proofErr w:type="spellStart"/>
-      <w:r>
-        <w:t>werdn</w:t>
-      </w:r>
-      <w:proofErr w:type="spellEnd"/>
-      <w:r>
-        <w:t xml:space="preserve"> wir die verschiedenen Methoden zur Alignierung messen und so vergleichen können.</w:t>
+        <w:t>Wir haben einen Goldstandard für die Alignierung von Wörtern aus Task 1 erstellt, mit diesem werd</w:t>
+      </w:r>
+      <w:r>
+        <w:t>e</w:t>
+      </w:r>
+      <w:r>
+        <w:t>n wir die verschiedenen Methoden zur Alignierung messen und so vergleichen können.</w:t>
       </w:r>
     </w:p>
     <w:p>
@@ -4375,10 +5288,7 @@
         <w:t xml:space="preserve">GOLD_STANDARD_SET = </w:t>
       </w:r>
       <w:r>
-        <w:rPr>
-          <w:highlight w:val="yellow"/>
-        </w:rPr>
-        <w:t>[2048, 2095, 2080, 2358, 2374, 1842, 1851, 1930, 1934, 1967]</w:t>
+        <w:t>[2048, 2095, 2374, 1930, 1929]</w:t>
       </w:r>
       <w:r>
         <w:t xml:space="preserve"> Satzgruppen genommen. </w:t>
@@ -4389,8 +5299,6 @@
       <w:r>
         <w:br w:type="page"/>
       </w:r>
-      <w:bookmarkStart w:id="14" w:name="_GoBack"/>
-      <w:bookmarkEnd w:id="14"/>
     </w:p>
     <w:p>
       <w:pPr>
@@ -5525,6 +6433,94 @@
       <w:color w:val="2F5496" w:themeColor="accent1" w:themeShade="BF"/>
     </w:rPr>
   </w:style>
+  <w:style w:type="character" w:styleId="BesuchterLink">
+    <w:name w:val="FollowedHyperlink"/>
+    <w:basedOn w:val="Absatz-Standardschriftart"/>
+    <w:uiPriority w:val="99"/>
+    <w:semiHidden/>
+    <w:unhideWhenUsed/>
+    <w:rsid w:val="00494794"/>
+    <w:rPr>
+      <w:color w:val="954F72" w:themeColor="followedHyperlink"/>
+      <w:u w:val="single"/>
+    </w:rPr>
+  </w:style>
+  <w:style w:type="table" w:styleId="Tabellenraster">
+    <w:name w:val="Table Grid"/>
+    <w:basedOn w:val="NormaleTabelle"/>
+    <w:uiPriority w:val="39"/>
+    <w:rsid w:val="00494794"/>
+    <w:pPr>
+      <w:spacing w:after="0" w:line="240" w:lineRule="auto"/>
+    </w:pPr>
+    <w:tblPr>
+      <w:tblBorders>
+        <w:top w:val="single" w:sz="4" w:space="0" w:color="auto"/>
+        <w:left w:val="single" w:sz="4" w:space="0" w:color="auto"/>
+        <w:bottom w:val="single" w:sz="4" w:space="0" w:color="auto"/>
+        <w:right w:val="single" w:sz="4" w:space="0" w:color="auto"/>
+        <w:insideH w:val="single" w:sz="4" w:space="0" w:color="auto"/>
+        <w:insideV w:val="single" w:sz="4" w:space="0" w:color="auto"/>
+      </w:tblBorders>
+    </w:tblPr>
+  </w:style>
+  <w:style w:type="table" w:styleId="Gitternetztabelle1hell">
+    <w:name w:val="Grid Table 1 Light"/>
+    <w:basedOn w:val="NormaleTabelle"/>
+    <w:uiPriority w:val="46"/>
+    <w:rsid w:val="00AB1972"/>
+    <w:pPr>
+      <w:spacing w:after="0" w:line="240" w:lineRule="auto"/>
+    </w:pPr>
+    <w:tblPr>
+      <w:tblStyleRowBandSize w:val="1"/>
+      <w:tblStyleColBandSize w:val="1"/>
+      <w:tblBorders>
+        <w:top w:val="single" w:sz="4" w:space="0" w:color="999999" w:themeColor="text1" w:themeTint="66"/>
+        <w:left w:val="single" w:sz="4" w:space="0" w:color="999999" w:themeColor="text1" w:themeTint="66"/>
+        <w:bottom w:val="single" w:sz="4" w:space="0" w:color="999999" w:themeColor="text1" w:themeTint="66"/>
+        <w:right w:val="single" w:sz="4" w:space="0" w:color="999999" w:themeColor="text1" w:themeTint="66"/>
+        <w:insideH w:val="single" w:sz="4" w:space="0" w:color="999999" w:themeColor="text1" w:themeTint="66"/>
+        <w:insideV w:val="single" w:sz="4" w:space="0" w:color="999999" w:themeColor="text1" w:themeTint="66"/>
+      </w:tblBorders>
+    </w:tblPr>
+    <w:tblStylePr w:type="firstRow">
+      <w:rPr>
+        <w:b/>
+        <w:bCs/>
+      </w:rPr>
+      <w:tblPr/>
+      <w:tcPr>
+        <w:tcBorders>
+          <w:bottom w:val="single" w:sz="12" w:space="0" w:color="666666" w:themeColor="text1" w:themeTint="99"/>
+        </w:tcBorders>
+      </w:tcPr>
+    </w:tblStylePr>
+    <w:tblStylePr w:type="lastRow">
+      <w:rPr>
+        <w:b/>
+        <w:bCs/>
+      </w:rPr>
+      <w:tblPr/>
+      <w:tcPr>
+        <w:tcBorders>
+          <w:top w:val="double" w:sz="2" w:space="0" w:color="666666" w:themeColor="text1" w:themeTint="99"/>
+        </w:tcBorders>
+      </w:tcPr>
+    </w:tblStylePr>
+    <w:tblStylePr w:type="firstCol">
+      <w:rPr>
+        <w:b/>
+        <w:bCs/>
+      </w:rPr>
+    </w:tblStylePr>
+    <w:tblStylePr w:type="lastCol">
+      <w:rPr>
+        <w:b/>
+        <w:bCs/>
+      </w:rPr>
+    </w:tblStylePr>
+  </w:style>
 </w:styles>
 </file>
 
@@ -5828,7 +6824,7 @@
 </file>
 
 <file path=customXml/itemProps1.xml><?xml version="1.0" encoding="utf-8"?>
-<ds:datastoreItem xmlns:ds="http://schemas.openxmlformats.org/officeDocument/2006/customXml" ds:itemID="{8D44C793-A290-4E1C-8BF2-A8CD440C1843}">
+<ds:datastoreItem xmlns:ds="http://schemas.openxmlformats.org/officeDocument/2006/customXml" ds:itemID="{E270A0E6-139E-4A8B-88CC-213A6939F24B}">
   <ds:schemaRefs>
     <ds:schemaRef ds:uri="http://schemas.openxmlformats.org/officeDocument/2006/bibliography"/>
   </ds:schemaRefs>

</xml_diff>

<commit_message>
Added Filtervalues and Graphics to text
</commit_message>
<xml_diff>
--- a/doc/IP5_Projecttext.docx
+++ b/doc/IP5_Projecttext.docx
@@ -10,7 +10,6 @@
         </w:placeholder>
         <w:text/>
       </w:sdtPr>
-      <w:sdtEndPr/>
       <w:sdtContent>
         <w:p>
           <w:pPr>
@@ -38,7 +37,6 @@
         </w:placeholder>
         <w:text/>
       </w:sdtPr>
-      <w:sdtEndPr/>
       <w:sdtContent>
         <w:p>
           <w:pPr>
@@ -74,7 +72,6 @@
           <w:id w:val="257960141"/>
           <w:picture/>
         </w:sdtPr>
-        <w:sdtEndPr/>
         <w:sdtContent>
           <w:r>
             <w:rPr>
@@ -188,17 +185,11 @@
                               <w:id w:val="141468603"/>
                               <w:text/>
                             </w:sdtPr>
-                            <w:sdtEndPr/>
                             <w:sdtContent>
                               <w:p>
                                 <w:r>
-                                  <w:t xml:space="preserve">Betreuer: Wolfgang Weck, Daniel </w:t>
+                                  <w:t>Betreuer: Wolfgang Weck, Daniel Kröni</w:t>
                                 </w:r>
-                                <w:proofErr w:type="spellStart"/>
-                                <w:r>
-                                  <w:t>Kröni</w:t>
-                                </w:r>
-                                <w:proofErr w:type="spellEnd"/>
                               </w:p>
                             </w:sdtContent>
                           </w:sdt>
@@ -218,7 +209,6 @@
                                 <w:id w:val="-254680422"/>
                                 <w:text/>
                               </w:sdtPr>
-                              <w:sdtEndPr/>
                               <w:sdtContent>
                                 <w:r>
                                   <w:t>Windisch</w:t>
@@ -238,7 +228,6 @@
                                   <w:calendar w:val="gregorian"/>
                                 </w:date>
                               </w:sdtPr>
-                              <w:sdtEndPr/>
                               <w:sdtContent>
                                 <w:r>
                                   <w:t>07.01.2018</w:t>
@@ -278,17 +267,11 @@
                         <w:id w:val="141468603"/>
                         <w:text/>
                       </w:sdtPr>
-                      <w:sdtEndPr/>
                       <w:sdtContent>
                         <w:p>
                           <w:r>
-                            <w:t xml:space="preserve">Betreuer: Wolfgang Weck, Daniel </w:t>
+                            <w:t>Betreuer: Wolfgang Weck, Daniel Kröni</w:t>
                           </w:r>
-                          <w:proofErr w:type="spellStart"/>
-                          <w:r>
-                            <w:t>Kröni</w:t>
-                          </w:r>
-                          <w:proofErr w:type="spellEnd"/>
                         </w:p>
                       </w:sdtContent>
                     </w:sdt>
@@ -308,7 +291,6 @@
                           <w:id w:val="-254680422"/>
                           <w:text/>
                         </w:sdtPr>
-                        <w:sdtEndPr/>
                         <w:sdtContent>
                           <w:r>
                             <w:t>Windisch</w:t>
@@ -328,7 +310,6 @@
                             <w:calendar w:val="gregorian"/>
                           </w:date>
                         </w:sdtPr>
-                        <w:sdtEndPr/>
                         <w:sdtContent>
                           <w:r>
                             <w:t>07.01.2018</w:t>
@@ -540,7 +521,7 @@
             <w:pStyle w:val="Verzeichnis1"/>
             <w:rPr>
               <w:rFonts w:asciiTheme="minorHAnsi" w:eastAsiaTheme="minorEastAsia" w:hAnsiTheme="minorHAnsi"/>
-              <w:lang w:eastAsia="de-CH"/>
+              <w:lang w:eastAsia="ja-JP"/>
             </w:rPr>
           </w:pPr>
           <w:r>
@@ -552,7 +533,7 @@
           <w:r>
             <w:fldChar w:fldCharType="separate"/>
           </w:r>
-          <w:hyperlink w:anchor="_Toc503104620" w:history="1">
+          <w:hyperlink w:anchor="_Toc503176039" w:history="1">
             <w:r>
               <w:rPr>
                 <w:rStyle w:val="Hyperlink"/>
@@ -562,7 +543,7 @@
             <w:r>
               <w:rPr>
                 <w:rFonts w:asciiTheme="minorHAnsi" w:eastAsiaTheme="minorEastAsia" w:hAnsiTheme="minorHAnsi"/>
-                <w:lang w:eastAsia="de-CH"/>
+                <w:lang w:eastAsia="ja-JP"/>
               </w:rPr>
               <w:tab/>
             </w:r>
@@ -588,7 +569,7 @@
               <w:rPr>
                 <w:webHidden/>
               </w:rPr>
-              <w:instrText xml:space="preserve"> PAGEREF _Toc503104620 \h </w:instrText>
+              <w:instrText xml:space="preserve"> PAGEREF _Toc503176039 \h </w:instrText>
             </w:r>
             <w:r>
               <w:rPr>
@@ -621,10 +602,10 @@
             <w:rPr>
               <w:rFonts w:asciiTheme="minorHAnsi" w:eastAsiaTheme="minorEastAsia" w:hAnsiTheme="minorHAnsi"/>
               <w:noProof/>
-              <w:lang w:eastAsia="de-CH"/>
+              <w:lang w:eastAsia="ja-JP"/>
             </w:rPr>
           </w:pPr>
-          <w:hyperlink w:anchor="_Toc503104621" w:history="1">
+          <w:hyperlink w:anchor="_Toc503176040" w:history="1">
             <w:r>
               <w:rPr>
                 <w:rStyle w:val="Hyperlink"/>
@@ -636,7 +617,7 @@
               <w:rPr>
                 <w:rFonts w:asciiTheme="minorHAnsi" w:eastAsiaTheme="minorEastAsia" w:hAnsiTheme="minorHAnsi"/>
                 <w:noProof/>
-                <w:lang w:eastAsia="de-CH"/>
+                <w:lang w:eastAsia="ja-JP"/>
               </w:rPr>
               <w:tab/>
             </w:r>
@@ -666,7 +647,7 @@
                 <w:noProof/>
                 <w:webHidden/>
               </w:rPr>
-              <w:instrText xml:space="preserve"> PAGEREF _Toc503104621 \h </w:instrText>
+              <w:instrText xml:space="preserve"> PAGEREF _Toc503176040 \h </w:instrText>
             </w:r>
             <w:r>
               <w:rPr>
@@ -703,10 +684,10 @@
             <w:rPr>
               <w:rFonts w:asciiTheme="minorHAnsi" w:eastAsiaTheme="minorEastAsia" w:hAnsiTheme="minorHAnsi"/>
               <w:noProof/>
-              <w:lang w:eastAsia="de-CH"/>
+              <w:lang w:eastAsia="ja-JP"/>
             </w:rPr>
           </w:pPr>
-          <w:hyperlink w:anchor="_Toc503104622" w:history="1">
+          <w:hyperlink w:anchor="_Toc503176041" w:history="1">
             <w:r>
               <w:rPr>
                 <w:rStyle w:val="Hyperlink"/>
@@ -718,7 +699,7 @@
               <w:rPr>
                 <w:rFonts w:asciiTheme="minorHAnsi" w:eastAsiaTheme="minorEastAsia" w:hAnsiTheme="minorHAnsi"/>
                 <w:noProof/>
-                <w:lang w:eastAsia="de-CH"/>
+                <w:lang w:eastAsia="ja-JP"/>
               </w:rPr>
               <w:tab/>
             </w:r>
@@ -748,7 +729,7 @@
                 <w:noProof/>
                 <w:webHidden/>
               </w:rPr>
-              <w:instrText xml:space="preserve"> PAGEREF _Toc503104622 \h </w:instrText>
+              <w:instrText xml:space="preserve"> PAGEREF _Toc503176041 \h </w:instrText>
             </w:r>
             <w:r>
               <w:rPr>
@@ -785,10 +766,10 @@
             <w:rPr>
               <w:rFonts w:asciiTheme="minorHAnsi" w:eastAsiaTheme="minorEastAsia" w:hAnsiTheme="minorHAnsi"/>
               <w:noProof/>
-              <w:lang w:eastAsia="de-CH"/>
+              <w:lang w:eastAsia="ja-JP"/>
             </w:rPr>
           </w:pPr>
-          <w:hyperlink w:anchor="_Toc503104623" w:history="1">
+          <w:hyperlink w:anchor="_Toc503176042" w:history="1">
             <w:r>
               <w:rPr>
                 <w:rStyle w:val="Hyperlink"/>
@@ -800,7 +781,7 @@
               <w:rPr>
                 <w:rFonts w:asciiTheme="minorHAnsi" w:eastAsiaTheme="minorEastAsia" w:hAnsiTheme="minorHAnsi"/>
                 <w:noProof/>
-                <w:lang w:eastAsia="de-CH"/>
+                <w:lang w:eastAsia="ja-JP"/>
               </w:rPr>
               <w:tab/>
             </w:r>
@@ -830,7 +811,7 @@
                 <w:noProof/>
                 <w:webHidden/>
               </w:rPr>
-              <w:instrText xml:space="preserve"> PAGEREF _Toc503104623 \h </w:instrText>
+              <w:instrText xml:space="preserve"> PAGEREF _Toc503176042 \h </w:instrText>
             </w:r>
             <w:r>
               <w:rPr>
@@ -867,10 +848,10 @@
             <w:rPr>
               <w:rFonts w:asciiTheme="minorHAnsi" w:eastAsiaTheme="minorEastAsia" w:hAnsiTheme="minorHAnsi"/>
               <w:noProof/>
-              <w:lang w:eastAsia="de-CH"/>
+              <w:lang w:eastAsia="ja-JP"/>
             </w:rPr>
           </w:pPr>
-          <w:hyperlink w:anchor="_Toc503104624" w:history="1">
+          <w:hyperlink w:anchor="_Toc503176043" w:history="1">
             <w:r>
               <w:rPr>
                 <w:rStyle w:val="Hyperlink"/>
@@ -882,7 +863,7 @@
               <w:rPr>
                 <w:rFonts w:asciiTheme="minorHAnsi" w:eastAsiaTheme="minorEastAsia" w:hAnsiTheme="minorHAnsi"/>
                 <w:noProof/>
-                <w:lang w:eastAsia="de-CH"/>
+                <w:lang w:eastAsia="ja-JP"/>
               </w:rPr>
               <w:tab/>
             </w:r>
@@ -912,7 +893,7 @@
                 <w:noProof/>
                 <w:webHidden/>
               </w:rPr>
-              <w:instrText xml:space="preserve"> PAGEREF _Toc503104624 \h </w:instrText>
+              <w:instrText xml:space="preserve"> PAGEREF _Toc503176043 \h </w:instrText>
             </w:r>
             <w:r>
               <w:rPr>
@@ -948,10 +929,10 @@
             <w:pStyle w:val="Verzeichnis1"/>
             <w:rPr>
               <w:rFonts w:asciiTheme="minorHAnsi" w:eastAsiaTheme="minorEastAsia" w:hAnsiTheme="minorHAnsi"/>
-              <w:lang w:eastAsia="de-CH"/>
+              <w:lang w:eastAsia="ja-JP"/>
             </w:rPr>
           </w:pPr>
-          <w:hyperlink w:anchor="_Toc503104625" w:history="1">
+          <w:hyperlink w:anchor="_Toc503176044" w:history="1">
             <w:r>
               <w:rPr>
                 <w:rStyle w:val="Hyperlink"/>
@@ -961,7 +942,7 @@
             <w:r>
               <w:rPr>
                 <w:rFonts w:asciiTheme="minorHAnsi" w:eastAsiaTheme="minorEastAsia" w:hAnsiTheme="minorHAnsi"/>
-                <w:lang w:eastAsia="de-CH"/>
+                <w:lang w:eastAsia="ja-JP"/>
               </w:rPr>
               <w:tab/>
             </w:r>
@@ -987,7 +968,7 @@
               <w:rPr>
                 <w:webHidden/>
               </w:rPr>
-              <w:instrText xml:space="preserve"> PAGEREF _Toc503104625 \h </w:instrText>
+              <w:instrText xml:space="preserve"> PAGEREF _Toc503176044 \h </w:instrText>
             </w:r>
             <w:r>
               <w:rPr>
@@ -1020,10 +1001,10 @@
             <w:rPr>
               <w:rFonts w:asciiTheme="minorHAnsi" w:eastAsiaTheme="minorEastAsia" w:hAnsiTheme="minorHAnsi"/>
               <w:noProof/>
-              <w:lang w:eastAsia="de-CH"/>
+              <w:lang w:eastAsia="ja-JP"/>
             </w:rPr>
           </w:pPr>
-          <w:hyperlink w:anchor="_Toc503104626" w:history="1">
+          <w:hyperlink w:anchor="_Toc503176045" w:history="1">
             <w:r>
               <w:rPr>
                 <w:rStyle w:val="Hyperlink"/>
@@ -1035,7 +1016,7 @@
               <w:rPr>
                 <w:rFonts w:asciiTheme="minorHAnsi" w:eastAsiaTheme="minorEastAsia" w:hAnsiTheme="minorHAnsi"/>
                 <w:noProof/>
-                <w:lang w:eastAsia="de-CH"/>
+                <w:lang w:eastAsia="ja-JP"/>
               </w:rPr>
               <w:tab/>
             </w:r>
@@ -1065,7 +1046,7 @@
                 <w:noProof/>
                 <w:webHidden/>
               </w:rPr>
-              <w:instrText xml:space="preserve"> PAGEREF _Toc503104626 \h </w:instrText>
+              <w:instrText xml:space="preserve"> PAGEREF _Toc503176045 \h </w:instrText>
             </w:r>
             <w:r>
               <w:rPr>
@@ -1101,10 +1082,10 @@
             <w:pStyle w:val="Verzeichnis1"/>
             <w:rPr>
               <w:rFonts w:asciiTheme="minorHAnsi" w:eastAsiaTheme="minorEastAsia" w:hAnsiTheme="minorHAnsi"/>
-              <w:lang w:eastAsia="de-CH"/>
+              <w:lang w:eastAsia="ja-JP"/>
             </w:rPr>
           </w:pPr>
-          <w:hyperlink w:anchor="_Toc503104627" w:history="1">
+          <w:hyperlink w:anchor="_Toc503176046" w:history="1">
             <w:r>
               <w:rPr>
                 <w:rStyle w:val="Hyperlink"/>
@@ -1114,7 +1095,7 @@
             <w:r>
               <w:rPr>
                 <w:rFonts w:asciiTheme="minorHAnsi" w:eastAsiaTheme="minorEastAsia" w:hAnsiTheme="minorHAnsi"/>
-                <w:lang w:eastAsia="de-CH"/>
+                <w:lang w:eastAsia="ja-JP"/>
               </w:rPr>
               <w:tab/>
             </w:r>
@@ -1140,7 +1121,7 @@
               <w:rPr>
                 <w:webHidden/>
               </w:rPr>
-              <w:instrText xml:space="preserve"> PAGEREF _Toc503104627 \h </w:instrText>
+              <w:instrText xml:space="preserve"> PAGEREF _Toc503176046 \h </w:instrText>
             </w:r>
             <w:r>
               <w:rPr>
@@ -1173,10 +1154,10 @@
             <w:rPr>
               <w:rFonts w:asciiTheme="minorHAnsi" w:eastAsiaTheme="minorEastAsia" w:hAnsiTheme="minorHAnsi"/>
               <w:noProof/>
-              <w:lang w:eastAsia="de-CH"/>
+              <w:lang w:eastAsia="ja-JP"/>
             </w:rPr>
           </w:pPr>
-          <w:hyperlink w:anchor="_Toc503104628" w:history="1">
+          <w:hyperlink w:anchor="_Toc503176047" w:history="1">
             <w:r>
               <w:rPr>
                 <w:rStyle w:val="Hyperlink"/>
@@ -1188,7 +1169,7 @@
               <w:rPr>
                 <w:rFonts w:asciiTheme="minorHAnsi" w:eastAsiaTheme="minorEastAsia" w:hAnsiTheme="minorHAnsi"/>
                 <w:noProof/>
-                <w:lang w:eastAsia="de-CH"/>
+                <w:lang w:eastAsia="ja-JP"/>
               </w:rPr>
               <w:tab/>
             </w:r>
@@ -1218,7 +1199,7 @@
                 <w:noProof/>
                 <w:webHidden/>
               </w:rPr>
-              <w:instrText xml:space="preserve"> PAGEREF _Toc503104628 \h </w:instrText>
+              <w:instrText xml:space="preserve"> PAGEREF _Toc503176047 \h </w:instrText>
             </w:r>
             <w:r>
               <w:rPr>
@@ -1255,10 +1236,10 @@
             <w:rPr>
               <w:rFonts w:asciiTheme="minorHAnsi" w:eastAsiaTheme="minorEastAsia" w:hAnsiTheme="minorHAnsi"/>
               <w:noProof/>
-              <w:lang w:eastAsia="de-CH"/>
+              <w:lang w:eastAsia="ja-JP"/>
             </w:rPr>
           </w:pPr>
-          <w:hyperlink w:anchor="_Toc503104629" w:history="1">
+          <w:hyperlink w:anchor="_Toc503176048" w:history="1">
             <w:r>
               <w:rPr>
                 <w:rStyle w:val="Hyperlink"/>
@@ -1270,7 +1251,7 @@
               <w:rPr>
                 <w:rFonts w:asciiTheme="minorHAnsi" w:eastAsiaTheme="minorEastAsia" w:hAnsiTheme="minorHAnsi"/>
                 <w:noProof/>
-                <w:lang w:eastAsia="de-CH"/>
+                <w:lang w:eastAsia="ja-JP"/>
               </w:rPr>
               <w:tab/>
             </w:r>
@@ -1300,7 +1281,7 @@
                 <w:noProof/>
                 <w:webHidden/>
               </w:rPr>
-              <w:instrText xml:space="preserve"> PAGEREF _Toc503104629 \h </w:instrText>
+              <w:instrText xml:space="preserve"> PAGEREF _Toc503176048 \h </w:instrText>
             </w:r>
             <w:r>
               <w:rPr>
@@ -1337,10 +1318,10 @@
             <w:rPr>
               <w:rFonts w:asciiTheme="minorHAnsi" w:eastAsiaTheme="minorEastAsia" w:hAnsiTheme="minorHAnsi"/>
               <w:noProof/>
-              <w:lang w:eastAsia="de-CH"/>
+              <w:lang w:eastAsia="ja-JP"/>
             </w:rPr>
           </w:pPr>
-          <w:hyperlink w:anchor="_Toc503104630" w:history="1">
+          <w:hyperlink w:anchor="_Toc503176049" w:history="1">
             <w:r>
               <w:rPr>
                 <w:rStyle w:val="Hyperlink"/>
@@ -1352,7 +1333,7 @@
               <w:rPr>
                 <w:rFonts w:asciiTheme="minorHAnsi" w:eastAsiaTheme="minorEastAsia" w:hAnsiTheme="minorHAnsi"/>
                 <w:noProof/>
-                <w:lang w:eastAsia="de-CH"/>
+                <w:lang w:eastAsia="ja-JP"/>
               </w:rPr>
               <w:tab/>
             </w:r>
@@ -1382,7 +1363,7 @@
                 <w:noProof/>
                 <w:webHidden/>
               </w:rPr>
-              <w:instrText xml:space="preserve"> PAGEREF _Toc503104630 \h </w:instrText>
+              <w:instrText xml:space="preserve"> PAGEREF _Toc503176049 \h </w:instrText>
             </w:r>
             <w:r>
               <w:rPr>
@@ -1419,10 +1400,10 @@
             <w:rPr>
               <w:rFonts w:asciiTheme="minorHAnsi" w:eastAsiaTheme="minorEastAsia" w:hAnsiTheme="minorHAnsi"/>
               <w:noProof/>
-              <w:lang w:eastAsia="de-CH"/>
+              <w:lang w:eastAsia="ja-JP"/>
             </w:rPr>
           </w:pPr>
-          <w:hyperlink w:anchor="_Toc503104631" w:history="1">
+          <w:hyperlink w:anchor="_Toc503176050" w:history="1">
             <w:r>
               <w:rPr>
                 <w:rStyle w:val="Hyperlink"/>
@@ -1434,7 +1415,7 @@
               <w:rPr>
                 <w:rFonts w:asciiTheme="minorHAnsi" w:eastAsiaTheme="minorEastAsia" w:hAnsiTheme="minorHAnsi"/>
                 <w:noProof/>
-                <w:lang w:eastAsia="de-CH"/>
+                <w:lang w:eastAsia="ja-JP"/>
               </w:rPr>
               <w:tab/>
             </w:r>
@@ -1443,7 +1424,7 @@
                 <w:rStyle w:val="Hyperlink"/>
                 <w:noProof/>
               </w:rPr>
-              <w:t>Bewertung der Alignments</w:t>
+              <w:t>Filterung des Alignments</w:t>
             </w:r>
             <w:r>
               <w:rPr>
@@ -1464,7 +1445,7 @@
                 <w:noProof/>
                 <w:webHidden/>
               </w:rPr>
-              <w:instrText xml:space="preserve"> PAGEREF _Toc503104631 \h </w:instrText>
+              <w:instrText xml:space="preserve"> PAGEREF _Toc503176050 \h </w:instrText>
             </w:r>
             <w:r>
               <w:rPr>
@@ -1501,10 +1482,10 @@
             <w:rPr>
               <w:rFonts w:asciiTheme="minorHAnsi" w:eastAsiaTheme="minorEastAsia" w:hAnsiTheme="minorHAnsi"/>
               <w:noProof/>
-              <w:lang w:eastAsia="de-CH"/>
+              <w:lang w:eastAsia="ja-JP"/>
             </w:rPr>
           </w:pPr>
-          <w:hyperlink w:anchor="_Toc503104632" w:history="1">
+          <w:hyperlink w:anchor="_Toc503176051" w:history="1">
             <w:r>
               <w:rPr>
                 <w:rStyle w:val="Hyperlink"/>
@@ -1516,7 +1497,7 @@
               <w:rPr>
                 <w:rFonts w:asciiTheme="minorHAnsi" w:eastAsiaTheme="minorEastAsia" w:hAnsiTheme="minorHAnsi"/>
                 <w:noProof/>
-                <w:lang w:eastAsia="de-CH"/>
+                <w:lang w:eastAsia="ja-JP"/>
               </w:rPr>
               <w:tab/>
             </w:r>
@@ -1546,7 +1527,7 @@
                 <w:noProof/>
                 <w:webHidden/>
               </w:rPr>
-              <w:instrText xml:space="preserve"> PAGEREF _Toc503104632 \h </w:instrText>
+              <w:instrText xml:space="preserve"> PAGEREF _Toc503176051 \h </w:instrText>
             </w:r>
             <w:r>
               <w:rPr>
@@ -1566,7 +1547,7 @@
                 <w:noProof/>
                 <w:webHidden/>
               </w:rPr>
-              <w:t>9</w:t>
+              <w:t>16</w:t>
             </w:r>
             <w:r>
               <w:rPr>
@@ -1583,10 +1564,10 @@
             <w:rPr>
               <w:rFonts w:asciiTheme="minorHAnsi" w:eastAsiaTheme="minorEastAsia" w:hAnsiTheme="minorHAnsi"/>
               <w:noProof/>
-              <w:lang w:eastAsia="de-CH"/>
+              <w:lang w:eastAsia="ja-JP"/>
             </w:rPr>
           </w:pPr>
-          <w:hyperlink w:anchor="_Toc503104633" w:history="1">
+          <w:hyperlink w:anchor="_Toc503176052" w:history="1">
             <w:r>
               <w:rPr>
                 <w:rStyle w:val="Hyperlink"/>
@@ -1598,7 +1579,7 @@
               <w:rPr>
                 <w:rFonts w:asciiTheme="minorHAnsi" w:eastAsiaTheme="minorEastAsia" w:hAnsiTheme="minorHAnsi"/>
                 <w:noProof/>
-                <w:lang w:eastAsia="de-CH"/>
+                <w:lang w:eastAsia="ja-JP"/>
               </w:rPr>
               <w:tab/>
             </w:r>
@@ -1628,7 +1609,7 @@
                 <w:noProof/>
                 <w:webHidden/>
               </w:rPr>
-              <w:instrText xml:space="preserve"> PAGEREF _Toc503104633 \h </w:instrText>
+              <w:instrText xml:space="preserve"> PAGEREF _Toc503176052 \h </w:instrText>
             </w:r>
             <w:r>
               <w:rPr>
@@ -1648,7 +1629,7 @@
                 <w:noProof/>
                 <w:webHidden/>
               </w:rPr>
-              <w:t>10</w:t>
+              <w:t>16</w:t>
             </w:r>
             <w:r>
               <w:rPr>
@@ -1664,10 +1645,10 @@
             <w:pStyle w:val="Verzeichnis1"/>
             <w:rPr>
               <w:rFonts w:asciiTheme="minorHAnsi" w:eastAsiaTheme="minorEastAsia" w:hAnsiTheme="minorHAnsi"/>
-              <w:lang w:eastAsia="de-CH"/>
+              <w:lang w:eastAsia="ja-JP"/>
             </w:rPr>
           </w:pPr>
-          <w:hyperlink w:anchor="_Toc503104634" w:history="1">
+          <w:hyperlink w:anchor="_Toc503176053" w:history="1">
             <w:r>
               <w:rPr>
                 <w:rStyle w:val="Hyperlink"/>
@@ -1677,7 +1658,7 @@
             <w:r>
               <w:rPr>
                 <w:rFonts w:asciiTheme="minorHAnsi" w:eastAsiaTheme="minorEastAsia" w:hAnsiTheme="minorHAnsi"/>
-                <w:lang w:eastAsia="de-CH"/>
+                <w:lang w:eastAsia="ja-JP"/>
               </w:rPr>
               <w:tab/>
             </w:r>
@@ -1703,7 +1684,7 @@
               <w:rPr>
                 <w:webHidden/>
               </w:rPr>
-              <w:instrText xml:space="preserve"> PAGEREF _Toc503104634 \h </w:instrText>
+              <w:instrText xml:space="preserve"> PAGEREF _Toc503176053 \h </w:instrText>
             </w:r>
             <w:r>
               <w:rPr>
@@ -1720,7 +1701,7 @@
               <w:rPr>
                 <w:webHidden/>
               </w:rPr>
-              <w:t>11</w:t>
+              <w:t>17</w:t>
             </w:r>
             <w:r>
               <w:rPr>
@@ -1735,10 +1716,10 @@
             <w:pStyle w:val="Verzeichnis1"/>
             <w:rPr>
               <w:rFonts w:asciiTheme="minorHAnsi" w:eastAsiaTheme="minorEastAsia" w:hAnsiTheme="minorHAnsi"/>
-              <w:lang w:eastAsia="de-CH"/>
+              <w:lang w:eastAsia="ja-JP"/>
             </w:rPr>
           </w:pPr>
-          <w:hyperlink w:anchor="_Toc503104635" w:history="1">
+          <w:hyperlink w:anchor="_Toc503176054" w:history="1">
             <w:r>
               <w:rPr>
                 <w:rStyle w:val="Hyperlink"/>
@@ -1748,7 +1729,7 @@
             <w:r>
               <w:rPr>
                 <w:rFonts w:asciiTheme="minorHAnsi" w:eastAsiaTheme="minorEastAsia" w:hAnsiTheme="minorHAnsi"/>
-                <w:lang w:eastAsia="de-CH"/>
+                <w:lang w:eastAsia="ja-JP"/>
               </w:rPr>
               <w:tab/>
             </w:r>
@@ -1774,7 +1755,7 @@
               <w:rPr>
                 <w:webHidden/>
               </w:rPr>
-              <w:instrText xml:space="preserve"> PAGEREF _Toc503104635 \h </w:instrText>
+              <w:instrText xml:space="preserve"> PAGEREF _Toc503176054 \h </w:instrText>
             </w:r>
             <w:r>
               <w:rPr>
@@ -1791,7 +1772,7 @@
               <w:rPr>
                 <w:webHidden/>
               </w:rPr>
-              <w:t>12</w:t>
+              <w:t>18</w:t>
             </w:r>
             <w:r>
               <w:rPr>
@@ -1833,31 +1814,33 @@
           <w:docGrid w:linePitch="360"/>
         </w:sectPr>
       </w:pPr>
+      <w:bookmarkStart w:id="0" w:name="_GoBack"/>
+      <w:bookmarkEnd w:id="0"/>
     </w:p>
     <w:p>
       <w:pPr>
         <w:pStyle w:val="berschrift1"/>
       </w:pPr>
-      <w:bookmarkStart w:id="0" w:name="_Toc502146130"/>
-      <w:bookmarkStart w:id="1" w:name="_Toc503104620"/>
+      <w:bookmarkStart w:id="1" w:name="_Toc502146130"/>
+      <w:bookmarkStart w:id="2" w:name="_Toc503176039"/>
       <w:r>
         <w:lastRenderedPageBreak/>
         <w:t>Einführung</w:t>
       </w:r>
-      <w:bookmarkEnd w:id="0"/>
       <w:bookmarkEnd w:id="1"/>
+      <w:bookmarkEnd w:id="2"/>
     </w:p>
     <w:p>
       <w:pPr>
         <w:pStyle w:val="berschrift2"/>
       </w:pPr>
-      <w:bookmarkStart w:id="2" w:name="_Toc502146131"/>
-      <w:bookmarkStart w:id="3" w:name="_Toc503104621"/>
+      <w:bookmarkStart w:id="3" w:name="_Toc502146131"/>
+      <w:bookmarkStart w:id="4" w:name="_Toc503176040"/>
       <w:r>
         <w:t>Zusammenfassung</w:t>
       </w:r>
-      <w:bookmarkEnd w:id="2"/>
       <w:bookmarkEnd w:id="3"/>
+      <w:bookmarkEnd w:id="4"/>
     </w:p>
     <w:p>
       <w:r>
@@ -1879,13 +1862,13 @@
       <w:pPr>
         <w:pStyle w:val="berschrift2"/>
       </w:pPr>
-      <w:bookmarkStart w:id="4" w:name="_Toc502146132"/>
-      <w:bookmarkStart w:id="5" w:name="_Toc503104622"/>
+      <w:bookmarkStart w:id="5" w:name="_Toc502146132"/>
+      <w:bookmarkStart w:id="6" w:name="_Toc503176041"/>
       <w:r>
         <w:t>Projektkontext</w:t>
       </w:r>
-      <w:bookmarkEnd w:id="4"/>
       <w:bookmarkEnd w:id="5"/>
+      <w:bookmarkEnd w:id="6"/>
     </w:p>
     <w:p>
       <w:pPr>
@@ -2031,13 +2014,13 @@
       <w:pPr>
         <w:pStyle w:val="berschrift2"/>
       </w:pPr>
-      <w:bookmarkStart w:id="6" w:name="_Toc502146133"/>
-      <w:bookmarkStart w:id="7" w:name="_Toc503104623"/>
+      <w:bookmarkStart w:id="7" w:name="_Toc502146133"/>
+      <w:bookmarkStart w:id="8" w:name="_Toc503176042"/>
       <w:r>
         <w:t>Problemstellung</w:t>
       </w:r>
-      <w:bookmarkEnd w:id="6"/>
       <w:bookmarkEnd w:id="7"/>
+      <w:bookmarkEnd w:id="8"/>
     </w:p>
     <w:p>
       <w:pPr>
@@ -2136,13 +2119,13 @@
       <w:pPr>
         <w:pStyle w:val="berschrift2"/>
       </w:pPr>
-      <w:bookmarkStart w:id="8" w:name="_Toc502146134"/>
-      <w:bookmarkStart w:id="9" w:name="_Toc503104624"/>
+      <w:bookmarkStart w:id="9" w:name="_Toc502146134"/>
+      <w:bookmarkStart w:id="10" w:name="_Toc503176043"/>
       <w:r>
         <w:t>Vorgehen</w:t>
       </w:r>
-      <w:bookmarkEnd w:id="8"/>
       <w:bookmarkEnd w:id="9"/>
+      <w:bookmarkEnd w:id="10"/>
     </w:p>
     <w:p>
       <w:pPr>
@@ -2174,14 +2157,14 @@
       <w:pPr>
         <w:pStyle w:val="berschrift1"/>
       </w:pPr>
-      <w:bookmarkStart w:id="10" w:name="_Toc502146135"/>
-      <w:bookmarkStart w:id="11" w:name="_Toc503104625"/>
+      <w:bookmarkStart w:id="11" w:name="_Toc502146135"/>
+      <w:bookmarkStart w:id="12" w:name="_Toc503176044"/>
       <w:r>
         <w:lastRenderedPageBreak/>
         <w:t>Daten</w:t>
       </w:r>
-      <w:bookmarkEnd w:id="10"/>
       <w:bookmarkEnd w:id="11"/>
+      <w:bookmarkEnd w:id="12"/>
     </w:p>
     <w:p>
       <w:r>
@@ -3006,13 +2989,13 @@
       <w:pPr>
         <w:pStyle w:val="berschrift2"/>
       </w:pPr>
-      <w:bookmarkStart w:id="12" w:name="_Toc502146136"/>
-      <w:bookmarkStart w:id="13" w:name="_Toc503104626"/>
+      <w:bookmarkStart w:id="13" w:name="_Toc502146136"/>
+      <w:bookmarkStart w:id="14" w:name="_Toc503176045"/>
       <w:r>
         <w:t>Charakteristiken der Daten</w:t>
       </w:r>
-      <w:bookmarkEnd w:id="12"/>
       <w:bookmarkEnd w:id="13"/>
+      <w:bookmarkEnd w:id="14"/>
     </w:p>
     <w:p>
       <w:pPr>
@@ -3369,29 +3352,29 @@
       <w:pPr>
         <w:pStyle w:val="berschrift1"/>
       </w:pPr>
-      <w:bookmarkStart w:id="14" w:name="_Toc502146137"/>
-      <w:bookmarkStart w:id="15" w:name="_Toc503104627"/>
+      <w:bookmarkStart w:id="15" w:name="_Toc502146137"/>
+      <w:bookmarkStart w:id="16" w:name="_Toc503176046"/>
       <w:r>
         <w:lastRenderedPageBreak/>
         <w:t xml:space="preserve">Alignierung von schweizerdeutschen </w:t>
       </w:r>
-      <w:bookmarkEnd w:id="14"/>
+      <w:bookmarkEnd w:id="15"/>
       <w:r>
         <w:t>Transkriptionen</w:t>
       </w:r>
-      <w:bookmarkEnd w:id="15"/>
+      <w:bookmarkEnd w:id="16"/>
     </w:p>
     <w:p>
       <w:pPr>
         <w:pStyle w:val="berschrift2"/>
       </w:pPr>
-      <w:bookmarkStart w:id="16" w:name="_Toc502146138"/>
-      <w:bookmarkStart w:id="17" w:name="_Toc503104628"/>
+      <w:bookmarkStart w:id="17" w:name="_Toc502146138"/>
+      <w:bookmarkStart w:id="18" w:name="_Toc503176047"/>
       <w:r>
         <w:t>Satzbewertung</w:t>
       </w:r>
-      <w:bookmarkEnd w:id="16"/>
       <w:bookmarkEnd w:id="17"/>
+      <w:bookmarkEnd w:id="18"/>
       <w:r>
         <w:t xml:space="preserve"> </w:t>
       </w:r>
@@ -3523,13 +3506,13 @@
       <w:pPr>
         <w:pStyle w:val="berschrift2"/>
       </w:pPr>
-      <w:bookmarkStart w:id="18" w:name="_Toc502146139"/>
-      <w:bookmarkStart w:id="19" w:name="_Toc503104629"/>
+      <w:bookmarkStart w:id="19" w:name="_Toc502146139"/>
+      <w:bookmarkStart w:id="20" w:name="_Toc503176048"/>
       <w:r>
         <w:t>Ausfilterung</w:t>
       </w:r>
-      <w:bookmarkEnd w:id="18"/>
       <w:bookmarkEnd w:id="19"/>
+      <w:bookmarkEnd w:id="20"/>
     </w:p>
     <w:p>
       <w:r>
@@ -3571,14 +3554,14 @@
       <w:pPr>
         <w:pStyle w:val="berschrift2"/>
       </w:pPr>
-      <w:bookmarkStart w:id="20" w:name="_Toc502146140"/>
-      <w:bookmarkStart w:id="21" w:name="_Toc503104630"/>
+      <w:bookmarkStart w:id="21" w:name="_Toc502146140"/>
+      <w:bookmarkStart w:id="22" w:name="_Toc503176049"/>
       <w:proofErr w:type="spellStart"/>
       <w:r>
         <w:t>Wortalignierung</w:t>
       </w:r>
-      <w:bookmarkEnd w:id="20"/>
       <w:bookmarkEnd w:id="21"/>
+      <w:bookmarkEnd w:id="22"/>
       <w:proofErr w:type="spellEnd"/>
     </w:p>
     <w:p>
@@ -3875,9 +3858,11 @@
       <w:pPr>
         <w:pStyle w:val="berschrift2"/>
       </w:pPr>
+      <w:bookmarkStart w:id="23" w:name="_Toc503176050"/>
       <w:r>
         <w:t>Filterung des Alignments</w:t>
       </w:r>
+      <w:bookmarkEnd w:id="23"/>
     </w:p>
     <w:p>
       <w:r>
@@ -5106,12 +5091,7 @@
         <w:t xml:space="preserve"> </w:t>
       </w:r>
       <w:r>
-        <w:t>Schlechte Paare werden in diesem Schritt direkt verworfen, siehe Algorithmen oben, die guten in einem Graphen abge</w:t>
-      </w:r>
-      <w:bookmarkStart w:id="22" w:name="_GoBack"/>
-      <w:bookmarkEnd w:id="22"/>
-      <w:r>
-        <w:t>legt. Die Wörter sind die Nodes.</w:t>
+        <w:t>Schlechte Paare werden in diesem Schritt direkt verworfen, siehe Algorithmen oben, die guten in einem Graphen abgelegt. Die Wörter sind die Nodes.</w:t>
       </w:r>
     </w:p>
     <w:p>
@@ -5129,7 +5109,10 @@
     </w:p>
     <w:p>
       <w:r>
-        <w:t>Alle Sätze einer Satzgruppe werden miteinander aligniert, ein Graph mit alignierten Wörter wird kreiert. Alle Wörter in diesem Graphen werden Bewertet, schlechte werden nicht hinzugefügt.</w:t>
+        <w:t xml:space="preserve">Alle Sätze einer Satzgruppe werden miteinander aligniert, </w:t>
+      </w:r>
+      <w:r>
+        <w:t>ein Graphen mit alignierten Wörter wird kreiert. Alle Wörter werden vor dem Einfügen in den Graphen bewertet und ausgefiltert.</w:t>
       </w:r>
     </w:p>
     <w:p>
@@ -5181,6 +5164,7 @@
       <w:pPr>
         <w:rPr>
           <w:b/>
+          <w:lang w:val="en-US"/>
         </w:rPr>
       </w:pPr>
       <w:r>
@@ -5210,227 +5194,916 @@
         <w:t xml:space="preserve"> über Parameter des Filters</w:t>
       </w:r>
     </w:p>
+    <w:tbl>
+      <w:tblPr>
+        <w:tblStyle w:val="Tabellenraster"/>
+        <w:tblW w:w="0" w:type="auto"/>
+        <w:tblLook w:val="04A0" w:firstRow="1" w:lastRow="0" w:firstColumn="1" w:lastColumn="0" w:noHBand="0" w:noVBand="1"/>
+      </w:tblPr>
+      <w:tblGrid>
+        <w:gridCol w:w="896"/>
+        <w:gridCol w:w="8109"/>
+      </w:tblGrid>
+      <w:tr>
+        <w:tc>
+          <w:tcPr>
+            <w:tcW w:w="4645" w:type="dxa"/>
+          </w:tcPr>
+          <w:p>
+            <w:pPr>
+              <w:rPr>
+                <w:b/>
+              </w:rPr>
+            </w:pPr>
+            <w:proofErr w:type="spellStart"/>
+            <w:r>
+              <w:rPr>
+                <w:b/>
+              </w:rPr>
+              <w:lastRenderedPageBreak/>
+              <w:t>Filtervalue</w:t>
+            </w:r>
+            <w:proofErr w:type="spellEnd"/>
+            <w:r>
+              <w:rPr>
+                <w:b/>
+              </w:rPr>
+              <w:t xml:space="preserve"> für </w:t>
+            </w:r>
+            <w:proofErr w:type="spellStart"/>
+            <w:r>
+              <w:rPr>
+                <w:b/>
+              </w:rPr>
+              <w:t>Levenshtein</w:t>
+            </w:r>
+            <w:proofErr w:type="spellEnd"/>
+          </w:p>
+        </w:tc>
+        <w:tc>
+          <w:tcPr>
+            <w:tcW w:w="4360" w:type="dxa"/>
+          </w:tcPr>
+          <w:p>
+            <w:pPr>
+              <w:rPr>
+                <w:b/>
+              </w:rPr>
+            </w:pPr>
+            <w:proofErr w:type="spellStart"/>
+            <w:r>
+              <w:rPr>
+                <w:b/>
+              </w:rPr>
+              <w:t>Graphauschnitt</w:t>
+            </w:r>
+            <w:proofErr w:type="spellEnd"/>
+          </w:p>
+        </w:tc>
+      </w:tr>
+      <w:tr>
+        <w:tc>
+          <w:tcPr>
+            <w:tcW w:w="4645" w:type="dxa"/>
+          </w:tcPr>
+          <w:p>
+            <w:pPr>
+              <w:rPr>
+                <w:b/>
+              </w:rPr>
+            </w:pPr>
+            <w:r>
+              <w:rPr>
+                <w:b/>
+              </w:rPr>
+              <w:t>1</w:t>
+            </w:r>
+          </w:p>
+        </w:tc>
+        <w:tc>
+          <w:tcPr>
+            <w:tcW w:w="4360" w:type="dxa"/>
+          </w:tcPr>
+          <w:p>
+            <w:pPr>
+              <w:rPr>
+                <w:b/>
+              </w:rPr>
+            </w:pPr>
+            <w:r>
+              <w:rPr>
+                <w:noProof/>
+              </w:rPr>
+              <w:drawing>
+                <wp:inline distT="0" distB="0" distL="0" distR="0" wp14:anchorId="0FDD465B" wp14:editId="0F26CC42">
+                  <wp:extent cx="4867275" cy="2997835"/>
+                  <wp:effectExtent l="0" t="0" r="9525" b="0"/>
+                  <wp:docPr id="7" name="Grafik 7"/>
+                  <wp:cNvGraphicFramePr>
+                    <a:graphicFrameLocks xmlns:a="http://schemas.openxmlformats.org/drawingml/2006/main" noChangeAspect="1"/>
+                  </wp:cNvGraphicFramePr>
+                  <a:graphic xmlns:a="http://schemas.openxmlformats.org/drawingml/2006/main">
+                    <a:graphicData uri="http://schemas.openxmlformats.org/drawingml/2006/picture">
+                      <pic:pic xmlns:pic="http://schemas.openxmlformats.org/drawingml/2006/picture">
+                        <pic:nvPicPr>
+                          <pic:cNvPr id="1" name=""/>
+                          <pic:cNvPicPr/>
+                        </pic:nvPicPr>
+                        <pic:blipFill>
+                          <a:blip r:embed="rId34"/>
+                          <a:stretch>
+                            <a:fillRect/>
+                          </a:stretch>
+                        </pic:blipFill>
+                        <pic:spPr>
+                          <a:xfrm>
+                            <a:off x="0" y="0"/>
+                            <a:ext cx="4867590" cy="2998029"/>
+                          </a:xfrm>
+                          <a:prstGeom prst="rect">
+                            <a:avLst/>
+                          </a:prstGeom>
+                        </pic:spPr>
+                      </pic:pic>
+                    </a:graphicData>
+                  </a:graphic>
+                </wp:inline>
+              </w:drawing>
+            </w:r>
+          </w:p>
+        </w:tc>
+      </w:tr>
+      <w:tr>
+        <w:tc>
+          <w:tcPr>
+            <w:tcW w:w="4645" w:type="dxa"/>
+          </w:tcPr>
+          <w:p>
+            <w:pPr>
+              <w:rPr>
+                <w:b/>
+              </w:rPr>
+            </w:pPr>
+            <w:r>
+              <w:rPr>
+                <w:b/>
+              </w:rPr>
+              <w:t>0.8</w:t>
+            </w:r>
+          </w:p>
+        </w:tc>
+        <w:tc>
+          <w:tcPr>
+            <w:tcW w:w="4360" w:type="dxa"/>
+          </w:tcPr>
+          <w:p>
+            <w:pPr>
+              <w:rPr>
+                <w:b/>
+              </w:rPr>
+            </w:pPr>
+            <w:r>
+              <w:rPr>
+                <w:noProof/>
+              </w:rPr>
+              <w:drawing>
+                <wp:inline distT="0" distB="0" distL="0" distR="0" wp14:anchorId="3C405E05" wp14:editId="361180B1">
+                  <wp:extent cx="5067300" cy="2212975"/>
+                  <wp:effectExtent l="0" t="0" r="0" b="0"/>
+                  <wp:docPr id="8" name="Grafik 8"/>
+                  <wp:cNvGraphicFramePr>
+                    <a:graphicFrameLocks xmlns:a="http://schemas.openxmlformats.org/drawingml/2006/main" noChangeAspect="1"/>
+                  </wp:cNvGraphicFramePr>
+                  <a:graphic xmlns:a="http://schemas.openxmlformats.org/drawingml/2006/main">
+                    <a:graphicData uri="http://schemas.openxmlformats.org/drawingml/2006/picture">
+                      <pic:pic xmlns:pic="http://schemas.openxmlformats.org/drawingml/2006/picture">
+                        <pic:nvPicPr>
+                          <pic:cNvPr id="1" name=""/>
+                          <pic:cNvPicPr/>
+                        </pic:nvPicPr>
+                        <pic:blipFill>
+                          <a:blip r:embed="rId35"/>
+                          <a:stretch>
+                            <a:fillRect/>
+                          </a:stretch>
+                        </pic:blipFill>
+                        <pic:spPr>
+                          <a:xfrm>
+                            <a:off x="0" y="0"/>
+                            <a:ext cx="5067918" cy="2213245"/>
+                          </a:xfrm>
+                          <a:prstGeom prst="rect">
+                            <a:avLst/>
+                          </a:prstGeom>
+                        </pic:spPr>
+                      </pic:pic>
+                    </a:graphicData>
+                  </a:graphic>
+                </wp:inline>
+              </w:drawing>
+            </w:r>
+          </w:p>
+        </w:tc>
+      </w:tr>
+      <w:tr>
+        <w:tc>
+          <w:tcPr>
+            <w:tcW w:w="4645" w:type="dxa"/>
+          </w:tcPr>
+          <w:p>
+            <w:pPr>
+              <w:rPr>
+                <w:b/>
+              </w:rPr>
+            </w:pPr>
+            <w:r>
+              <w:rPr>
+                <w:b/>
+              </w:rPr>
+              <w:lastRenderedPageBreak/>
+              <w:t>0.6</w:t>
+            </w:r>
+          </w:p>
+        </w:tc>
+        <w:tc>
+          <w:tcPr>
+            <w:tcW w:w="4360" w:type="dxa"/>
+          </w:tcPr>
+          <w:p>
+            <w:pPr>
+              <w:rPr>
+                <w:b/>
+              </w:rPr>
+            </w:pPr>
+            <w:r>
+              <w:rPr>
+                <w:noProof/>
+              </w:rPr>
+              <w:drawing>
+                <wp:inline distT="0" distB="0" distL="0" distR="0" wp14:anchorId="32F73614" wp14:editId="12BBDB54">
+                  <wp:extent cx="5062537" cy="4014470"/>
+                  <wp:effectExtent l="0" t="0" r="5080" b="5080"/>
+                  <wp:docPr id="9" name="Grafik 9"/>
+                  <wp:cNvGraphicFramePr>
+                    <a:graphicFrameLocks xmlns:a="http://schemas.openxmlformats.org/drawingml/2006/main" noChangeAspect="1"/>
+                  </wp:cNvGraphicFramePr>
+                  <a:graphic xmlns:a="http://schemas.openxmlformats.org/drawingml/2006/main">
+                    <a:graphicData uri="http://schemas.openxmlformats.org/drawingml/2006/picture">
+                      <pic:pic xmlns:pic="http://schemas.openxmlformats.org/drawingml/2006/picture">
+                        <pic:nvPicPr>
+                          <pic:cNvPr id="1" name=""/>
+                          <pic:cNvPicPr/>
+                        </pic:nvPicPr>
+                        <pic:blipFill>
+                          <a:blip r:embed="rId36"/>
+                          <a:stretch>
+                            <a:fillRect/>
+                          </a:stretch>
+                        </pic:blipFill>
+                        <pic:spPr>
+                          <a:xfrm>
+                            <a:off x="0" y="0"/>
+                            <a:ext cx="5064469" cy="4016002"/>
+                          </a:xfrm>
+                          <a:prstGeom prst="rect">
+                            <a:avLst/>
+                          </a:prstGeom>
+                        </pic:spPr>
+                      </pic:pic>
+                    </a:graphicData>
+                  </a:graphic>
+                </wp:inline>
+              </w:drawing>
+            </w:r>
+          </w:p>
+        </w:tc>
+      </w:tr>
+      <w:tr>
+        <w:tc>
+          <w:tcPr>
+            <w:tcW w:w="4645" w:type="dxa"/>
+          </w:tcPr>
+          <w:p>
+            <w:pPr>
+              <w:rPr>
+                <w:b/>
+              </w:rPr>
+            </w:pPr>
+            <w:r>
+              <w:rPr>
+                <w:b/>
+              </w:rPr>
+              <w:t>0.4</w:t>
+            </w:r>
+          </w:p>
+        </w:tc>
+        <w:tc>
+          <w:tcPr>
+            <w:tcW w:w="4360" w:type="dxa"/>
+          </w:tcPr>
+          <w:p>
+            <w:pPr>
+              <w:rPr>
+                <w:b/>
+              </w:rPr>
+            </w:pPr>
+            <w:r>
+              <w:rPr>
+                <w:noProof/>
+              </w:rPr>
+              <w:drawing>
+                <wp:anchor distT="0" distB="0" distL="114300" distR="114300" simplePos="0" relativeHeight="251663360" behindDoc="0" locked="0" layoutInCell="1" allowOverlap="1" wp14:anchorId="24E18F32" wp14:editId="52DEDC14">
+                  <wp:simplePos x="0" y="0"/>
+                  <wp:positionH relativeFrom="column">
+                    <wp:posOffset>355282</wp:posOffset>
+                  </wp:positionH>
+                  <wp:positionV relativeFrom="paragraph">
+                    <wp:posOffset>1807845</wp:posOffset>
+                  </wp:positionV>
+                  <wp:extent cx="823595" cy="2221230"/>
+                  <wp:effectExtent l="0" t="0" r="0" b="7620"/>
+                  <wp:wrapNone/>
+                  <wp:docPr id="11" name="Grafik 11"/>
+                  <wp:cNvGraphicFramePr>
+                    <a:graphicFrameLocks xmlns:a="http://schemas.openxmlformats.org/drawingml/2006/main" noChangeAspect="1"/>
+                  </wp:cNvGraphicFramePr>
+                  <a:graphic xmlns:a="http://schemas.openxmlformats.org/drawingml/2006/main">
+                    <a:graphicData uri="http://schemas.openxmlformats.org/drawingml/2006/picture">
+                      <pic:pic xmlns:pic="http://schemas.openxmlformats.org/drawingml/2006/picture">
+                        <pic:nvPicPr>
+                          <pic:cNvPr id="1" name=""/>
+                          <pic:cNvPicPr/>
+                        </pic:nvPicPr>
+                        <pic:blipFill>
+                          <a:blip r:embed="rId37" cstate="print">
+                            <a:extLst>
+                              <a:ext uri="{28A0092B-C50C-407E-A947-70E740481C1C}">
+                                <a14:useLocalDpi xmlns:a14="http://schemas.microsoft.com/office/drawing/2010/main" val="0"/>
+                              </a:ext>
+                            </a:extLst>
+                          </a:blip>
+                          <a:stretch>
+                            <a:fillRect/>
+                          </a:stretch>
+                        </pic:blipFill>
+                        <pic:spPr>
+                          <a:xfrm>
+                            <a:off x="0" y="0"/>
+                            <a:ext cx="823595" cy="2221230"/>
+                          </a:xfrm>
+                          <a:prstGeom prst="rect">
+                            <a:avLst/>
+                          </a:prstGeom>
+                        </pic:spPr>
+                      </pic:pic>
+                    </a:graphicData>
+                  </a:graphic>
+                </wp:anchor>
+              </w:drawing>
+            </w:r>
+            <w:r>
+              <w:rPr>
+                <w:noProof/>
+              </w:rPr>
+              <w:drawing>
+                <wp:inline distT="0" distB="0" distL="0" distR="0" wp14:anchorId="7EE6E5F0" wp14:editId="7E93AA4C">
+                  <wp:extent cx="5081587" cy="4445000"/>
+                  <wp:effectExtent l="0" t="0" r="5080" b="0"/>
+                  <wp:docPr id="10" name="Grafik 10"/>
+                  <wp:cNvGraphicFramePr>
+                    <a:graphicFrameLocks xmlns:a="http://schemas.openxmlformats.org/drawingml/2006/main" noChangeAspect="1"/>
+                  </wp:cNvGraphicFramePr>
+                  <a:graphic xmlns:a="http://schemas.openxmlformats.org/drawingml/2006/main">
+                    <a:graphicData uri="http://schemas.openxmlformats.org/drawingml/2006/picture">
+                      <pic:pic xmlns:pic="http://schemas.openxmlformats.org/drawingml/2006/picture">
+                        <pic:nvPicPr>
+                          <pic:cNvPr id="1" name=""/>
+                          <pic:cNvPicPr/>
+                        </pic:nvPicPr>
+                        <pic:blipFill>
+                          <a:blip r:embed="rId38"/>
+                          <a:stretch>
+                            <a:fillRect/>
+                          </a:stretch>
+                        </pic:blipFill>
+                        <pic:spPr>
+                          <a:xfrm>
+                            <a:off x="0" y="0"/>
+                            <a:ext cx="5082519" cy="4445815"/>
+                          </a:xfrm>
+                          <a:prstGeom prst="rect">
+                            <a:avLst/>
+                          </a:prstGeom>
+                        </pic:spPr>
+                      </pic:pic>
+                    </a:graphicData>
+                  </a:graphic>
+                </wp:inline>
+              </w:drawing>
+            </w:r>
+            <w:r>
+              <w:rPr>
+                <w:noProof/>
+              </w:rPr>
+              <w:t xml:space="preserve">  </w:t>
+            </w:r>
+          </w:p>
+        </w:tc>
+      </w:tr>
+      <w:tr>
+        <w:tc>
+          <w:tcPr>
+            <w:tcW w:w="4645" w:type="dxa"/>
+          </w:tcPr>
+          <w:p>
+            <w:pPr>
+              <w:rPr>
+                <w:b/>
+              </w:rPr>
+            </w:pPr>
+            <w:r>
+              <w:rPr>
+                <w:b/>
+              </w:rPr>
+              <w:lastRenderedPageBreak/>
+              <w:t>0.3</w:t>
+            </w:r>
+          </w:p>
+        </w:tc>
+        <w:tc>
+          <w:tcPr>
+            <w:tcW w:w="4360" w:type="dxa"/>
+          </w:tcPr>
+          <w:p>
+            <w:pPr>
+              <w:rPr>
+                <w:noProof/>
+              </w:rPr>
+            </w:pPr>
+            <w:r>
+              <w:rPr>
+                <w:noProof/>
+              </w:rPr>
+              <w:drawing>
+                <wp:inline distT="0" distB="0" distL="0" distR="0" wp14:anchorId="03FF45EE" wp14:editId="3437A1C0">
+                  <wp:extent cx="4881562" cy="4758877"/>
+                  <wp:effectExtent l="0" t="0" r="0" b="3810"/>
+                  <wp:docPr id="16" name="Grafik 16"/>
+                  <wp:cNvGraphicFramePr>
+                    <a:graphicFrameLocks xmlns:a="http://schemas.openxmlformats.org/drawingml/2006/main" noChangeAspect="1"/>
+                  </wp:cNvGraphicFramePr>
+                  <a:graphic xmlns:a="http://schemas.openxmlformats.org/drawingml/2006/main">
+                    <a:graphicData uri="http://schemas.openxmlformats.org/drawingml/2006/picture">
+                      <pic:pic xmlns:pic="http://schemas.openxmlformats.org/drawingml/2006/picture">
+                        <pic:nvPicPr>
+                          <pic:cNvPr id="1" name=""/>
+                          <pic:cNvPicPr/>
+                        </pic:nvPicPr>
+                        <pic:blipFill>
+                          <a:blip r:embed="rId39"/>
+                          <a:stretch>
+                            <a:fillRect/>
+                          </a:stretch>
+                        </pic:blipFill>
+                        <pic:spPr>
+                          <a:xfrm>
+                            <a:off x="0" y="0"/>
+                            <a:ext cx="4884487" cy="4761729"/>
+                          </a:xfrm>
+                          <a:prstGeom prst="rect">
+                            <a:avLst/>
+                          </a:prstGeom>
+                        </pic:spPr>
+                      </pic:pic>
+                    </a:graphicData>
+                  </a:graphic>
+                </wp:inline>
+              </w:drawing>
+            </w:r>
+            <w:r>
+              <w:rPr>
+                <w:noProof/>
+              </w:rPr>
+              <w:t xml:space="preserve"> </w:t>
+            </w:r>
+            <w:r>
+              <w:rPr>
+                <w:noProof/>
+              </w:rPr>
+              <w:drawing>
+                <wp:inline distT="0" distB="0" distL="0" distR="0" wp14:anchorId="474C9315" wp14:editId="7D0D4366">
+                  <wp:extent cx="4352925" cy="2279144"/>
+                  <wp:effectExtent l="0" t="0" r="0" b="6985"/>
+                  <wp:docPr id="17" name="Grafik 17"/>
+                  <wp:cNvGraphicFramePr>
+                    <a:graphicFrameLocks xmlns:a="http://schemas.openxmlformats.org/drawingml/2006/main" noChangeAspect="1"/>
+                  </wp:cNvGraphicFramePr>
+                  <a:graphic xmlns:a="http://schemas.openxmlformats.org/drawingml/2006/main">
+                    <a:graphicData uri="http://schemas.openxmlformats.org/drawingml/2006/picture">
+                      <pic:pic xmlns:pic="http://schemas.openxmlformats.org/drawingml/2006/picture">
+                        <pic:nvPicPr>
+                          <pic:cNvPr id="1" name=""/>
+                          <pic:cNvPicPr/>
+                        </pic:nvPicPr>
+                        <pic:blipFill>
+                          <a:blip r:embed="rId40"/>
+                          <a:stretch>
+                            <a:fillRect/>
+                          </a:stretch>
+                        </pic:blipFill>
+                        <pic:spPr>
+                          <a:xfrm>
+                            <a:off x="0" y="0"/>
+                            <a:ext cx="4356013" cy="2280761"/>
+                          </a:xfrm>
+                          <a:prstGeom prst="rect">
+                            <a:avLst/>
+                          </a:prstGeom>
+                        </pic:spPr>
+                      </pic:pic>
+                    </a:graphicData>
+                  </a:graphic>
+                </wp:inline>
+              </w:drawing>
+            </w:r>
+          </w:p>
+        </w:tc>
+      </w:tr>
+      <w:tr>
+        <w:trPr>
+          <w:trHeight w:val="21"/>
+        </w:trPr>
+        <w:tc>
+          <w:tcPr>
+            <w:tcW w:w="4645" w:type="dxa"/>
+          </w:tcPr>
+          <w:p>
+            <w:pPr>
+              <w:rPr>
+                <w:b/>
+              </w:rPr>
+            </w:pPr>
+            <w:r>
+              <w:rPr>
+                <w:b/>
+              </w:rPr>
+              <w:lastRenderedPageBreak/>
+              <w:t>0.2</w:t>
+            </w:r>
+          </w:p>
+        </w:tc>
+        <w:tc>
+          <w:tcPr>
+            <w:tcW w:w="4360" w:type="dxa"/>
+          </w:tcPr>
+          <w:p>
+            <w:pPr>
+              <w:rPr>
+                <w:b/>
+              </w:rPr>
+            </w:pPr>
+            <w:r>
+              <w:rPr>
+                <w:noProof/>
+              </w:rPr>
+              <w:drawing>
+                <wp:inline distT="0" distB="0" distL="0" distR="0" wp14:anchorId="6E116F75" wp14:editId="6FF0C0EB">
+                  <wp:extent cx="5019675" cy="1927225"/>
+                  <wp:effectExtent l="0" t="0" r="9525" b="0"/>
+                  <wp:docPr id="12" name="Grafik 12"/>
+                  <wp:cNvGraphicFramePr>
+                    <a:graphicFrameLocks xmlns:a="http://schemas.openxmlformats.org/drawingml/2006/main" noChangeAspect="1"/>
+                  </wp:cNvGraphicFramePr>
+                  <a:graphic xmlns:a="http://schemas.openxmlformats.org/drawingml/2006/main">
+                    <a:graphicData uri="http://schemas.openxmlformats.org/drawingml/2006/picture">
+                      <pic:pic xmlns:pic="http://schemas.openxmlformats.org/drawingml/2006/picture">
+                        <pic:nvPicPr>
+                          <pic:cNvPr id="1" name=""/>
+                          <pic:cNvPicPr/>
+                        </pic:nvPicPr>
+                        <pic:blipFill>
+                          <a:blip r:embed="rId41"/>
+                          <a:stretch>
+                            <a:fillRect/>
+                          </a:stretch>
+                        </pic:blipFill>
+                        <pic:spPr>
+                          <a:xfrm>
+                            <a:off x="0" y="0"/>
+                            <a:ext cx="5020905" cy="1927697"/>
+                          </a:xfrm>
+                          <a:prstGeom prst="rect">
+                            <a:avLst/>
+                          </a:prstGeom>
+                        </pic:spPr>
+                      </pic:pic>
+                    </a:graphicData>
+                  </a:graphic>
+                </wp:inline>
+              </w:drawing>
+            </w:r>
+            <w:r>
+              <w:rPr>
+                <w:noProof/>
+              </w:rPr>
+              <w:t xml:space="preserve"> </w:t>
+            </w:r>
+            <w:r>
+              <w:rPr>
+                <w:noProof/>
+              </w:rPr>
+              <w:drawing>
+                <wp:inline distT="0" distB="0" distL="0" distR="0" wp14:anchorId="74E4B92B" wp14:editId="524DC42F">
+                  <wp:extent cx="5062537" cy="1604645"/>
+                  <wp:effectExtent l="0" t="0" r="5080" b="0"/>
+                  <wp:docPr id="13" name="Grafik 13"/>
+                  <wp:cNvGraphicFramePr>
+                    <a:graphicFrameLocks xmlns:a="http://schemas.openxmlformats.org/drawingml/2006/main" noChangeAspect="1"/>
+                  </wp:cNvGraphicFramePr>
+                  <a:graphic xmlns:a="http://schemas.openxmlformats.org/drawingml/2006/main">
+                    <a:graphicData uri="http://schemas.openxmlformats.org/drawingml/2006/picture">
+                      <pic:pic xmlns:pic="http://schemas.openxmlformats.org/drawingml/2006/picture">
+                        <pic:nvPicPr>
+                          <pic:cNvPr id="1" name=""/>
+                          <pic:cNvPicPr/>
+                        </pic:nvPicPr>
+                        <pic:blipFill>
+                          <a:blip r:embed="rId42"/>
+                          <a:stretch>
+                            <a:fillRect/>
+                          </a:stretch>
+                        </pic:blipFill>
+                        <pic:spPr>
+                          <a:xfrm>
+                            <a:off x="0" y="0"/>
+                            <a:ext cx="5066441" cy="1605883"/>
+                          </a:xfrm>
+                          <a:prstGeom prst="rect">
+                            <a:avLst/>
+                          </a:prstGeom>
+                        </pic:spPr>
+                      </pic:pic>
+                    </a:graphicData>
+                  </a:graphic>
+                </wp:inline>
+              </w:drawing>
+            </w:r>
+          </w:p>
+        </w:tc>
+      </w:tr>
+      <w:tr>
+        <w:trPr>
+          <w:trHeight w:val="21"/>
+        </w:trPr>
+        <w:tc>
+          <w:tcPr>
+            <w:tcW w:w="4645" w:type="dxa"/>
+          </w:tcPr>
+          <w:p>
+            <w:pPr>
+              <w:rPr>
+                <w:b/>
+              </w:rPr>
+            </w:pPr>
+            <w:r>
+              <w:rPr>
+                <w:b/>
+              </w:rPr>
+              <w:t>0.0</w:t>
+            </w:r>
+          </w:p>
+        </w:tc>
+        <w:tc>
+          <w:tcPr>
+            <w:tcW w:w="4360" w:type="dxa"/>
+          </w:tcPr>
+          <w:p>
+            <w:pPr>
+              <w:rPr>
+                <w:noProof/>
+              </w:rPr>
+            </w:pPr>
+            <w:r>
+              <w:rPr>
+                <w:noProof/>
+              </w:rPr>
+              <w:drawing>
+                <wp:inline distT="0" distB="0" distL="0" distR="0" wp14:anchorId="715ABCAF" wp14:editId="33B53E01">
+                  <wp:extent cx="4100513" cy="2304848"/>
+                  <wp:effectExtent l="0" t="0" r="0" b="635"/>
+                  <wp:docPr id="14" name="Grafik 14"/>
+                  <wp:cNvGraphicFramePr>
+                    <a:graphicFrameLocks xmlns:a="http://schemas.openxmlformats.org/drawingml/2006/main" noChangeAspect="1"/>
+                  </wp:cNvGraphicFramePr>
+                  <a:graphic xmlns:a="http://schemas.openxmlformats.org/drawingml/2006/main">
+                    <a:graphicData uri="http://schemas.openxmlformats.org/drawingml/2006/picture">
+                      <pic:pic xmlns:pic="http://schemas.openxmlformats.org/drawingml/2006/picture">
+                        <pic:nvPicPr>
+                          <pic:cNvPr id="1" name=""/>
+                          <pic:cNvPicPr/>
+                        </pic:nvPicPr>
+                        <pic:blipFill>
+                          <a:blip r:embed="rId43"/>
+                          <a:stretch>
+                            <a:fillRect/>
+                          </a:stretch>
+                        </pic:blipFill>
+                        <pic:spPr>
+                          <a:xfrm>
+                            <a:off x="0" y="0"/>
+                            <a:ext cx="4117846" cy="2314591"/>
+                          </a:xfrm>
+                          <a:prstGeom prst="rect">
+                            <a:avLst/>
+                          </a:prstGeom>
+                        </pic:spPr>
+                      </pic:pic>
+                    </a:graphicData>
+                  </a:graphic>
+                </wp:inline>
+              </w:drawing>
+            </w:r>
+            <w:r>
+              <w:rPr>
+                <w:noProof/>
+              </w:rPr>
+              <w:t xml:space="preserve"> </w:t>
+            </w:r>
+            <w:r>
+              <w:rPr>
+                <w:noProof/>
+              </w:rPr>
+              <w:drawing>
+                <wp:inline distT="0" distB="0" distL="0" distR="0" wp14:anchorId="0071C635" wp14:editId="774C7D76">
+                  <wp:extent cx="5029200" cy="2486025"/>
+                  <wp:effectExtent l="0" t="0" r="0" b="9525"/>
+                  <wp:docPr id="15" name="Grafik 15"/>
+                  <wp:cNvGraphicFramePr>
+                    <a:graphicFrameLocks xmlns:a="http://schemas.openxmlformats.org/drawingml/2006/main" noChangeAspect="1"/>
+                  </wp:cNvGraphicFramePr>
+                  <a:graphic xmlns:a="http://schemas.openxmlformats.org/drawingml/2006/main">
+                    <a:graphicData uri="http://schemas.openxmlformats.org/drawingml/2006/picture">
+                      <pic:pic xmlns:pic="http://schemas.openxmlformats.org/drawingml/2006/picture">
+                        <pic:nvPicPr>
+                          <pic:cNvPr id="1" name=""/>
+                          <pic:cNvPicPr/>
+                        </pic:nvPicPr>
+                        <pic:blipFill>
+                          <a:blip r:embed="rId44"/>
+                          <a:stretch>
+                            <a:fillRect/>
+                          </a:stretch>
+                        </pic:blipFill>
+                        <pic:spPr>
+                          <a:xfrm>
+                            <a:off x="0" y="0"/>
+                            <a:ext cx="5031146" cy="2486987"/>
+                          </a:xfrm>
+                          <a:prstGeom prst="rect">
+                            <a:avLst/>
+                          </a:prstGeom>
+                        </pic:spPr>
+                      </pic:pic>
+                    </a:graphicData>
+                  </a:graphic>
+                </wp:inline>
+              </w:drawing>
+            </w:r>
+          </w:p>
+        </w:tc>
+      </w:tr>
+    </w:tbl>
     <w:p>
       <w:pPr>
         <w:rPr>
           <w:b/>
         </w:rPr>
       </w:pPr>
-      <w:proofErr w:type="spellStart"/>
-      <w:r>
+      <w:bookmarkStart w:id="24" w:name="_Toc502146142"/>
+    </w:p>
+    <w:p>
+      <w:pPr>
         <w:rPr>
           <w:b/>
         </w:rPr>
-        <w:t>FIltervalue</w:t>
-      </w:r>
-      <w:proofErr w:type="spellEnd"/>
-      <w:r>
+      </w:pPr>
+    </w:p>
+    <w:p>
+      <w:r>
+        <w:lastRenderedPageBreak/>
+        <w:t xml:space="preserve">Durch die Beispiele kann man gut sehen, dass es ein Abwägen zwischen Quantität und Qualität ist. </w:t>
+      </w:r>
+      <w:r>
+        <w:t xml:space="preserve">Bei einer </w:t>
+      </w:r>
+      <w:proofErr w:type="spellStart"/>
+      <w:r>
+        <w:t>Levenshtein</w:t>
+      </w:r>
+      <w:proofErr w:type="spellEnd"/>
+      <w:r>
+        <w:t xml:space="preserve"> </w:t>
+      </w:r>
+      <w:proofErr w:type="spellStart"/>
+      <w:r>
+        <w:t>Filtervalue</w:t>
+      </w:r>
+      <w:proofErr w:type="spellEnd"/>
+      <w:r>
+        <w:t xml:space="preserve"> von 0.6, hat man in «</w:t>
+      </w:r>
+      <w:proofErr w:type="spellStart"/>
+      <w:r>
+        <w:t>druf</w:t>
+      </w:r>
+      <w:proofErr w:type="spellEnd"/>
+      <w:r>
+        <w:t xml:space="preserve"> los» und «</w:t>
+      </w:r>
+      <w:proofErr w:type="spellStart"/>
+      <w:r>
+        <w:t>druflosmäje</w:t>
+      </w:r>
+      <w:proofErr w:type="spellEnd"/>
+      <w:r>
+        <w:t>» in einer Gruppe. Wir stellten uns dann die Frage ob dies für unsere Aufgabe Sinn macht und kamen zum Schluss, dass uns Qualität viel wichtiger ist wie Quantität. Da man in einer Alignierungsgruppe nur das selbe Wort, in anderen Schreibweisen finden möchte und nicht etwas mit einer anderen Bedeutung («</w:t>
+      </w:r>
+      <w:proofErr w:type="spellStart"/>
+      <w:r>
+        <w:t>druf</w:t>
+      </w:r>
+      <w:proofErr w:type="spellEnd"/>
+      <w:r>
+        <w:t xml:space="preserve"> los» und «</w:t>
+      </w:r>
+      <w:proofErr w:type="spellStart"/>
+      <w:r>
+        <w:t>druflosmäje</w:t>
+      </w:r>
+      <w:proofErr w:type="spellEnd"/>
+      <w:r>
+        <w:t xml:space="preserve">» ist nicht das Gleiche). Deshalb haben wir uns dazu entschieden, die </w:t>
+      </w:r>
+      <w:proofErr w:type="spellStart"/>
+      <w:r>
+        <w:t>Filtervalue</w:t>
+      </w:r>
+      <w:proofErr w:type="spellEnd"/>
+      <w:r>
+        <w:t xml:space="preserve"> für </w:t>
+      </w:r>
+      <w:proofErr w:type="spellStart"/>
+      <w:r>
+        <w:t>Levenshtein</w:t>
+      </w:r>
+      <w:proofErr w:type="spellEnd"/>
+      <w:r>
+        <w:t xml:space="preserve"> auf streng zu setzen, sprich um die 0.25 herum.</w:t>
+      </w:r>
+    </w:p>
+    <w:p>
+      <w:proofErr w:type="spellStart"/>
+      <w:r>
+        <w:t>Filtervalue</w:t>
+      </w:r>
+      <w:proofErr w:type="spellEnd"/>
+      <w:r>
+        <w:t xml:space="preserve"> von 1 nimmt alle Wörter und eine </w:t>
+      </w:r>
+      <w:proofErr w:type="spellStart"/>
+      <w:r>
+        <w:t>Filtervalue</w:t>
+      </w:r>
+      <w:proofErr w:type="spellEnd"/>
+      <w:r>
+        <w:t xml:space="preserve"> von 0 heisst, dass die komplette Entscheidung bei Double-</w:t>
+      </w:r>
+      <w:proofErr w:type="spellStart"/>
+      <w:r>
+        <w:t>Metaphone</w:t>
+      </w:r>
+      <w:proofErr w:type="spellEnd"/>
+      <w:r>
+        <w:t xml:space="preserve"> liegt.</w:t>
+      </w:r>
+    </w:p>
+    <w:p>
+      <w:pPr>
         <w:rPr>
           <w:b/>
         </w:rPr>
-        <w:t xml:space="preserve"> von 0.25</w:t>
-      </w:r>
-    </w:p>
-    <w:p>
-      <w:pPr>
-        <w:rPr>
-          <w:b/>
-        </w:rPr>
-      </w:pPr>
-      <w:r>
-        <w:rPr>
-          <w:noProof/>
-        </w:rPr>
-        <w:drawing>
-          <wp:inline distT="0" distB="0" distL="0" distR="0" wp14:anchorId="7E2B5358" wp14:editId="5F294F14">
-            <wp:extent cx="4952237" cy="3490912"/>
-            <wp:effectExtent l="0" t="0" r="1270" b="0"/>
-            <wp:docPr id="5" name="Grafik 5"/>
-            <wp:cNvGraphicFramePr>
-              <a:graphicFrameLocks xmlns:a="http://schemas.openxmlformats.org/drawingml/2006/main" noChangeAspect="1"/>
-            </wp:cNvGraphicFramePr>
-            <a:graphic xmlns:a="http://schemas.openxmlformats.org/drawingml/2006/main">
-              <a:graphicData uri="http://schemas.openxmlformats.org/drawingml/2006/picture">
-                <pic:pic xmlns:pic="http://schemas.openxmlformats.org/drawingml/2006/picture">
-                  <pic:nvPicPr>
-                    <pic:cNvPr id="1" name=""/>
-                    <pic:cNvPicPr/>
-                  </pic:nvPicPr>
-                  <pic:blipFill>
-                    <a:blip r:embed="rId34"/>
-                    <a:stretch>
-                      <a:fillRect/>
-                    </a:stretch>
-                  </pic:blipFill>
-                  <pic:spPr>
-                    <a:xfrm>
-                      <a:off x="0" y="0"/>
-                      <a:ext cx="4954566" cy="3492554"/>
-                    </a:xfrm>
-                    <a:prstGeom prst="rect">
-                      <a:avLst/>
-                    </a:prstGeom>
-                  </pic:spPr>
-                </pic:pic>
-              </a:graphicData>
-            </a:graphic>
-          </wp:inline>
-        </w:drawing>
-      </w:r>
-      <w:bookmarkStart w:id="23" w:name="_Toc502146142"/>
-    </w:p>
-    <w:p>
-      <w:pPr>
-        <w:rPr>
-          <w:b/>
-        </w:rPr>
-      </w:pPr>
-      <w:proofErr w:type="spellStart"/>
-      <w:r>
-        <w:rPr>
-          <w:b/>
-        </w:rPr>
-        <w:t>Filtervalue</w:t>
-      </w:r>
-      <w:proofErr w:type="spellEnd"/>
-      <w:r>
-        <w:rPr>
-          <w:b/>
-        </w:rPr>
-        <w:t xml:space="preserve"> von 0.333</w:t>
-      </w:r>
-    </w:p>
-    <w:p>
-      <w:pPr>
-        <w:rPr>
-          <w:b/>
-        </w:rPr>
-      </w:pPr>
-      <w:r>
-        <w:rPr>
-          <w:noProof/>
-        </w:rPr>
-        <w:drawing>
-          <wp:inline distT="0" distB="0" distL="0" distR="0" wp14:anchorId="4ECB92B3" wp14:editId="72C7AE19">
-            <wp:extent cx="5760720" cy="3405187"/>
-            <wp:effectExtent l="0" t="0" r="0" b="5080"/>
-            <wp:docPr id="2" name="Grafik 2"/>
-            <wp:cNvGraphicFramePr>
-              <a:graphicFrameLocks xmlns:a="http://schemas.openxmlformats.org/drawingml/2006/main" noChangeAspect="1"/>
-            </wp:cNvGraphicFramePr>
-            <a:graphic xmlns:a="http://schemas.openxmlformats.org/drawingml/2006/main">
-              <a:graphicData uri="http://schemas.openxmlformats.org/drawingml/2006/picture">
-                <pic:pic xmlns:pic="http://schemas.openxmlformats.org/drawingml/2006/picture">
-                  <pic:nvPicPr>
-                    <pic:cNvPr id="1" name=""/>
-                    <pic:cNvPicPr/>
-                  </pic:nvPicPr>
-                  <pic:blipFill>
-                    <a:blip r:embed="rId35"/>
-                    <a:stretch>
-                      <a:fillRect/>
-                    </a:stretch>
-                  </pic:blipFill>
-                  <pic:spPr>
-                    <a:xfrm>
-                      <a:off x="0" y="0"/>
-                      <a:ext cx="5761607" cy="3405711"/>
-                    </a:xfrm>
-                    <a:prstGeom prst="rect">
-                      <a:avLst/>
-                    </a:prstGeom>
-                  </pic:spPr>
-                </pic:pic>
-              </a:graphicData>
-            </a:graphic>
-          </wp:inline>
-        </w:drawing>
-      </w:r>
-    </w:p>
-    <w:p>
-      <w:pPr>
-        <w:rPr>
-          <w:b/>
-        </w:rPr>
-      </w:pPr>
-      <w:proofErr w:type="spellStart"/>
-      <w:r>
-        <w:rPr>
-          <w:b/>
-        </w:rPr>
-        <w:t>FIltervalue</w:t>
-      </w:r>
-      <w:proofErr w:type="spellEnd"/>
-      <w:r>
-        <w:rPr>
-          <w:b/>
-        </w:rPr>
-        <w:t xml:space="preserve"> von 0.6</w:t>
-      </w:r>
-    </w:p>
-    <w:p>
-      <w:pPr>
-        <w:rPr>
-          <w:b/>
-        </w:rPr>
-      </w:pPr>
-      <w:r>
-        <w:rPr>
-          <w:noProof/>
-        </w:rPr>
-        <w:lastRenderedPageBreak/>
-        <w:drawing>
-          <wp:inline distT="0" distB="0" distL="0" distR="0" wp14:anchorId="716EE373" wp14:editId="4618A20C">
-            <wp:extent cx="5760720" cy="2868295"/>
-            <wp:effectExtent l="0" t="0" r="0" b="8255"/>
-            <wp:docPr id="6" name="Grafik 6"/>
-            <wp:cNvGraphicFramePr>
-              <a:graphicFrameLocks xmlns:a="http://schemas.openxmlformats.org/drawingml/2006/main" noChangeAspect="1"/>
-            </wp:cNvGraphicFramePr>
-            <a:graphic xmlns:a="http://schemas.openxmlformats.org/drawingml/2006/main">
-              <a:graphicData uri="http://schemas.openxmlformats.org/drawingml/2006/picture">
-                <pic:pic xmlns:pic="http://schemas.openxmlformats.org/drawingml/2006/picture">
-                  <pic:nvPicPr>
-                    <pic:cNvPr id="1" name=""/>
-                    <pic:cNvPicPr/>
-                  </pic:nvPicPr>
-                  <pic:blipFill>
-                    <a:blip r:embed="rId36"/>
-                    <a:stretch>
-                      <a:fillRect/>
-                    </a:stretch>
-                  </pic:blipFill>
-                  <pic:spPr>
-                    <a:xfrm>
-                      <a:off x="0" y="0"/>
-                      <a:ext cx="5760720" cy="2868295"/>
-                    </a:xfrm>
-                    <a:prstGeom prst="rect">
-                      <a:avLst/>
-                    </a:prstGeom>
-                  </pic:spPr>
-                </pic:pic>
-              </a:graphicData>
-            </a:graphic>
-          </wp:inline>
-        </w:drawing>
-      </w:r>
-    </w:p>
-    <w:p>
-      <w:pPr>
-        <w:rPr>
-          <w:b/>
-        </w:rPr>
       </w:pPr>
     </w:p>
     <w:p>
       <w:pPr>
         <w:pStyle w:val="berschrift2"/>
       </w:pPr>
+      <w:bookmarkStart w:id="25" w:name="_Toc503176051"/>
       <w:r>
         <w:t>Fehlerkorrektur / Interpolation</w:t>
       </w:r>
-      <w:bookmarkEnd w:id="23"/>
+      <w:bookmarkEnd w:id="24"/>
+      <w:bookmarkEnd w:id="25"/>
     </w:p>
     <w:p>
       <w:proofErr w:type="spellStart"/>
@@ -5805,11 +6478,13 @@
       <w:pPr>
         <w:pStyle w:val="berschrift2"/>
       </w:pPr>
-      <w:bookmarkStart w:id="24" w:name="_Toc502146143"/>
+      <w:bookmarkStart w:id="26" w:name="_Toc502146143"/>
+      <w:bookmarkStart w:id="27" w:name="_Toc503176052"/>
       <w:r>
         <w:t>Bewertung des Ergebnisses</w:t>
       </w:r>
-      <w:bookmarkEnd w:id="24"/>
+      <w:bookmarkEnd w:id="26"/>
+      <w:bookmarkEnd w:id="27"/>
     </w:p>
     <w:p>
       <w:r>
@@ -5870,13 +6545,13 @@
       <w:pPr>
         <w:pStyle w:val="berschrift1"/>
       </w:pPr>
-      <w:bookmarkStart w:id="25" w:name="_Toc502146144"/>
-      <w:bookmarkStart w:id="26" w:name="_Toc503104634"/>
+      <w:bookmarkStart w:id="28" w:name="_Toc502146144"/>
+      <w:bookmarkStart w:id="29" w:name="_Toc503176053"/>
       <w:r>
         <w:t>Ergebnis</w:t>
       </w:r>
-      <w:bookmarkEnd w:id="25"/>
-      <w:bookmarkEnd w:id="26"/>
+      <w:bookmarkEnd w:id="28"/>
+      <w:bookmarkEnd w:id="29"/>
     </w:p>
     <w:p>
       <w:pPr>
@@ -5895,20 +6570,20 @@
       <w:pPr>
         <w:pStyle w:val="berschrift1"/>
       </w:pPr>
-      <w:bookmarkStart w:id="27" w:name="_Toc502146145"/>
-      <w:bookmarkStart w:id="28" w:name="_Toc503104635"/>
+      <w:bookmarkStart w:id="30" w:name="_Toc502146145"/>
+      <w:bookmarkStart w:id="31" w:name="_Toc503176054"/>
       <w:r>
         <w:lastRenderedPageBreak/>
         <w:t>Schlussfolgerung</w:t>
       </w:r>
-      <w:bookmarkEnd w:id="27"/>
-      <w:bookmarkEnd w:id="28"/>
+      <w:bookmarkEnd w:id="30"/>
+      <w:bookmarkEnd w:id="31"/>
     </w:p>
     <w:p/>
     <w:sectPr>
-      <w:headerReference w:type="default" r:id="rId37"/>
+      <w:headerReference w:type="default" r:id="rId45"/>
       <w:pgSz w:w="11906" w:h="16838"/>
-      <w:pgMar w:top="1417" w:right="1417" w:bottom="993" w:left="1417" w:header="708" w:footer="708" w:gutter="0"/>
+      <w:pgMar w:top="1418" w:right="1417" w:bottom="851" w:left="1417" w:header="708" w:footer="708" w:gutter="0"/>
       <w:cols w:space="708"/>
       <w:docGrid w:linePitch="360"/>
     </w:sectPr>
@@ -5964,7 +6639,7 @@
       <w:rPr>
         <w:noProof/>
       </w:rPr>
-      <w:t>14</w:t>
+      <w:t>4</w:t>
     </w:r>
     <w:r>
       <w:fldChar w:fldCharType="end"/>
@@ -5972,27 +6647,14 @@
     <w:r>
       <w:t>/</w:t>
     </w:r>
-    <w:r>
-      <w:fldChar w:fldCharType="begin"/>
-    </w:r>
-    <w:r>
-      <w:instrText xml:space="preserve"> NUMPAGES   \* MERGEFORMAT </w:instrText>
-    </w:r>
-    <w:r>
-      <w:fldChar w:fldCharType="separate"/>
-    </w:r>
-    <w:r>
-      <w:rPr>
-        <w:noProof/>
-      </w:rPr>
-      <w:t>14</w:t>
-    </w:r>
-    <w:r>
-      <w:rPr>
-        <w:noProof/>
-      </w:rPr>
-      <w:fldChar w:fldCharType="end"/>
-    </w:r>
+    <w:fldSimple w:instr=" NUMPAGES   \* MERGEFORMAT ">
+      <w:r>
+        <w:rPr>
+          <w:noProof/>
+        </w:rPr>
+        <w:t>18</w:t>
+      </w:r>
+    </w:fldSimple>
   </w:p>
   <w:p>
     <w:pPr>
@@ -6067,27 +6729,14 @@
     <w:r>
       <w:t>/</w:t>
     </w:r>
-    <w:r>
-      <w:fldChar w:fldCharType="begin"/>
-    </w:r>
-    <w:r>
-      <w:instrText xml:space="preserve"> NUMPAGES   \* MERGEFORMAT </w:instrText>
-    </w:r>
-    <w:r>
-      <w:fldChar w:fldCharType="separate"/>
-    </w:r>
-    <w:r>
-      <w:rPr>
-        <w:noProof/>
-      </w:rPr>
-      <w:t>14</w:t>
-    </w:r>
-    <w:r>
-      <w:rPr>
-        <w:noProof/>
-      </w:rPr>
-      <w:fldChar w:fldCharType="end"/>
-    </w:r>
+    <w:fldSimple w:instr=" NUMPAGES   \* MERGEFORMAT ">
+      <w:r>
+        <w:rPr>
+          <w:noProof/>
+        </w:rPr>
+        <w:t>18</w:t>
+      </w:r>
+    </w:fldSimple>
   </w:p>
   <w:p>
     <w:pPr>
@@ -6318,7 +6967,7 @@
         <wp:inline distT="0" distB="0" distL="0" distR="0" wp14:anchorId="060F8356" wp14:editId="1C2E1DC3">
           <wp:extent cx="2329180" cy="359410"/>
           <wp:effectExtent l="0" t="0" r="0" b="2540"/>
-          <wp:docPr id="4" name="Grafik 4"/>
+          <wp:docPr id="20" name="Grafik 20"/>
           <wp:cNvGraphicFramePr>
             <a:graphicFrameLocks xmlns:a="http://schemas.openxmlformats.org/drawingml/2006/main" noChangeAspect="1"/>
           </wp:cNvGraphicFramePr>
@@ -10157,7 +10806,7 @@
     <w:charset w:val="00"/>
     <w:family w:val="roman"/>
     <w:pitch w:val="variable"/>
-    <w:sig w:usb0="E00006FF" w:usb1="400004FF" w:usb2="00000000" w:usb3="00000000" w:csb0="0000019F" w:csb1="00000000"/>
+    <w:sig w:usb0="E00002FF" w:usb1="400004FF" w:usb2="00000000" w:usb3="00000000" w:csb0="0000019F" w:csb1="00000000"/>
   </w:font>
   <w:font w:name="Tahoma">
     <w:panose1 w:val="020B0604030504040204"/>
@@ -10173,6 +10822,22 @@
     <w:family w:val="modern"/>
     <w:pitch w:val="fixed"/>
     <w:sig w:usb0="E00002FF" w:usb1="6AC7FDFB" w:usb2="08000012" w:usb3="00000000" w:csb0="0002009F" w:csb1="00000000"/>
+  </w:font>
+  <w:font w:name="Yu Mincho">
+    <w:altName w:val="游明朝"/>
+    <w:panose1 w:val="02020400000000000000"/>
+    <w:charset w:val="80"/>
+    <w:family w:val="roman"/>
+    <w:pitch w:val="variable"/>
+    <w:sig w:usb0="800002E7" w:usb1="2AC7FCFF" w:usb2="00000012" w:usb3="00000000" w:csb0="0002009F" w:csb1="00000000"/>
+  </w:font>
+  <w:font w:name="Yu Gothic Light">
+    <w:altName w:val="游ゴシック Light"/>
+    <w:panose1 w:val="020B0300000000000000"/>
+    <w:charset w:val="80"/>
+    <w:family w:val="swiss"/>
+    <w:pitch w:val="variable"/>
+    <w:sig w:usb0="E00002FF" w:usb1="2AC7FDFF" w:usb2="00000016" w:usb3="00000000" w:csb0="0002009F" w:csb1="00000000"/>
   </w:font>
   <w:font w:name="Calibri Light">
     <w:panose1 w:val="020F0302020204030204"/>
@@ -10203,6 +10868,7 @@
     <w:rsidRoot w:val="00976DF6"/>
     <w:rsid w:val="004458AE"/>
     <w:rsid w:val="00976DF6"/>
+    <w:rsid w:val="00E462B0"/>
   </w:rsids>
   <m:mathPr>
     <m:mathFont m:val="Cambria Math"/>
@@ -10217,9 +10883,9 @@
     <m:intLim m:val="subSup"/>
     <m:naryLim m:val="undOvr"/>
   </m:mathPr>
-  <w:themeFontLang w:val="de-CH"/>
+  <w:themeFontLang w:val="de-CH" w:eastAsia="ja-JP"/>
   <w:clrSchemeMapping w:bg1="light1" w:t1="dark1" w:bg2="light2" w:t2="dark2" w:accent1="accent1" w:accent2="accent2" w:accent3="accent3" w:accent4="accent4" w:accent5="accent5" w:accent6="accent6" w:hyperlink="hyperlink" w:followedHyperlink="followedHyperlink"/>
-  <w:decimalSymbol w:val="."/>
+  <w:decimalSymbol w:val=","/>
   <w:listSeparator w:val=";"/>
   <w15:chartTrackingRefBased/>
 </w:settings>
@@ -10993,17 +11659,6 @@
 </file>
 
 <file path=customXml/item3.xml><?xml version="1.0" encoding="utf-8"?>
-<p:properties xmlns:p="http://schemas.microsoft.com/office/2006/metadata/properties" xmlns:xsi="http://www.w3.org/2001/XMLSchema-instance" xmlns:pc="http://schemas.microsoft.com/office/infopath/2007/PartnerControls">
-  <documentManagement>
-    <Sprache xmlns="69e60002-4b69-4aad-9e3a-e3a9db2b0f4f">Deutsch</Sprache>
-    <Format xmlns="69e60002-4b69-4aad-9e3a-e3a9db2b0f4f" xsi:nil="true"/>
-    <Organisation_x0020__x002f__x0020_Hochschule xmlns="69e60002-4b69-4aad-9e3a-e3a9db2b0f4f">HT</Organisation_x0020__x002f__x0020_Hochschule>
-    <Vorlage xmlns="69e60002-4b69-4aad-9e3a-e3a9db2b0f4f">Bericht</Vorlage>
-  </documentManagement>
-</p:properties>
-</file>
-
-<file path=customXml/item4.xml><?xml version="1.0" encoding="utf-8"?>
 <ct:contentTypeSchema xmlns:ct="http://schemas.microsoft.com/office/2006/metadata/contentType" xmlns:ma="http://schemas.microsoft.com/office/2006/metadata/properties/metaAttributes" ct:_="" ma:_="" ma:contentTypeName="Dokument" ma:contentTypeID="0x010100AC764BFD121A654BAFEE3F0D30D09696" ma:contentTypeVersion="4" ma:contentTypeDescription="Ein neues Dokument erstellen." ma:contentTypeScope="" ma:versionID="f0b21a448d18db25e00af343419af742">
   <xsd:schema xmlns:xsd="http://www.w3.org/2001/XMLSchema" xmlns:xs="http://www.w3.org/2001/XMLSchema" xmlns:p="http://schemas.microsoft.com/office/2006/metadata/properties" xmlns:ns2="69e60002-4b69-4aad-9e3a-e3a9db2b0f4f" targetNamespace="http://schemas.microsoft.com/office/2006/metadata/properties" ma:root="true" ma:fieldsID="a976930b042ac8693047c70f2498f757" ns2:_="">
     <xsd:import namespace="69e60002-4b69-4aad-9e3a-e3a9db2b0f4f"/>
@@ -11178,6 +11833,17 @@
 </ct:contentTypeSchema>
 </file>
 
+<file path=customXml/item4.xml><?xml version="1.0" encoding="utf-8"?>
+<p:properties xmlns:p="http://schemas.microsoft.com/office/2006/metadata/properties" xmlns:xsi="http://www.w3.org/2001/XMLSchema-instance" xmlns:pc="http://schemas.microsoft.com/office/infopath/2007/PartnerControls">
+  <documentManagement>
+    <Sprache xmlns="69e60002-4b69-4aad-9e3a-e3a9db2b0f4f">Deutsch</Sprache>
+    <Format xmlns="69e60002-4b69-4aad-9e3a-e3a9db2b0f4f" xsi:nil="true"/>
+    <Organisation_x0020__x002f__x0020_Hochschule xmlns="69e60002-4b69-4aad-9e3a-e3a9db2b0f4f">HT</Organisation_x0020__x002f__x0020_Hochschule>
+    <Vorlage xmlns="69e60002-4b69-4aad-9e3a-e3a9db2b0f4f">Bericht</Vorlage>
+  </documentManagement>
+</p:properties>
+</file>
+
 <file path=customXml/item5.xml><?xml version="1.0" encoding="utf-8"?>
 <b:Sources xmlns:b="http://schemas.openxmlformats.org/officeDocument/2006/bibliography" xmlns="http://schemas.openxmlformats.org/officeDocument/2006/bibliography" SelectedStyle="\APA.XSL" StyleName="APA"/>
 </file>
@@ -11199,16 +11865,6 @@
 </file>
 
 <file path=customXml/itemProps3.xml><?xml version="1.0" encoding="utf-8"?>
-<ds:datastoreItem xmlns:ds="http://schemas.openxmlformats.org/officeDocument/2006/customXml" ds:itemID="{BF4A77BF-6E1B-4C2F-8608-FF9202F56833}">
-  <ds:schemaRefs>
-    <ds:schemaRef ds:uri="http://schemas.microsoft.com/office/2006/metadata/properties"/>
-    <ds:schemaRef ds:uri="http://schemas.microsoft.com/office/infopath/2007/PartnerControls"/>
-    <ds:schemaRef ds:uri="69e60002-4b69-4aad-9e3a-e3a9db2b0f4f"/>
-  </ds:schemaRefs>
-</ds:datastoreItem>
-</file>
-
-<file path=customXml/itemProps4.xml><?xml version="1.0" encoding="utf-8"?>
 <ds:datastoreItem xmlns:ds="http://schemas.openxmlformats.org/officeDocument/2006/customXml" ds:itemID="{4407AE3F-1D9F-4AA0-AC70-B83EA87F77D6}">
   <ds:schemaRefs>
     <ds:schemaRef ds:uri="http://schemas.microsoft.com/office/2006/metadata/contentType"/>
@@ -11226,8 +11882,18 @@
 </ds:datastoreItem>
 </file>
 
+<file path=customXml/itemProps4.xml><?xml version="1.0" encoding="utf-8"?>
+<ds:datastoreItem xmlns:ds="http://schemas.openxmlformats.org/officeDocument/2006/customXml" ds:itemID="{BF4A77BF-6E1B-4C2F-8608-FF9202F56833}">
+  <ds:schemaRefs>
+    <ds:schemaRef ds:uri="http://schemas.microsoft.com/office/2006/metadata/properties"/>
+    <ds:schemaRef ds:uri="http://schemas.microsoft.com/office/infopath/2007/PartnerControls"/>
+    <ds:schemaRef ds:uri="69e60002-4b69-4aad-9e3a-e3a9db2b0f4f"/>
+  </ds:schemaRefs>
+</ds:datastoreItem>
+</file>
+
 <file path=customXml/itemProps5.xml><?xml version="1.0" encoding="utf-8"?>
-<ds:datastoreItem xmlns:ds="http://schemas.openxmlformats.org/officeDocument/2006/customXml" ds:itemID="{2DA408F5-A983-494D-9C8B-11C9E9BB4B5B}">
+<ds:datastoreItem xmlns:ds="http://schemas.openxmlformats.org/officeDocument/2006/customXml" ds:itemID="{15F656ED-3101-473D-99E4-05983B55D9FE}">
   <ds:schemaRefs>
     <ds:schemaRef ds:uri="http://schemas.openxmlformats.org/officeDocument/2006/bibliography"/>
   </ds:schemaRefs>

</xml_diff>

<commit_message>
Added references and links
</commit_message>
<xml_diff>
--- a/doc/IP5_Projecttext.docx
+++ b/doc/IP5_Projecttext.docx
@@ -10,6 +10,7 @@
         </w:placeholder>
         <w:text/>
       </w:sdtPr>
+      <w:sdtEndPr/>
       <w:sdtContent>
         <w:p>
           <w:pPr>
@@ -37,6 +38,7 @@
         </w:placeholder>
         <w:text/>
       </w:sdtPr>
+      <w:sdtEndPr/>
       <w:sdtContent>
         <w:p>
           <w:pPr>
@@ -73,6 +75,7 @@
           <w:showingPlcHdr/>
           <w:picture/>
         </w:sdtPr>
+        <w:sdtEndPr/>
         <w:sdtContent>
           <w:r>
             <w:rPr>
@@ -181,6 +184,7 @@
                               <w:id w:val="141468603"/>
                               <w:text/>
                             </w:sdtPr>
+                            <w:sdtEndPr/>
                             <w:sdtContent>
                               <w:p>
                                 <w:r>
@@ -205,6 +209,7 @@
                                 <w:id w:val="-254680422"/>
                                 <w:text/>
                               </w:sdtPr>
+                              <w:sdtEndPr/>
                               <w:sdtContent>
                                 <w:r>
                                   <w:t>Windisch</w:t>
@@ -224,6 +229,7 @@
                                   <w:calendar w:val="gregorian"/>
                                 </w:date>
                               </w:sdtPr>
+                              <w:sdtEndPr/>
                               <w:sdtContent>
                                 <w:r>
                                   <w:t>07.01.2018</w:t>
@@ -263,6 +269,7 @@
                         <w:id w:val="141468603"/>
                         <w:text/>
                       </w:sdtPr>
+                      <w:sdtEndPr/>
                       <w:sdtContent>
                         <w:p>
                           <w:r>
@@ -287,6 +294,7 @@
                           <w:id w:val="-254680422"/>
                           <w:text/>
                         </w:sdtPr>
+                        <w:sdtEndPr/>
                         <w:sdtContent>
                           <w:r>
                             <w:t>Windisch</w:t>
@@ -306,6 +314,7 @@
                             <w:calendar w:val="gregorian"/>
                           </w:date>
                         </w:sdtPr>
+                        <w:sdtEndPr/>
                         <w:sdtContent>
                           <w:r>
                             <w:t>07.01.2018</w:t>
@@ -3514,27 +3523,14 @@
       <w:r>
         <w:t xml:space="preserve">Abbildung </w:t>
       </w:r>
-      <w:r>
-        <w:fldChar w:fldCharType="begin"/>
-      </w:r>
-      <w:r>
-        <w:instrText xml:space="preserve"> SEQ Abbildung \* ARABIC </w:instrText>
-      </w:r>
-      <w:r>
-        <w:fldChar w:fldCharType="separate"/>
-      </w:r>
-      <w:r>
-        <w:rPr>
-          <w:noProof/>
-        </w:rPr>
-        <w:t>1</w:t>
-      </w:r>
-      <w:r>
-        <w:rPr>
-          <w:noProof/>
-        </w:rPr>
-        <w:fldChar w:fldCharType="end"/>
-      </w:r>
+      <w:fldSimple w:instr=" SEQ Abbildung \* ARABIC ">
+        <w:r>
+          <w:rPr>
+            <w:noProof/>
+          </w:rPr>
+          <w:t>1</w:t>
+        </w:r>
+      </w:fldSimple>
       <w:r>
         <w:t>: Alle Transformationen</w:t>
       </w:r>
@@ -4024,11 +4020,23 @@
       </w:pPr>
       <w:bookmarkStart w:id="19" w:name="_Toc502146138"/>
       <w:bookmarkStart w:id="20" w:name="_Toc504034156"/>
+      <w:bookmarkStart w:id="21" w:name="_Ref504168850"/>
+      <w:bookmarkStart w:id="22" w:name="_Ref504168860"/>
+      <w:bookmarkStart w:id="23" w:name="_Ref504168872"/>
+      <w:bookmarkStart w:id="24" w:name="_Ref504168879"/>
+      <w:bookmarkStart w:id="25" w:name="_Ref504168918"/>
+      <w:bookmarkStart w:id="26" w:name="_Ref504168920"/>
       <w:r>
         <w:t>Satzbewertung</w:t>
       </w:r>
       <w:bookmarkEnd w:id="19"/>
       <w:bookmarkEnd w:id="20"/>
+      <w:bookmarkEnd w:id="21"/>
+      <w:bookmarkEnd w:id="22"/>
+      <w:bookmarkEnd w:id="23"/>
+      <w:bookmarkEnd w:id="24"/>
+      <w:bookmarkEnd w:id="25"/>
+      <w:bookmarkEnd w:id="26"/>
       <w:r>
         <w:t xml:space="preserve"> </w:t>
       </w:r>
@@ -4315,35 +4323,22 @@
       <w:pPr>
         <w:pStyle w:val="Beschriftung"/>
       </w:pPr>
-      <w:bookmarkStart w:id="21" w:name="_Toc504123766"/>
+      <w:bookmarkStart w:id="27" w:name="_Toc504123766"/>
       <w:r>
         <w:t xml:space="preserve">Abbildung </w:t>
       </w:r>
-      <w:r>
-        <w:fldChar w:fldCharType="begin"/>
-      </w:r>
-      <w:r>
-        <w:instrText xml:space="preserve"> SEQ Abbildung \* ARABIC </w:instrText>
-      </w:r>
-      <w:r>
-        <w:fldChar w:fldCharType="separate"/>
-      </w:r>
-      <w:r>
-        <w:rPr>
-          <w:noProof/>
-        </w:rPr>
-        <w:t>2</w:t>
-      </w:r>
-      <w:r>
-        <w:rPr>
-          <w:noProof/>
-        </w:rPr>
-        <w:fldChar w:fldCharType="end"/>
-      </w:r>
+      <w:fldSimple w:instr=" SEQ Abbildung \* ARABIC ">
+        <w:r>
+          <w:rPr>
+            <w:noProof/>
+          </w:rPr>
+          <w:t>2</w:t>
+        </w:r>
+      </w:fldSimple>
       <w:r>
         <w:t>: Relationen der Sätze bezüglich Ähnlichkeit</w:t>
       </w:r>
-      <w:bookmarkEnd w:id="21"/>
+      <w:bookmarkEnd w:id="27"/>
     </w:p>
     <w:p>
       <w:r>
@@ -4391,6 +4386,7 @@
           <w:id w:val="-545604460"/>
           <w:citation/>
         </w:sdtPr>
+        <w:sdtEndPr/>
         <w:sdtContent>
           <w:r>
             <w:fldChar w:fldCharType="begin"/>
@@ -4435,6 +4431,7 @@
           <w:id w:val="1085808114"/>
           <w:citation/>
         </w:sdtPr>
+        <w:sdtEndPr/>
         <w:sdtContent>
           <w:r>
             <w:fldChar w:fldCharType="begin"/>
@@ -4623,6 +4620,7 @@
           <w:id w:val="-825198775"/>
           <w:citation/>
         </w:sdtPr>
+        <w:sdtEndPr/>
         <w:sdtContent>
           <w:r>
             <w:fldChar w:fldCharType="begin"/>
@@ -4652,6 +4650,7 @@
           <w:id w:val="1288626694"/>
           <w:citation/>
         </w:sdtPr>
+        <w:sdtEndPr/>
         <w:sdtContent>
           <w:r>
             <w:fldChar w:fldCharType="begin"/>
@@ -4686,6 +4685,7 @@
           <w:id w:val="1942647360"/>
           <w:citation/>
         </w:sdtPr>
+        <w:sdtEndPr/>
         <w:sdtContent>
           <w:r>
             <w:fldChar w:fldCharType="begin"/>
@@ -4747,6 +4747,7 @@
           <w:id w:val="1390233307"/>
           <w:citation/>
         </w:sdtPr>
+        <w:sdtEndPr/>
         <w:sdtContent>
           <w:r>
             <w:fldChar w:fldCharType="begin"/>
@@ -4984,23 +4985,23 @@
       <w:pPr>
         <w:pStyle w:val="berschrift2"/>
       </w:pPr>
-      <w:bookmarkStart w:id="22" w:name="_Toc502146139"/>
-      <w:bookmarkStart w:id="23" w:name="_Ref503536946"/>
-      <w:bookmarkStart w:id="24" w:name="_Ref503536952"/>
-      <w:bookmarkStart w:id="25" w:name="_Ref503536955"/>
-      <w:bookmarkStart w:id="26" w:name="_Ref503536970"/>
-      <w:bookmarkStart w:id="27" w:name="_Ref503537010"/>
-      <w:bookmarkStart w:id="28" w:name="_Toc504034157"/>
+      <w:bookmarkStart w:id="28" w:name="_Toc502146139"/>
+      <w:bookmarkStart w:id="29" w:name="_Ref503536946"/>
+      <w:bookmarkStart w:id="30" w:name="_Ref503536952"/>
+      <w:bookmarkStart w:id="31" w:name="_Ref503536955"/>
+      <w:bookmarkStart w:id="32" w:name="_Ref503536970"/>
+      <w:bookmarkStart w:id="33" w:name="_Ref503537010"/>
+      <w:bookmarkStart w:id="34" w:name="_Toc504034157"/>
       <w:r>
         <w:t>Ausfilterung</w:t>
       </w:r>
-      <w:bookmarkEnd w:id="22"/>
-      <w:bookmarkEnd w:id="23"/>
-      <w:bookmarkEnd w:id="24"/>
-      <w:bookmarkEnd w:id="25"/>
-      <w:bookmarkEnd w:id="26"/>
-      <w:bookmarkEnd w:id="27"/>
       <w:bookmarkEnd w:id="28"/>
+      <w:bookmarkEnd w:id="29"/>
+      <w:bookmarkEnd w:id="30"/>
+      <w:bookmarkEnd w:id="31"/>
+      <w:bookmarkEnd w:id="32"/>
+      <w:bookmarkEnd w:id="33"/>
+      <w:bookmarkEnd w:id="34"/>
     </w:p>
     <w:p>
       <w:r>
@@ -5075,35 +5076,22 @@
       <w:pPr>
         <w:pStyle w:val="Beschriftung"/>
       </w:pPr>
-      <w:bookmarkStart w:id="29" w:name="_Toc504123767"/>
+      <w:bookmarkStart w:id="35" w:name="_Toc504123767"/>
       <w:r>
         <w:t xml:space="preserve">Abbildung </w:t>
       </w:r>
-      <w:r>
-        <w:fldChar w:fldCharType="begin"/>
-      </w:r>
-      <w:r>
-        <w:instrText xml:space="preserve"> SEQ Abbildung \* ARABIC </w:instrText>
-      </w:r>
-      <w:r>
-        <w:fldChar w:fldCharType="separate"/>
-      </w:r>
-      <w:r>
-        <w:rPr>
-          <w:noProof/>
-        </w:rPr>
-        <w:t>3</w:t>
-      </w:r>
-      <w:r>
-        <w:rPr>
-          <w:noProof/>
-        </w:rPr>
-        <w:fldChar w:fldCharType="end"/>
-      </w:r>
+      <w:fldSimple w:instr=" SEQ Abbildung \* ARABIC ">
+        <w:r>
+          <w:rPr>
+            <w:noProof/>
+          </w:rPr>
+          <w:t>3</w:t>
+        </w:r>
+      </w:fldSimple>
       <w:r>
         <w:t>: Histogramm der Bewertungen aller Sätze</w:t>
       </w:r>
-      <w:bookmarkEnd w:id="29"/>
+      <w:bookmarkEnd w:id="35"/>
     </w:p>
     <w:p>
       <w:r>
@@ -5799,6 +5787,7 @@
           <w:id w:val="1157499711"/>
           <w:citation/>
         </w:sdtPr>
+        <w:sdtEndPr/>
         <w:sdtContent>
           <w:r>
             <w:fldChar w:fldCharType="begin"/>
@@ -5844,15 +5833,15 @@
       <w:pPr>
         <w:pStyle w:val="berschrift2"/>
       </w:pPr>
-      <w:bookmarkStart w:id="30" w:name="_Toc502146140"/>
-      <w:bookmarkStart w:id="31" w:name="_Ref503537177"/>
-      <w:bookmarkStart w:id="32" w:name="_Toc504034158"/>
+      <w:bookmarkStart w:id="36" w:name="_Toc502146140"/>
+      <w:bookmarkStart w:id="37" w:name="_Ref503537177"/>
+      <w:bookmarkStart w:id="38" w:name="_Toc504034158"/>
       <w:r>
         <w:t>Wortalignierung</w:t>
       </w:r>
-      <w:bookmarkEnd w:id="30"/>
-      <w:bookmarkEnd w:id="31"/>
-      <w:bookmarkEnd w:id="32"/>
+      <w:bookmarkEnd w:id="36"/>
+      <w:bookmarkEnd w:id="37"/>
+      <w:bookmarkEnd w:id="38"/>
     </w:p>
     <w:p>
       <w:r>
@@ -6381,38 +6370,25 @@
       <w:pPr>
         <w:pStyle w:val="Beschriftung"/>
       </w:pPr>
-      <w:bookmarkStart w:id="33" w:name="_Toc504123768"/>
+      <w:bookmarkStart w:id="39" w:name="_Toc504123768"/>
       <w:r>
         <w:t xml:space="preserve">Abbildung </w:t>
       </w:r>
-      <w:r>
-        <w:fldChar w:fldCharType="begin"/>
-      </w:r>
-      <w:r>
-        <w:instrText xml:space="preserve"> SEQ Abbildung \* ARABIC </w:instrText>
-      </w:r>
-      <w:r>
-        <w:fldChar w:fldCharType="separate"/>
-      </w:r>
-      <w:r>
-        <w:rPr>
-          <w:noProof/>
-        </w:rPr>
-        <w:t>4</w:t>
-      </w:r>
-      <w:r>
-        <w:rPr>
-          <w:noProof/>
-        </w:rPr>
-        <w:fldChar w:fldCharType="end"/>
-      </w:r>
+      <w:fldSimple w:instr=" SEQ Abbildung \* ARABIC ">
+        <w:r>
+          <w:rPr>
+            <w:noProof/>
+          </w:rPr>
+          <w:t>4</w:t>
+        </w:r>
+      </w:fldSimple>
       <w:r>
         <w:t xml:space="preserve">: Wortalignierung als bipartiter Graph, von Redienss </w:t>
       </w:r>
       <w:r>
         <w:t>(CC BY-SA 3.0)</w:t>
       </w:r>
-      <w:bookmarkEnd w:id="33"/>
+      <w:bookmarkEnd w:id="39"/>
     </w:p>
     <w:p>
       <w:r>
@@ -6481,6 +6457,7 @@
           <w:id w:val="-1428191201"/>
           <w:citation/>
         </w:sdtPr>
+        <w:sdtEndPr/>
         <w:sdtContent>
           <w:r>
             <w:fldChar w:fldCharType="begin"/>
@@ -6516,6 +6493,7 @@
           <w:id w:val="-1045290145"/>
           <w:citation/>
         </w:sdtPr>
+        <w:sdtEndPr/>
         <w:sdtContent>
           <w:r>
             <w:fldChar w:fldCharType="begin"/>
@@ -6545,6 +6523,7 @@
           <w:id w:val="916984752"/>
           <w:citation/>
         </w:sdtPr>
+        <w:sdtEndPr/>
         <w:sdtContent>
           <w:r>
             <w:fldChar w:fldCharType="begin"/>
@@ -6583,6 +6562,7 @@
           <w:id w:val="952907136"/>
           <w:citation/>
         </w:sdtPr>
+        <w:sdtEndPr/>
         <w:sdtContent>
           <w:r>
             <w:fldChar w:fldCharType="begin"/>
@@ -6624,6 +6604,7 @@
           <w:id w:val="1216782417"/>
           <w:citation/>
         </w:sdtPr>
+        <w:sdtEndPr/>
         <w:sdtContent>
           <w:r>
             <w:rPr>
@@ -6753,24 +6734,14 @@
       <w:r>
         <w:t xml:space="preserve">Abbildung </w:t>
       </w:r>
-      <w:r>
-        <w:fldChar w:fldCharType="begin"/>
-      </w:r>
-      <w:r>
-        <w:instrText xml:space="preserve"> SEQ Abbildung \* ARABIC </w:instrText>
-      </w:r>
-      <w:r>
-        <w:fldChar w:fldCharType="separate"/>
-      </w:r>
-      <w:r>
-        <w:rPr>
-          <w:noProof/>
-        </w:rPr>
-        <w:t>5</w:t>
-      </w:r>
-      <w:r>
-        <w:fldChar w:fldCharType="end"/>
-      </w:r>
+      <w:fldSimple w:instr=" SEQ Abbildung \* ARABIC ">
+        <w:r>
+          <w:rPr>
+            <w:noProof/>
+          </w:rPr>
+          <w:t>5</w:t>
+        </w:r>
+      </w:fldSimple>
       <w:r>
         <w:t xml:space="preserve">: </w:t>
       </w:r>
@@ -7073,13 +7044,13 @@
       <w:pPr>
         <w:pStyle w:val="berschrift2"/>
       </w:pPr>
-      <w:bookmarkStart w:id="34" w:name="_Ref503716797"/>
-      <w:bookmarkStart w:id="35" w:name="_Toc504034159"/>
+      <w:bookmarkStart w:id="40" w:name="_Ref503716797"/>
+      <w:bookmarkStart w:id="41" w:name="_Toc504034159"/>
       <w:r>
         <w:t>Filterung des Alignments</w:t>
       </w:r>
-      <w:bookmarkEnd w:id="34"/>
-      <w:bookmarkEnd w:id="35"/>
+      <w:bookmarkEnd w:id="40"/>
+      <w:bookmarkEnd w:id="41"/>
     </w:p>
     <w:p>
       <w:r>
@@ -7128,27 +7099,110 @@
       <w:pPr>
         <w:rPr>
           <w:b/>
+          <w:lang w:val="fr-CH"/>
         </w:rPr>
       </w:pPr>
       <w:r>
         <w:rPr>
           <w:b/>
-        </w:rPr>
-        <w:t>Bleu-Score:</w:t>
-      </w:r>
+          <w:lang w:val="fr-CH"/>
+        </w:rPr>
+        <w:t>Bleu-Score</w:t>
+      </w:r>
+      <w:sdt>
+        <w:sdtPr>
+          <w:rPr>
+            <w:b/>
+          </w:rPr>
+          <w:id w:val="486213603"/>
+          <w:citation/>
+        </w:sdtPr>
+        <w:sdtContent>
+          <w:r>
+            <w:rPr>
+              <w:b/>
+            </w:rPr>
+            <w:fldChar w:fldCharType="begin"/>
+          </w:r>
+          <w:r>
+            <w:rPr>
+              <w:b/>
+              <w:lang w:val="fr-CH"/>
+            </w:rPr>
+            <w:instrText xml:space="preserve"> CITATION Che14 \l 1033 </w:instrText>
+          </w:r>
+          <w:r>
+            <w:rPr>
+              <w:b/>
+            </w:rPr>
+            <w:fldChar w:fldCharType="separate"/>
+          </w:r>
+          <w:r>
+            <w:rPr>
+              <w:b/>
+              <w:noProof/>
+              <w:lang w:val="fr-CH"/>
+            </w:rPr>
+            <w:t xml:space="preserve"> </w:t>
+          </w:r>
+          <w:r>
+            <w:rPr>
+              <w:noProof/>
+              <w:lang w:val="fr-CH"/>
+            </w:rPr>
+            <w:t>(Chen, et al., 2014)</w:t>
+          </w:r>
+          <w:r>
+            <w:rPr>
+              <w:b/>
+            </w:rPr>
+            <w:fldChar w:fldCharType="end"/>
+          </w:r>
+        </w:sdtContent>
+      </w:sdt>
     </w:p>
     <w:p>
       <w:r>
         <w:t>BLEU ist für die Bewertung längerer Texte gedacht und liefert beim Vergleich einzelner Wörtern kein sinnvolles Ergebnis.</w:t>
       </w:r>
       <w:r>
-        <w:t xml:space="preserve"> S</w:t>
-      </w:r>
-      <w:r>
-        <w:rPr>
-          <w:highlight w:val="yellow"/>
-        </w:rPr>
-        <w:t>iehe auch Kapitel 3.1 Satzbewertung.</w:t>
+        <w:t xml:space="preserve"> </w:t>
+      </w:r>
+      <w:r>
+        <w:t xml:space="preserve">Siehe auch </w:t>
+      </w:r>
+      <w:r>
+        <w:fldChar w:fldCharType="begin"/>
+      </w:r>
+      <w:r>
+        <w:instrText xml:space="preserve"> REF _Ref504168918 \r \h </w:instrText>
+      </w:r>
+      <w:r>
+        <w:fldChar w:fldCharType="separate"/>
+      </w:r>
+      <w:r>
+        <w:t>3.1</w:t>
+      </w:r>
+      <w:r>
+        <w:fldChar w:fldCharType="end"/>
+      </w:r>
+      <w:r>
+        <w:t xml:space="preserve"> </w:t>
+      </w:r>
+      <w:r>
+        <w:fldChar w:fldCharType="begin"/>
+      </w:r>
+      <w:r>
+        <w:instrText xml:space="preserve"> REF _Ref504168920 \h </w:instrText>
+      </w:r>
+      <w:r>
+        <w:fldChar w:fldCharType="separate"/>
+      </w:r>
+      <w:r>
+        <w:t>Satzbewertung</w:t>
+      </w:r>
+      <w:r>
+        <w:fldChar w:fldCharType="end"/>
       </w:r>
     </w:p>
     <w:p/>
@@ -7164,6 +7218,108 @@
         </w:rPr>
         <w:t>Levenshtein-Distanz</w:t>
       </w:r>
+      <w:sdt>
+        <w:sdtPr>
+          <w:rPr>
+            <w:b/>
+          </w:rPr>
+          <w:id w:val="755476152"/>
+          <w:citation/>
+        </w:sdtPr>
+        <w:sdtContent>
+          <w:r>
+            <w:rPr>
+              <w:b/>
+            </w:rPr>
+            <w:fldChar w:fldCharType="begin"/>
+          </w:r>
+          <w:r>
+            <w:rPr>
+              <w:b/>
+              <w:lang w:val="en-US"/>
+            </w:rPr>
+            <w:instrText xml:space="preserve"> CITATION nad12 \l 1033 </w:instrText>
+          </w:r>
+          <w:r>
+            <w:rPr>
+              <w:b/>
+            </w:rPr>
+            <w:fldChar w:fldCharType="separate"/>
+          </w:r>
+          <w:r>
+            <w:rPr>
+              <w:b/>
+              <w:noProof/>
+              <w:lang w:val="en-US"/>
+            </w:rPr>
+            <w:t xml:space="preserve"> </w:t>
+          </w:r>
+          <w:r>
+            <w:rPr>
+              <w:noProof/>
+              <w:lang w:val="en-US"/>
+            </w:rPr>
+            <w:t>(Nádovrník, 2012)</w:t>
+          </w:r>
+          <w:r>
+            <w:rPr>
+              <w:b/>
+            </w:rPr>
+            <w:fldChar w:fldCharType="end"/>
+          </w:r>
+        </w:sdtContent>
+      </w:sdt>
+      <w:sdt>
+        <w:sdtPr>
+          <w:rPr>
+            <w:b/>
+          </w:rPr>
+          <w:id w:val="-409383920"/>
+          <w:citation/>
+        </w:sdtPr>
+        <w:sdtContent>
+          <w:r>
+            <w:rPr>
+              <w:b/>
+            </w:rPr>
+            <w:fldChar w:fldCharType="begin"/>
+          </w:r>
+          <w:r>
+            <w:rPr>
+              <w:b/>
+              <w:lang w:val="en-US"/>
+            </w:rPr>
+            <w:instrText xml:space="preserve"> CITATION Lev66 \l 1033 </w:instrText>
+          </w:r>
+          <w:r>
+            <w:rPr>
+              <w:b/>
+            </w:rPr>
+            <w:fldChar w:fldCharType="separate"/>
+          </w:r>
+          <w:r>
+            <w:rPr>
+              <w:b/>
+              <w:noProof/>
+              <w:lang w:val="en-US"/>
+            </w:rPr>
+            <w:t xml:space="preserve"> </w:t>
+          </w:r>
+          <w:r>
+            <w:rPr>
+              <w:noProof/>
+              <w:lang w:val="en-US"/>
+            </w:rPr>
+            <w:t>(Levenshtein, 1966)</w:t>
+          </w:r>
+          <w:r>
+            <w:rPr>
+              <w:b/>
+            </w:rPr>
+            <w:fldChar w:fldCharType="end"/>
+          </w:r>
+        </w:sdtContent>
+      </w:sdt>
     </w:p>
     <w:p>
       <w:r>
@@ -7194,6 +7350,57 @@
         </w:rPr>
         <w:t>Gewichtete Levenshtein-Distanz</w:t>
       </w:r>
+      <w:sdt>
+        <w:sdtPr>
+          <w:rPr>
+            <w:b/>
+          </w:rPr>
+          <w:id w:val="1842048706"/>
+          <w:citation/>
+        </w:sdtPr>
+        <w:sdtContent>
+          <w:r>
+            <w:rPr>
+              <w:b/>
+            </w:rPr>
+            <w:fldChar w:fldCharType="begin"/>
+          </w:r>
+          <w:r>
+            <w:rPr>
+              <w:b/>
+              <w:lang w:val="en-US"/>
+            </w:rPr>
+            <w:instrText xml:space="preserve"> CITATION Dav17 \l 1033 </w:instrText>
+          </w:r>
+          <w:r>
+            <w:rPr>
+              <w:b/>
+            </w:rPr>
+            <w:fldChar w:fldCharType="separate"/>
+          </w:r>
+          <w:r>
+            <w:rPr>
+              <w:b/>
+              <w:noProof/>
+              <w:lang w:val="en-US"/>
+            </w:rPr>
+            <w:t xml:space="preserve"> </w:t>
+          </w:r>
+          <w:r>
+            <w:rPr>
+              <w:noProof/>
+              <w:lang w:val="en-US"/>
+            </w:rPr>
+            <w:t>(Su, 2017)</w:t>
+          </w:r>
+          <w:r>
+            <w:rPr>
+              <w:b/>
+            </w:rPr>
+            <w:fldChar w:fldCharType="end"/>
+          </w:r>
+        </w:sdtContent>
+      </w:sdt>
     </w:p>
     <w:p>
       <w:r>
@@ -7245,6 +7452,57 @@
         </w:rPr>
         <w:t>Damerau-Levenshtein-Distanz</w:t>
       </w:r>
+      <w:sdt>
+        <w:sdtPr>
+          <w:rPr>
+            <w:b/>
+          </w:rPr>
+          <w:id w:val="-966888289"/>
+          <w:citation/>
+        </w:sdtPr>
+        <w:sdtContent>
+          <w:r>
+            <w:rPr>
+              <w:b/>
+            </w:rPr>
+            <w:fldChar w:fldCharType="begin"/>
+          </w:r>
+          <w:r>
+            <w:rPr>
+              <w:b/>
+              <w:lang w:val="en-US"/>
+            </w:rPr>
+            <w:instrText xml:space="preserve"> CITATION gfa17 \l 1033 </w:instrText>
+          </w:r>
+          <w:r>
+            <w:rPr>
+              <w:b/>
+            </w:rPr>
+            <w:fldChar w:fldCharType="separate"/>
+          </w:r>
+          <w:r>
+            <w:rPr>
+              <w:b/>
+              <w:noProof/>
+              <w:lang w:val="en-US"/>
+            </w:rPr>
+            <w:t xml:space="preserve"> </w:t>
+          </w:r>
+          <w:r>
+            <w:rPr>
+              <w:noProof/>
+              <w:lang w:val="en-US"/>
+            </w:rPr>
+            <w:t>(Fairchild, 2017)</w:t>
+          </w:r>
+          <w:r>
+            <w:rPr>
+              <w:b/>
+            </w:rPr>
+            <w:fldChar w:fldCharType="end"/>
+          </w:r>
+        </w:sdtContent>
+      </w:sdt>
     </w:p>
     <w:p>
       <w:r>
@@ -7282,6 +7540,57 @@
         </w:rPr>
         <w:t>Soundex</w:t>
       </w:r>
+      <w:sdt>
+        <w:sdtPr>
+          <w:rPr>
+            <w:b/>
+          </w:rPr>
+          <w:id w:val="415211623"/>
+          <w:citation/>
+        </w:sdtPr>
+        <w:sdtContent>
+          <w:r>
+            <w:rPr>
+              <w:b/>
+            </w:rPr>
+            <w:fldChar w:fldCharType="begin"/>
+          </w:r>
+          <w:r>
+            <w:rPr>
+              <w:b/>
+              <w:lang w:val="en-US"/>
+            </w:rPr>
+            <w:instrText xml:space="preserve"> CITATION Rob18 \l 1033 </w:instrText>
+          </w:r>
+          <w:r>
+            <w:rPr>
+              <w:b/>
+            </w:rPr>
+            <w:fldChar w:fldCharType="separate"/>
+          </w:r>
+          <w:r>
+            <w:rPr>
+              <w:b/>
+              <w:noProof/>
+              <w:lang w:val="en-US"/>
+            </w:rPr>
+            <w:t xml:space="preserve"> </w:t>
+          </w:r>
+          <w:r>
+            <w:rPr>
+              <w:noProof/>
+              <w:lang w:val="en-US"/>
+            </w:rPr>
+            <w:t>(Russell, 1918)</w:t>
+          </w:r>
+          <w:r>
+            <w:rPr>
+              <w:b/>
+            </w:rPr>
+            <w:fldChar w:fldCharType="end"/>
+          </w:r>
+        </w:sdtContent>
+      </w:sdt>
     </w:p>
     <w:p>
       <w:r>
@@ -7335,6 +7644,57 @@
         </w:rPr>
         <w:t>Metaphone</w:t>
       </w:r>
+      <w:sdt>
+        <w:sdtPr>
+          <w:rPr>
+            <w:b/>
+          </w:rPr>
+          <w:id w:val="-318729344"/>
+          <w:citation/>
+        </w:sdtPr>
+        <w:sdtContent>
+          <w:r>
+            <w:rPr>
+              <w:b/>
+            </w:rPr>
+            <w:fldChar w:fldCharType="begin"/>
+          </w:r>
+          <w:r>
+            <w:rPr>
+              <w:b/>
+              <w:lang w:val="en-US"/>
+            </w:rPr>
+            <w:instrText xml:space="preserve"> CITATION Bei10 \l 1033 </w:instrText>
+          </w:r>
+          <w:r>
+            <w:rPr>
+              <w:b/>
+            </w:rPr>
+            <w:fldChar w:fldCharType="separate"/>
+          </w:r>
+          <w:r>
+            <w:rPr>
+              <w:b/>
+              <w:noProof/>
+              <w:lang w:val="en-US"/>
+            </w:rPr>
+            <w:t xml:space="preserve"> </w:t>
+          </w:r>
+          <w:r>
+            <w:rPr>
+              <w:noProof/>
+              <w:lang w:val="en-US"/>
+            </w:rPr>
+            <w:t>(Beider, et al., 2010)</w:t>
+          </w:r>
+          <w:r>
+            <w:rPr>
+              <w:b/>
+            </w:rPr>
+            <w:fldChar w:fldCharType="end"/>
+          </w:r>
+        </w:sdtContent>
+      </w:sdt>
     </w:p>
     <w:p>
       <w:r>
@@ -7356,6 +7716,54 @@
         </w:rPr>
         <w:t>Double Metaphone</w:t>
       </w:r>
+      <w:sdt>
+        <w:sdtPr>
+          <w:rPr>
+            <w:b/>
+          </w:rPr>
+          <w:id w:val="66858228"/>
+          <w:citation/>
+        </w:sdtPr>
+        <w:sdtContent>
+          <w:r>
+            <w:rPr>
+              <w:b/>
+            </w:rPr>
+            <w:fldChar w:fldCharType="begin"/>
+          </w:r>
+          <w:r>
+            <w:rPr>
+              <w:b/>
+            </w:rPr>
+            <w:instrText xml:space="preserve"> CITATION MSo10 \l 1033 </w:instrText>
+          </w:r>
+          <w:r>
+            <w:rPr>
+              <w:b/>
+            </w:rPr>
+            <w:fldChar w:fldCharType="separate"/>
+          </w:r>
+          <w:r>
+            <w:rPr>
+              <w:b/>
+              <w:noProof/>
+            </w:rPr>
+            <w:t xml:space="preserve"> </w:t>
+          </w:r>
+          <w:r>
+            <w:rPr>
+              <w:noProof/>
+            </w:rPr>
+            <w:t>(Somerville, 2010)</w:t>
+          </w:r>
+          <w:r>
+            <w:rPr>
+              <w:b/>
+            </w:rPr>
+            <w:fldChar w:fldCharType="end"/>
+          </w:r>
+        </w:sdtContent>
+      </w:sdt>
     </w:p>
     <w:p>
       <w:r>
@@ -9935,7 +10343,7 @@
           <w:b/>
         </w:rPr>
       </w:pPr>
-      <w:bookmarkStart w:id="36" w:name="_Toc502146142"/>
+      <w:bookmarkStart w:id="42" w:name="_Toc502146142"/>
     </w:p>
     <w:p>
       <w:pPr>
@@ -9972,15 +10380,15 @@
       <w:pPr>
         <w:pStyle w:val="berschrift2"/>
       </w:pPr>
-      <w:bookmarkStart w:id="37" w:name="_Toc504034160"/>
+      <w:bookmarkStart w:id="43" w:name="_Toc504034160"/>
       <w:r>
         <w:t>Fehlerkorrektur / Interpolation</w:t>
       </w:r>
-      <w:bookmarkEnd w:id="36"/>
+      <w:bookmarkEnd w:id="42"/>
       <w:r>
         <w:t xml:space="preserve"> / Verbesserung</w:t>
       </w:r>
-      <w:bookmarkEnd w:id="37"/>
+      <w:bookmarkEnd w:id="43"/>
     </w:p>
     <w:p>
       <w:r>
@@ -10279,13 +10687,30 @@
         <w:t xml:space="preserve"> Gruppe der a</w:t>
       </w:r>
       <w:r>
-        <w:t>lignierten Wörter das Beste (</w:t>
-      </w:r>
-      <w:r>
-        <w:rPr>
-          <w:highlight w:val="yellow"/>
-        </w:rPr>
-        <w:t>siehe Kapitel Code, best_word)</w:t>
+        <w:t xml:space="preserve">lignierten Wörter das Beste </w:t>
+      </w:r>
+      <w:r>
+        <w:t xml:space="preserve">(siehe Kapitel Code, </w:t>
+      </w:r>
+      <w:r>
+        <w:fldChar w:fldCharType="begin"/>
+      </w:r>
+      <w:r>
+        <w:instrText xml:space="preserve"> REF _Ref504168984 \h </w:instrText>
+      </w:r>
+      <w:r>
+        <w:fldChar w:fldCharType="separate"/>
+      </w:r>
+      <w:r>
+        <w:t>Best_word</w:t>
+      </w:r>
+      <w:r>
+        <w:fldChar w:fldCharType="end"/>
+      </w:r>
+      <w:bookmarkStart w:id="44" w:name="_GoBack"/>
+      <w:bookmarkEnd w:id="44"/>
+      <w:r>
+        <w:t>)</w:t>
       </w:r>
       <w:r>
         <w:t xml:space="preserve"> nehmen. Die Alternative ersetzt das Wort aus bad_words, zurückgegeben wird der verbesserte Satz. Hier ein Beispiel, Gelb markiert die Änderungen.</w:t>
@@ -10558,18 +10983,30 @@
         <w:spacing w:after="200" w:line="276" w:lineRule="auto"/>
       </w:pPr>
       <w:r>
-        <w:t>Beim Bestimmen des besten Wortes aus einer Alignierungsgruppe verwenden wir die Levensthein-Distanz (</w:t>
-      </w:r>
-      <w:r>
-        <w:rPr>
-          <w:highlight w:val="yellow"/>
-        </w:rPr>
-        <w:t>siehe Kapitel Code, best_word)</w:t>
-      </w:r>
-      <w:r>
-        <w:rPr>
-          <w:highlight w:val="yellow"/>
-        </w:rPr>
+        <w:t xml:space="preserve">Beim Bestimmen des besten Wortes aus einer Alignierungsgruppe verwenden wir die Levensthein-Distanz </w:t>
+      </w:r>
+      <w:r>
+        <w:t xml:space="preserve">(siehe Kapitel Code, </w:t>
+      </w:r>
+      <w:r>
+        <w:fldChar w:fldCharType="begin"/>
+      </w:r>
+      <w:r>
+        <w:instrText xml:space="preserve"> REF _Ref504168961 \h </w:instrText>
+      </w:r>
+      <w:r>
+        <w:fldChar w:fldCharType="separate"/>
+      </w:r>
+      <w:r>
+        <w:t>Best_word</w:t>
+      </w:r>
+      <w:r>
+        <w:fldChar w:fldCharType="end"/>
+      </w:r>
+      <w:r>
+        <w:t>)</w:t>
+      </w:r>
+      <w:r>
         <w:t>.</w:t>
       </w:r>
       <w:r>
@@ -10581,8 +11018,6 @@
       <w:r>
         <w:t xml:space="preserve"> Dies kann man nur durch mehr vollständige Transkriptionen verbessern. Somit kann man sagen, dass wir pro Satzgruppe mehr wie 50% vollständige Sätze für das Interpolieren benötigen.</w:t>
       </w:r>
-      <w:bookmarkStart w:id="38" w:name="_GoBack"/>
-      <w:bookmarkEnd w:id="38"/>
     </w:p>
     <w:p>
       <w:pPr>
@@ -10977,16 +11412,16 @@
           <w:highlight w:val="yellow"/>
         </w:rPr>
       </w:pPr>
-      <w:bookmarkStart w:id="39" w:name="_Toc502146143"/>
-      <w:bookmarkStart w:id="40" w:name="_Toc504034161"/>
+      <w:bookmarkStart w:id="45" w:name="_Toc502146143"/>
+      <w:bookmarkStart w:id="46" w:name="_Toc504034161"/>
       <w:r>
         <w:rPr>
           <w:highlight w:val="yellow"/>
         </w:rPr>
         <w:t>Bewertung des Ergebnisses</w:t>
       </w:r>
-      <w:bookmarkEnd w:id="39"/>
-      <w:bookmarkEnd w:id="40"/>
+      <w:bookmarkEnd w:id="45"/>
+      <w:bookmarkEnd w:id="46"/>
     </w:p>
     <w:p>
       <w:pPr>
@@ -11068,13 +11503,13 @@
       <w:pPr>
         <w:pStyle w:val="berschrift1"/>
       </w:pPr>
-      <w:bookmarkStart w:id="41" w:name="_Toc502146144"/>
-      <w:bookmarkStart w:id="42" w:name="_Toc504034162"/>
+      <w:bookmarkStart w:id="47" w:name="_Toc502146144"/>
+      <w:bookmarkStart w:id="48" w:name="_Toc504034162"/>
       <w:r>
         <w:t>Ergebnis</w:t>
       </w:r>
-      <w:bookmarkEnd w:id="41"/>
-      <w:bookmarkEnd w:id="42"/>
+      <w:bookmarkEnd w:id="47"/>
+      <w:bookmarkEnd w:id="48"/>
     </w:p>
     <w:p>
       <w:pPr>
@@ -11098,23 +11533,27 @@
       <w:pPr>
         <w:pStyle w:val="berschrift1"/>
       </w:pPr>
-      <w:bookmarkStart w:id="43" w:name="_Toc504034163"/>
-      <w:bookmarkStart w:id="44" w:name="_Toc502146145"/>
+      <w:bookmarkStart w:id="49" w:name="_Toc504034163"/>
+      <w:bookmarkStart w:id="50" w:name="_Toc502146145"/>
       <w:r>
         <w:lastRenderedPageBreak/>
         <w:t>Code</w:t>
       </w:r>
-      <w:bookmarkEnd w:id="43"/>
+      <w:bookmarkEnd w:id="49"/>
     </w:p>
     <w:p>
       <w:pPr>
         <w:pStyle w:val="berschrift2"/>
       </w:pPr>
-      <w:bookmarkStart w:id="45" w:name="_Toc504034164"/>
+      <w:bookmarkStart w:id="51" w:name="_Toc504034164"/>
+      <w:bookmarkStart w:id="52" w:name="_Ref504168961"/>
+      <w:bookmarkStart w:id="53" w:name="_Ref504168984"/>
       <w:r>
         <w:t>Best_word</w:t>
       </w:r>
-      <w:bookmarkEnd w:id="45"/>
+      <w:bookmarkEnd w:id="51"/>
+      <w:bookmarkEnd w:id="52"/>
+      <w:bookmarkEnd w:id="53"/>
     </w:p>
     <w:p>
       <w:pPr>
@@ -11671,12 +12110,12 @@
       <w:pPr>
         <w:pStyle w:val="berschrift1"/>
       </w:pPr>
-      <w:bookmarkStart w:id="46" w:name="_Toc504034165"/>
+      <w:bookmarkStart w:id="54" w:name="_Toc504034165"/>
       <w:r>
         <w:lastRenderedPageBreak/>
         <w:t>How tos</w:t>
       </w:r>
-      <w:bookmarkEnd w:id="46"/>
+      <w:bookmarkEnd w:id="54"/>
     </w:p>
     <w:p/>
     <w:p>
@@ -11686,14 +12125,14 @@
           <w:lang w:val="en-US"/>
         </w:rPr>
       </w:pPr>
-      <w:bookmarkStart w:id="47" w:name="_Toc504034166"/>
+      <w:bookmarkStart w:id="55" w:name="_Toc504034166"/>
       <w:r>
         <w:rPr>
           <w:lang w:val="en-US"/>
         </w:rPr>
         <w:t>How to load and access Data</w:t>
       </w:r>
-      <w:bookmarkEnd w:id="47"/>
+      <w:bookmarkEnd w:id="55"/>
     </w:p>
     <w:p>
       <w:r>
@@ -11942,7 +12381,7 @@
           <w:lang w:val="en-US"/>
         </w:rPr>
       </w:pPr>
-      <w:bookmarkStart w:id="48" w:name="_Toc504034167"/>
+      <w:bookmarkStart w:id="56" w:name="_Toc504034167"/>
       <w:r>
         <w:rPr>
           <w:lang w:val="en-US"/>
@@ -11955,7 +12394,7 @@
         </w:rPr>
         <w:t>ranscription group</w:t>
       </w:r>
-      <w:bookmarkEnd w:id="48"/>
+      <w:bookmarkEnd w:id="56"/>
     </w:p>
     <w:p>
       <w:pPr>
@@ -12103,7 +12542,7 @@
           <w:lang w:val="en-US"/>
         </w:rPr>
       </w:pPr>
-      <w:bookmarkStart w:id="49" w:name="_Toc504034168"/>
+      <w:bookmarkStart w:id="57" w:name="_Toc504034168"/>
       <w:r>
         <w:rPr>
           <w:lang w:val="en-US"/>
@@ -12116,7 +12555,7 @@
         </w:rPr>
         <w:t>directly get the good transcriptions</w:t>
       </w:r>
-      <w:bookmarkEnd w:id="49"/>
+      <w:bookmarkEnd w:id="57"/>
     </w:p>
     <w:p>
       <w:pPr>
@@ -12241,14 +12680,14 @@
           <w:lang w:val="en-US"/>
         </w:rPr>
       </w:pPr>
-      <w:bookmarkStart w:id="50" w:name="_Toc504034169"/>
+      <w:bookmarkStart w:id="58" w:name="_Toc504034169"/>
       <w:r>
         <w:rPr>
           <w:lang w:val="en-US"/>
         </w:rPr>
         <w:t>How to align every sentence to the others</w:t>
       </w:r>
-      <w:bookmarkEnd w:id="50"/>
+      <w:bookmarkEnd w:id="58"/>
     </w:p>
     <w:p>
       <w:pPr>
@@ -12410,14 +12849,14 @@
           <w:lang w:val="en-US"/>
         </w:rPr>
       </w:pPr>
-      <w:bookmarkStart w:id="51" w:name="_Toc504034170"/>
+      <w:bookmarkStart w:id="59" w:name="_Toc504034170"/>
       <w:r>
         <w:rPr>
           <w:lang w:val="en-US"/>
         </w:rPr>
         <w:t>How to align a sentence to the others</w:t>
       </w:r>
-      <w:bookmarkEnd w:id="51"/>
+      <w:bookmarkEnd w:id="59"/>
     </w:p>
     <w:p>
       <w:pPr>
@@ -12620,14 +13059,14 @@
           <w:lang w:val="en-US"/>
         </w:rPr>
       </w:pPr>
-      <w:bookmarkStart w:id="52" w:name="_Toc504034171"/>
+      <w:bookmarkStart w:id="60" w:name="_Toc504034171"/>
       <w:r>
         <w:rPr>
           <w:lang w:val="en-US"/>
         </w:rPr>
         <w:t>How to align a list of groups of sentences</w:t>
       </w:r>
-      <w:bookmarkEnd w:id="52"/>
+      <w:bookmarkEnd w:id="60"/>
     </w:p>
     <w:p>
       <w:pPr>
@@ -12822,17 +13261,17 @@
           <w:lang w:val="en-US"/>
         </w:rPr>
       </w:pPr>
-      <w:bookmarkStart w:id="53" w:name="_Toc504034172"/>
+      <w:bookmarkStart w:id="61" w:name="_Toc504034172"/>
       <w:r>
         <w:rPr>
           <w:lang w:val="en-US"/>
         </w:rPr>
         <w:t>How to improve a sentence</w:t>
       </w:r>
-      <w:bookmarkEnd w:id="53"/>
-    </w:p>
-    <w:p>
-      <w:bookmarkStart w:id="54" w:name="_Hlk503804975"/>
+      <w:bookmarkEnd w:id="61"/>
+    </w:p>
+    <w:p>
+      <w:bookmarkStart w:id="62" w:name="_Hlk503804975"/>
       <w:r>
         <w:t>Man kann schlechte S</w:t>
       </w:r>
@@ -13089,15 +13528,15 @@
           <w:lang w:val="en-US"/>
         </w:rPr>
       </w:pPr>
-      <w:bookmarkStart w:id="55" w:name="_Toc504034173"/>
-      <w:bookmarkEnd w:id="54"/>
+      <w:bookmarkStart w:id="63" w:name="_Toc504034173"/>
+      <w:bookmarkEnd w:id="62"/>
       <w:r>
         <w:rPr>
           <w:lang w:val="en-US"/>
         </w:rPr>
         <w:t>Normal</w:t>
       </w:r>
-      <w:bookmarkEnd w:id="55"/>
+      <w:bookmarkEnd w:id="63"/>
     </w:p>
     <w:p>
       <w:pPr>
@@ -13280,14 +13719,14 @@
           <w:lang w:val="en-US"/>
         </w:rPr>
       </w:pPr>
-      <w:bookmarkStart w:id="56" w:name="_Toc504034174"/>
+      <w:bookmarkStart w:id="64" w:name="_Toc504034174"/>
       <w:r>
         <w:rPr>
           <w:lang w:val="en-US"/>
         </w:rPr>
         <w:t>Mit experimental bad_word_detection</w:t>
       </w:r>
-      <w:bookmarkEnd w:id="56"/>
+      <w:bookmarkEnd w:id="64"/>
     </w:p>
     <w:p>
       <w:pPr>
@@ -13470,7 +13909,7 @@
           <w:lang w:val="en-US"/>
         </w:rPr>
       </w:pPr>
-      <w:bookmarkStart w:id="57" w:name="_Toc504034175"/>
+      <w:bookmarkStart w:id="65" w:name="_Toc504034175"/>
       <w:r>
         <w:rPr>
           <w:lang w:val="en-US"/>
@@ -13478,7 +13917,7 @@
         <w:lastRenderedPageBreak/>
         <w:t>How to print a graph</w:t>
       </w:r>
-      <w:bookmarkEnd w:id="57"/>
+      <w:bookmarkEnd w:id="65"/>
     </w:p>
     <w:p>
       <w:r>
@@ -13583,14 +14022,14 @@
           <w:lang w:val="en-US"/>
         </w:rPr>
       </w:pPr>
-      <w:bookmarkStart w:id="58" w:name="_Toc504034176"/>
+      <w:bookmarkStart w:id="66" w:name="_Toc504034176"/>
       <w:r>
         <w:rPr>
           <w:lang w:val="en-US"/>
         </w:rPr>
         <w:t>How to export as a graph</w:t>
       </w:r>
-      <w:bookmarkEnd w:id="58"/>
+      <w:bookmarkEnd w:id="66"/>
     </w:p>
     <w:p>
       <w:r>
@@ -13697,14 +14136,14 @@
           <w:lang w:val="en-US"/>
         </w:rPr>
       </w:pPr>
-      <w:bookmarkStart w:id="59" w:name="_Toc504034177"/>
+      <w:bookmarkStart w:id="67" w:name="_Toc504034177"/>
       <w:r>
         <w:rPr>
           <w:lang w:val="en-US"/>
         </w:rPr>
         <w:t>How to export as a list</w:t>
       </w:r>
-      <w:bookmarkEnd w:id="59"/>
+      <w:bookmarkEnd w:id="67"/>
     </w:p>
     <w:p>
       <w:r>
@@ -13829,14 +14268,14 @@
           <w:lang w:val="en-US"/>
         </w:rPr>
       </w:pPr>
-      <w:bookmarkStart w:id="60" w:name="_Toc504034178"/>
+      <w:bookmarkStart w:id="68" w:name="_Toc504034178"/>
       <w:r>
         <w:rPr>
           <w:lang w:val="en-US"/>
         </w:rPr>
         <w:t>How to import a graph</w:t>
       </w:r>
-      <w:bookmarkEnd w:id="60"/>
+      <w:bookmarkEnd w:id="68"/>
     </w:p>
     <w:p>
       <w:r>
@@ -13944,13 +14383,13 @@
       <w:pPr>
         <w:pStyle w:val="berschrift1"/>
       </w:pPr>
-      <w:bookmarkStart w:id="61" w:name="_Toc504034179"/>
+      <w:bookmarkStart w:id="69" w:name="_Toc504034179"/>
       <w:r>
         <w:lastRenderedPageBreak/>
         <w:t>Schlussfolgerung</w:t>
       </w:r>
-      <w:bookmarkEnd w:id="44"/>
-      <w:bookmarkEnd w:id="61"/>
+      <w:bookmarkEnd w:id="50"/>
+      <w:bookmarkEnd w:id="69"/>
     </w:p>
     <w:p>
       <w:pPr>
@@ -14252,7 +14691,7 @@
         <w:fldChar w:fldCharType="end"/>
       </w:r>
     </w:p>
-    <w:bookmarkStart w:id="62" w:name="_Toc504034180" w:displacedByCustomXml="next"/>
+    <w:bookmarkStart w:id="70" w:name="_Toc504034180" w:displacedByCustomXml="next"/>
     <w:sdt>
       <w:sdtPr>
         <w:rPr>
@@ -14285,13 +14724,14 @@
             </w:rPr>
             <w:t>Literaturverzeichnis</w:t>
           </w:r>
-          <w:bookmarkEnd w:id="62"/>
+          <w:bookmarkEnd w:id="70"/>
         </w:p>
         <w:sdt>
           <w:sdtPr>
             <w:id w:val="111145805"/>
             <w:bibliography/>
           </w:sdtPr>
+          <w:sdtEndPr/>
           <w:sdtContent>
             <w:p>
               <w:pPr>
@@ -15113,7 +15553,7 @@
       <w:rPr>
         <w:noProof/>
       </w:rPr>
-      <w:t>35</w:t>
+      <w:t>20</w:t>
     </w:r>
     <w:r>
       <w:fldChar w:fldCharType="end"/>
@@ -15121,14 +15561,27 @@
     <w:r>
       <w:t>/</w:t>
     </w:r>
-    <w:fldSimple w:instr=" NUMPAGES   \* MERGEFORMAT ">
-      <w:r>
-        <w:rPr>
-          <w:noProof/>
-        </w:rPr>
-        <w:t>38</w:t>
-      </w:r>
-    </w:fldSimple>
+    <w:r>
+      <w:fldChar w:fldCharType="begin"/>
+    </w:r>
+    <w:r>
+      <w:instrText xml:space="preserve"> NUMPAGES   \* MERGEFORMAT </w:instrText>
+    </w:r>
+    <w:r>
+      <w:fldChar w:fldCharType="separate"/>
+    </w:r>
+    <w:r>
+      <w:rPr>
+        <w:noProof/>
+      </w:rPr>
+      <w:t>38</w:t>
+    </w:r>
+    <w:r>
+      <w:rPr>
+        <w:noProof/>
+      </w:rPr>
+      <w:fldChar w:fldCharType="end"/>
+    </w:r>
   </w:p>
   <w:p>
     <w:pPr>
@@ -15203,14 +15656,27 @@
     <w:r>
       <w:t>/</w:t>
     </w:r>
-    <w:fldSimple w:instr=" NUMPAGES   \* MERGEFORMAT ">
-      <w:r>
-        <w:rPr>
-          <w:noProof/>
-        </w:rPr>
-        <w:t>44</w:t>
-      </w:r>
-    </w:fldSimple>
+    <w:r>
+      <w:fldChar w:fldCharType="begin"/>
+    </w:r>
+    <w:r>
+      <w:instrText xml:space="preserve"> NUMPAGES   \* MERGEFORMAT </w:instrText>
+    </w:r>
+    <w:r>
+      <w:fldChar w:fldCharType="separate"/>
+    </w:r>
+    <w:r>
+      <w:rPr>
+        <w:noProof/>
+      </w:rPr>
+      <w:t>38</w:t>
+    </w:r>
+    <w:r>
+      <w:rPr>
+        <w:noProof/>
+      </w:rPr>
+      <w:fldChar w:fldCharType="end"/>
+    </w:r>
   </w:p>
   <w:p>
     <w:pPr>
@@ -25113,7 +25579,7 @@
     <b:MonthAccessed>1</b:MonthAccessed>
     <b:DayAccessed>19</b:DayAccessed>
     <b:URL>http://weighted-levenshtein.readthedocs.io/en/master/</b:URL>
-    <b:RefOrder>13</b:RefOrder>
+    <b:RefOrder>14</b:RefOrder>
   </b:Source>
   <b:Source>
     <b:Tag>Bei10</b:Tag>
@@ -25136,7 +25602,7 @@
         </b:NameList>
       </b:Author>
     </b:Author>
-    <b:RefOrder>14</b:RefOrder>
+    <b:RefOrder>17</b:RefOrder>
   </b:Source>
   <b:Source>
     <b:Tag>MSo10</b:Tag>
@@ -25161,7 +25627,7 @@
     <b:MonthAccessed>1</b:MonthAccessed>
     <b:DayAccessed>19</b:DayAccessed>
     <b:URL>https://github.com/dracos/double-metaphone</b:URL>
-    <b:RefOrder>15</b:RefOrder>
+    <b:RefOrder>18</b:RefOrder>
   </b:Source>
   <b:Source>
     <b:Tag>nad12</b:Tag>
@@ -25186,7 +25652,7 @@
     <b:MonthAccessed>1</b:MonthAccessed>
     <b:DayAccessed>19</b:DayAccessed>
     <b:URL>https://github.com/nadvornix/python-fizzle</b:URL>
-    <b:RefOrder>16</b:RefOrder>
+    <b:RefOrder>13</b:RefOrder>
   </b:Source>
   <b:Source>
     <b:Tag>gfa17</b:Tag>
@@ -25211,7 +25677,7 @@
     <b:MonthAccessed>1</b:MonthAccessed>
     <b:DayAccessed>19</b:DayAccessed>
     <b:URL>https://github.com/gfairchild/pyxDamerauLevenshtein</b:URL>
-    <b:RefOrder>17</b:RefOrder>
+    <b:RefOrder>15</b:RefOrder>
   </b:Source>
   <b:Source>
     <b:Tag>Ale18</b:Tag>
@@ -25233,7 +25699,7 @@
     <b:MonthAccessed>1</b:MonthAccessed>
     <b:DayAccessed>19</b:DayAccessed>
     <b:URL>http://www.morfoedro.it/doc.php?n=222&amp;lang=en</b:URL>
-    <b:RefOrder>18</b:RefOrder>
+    <b:RefOrder>19</b:RefOrder>
   </b:Source>
   <b:Source>
     <b:Tag>Rob18</b:Tag>
@@ -25257,7 +25723,7 @@
     <b:CountryRegion>USA</b:CountryRegion>
     <b:Type>Grant</b:Type>
     <b:PatentNumber>US1261167 A</b:PatentNumber>
-    <b:RefOrder>19</b:RefOrder>
+    <b:RefOrder>16</b:RefOrder>
   </b:Source>
 </b:Sources>
 </file>
@@ -25307,7 +25773,7 @@
 </file>
 
 <file path=customXml/itemProps5.xml><?xml version="1.0" encoding="utf-8"?>
-<ds:datastoreItem xmlns:ds="http://schemas.openxmlformats.org/officeDocument/2006/customXml" ds:itemID="{D9BE7AFD-1C6E-4A2D-BC82-BFF43D98CFC5}">
+<ds:datastoreItem xmlns:ds="http://schemas.openxmlformats.org/officeDocument/2006/customXml" ds:itemID="{D063ED65-F629-4F9E-8B12-5D60885D229E}">
   <ds:schemaRefs>
     <ds:schemaRef ds:uri="http://schemas.openxmlformats.org/officeDocument/2006/bibliography"/>
   </ds:schemaRefs>

</xml_diff>

<commit_message>
deleted zeitpunkt der filterung
</commit_message>
<xml_diff>
--- a/doc/IP5_Projecttext.docx
+++ b/doc/IP5_Projecttext.docx
@@ -7892,12 +7892,23 @@
     </w:p>
     <w:p>
       <w:r>
-        <w:t>Sondex und Metaphone unterstützen die deutsche Sprache zu wenig gut. BLEU und vergleichbare Metriken sind prinzipiell für ganze Dokumente konzipiert und können nur Dank Smoothing Functions auf Satzebene angewendet werden.</w:t>
-      </w:r>
-    </w:p>
-    <w:p>
-      <w:r>
-        <w:t>Wir verwenden als Grundlage die gewichtete Damerau-Levenshtein-Distanz.</w:t>
+        <w:t xml:space="preserve">Sondex und Metaphone unterstützen die deutsche Sprache zu wenig gut. BLEU und vergleichbare Metriken sind prinzipiell für ganze Dokumente konzipiert und können nur </w:t>
+      </w:r>
+      <w:r>
+        <w:t>dank</w:t>
+      </w:r>
+      <w:r>
+        <w:t xml:space="preserve"> Smoothing Functions auf Satzebene angewendet werden.</w:t>
+      </w:r>
+    </w:p>
+    <w:p>
+      <w:r>
+        <w:t>Wir verwenden als Grundlage die gewichtete Damerau-Lev</w:t>
+      </w:r>
+      <w:bookmarkStart w:id="42" w:name="_GoBack"/>
+      <w:bookmarkEnd w:id="42"/>
+      <w:r>
+        <w:t>enshtein-Distanz.</w:t>
       </w:r>
     </w:p>
     <w:p>
@@ -9206,139 +9217,6 @@
       </w:r>
     </w:p>
     <w:p/>
-    <w:p>
-      <w:pPr>
-        <w:pStyle w:val="Untertitel"/>
-        <w:rPr>
-          <w:highlight w:val="yellow"/>
-        </w:rPr>
-      </w:pPr>
-      <w:r>
-        <w:rPr>
-          <w:highlight w:val="yellow"/>
-        </w:rPr>
-        <w:t>Zeitpunkt der Bewertung des Alignments</w:t>
-      </w:r>
-    </w:p>
-    <w:p>
-      <w:pPr>
-        <w:rPr>
-          <w:b/>
-          <w:highlight w:val="yellow"/>
-        </w:rPr>
-      </w:pPr>
-      <w:r>
-        <w:rPr>
-          <w:b/>
-          <w:highlight w:val="yellow"/>
-        </w:rPr>
-        <w:t>Pro Satzpaar</w:t>
-      </w:r>
-    </w:p>
-    <w:p>
-      <w:pPr>
-        <w:rPr>
-          <w:highlight w:val="yellow"/>
-        </w:rPr>
-      </w:pPr>
-      <w:r>
-        <w:rPr>
-          <w:highlight w:val="yellow"/>
-        </w:rPr>
-        <w:t>Zwei Sätze werden aligniert und dann werden die daraus resultierenden Wortpaare bewertet. Schlechte Paare werden in diesem Schritt direkt verworfen, siehe Algorithmen oben, die guten in einem Graphen abgelegt. Die Wörter sind die Nodes.</w:t>
-      </w:r>
-    </w:p>
-    <w:p>
-      <w:pPr>
-        <w:rPr>
-          <w:b/>
-          <w:highlight w:val="yellow"/>
-        </w:rPr>
-      </w:pPr>
-      <w:r>
-        <w:rPr>
-          <w:b/>
-          <w:highlight w:val="yellow"/>
-        </w:rPr>
-        <w:t>Pro Satzgruppe</w:t>
-      </w:r>
-    </w:p>
-    <w:p>
-      <w:pPr>
-        <w:rPr>
-          <w:highlight w:val="yellow"/>
-        </w:rPr>
-      </w:pPr>
-      <w:r>
-        <w:rPr>
-          <w:highlight w:val="yellow"/>
-        </w:rPr>
-        <w:t xml:space="preserve">Alle Sätze einer Satzgruppe werden miteinander aligniert, </w:t>
-      </w:r>
-      <w:r>
-        <w:rPr>
-          <w:highlight w:val="yellow"/>
-        </w:rPr>
-        <w:t>ein Graphen mit alignierten Wörter wird kreiert. Alle Wörter werden vor dem Einfügen in den Graphen bewertet und ausgefiltert.</w:t>
-      </w:r>
-    </w:p>
-    <w:p>
-      <w:pPr>
-        <w:rPr>
-          <w:b/>
-          <w:highlight w:val="yellow"/>
-        </w:rPr>
-      </w:pPr>
-      <w:r>
-        <w:rPr>
-          <w:b/>
-          <w:highlight w:val="yellow"/>
-        </w:rPr>
-        <w:t>Global</w:t>
-      </w:r>
-    </w:p>
-    <w:p>
-      <w:pPr>
-        <w:rPr>
-          <w:highlight w:val="yellow"/>
-        </w:rPr>
-      </w:pPr>
-      <w:r>
-        <w:rPr>
-          <w:highlight w:val="yellow"/>
-        </w:rPr>
-        <w:t>Alle Sätze werden miteinander aligniert, ein Graphen mit alignierten Wörter wird kreiert. Alle Wörter werden vor dem Einfügen in den Graphen bewertet und ausgefiltert.</w:t>
-      </w:r>
-    </w:p>
-    <w:p>
-      <w:pPr>
-        <w:rPr>
-          <w:b/>
-          <w:highlight w:val="yellow"/>
-        </w:rPr>
-      </w:pPr>
-      <w:r>
-        <w:rPr>
-          <w:b/>
-          <w:highlight w:val="yellow"/>
-        </w:rPr>
-        <w:t>Tester</w:t>
-      </w:r>
-    </w:p>
-    <w:p>
-      <w:pPr>
-        <w:rPr>
-          <w:b/>
-        </w:rPr>
-      </w:pPr>
-      <w:r>
-        <w:rPr>
-          <w:b/>
-          <w:highlight w:val="yellow"/>
-        </w:rPr>
-        <w:t>TODO</w:t>
-      </w:r>
-    </w:p>
     <w:p>
       <w:pPr>
         <w:rPr>
@@ -10343,7 +10221,7 @@
           <w:b/>
         </w:rPr>
       </w:pPr>
-      <w:bookmarkStart w:id="42" w:name="_Toc502146142"/>
+      <w:bookmarkStart w:id="43" w:name="_Toc502146142"/>
     </w:p>
     <w:p>
       <w:pPr>
@@ -10380,15 +10258,15 @@
       <w:pPr>
         <w:pStyle w:val="berschrift2"/>
       </w:pPr>
-      <w:bookmarkStart w:id="43" w:name="_Toc504034160"/>
+      <w:bookmarkStart w:id="44" w:name="_Toc504034160"/>
       <w:r>
         <w:t>Fehlerkorrektur / Interpolation</w:t>
       </w:r>
-      <w:bookmarkEnd w:id="42"/>
+      <w:bookmarkEnd w:id="43"/>
       <w:r>
         <w:t xml:space="preserve"> / Verbesserung</w:t>
       </w:r>
-      <w:bookmarkEnd w:id="43"/>
+      <w:bookmarkEnd w:id="44"/>
     </w:p>
     <w:p>
       <w:r>
@@ -10707,8 +10585,6 @@
       <w:r>
         <w:fldChar w:fldCharType="end"/>
       </w:r>
-      <w:bookmarkStart w:id="44" w:name="_GoBack"/>
-      <w:bookmarkEnd w:id="44"/>
       <w:r>
         <w:t>)</w:t>
       </w:r>
@@ -25773,7 +25649,7 @@
 </file>
 
 <file path=customXml/itemProps5.xml><?xml version="1.0" encoding="utf-8"?>
-<ds:datastoreItem xmlns:ds="http://schemas.openxmlformats.org/officeDocument/2006/customXml" ds:itemID="{D063ED65-F629-4F9E-8B12-5D60885D229E}">
+<ds:datastoreItem xmlns:ds="http://schemas.openxmlformats.org/officeDocument/2006/customXml" ds:itemID="{DC1068BF-4C7C-48FA-831F-8C4030E1CCD3}">
   <ds:schemaRefs>
     <ds:schemaRef ds:uri="http://schemas.openxmlformats.org/officeDocument/2006/bibliography"/>
   </ds:schemaRefs>

</xml_diff>

<commit_message>
Added chapter 3.6, added scoring in main, modified gs
</commit_message>
<xml_diff>
--- a/doc/IP5_Projecttext.docx
+++ b/doc/IP5_Projecttext.docx
@@ -10,7 +10,6 @@
         </w:placeholder>
         <w:text/>
       </w:sdtPr>
-      <w:sdtEndPr/>
       <w:sdtContent>
         <w:p>
           <w:pPr>
@@ -38,7 +37,6 @@
         </w:placeholder>
         <w:text/>
       </w:sdtPr>
-      <w:sdtEndPr/>
       <w:sdtContent>
         <w:p>
           <w:pPr>
@@ -75,7 +73,6 @@
           <w:showingPlcHdr/>
           <w:picture/>
         </w:sdtPr>
-        <w:sdtEndPr/>
         <w:sdtContent>
           <w:r>
             <w:rPr>
@@ -184,7 +181,6 @@
                               <w:id w:val="141468603"/>
                               <w:text/>
                             </w:sdtPr>
-                            <w:sdtEndPr/>
                             <w:sdtContent>
                               <w:p>
                                 <w:r>
@@ -209,7 +205,6 @@
                                 <w:id w:val="-254680422"/>
                                 <w:text/>
                               </w:sdtPr>
-                              <w:sdtEndPr/>
                               <w:sdtContent>
                                 <w:r>
                                   <w:t>Windisch</w:t>
@@ -229,7 +224,6 @@
                                   <w:calendar w:val="gregorian"/>
                                 </w:date>
                               </w:sdtPr>
-                              <w:sdtEndPr/>
                               <w:sdtContent>
                                 <w:r>
                                   <w:t>07.01.2018</w:t>
@@ -269,7 +263,6 @@
                         <w:id w:val="141468603"/>
                         <w:text/>
                       </w:sdtPr>
-                      <w:sdtEndPr/>
                       <w:sdtContent>
                         <w:p>
                           <w:r>
@@ -294,7 +287,6 @@
                           <w:id w:val="-254680422"/>
                           <w:text/>
                         </w:sdtPr>
-                        <w:sdtEndPr/>
                         <w:sdtContent>
                           <w:r>
                             <w:t>Windisch</w:t>
@@ -314,7 +306,6 @@
                             <w:calendar w:val="gregorian"/>
                           </w:date>
                         </w:sdtPr>
-                        <w:sdtEndPr/>
                         <w:sdtContent>
                           <w:r>
                             <w:t>07.01.2018</w:t>
@@ -3523,14 +3514,27 @@
       <w:r>
         <w:t xml:space="preserve">Abbildung </w:t>
       </w:r>
-      <w:fldSimple w:instr=" SEQ Abbildung \* ARABIC ">
-        <w:r>
-          <w:rPr>
-            <w:noProof/>
-          </w:rPr>
-          <w:t>1</w:t>
-        </w:r>
-      </w:fldSimple>
+      <w:r>
+        <w:fldChar w:fldCharType="begin"/>
+      </w:r>
+      <w:r>
+        <w:instrText xml:space="preserve"> SEQ Abbildung \* ARABIC </w:instrText>
+      </w:r>
+      <w:r>
+        <w:fldChar w:fldCharType="separate"/>
+      </w:r>
+      <w:r>
+        <w:rPr>
+          <w:noProof/>
+        </w:rPr>
+        <w:t>1</w:t>
+      </w:r>
+      <w:r>
+        <w:rPr>
+          <w:noProof/>
+        </w:rPr>
+        <w:fldChar w:fldCharType="end"/>
+      </w:r>
       <w:r>
         <w:t>: Alle Transformationen</w:t>
       </w:r>
@@ -4327,14 +4331,27 @@
       <w:r>
         <w:t xml:space="preserve">Abbildung </w:t>
       </w:r>
-      <w:fldSimple w:instr=" SEQ Abbildung \* ARABIC ">
-        <w:r>
-          <w:rPr>
-            <w:noProof/>
-          </w:rPr>
-          <w:t>2</w:t>
-        </w:r>
-      </w:fldSimple>
+      <w:r>
+        <w:fldChar w:fldCharType="begin"/>
+      </w:r>
+      <w:r>
+        <w:instrText xml:space="preserve"> SEQ Abbildung \* ARABIC </w:instrText>
+      </w:r>
+      <w:r>
+        <w:fldChar w:fldCharType="separate"/>
+      </w:r>
+      <w:r>
+        <w:rPr>
+          <w:noProof/>
+        </w:rPr>
+        <w:t>2</w:t>
+      </w:r>
+      <w:r>
+        <w:rPr>
+          <w:noProof/>
+        </w:rPr>
+        <w:fldChar w:fldCharType="end"/>
+      </w:r>
       <w:r>
         <w:t>: Relationen der Sätze bezüglich Ähnlichkeit</w:t>
       </w:r>
@@ -4386,7 +4403,6 @@
           <w:id w:val="-545604460"/>
           <w:citation/>
         </w:sdtPr>
-        <w:sdtEndPr/>
         <w:sdtContent>
           <w:r>
             <w:fldChar w:fldCharType="begin"/>
@@ -4431,7 +4447,6 @@
           <w:id w:val="1085808114"/>
           <w:citation/>
         </w:sdtPr>
-        <w:sdtEndPr/>
         <w:sdtContent>
           <w:r>
             <w:fldChar w:fldCharType="begin"/>
@@ -4620,7 +4635,6 @@
           <w:id w:val="-825198775"/>
           <w:citation/>
         </w:sdtPr>
-        <w:sdtEndPr/>
         <w:sdtContent>
           <w:r>
             <w:fldChar w:fldCharType="begin"/>
@@ -4650,7 +4664,6 @@
           <w:id w:val="1288626694"/>
           <w:citation/>
         </w:sdtPr>
-        <w:sdtEndPr/>
         <w:sdtContent>
           <w:r>
             <w:fldChar w:fldCharType="begin"/>
@@ -4685,7 +4698,6 @@
           <w:id w:val="1942647360"/>
           <w:citation/>
         </w:sdtPr>
-        <w:sdtEndPr/>
         <w:sdtContent>
           <w:r>
             <w:fldChar w:fldCharType="begin"/>
@@ -4747,7 +4759,6 @@
           <w:id w:val="1390233307"/>
           <w:citation/>
         </w:sdtPr>
-        <w:sdtEndPr/>
         <w:sdtContent>
           <w:r>
             <w:fldChar w:fldCharType="begin"/>
@@ -5080,14 +5091,27 @@
       <w:r>
         <w:t xml:space="preserve">Abbildung </w:t>
       </w:r>
-      <w:fldSimple w:instr=" SEQ Abbildung \* ARABIC ">
-        <w:r>
-          <w:rPr>
-            <w:noProof/>
-          </w:rPr>
-          <w:t>3</w:t>
-        </w:r>
-      </w:fldSimple>
+      <w:r>
+        <w:fldChar w:fldCharType="begin"/>
+      </w:r>
+      <w:r>
+        <w:instrText xml:space="preserve"> SEQ Abbildung \* ARABIC </w:instrText>
+      </w:r>
+      <w:r>
+        <w:fldChar w:fldCharType="separate"/>
+      </w:r>
+      <w:r>
+        <w:rPr>
+          <w:noProof/>
+        </w:rPr>
+        <w:t>3</w:t>
+      </w:r>
+      <w:r>
+        <w:rPr>
+          <w:noProof/>
+        </w:rPr>
+        <w:fldChar w:fldCharType="end"/>
+      </w:r>
       <w:r>
         <w:t>: Histogramm der Bewertungen aller Sätze</w:t>
       </w:r>
@@ -5787,7 +5811,6 @@
           <w:id w:val="1157499711"/>
           <w:citation/>
         </w:sdtPr>
-        <w:sdtEndPr/>
         <w:sdtContent>
           <w:r>
             <w:fldChar w:fldCharType="begin"/>
@@ -6374,14 +6397,27 @@
       <w:r>
         <w:t xml:space="preserve">Abbildung </w:t>
       </w:r>
-      <w:fldSimple w:instr=" SEQ Abbildung \* ARABIC ">
-        <w:r>
-          <w:rPr>
-            <w:noProof/>
-          </w:rPr>
-          <w:t>4</w:t>
-        </w:r>
-      </w:fldSimple>
+      <w:r>
+        <w:fldChar w:fldCharType="begin"/>
+      </w:r>
+      <w:r>
+        <w:instrText xml:space="preserve"> SEQ Abbildung \* ARABIC </w:instrText>
+      </w:r>
+      <w:r>
+        <w:fldChar w:fldCharType="separate"/>
+      </w:r>
+      <w:r>
+        <w:rPr>
+          <w:noProof/>
+        </w:rPr>
+        <w:t>4</w:t>
+      </w:r>
+      <w:r>
+        <w:rPr>
+          <w:noProof/>
+        </w:rPr>
+        <w:fldChar w:fldCharType="end"/>
+      </w:r>
       <w:r>
         <w:t xml:space="preserve">: Wortalignierung als bipartiter Graph, von Redienss </w:t>
       </w:r>
@@ -6457,7 +6493,6 @@
           <w:id w:val="-1428191201"/>
           <w:citation/>
         </w:sdtPr>
-        <w:sdtEndPr/>
         <w:sdtContent>
           <w:r>
             <w:fldChar w:fldCharType="begin"/>
@@ -6493,7 +6528,6 @@
           <w:id w:val="-1045290145"/>
           <w:citation/>
         </w:sdtPr>
-        <w:sdtEndPr/>
         <w:sdtContent>
           <w:r>
             <w:fldChar w:fldCharType="begin"/>
@@ -6523,7 +6557,6 @@
           <w:id w:val="916984752"/>
           <w:citation/>
         </w:sdtPr>
-        <w:sdtEndPr/>
         <w:sdtContent>
           <w:r>
             <w:fldChar w:fldCharType="begin"/>
@@ -6562,7 +6595,6 @@
           <w:id w:val="952907136"/>
           <w:citation/>
         </w:sdtPr>
-        <w:sdtEndPr/>
         <w:sdtContent>
           <w:r>
             <w:fldChar w:fldCharType="begin"/>
@@ -6604,7 +6636,6 @@
           <w:id w:val="1216782417"/>
           <w:citation/>
         </w:sdtPr>
-        <w:sdtEndPr/>
         <w:sdtContent>
           <w:r>
             <w:rPr>
@@ -6734,14 +6765,24 @@
       <w:r>
         <w:t xml:space="preserve">Abbildung </w:t>
       </w:r>
-      <w:fldSimple w:instr=" SEQ Abbildung \* ARABIC ">
-        <w:r>
-          <w:rPr>
-            <w:noProof/>
-          </w:rPr>
-          <w:t>5</w:t>
-        </w:r>
-      </w:fldSimple>
+      <w:r>
+        <w:fldChar w:fldCharType="begin"/>
+      </w:r>
+      <w:r>
+        <w:instrText xml:space="preserve"> SEQ Abbildung \* ARABIC </w:instrText>
+      </w:r>
+      <w:r>
+        <w:fldChar w:fldCharType="separate"/>
+      </w:r>
+      <w:r>
+        <w:rPr>
+          <w:noProof/>
+        </w:rPr>
+        <w:t>5</w:t>
+      </w:r>
+      <w:r>
+        <w:fldChar w:fldCharType="end"/>
+      </w:r>
       <w:r>
         <w:t xml:space="preserve">: </w:t>
       </w:r>
@@ -7903,12 +7944,7 @@
     </w:p>
     <w:p>
       <w:r>
-        <w:t>Wir verwenden als Grundlage die gewichtete Damerau-Lev</w:t>
-      </w:r>
-      <w:bookmarkStart w:id="42" w:name="_GoBack"/>
-      <w:bookmarkEnd w:id="42"/>
-      <w:r>
-        <w:t>enshtein-Distanz.</w:t>
+        <w:t>Wir verwenden als Grundlage die gewichtete Damerau-Levenshtein-Distanz.</w:t>
       </w:r>
     </w:p>
     <w:p>
@@ -10221,7 +10257,7 @@
           <w:b/>
         </w:rPr>
       </w:pPr>
-      <w:bookmarkStart w:id="43" w:name="_Toc502146142"/>
+      <w:bookmarkStart w:id="42" w:name="_Toc502146142"/>
     </w:p>
     <w:p>
       <w:pPr>
@@ -10258,15 +10294,15 @@
       <w:pPr>
         <w:pStyle w:val="berschrift2"/>
       </w:pPr>
-      <w:bookmarkStart w:id="44" w:name="_Toc504034160"/>
+      <w:bookmarkStart w:id="43" w:name="_Toc504034160"/>
       <w:r>
         <w:t>Fehlerkorrektur / Interpolation</w:t>
       </w:r>
+      <w:bookmarkEnd w:id="42"/>
+      <w:r>
+        <w:t xml:space="preserve"> / Verbesserung</w:t>
+      </w:r>
       <w:bookmarkEnd w:id="43"/>
-      <w:r>
-        <w:t xml:space="preserve"> / Verbesserung</w:t>
-      </w:r>
-      <w:bookmarkEnd w:id="44"/>
     </w:p>
     <w:p>
       <w:r>
@@ -11284,108 +11320,1353 @@
     <w:p>
       <w:pPr>
         <w:pStyle w:val="berschrift2"/>
-        <w:rPr>
-          <w:highlight w:val="yellow"/>
-        </w:rPr>
-      </w:pPr>
-      <w:bookmarkStart w:id="45" w:name="_Toc502146143"/>
-      <w:bookmarkStart w:id="46" w:name="_Toc504034161"/>
-      <w:r>
-        <w:rPr>
-          <w:highlight w:val="yellow"/>
-        </w:rPr>
+      </w:pPr>
+      <w:bookmarkStart w:id="44" w:name="_Toc502146143"/>
+      <w:bookmarkStart w:id="45" w:name="_Toc504034161"/>
+      <w:r>
         <w:t>Bewertung des Ergebnisses</w:t>
       </w:r>
+      <w:bookmarkEnd w:id="44"/>
       <w:bookmarkEnd w:id="45"/>
+    </w:p>
+    <w:p>
+      <w:pPr>
+        <w:spacing w:after="200" w:line="276" w:lineRule="auto"/>
+      </w:pPr>
+      <w:r>
+        <w:t>Um verschiedene Parameter und Tools miteinander vergleichen zu können, muss es einen Weg geben, das generierte Alignment qualitativ zu bewerten.</w:t>
+      </w:r>
+      <w:r>
+        <w:t xml:space="preserve"> Zuerst mal, was ist eigentlich ein «qualitativ gutes» Alignment? </w:t>
+      </w:r>
+      <w:r>
+        <w:t>Ein «qualitativ gutes» Alignment ist, wenn</w:t>
+      </w:r>
+      <w:r>
+        <w:t xml:space="preserve"> genau nur</w:t>
+      </w:r>
+      <w:r>
+        <w:t xml:space="preserve"> alle gleichbedeutenden Worte in der gleichen Alignmentgruppe vorzufinden sind.</w:t>
+      </w:r>
+    </w:p>
+    <w:p>
+      <w:pPr>
+        <w:spacing w:after="200" w:line="276" w:lineRule="auto"/>
+        <w:rPr>
+          <w:b/>
+        </w:rPr>
+      </w:pPr>
+      <w:r>
+        <w:rPr>
+          <w:b/>
+        </w:rPr>
+        <w:t>Beispiel</w:t>
+      </w:r>
+      <w:r>
+        <w:rPr>
+          <w:b/>
+        </w:rPr>
+        <w:t xml:space="preserve">e </w:t>
+      </w:r>
+    </w:p>
+    <w:p>
+      <w:pPr>
+        <w:rPr>
+          <w:b/>
+        </w:rPr>
+      </w:pPr>
+      <w:r>
+        <w:rPr>
+          <w:b/>
+        </w:rPr>
+        <w:t>«qualitativ gutes» Alignment</w:t>
+      </w:r>
+      <w:r>
+        <w:rPr>
+          <w:b/>
+        </w:rPr>
+        <w:t xml:space="preserve"> (2 Gruppen, alle Wörter vorhanden)</w:t>
+      </w:r>
+    </w:p>
+    <w:p>
+      <w:r>
+        <w:t>["geissziger",</w:t>
+      </w:r>
+      <w:r>
+        <w:t>"</w:t>
+      </w:r>
+      <w:r>
+        <w:t>gäissziger", "gäiss ziger","gaisziger","geiss ziger","gäis ziger","gäisziger</w:t>
+      </w:r>
+      <w:proofErr w:type="gramStart"/>
+      <w:r>
+        <w:t>" ]</w:t>
+      </w:r>
+      <w:proofErr w:type="gramEnd"/>
+      <w:r>
+        <w:t>,</w:t>
+      </w:r>
+    </w:p>
+    <w:p>
+      <w:r>
+        <w:t>["laschtwaagefaarer","laschtwagafahrer","laschtwagefahrer","laschtwaagefahrer</w:t>
+      </w:r>
+      <w:proofErr w:type="gramStart"/>
+      <w:r>
+        <w:t>" ]</w:t>
+      </w:r>
+      <w:proofErr w:type="gramEnd"/>
+    </w:p>
+    <w:p/>
+    <w:p>
+      <w:pPr>
+        <w:spacing w:after="200" w:line="276" w:lineRule="auto"/>
+      </w:pPr>
+      <w:r>
+        <w:rPr>
+          <w:b/>
+        </w:rPr>
+        <w:t>«qualitativ schlechtes» Alignment</w:t>
+      </w:r>
+      <w:r>
+        <w:rPr>
+          <w:b/>
+        </w:rPr>
+        <w:t xml:space="preserve"> (2 Gruppen, nicht alle Wörter vorhanden)</w:t>
+      </w:r>
+      <w:r>
+        <w:rPr>
+          <w:b/>
+        </w:rPr>
+        <w:br/>
+      </w:r>
+      <w:r>
+        <w:t>["geissziger",</w:t>
+      </w:r>
+      <w:r>
+        <w:t>"</w:t>
+      </w:r>
+      <w:r>
+        <w:t>gäissziger","gaisziger"</w:t>
+      </w:r>
+      <w:r>
+        <w:t>,</w:t>
+      </w:r>
+      <w:r>
+        <w:t>"gäisziger" ]</w:t>
+      </w:r>
+      <w:r>
+        <w:t>,</w:t>
+      </w:r>
+      <w:r>
+        <w:br/>
+      </w:r>
+      <w:r>
+        <w:t>["laschtwagafahrer","laschtwagefahrer</w:t>
+      </w:r>
+      <w:proofErr w:type="gramStart"/>
+      <w:r>
+        <w:t>" ]</w:t>
+      </w:r>
+      <w:proofErr w:type="gramEnd"/>
+    </w:p>
+    <w:p>
+      <w:pPr>
+        <w:spacing w:after="200" w:line="276" w:lineRule="auto"/>
+      </w:pPr>
+      <w:r>
+        <w:rPr>
+          <w:b/>
+        </w:rPr>
+        <w:t>«qualitativ schlechtes» Alignment</w:t>
+      </w:r>
+      <w:r>
+        <w:rPr>
+          <w:b/>
+        </w:rPr>
+        <w:t xml:space="preserve"> (3 Gruppen, alle Wörter vorhanden)</w:t>
+      </w:r>
+      <w:r>
+        <w:rPr>
+          <w:b/>
+        </w:rPr>
+        <w:br/>
+      </w:r>
+      <w:r>
+        <w:t>["geissziger",</w:t>
+      </w:r>
+      <w:r>
+        <w:t>"</w:t>
+      </w:r>
+      <w:r>
+        <w:t>gäissziger","gaisziger","gäisziger" ]</w:t>
+      </w:r>
+      <w:r>
+        <w:t>,</w:t>
+      </w:r>
+      <w:r>
+        <w:br/>
+        <w:t>[</w:t>
+      </w:r>
+      <w:r>
+        <w:t>"gäiss ziger","geiss ziger","gäis ziger"</w:t>
+      </w:r>
+      <w:r>
+        <w:t>]</w:t>
+      </w:r>
+      <w:r>
+        <w:br/>
+      </w:r>
+      <w:r>
+        <w:t>["laschtwaagefaarer","laschtwagafahrer","laschtwagefahrer","laschtwaagefahrer</w:t>
+      </w:r>
+      <w:proofErr w:type="gramStart"/>
+      <w:r>
+        <w:t>" ]</w:t>
+      </w:r>
+      <w:proofErr w:type="gramEnd"/>
+    </w:p>
+    <w:p>
+      <w:r>
+        <w:rPr>
+          <w:b/>
+        </w:rPr>
+        <w:t>«qualitativ schlechtes» Alignment</w:t>
+      </w:r>
+      <w:r>
+        <w:rPr>
+          <w:b/>
+        </w:rPr>
+        <w:t xml:space="preserve"> (1 Gruppe, alle Wörter vorhanden)</w:t>
+      </w:r>
+      <w:r>
+        <w:rPr>
+          <w:b/>
+        </w:rPr>
+        <w:br/>
+      </w:r>
+      <w:r>
+        <w:t>["geissziger",</w:t>
+      </w:r>
+      <w:r>
+        <w:t>"</w:t>
+      </w:r>
+      <w:r>
+        <w:t>gäissziger", "gäiss ziger","gaisziger","geiss ziger","gäis ziger","gäisziger"</w:t>
+      </w:r>
+      <w:r>
+        <w:t>,</w:t>
+      </w:r>
+      <w:r>
+        <w:t>"laschtwaagefaarer","laschtwagafahrer","laschtwagefahrer","laschtwaagefahrer</w:t>
+      </w:r>
+      <w:proofErr w:type="gramStart"/>
+      <w:r>
+        <w:t>" ]</w:t>
+      </w:r>
+      <w:proofErr w:type="gramEnd"/>
+    </w:p>
+    <w:p>
+      <w:pPr>
+        <w:spacing w:after="200" w:line="276" w:lineRule="auto"/>
+        <w:rPr>
+          <w:b/>
+        </w:rPr>
+      </w:pPr>
+    </w:p>
+    <w:p>
+      <w:pPr>
+        <w:spacing w:after="200" w:line="276" w:lineRule="auto"/>
+      </w:pPr>
+      <w:r>
+        <w:t>Um so ein «qualitative gutes» Alignment zu finden, haben wir</w:t>
+      </w:r>
+      <w:r>
+        <w:t xml:space="preserve"> folgende Methoden ausprobiert: </w:t>
+      </w:r>
+    </w:p>
+    <w:p>
+      <w:pPr>
+        <w:pStyle w:val="Listenabsatz"/>
+        <w:numPr>
+          <w:ilvl w:val="0"/>
+          <w:numId w:val="34"/>
+        </w:numPr>
+        <w:spacing w:after="200" w:line="276" w:lineRule="auto"/>
+      </w:pPr>
+      <w:r>
+        <w:t>Bewertung durch Betrachtung der Graphen von Auge</w:t>
+      </w:r>
+    </w:p>
+    <w:p>
+      <w:pPr>
+        <w:pStyle w:val="Listenabsatz"/>
+        <w:numPr>
+          <w:ilvl w:val="0"/>
+          <w:numId w:val="34"/>
+        </w:numPr>
+        <w:spacing w:after="200" w:line="276" w:lineRule="auto"/>
+      </w:pPr>
+      <w:r>
+        <w:t>Bewertung durch Berechnung der Wortdistanz der Alignments</w:t>
+      </w:r>
+    </w:p>
+    <w:p>
+      <w:pPr>
+        <w:pStyle w:val="Listenabsatz"/>
+        <w:numPr>
+          <w:ilvl w:val="0"/>
+          <w:numId w:val="34"/>
+        </w:numPr>
+        <w:spacing w:after="200" w:line="276" w:lineRule="auto"/>
+      </w:pPr>
+      <w:r>
+        <w:t xml:space="preserve">Bewertung anhand eines </w:t>
+      </w:r>
+      <w:r>
+        <w:t>Goldstandards</w:t>
+      </w:r>
+    </w:p>
+    <w:p>
+      <w:pPr>
+        <w:pStyle w:val="Listenabsatz"/>
+        <w:numPr>
+          <w:ilvl w:val="0"/>
+          <w:numId w:val="0"/>
+        </w:numPr>
+        <w:spacing w:after="200" w:line="276" w:lineRule="auto"/>
+        <w:ind w:left="720"/>
+      </w:pPr>
+    </w:p>
+    <w:p>
+      <w:pPr>
+        <w:spacing w:after="200" w:line="276" w:lineRule="auto"/>
+        <w:rPr>
+          <w:b/>
+          <w:sz w:val="24"/>
+          <w:szCs w:val="24"/>
+        </w:rPr>
+      </w:pPr>
+    </w:p>
+    <w:p>
+      <w:pPr>
+        <w:spacing w:after="200" w:line="276" w:lineRule="auto"/>
+      </w:pPr>
+      <w:r>
+        <w:rPr>
+          <w:b/>
+          <w:sz w:val="24"/>
+          <w:szCs w:val="24"/>
+        </w:rPr>
+        <w:t xml:space="preserve">Bewertung durch Betrachtung der Graphen von </w:t>
+      </w:r>
+      <w:r>
+        <w:rPr>
+          <w:b/>
+          <w:sz w:val="24"/>
+          <w:szCs w:val="24"/>
+        </w:rPr>
+        <w:t>Hand</w:t>
+      </w:r>
+      <w:r>
+        <w:rPr>
+          <w:b/>
+          <w:sz w:val="24"/>
+          <w:szCs w:val="24"/>
+        </w:rPr>
+        <w:br/>
+      </w:r>
+      <w:r>
+        <w:t>Unser erster Ansatz war das Betrachten des erstellten Graphen von Hand aus. Mit dieser Methode konnten wir relativ schnell komplett schlechte Filtervalues ausschliessen, da diese die Graphen markant verändern.</w:t>
+      </w:r>
+    </w:p>
+    <w:p>
+      <w:pPr>
+        <w:spacing w:after="200" w:line="276" w:lineRule="auto"/>
+      </w:pPr>
+      <w:r>
+        <w:t>Hier ein paar Beispiele:</w:t>
+      </w:r>
+    </w:p>
+    <w:p>
+      <w:pPr>
+        <w:spacing w:after="200" w:line="276" w:lineRule="auto"/>
+        <w:rPr>
+          <w:lang w:val="en-US"/>
+        </w:rPr>
+      </w:pPr>
+      <w:r>
+        <w:rPr>
+          <w:b/>
+          <w:lang w:val="en-US"/>
+        </w:rPr>
+        <w:lastRenderedPageBreak/>
+        <w:t xml:space="preserve">Schlechte </w:t>
+      </w:r>
+      <w:r>
+        <w:rPr>
+          <w:b/>
+          <w:lang w:val="en-US"/>
+        </w:rPr>
+        <w:t>Parameter</w:t>
+      </w:r>
+      <w:r>
+        <w:rPr>
+          <w:lang w:val="en-US"/>
+        </w:rPr>
+        <w:br/>
+      </w:r>
+      <w:r>
+        <w:rPr>
+          <w:noProof/>
+        </w:rPr>
+        <w:drawing>
+          <wp:inline distT="0" distB="0" distL="0" distR="0" wp14:anchorId="7B7EA9C9" wp14:editId="57347A31">
+            <wp:extent cx="5009322" cy="2511839"/>
+            <wp:effectExtent l="0" t="0" r="1270" b="3175"/>
+            <wp:docPr id="3" name="Grafik 3"/>
+            <wp:cNvGraphicFramePr>
+              <a:graphicFrameLocks xmlns:a="http://schemas.openxmlformats.org/drawingml/2006/main" noChangeAspect="1"/>
+            </wp:cNvGraphicFramePr>
+            <a:graphic xmlns:a="http://schemas.openxmlformats.org/drawingml/2006/main">
+              <a:graphicData uri="http://schemas.openxmlformats.org/drawingml/2006/picture">
+                <pic:pic xmlns:pic="http://schemas.openxmlformats.org/drawingml/2006/picture">
+                  <pic:nvPicPr>
+                    <pic:cNvPr id="1" name=""/>
+                    <pic:cNvPicPr/>
+                  </pic:nvPicPr>
+                  <pic:blipFill>
+                    <a:blip r:embed="rId57"/>
+                    <a:stretch>
+                      <a:fillRect/>
+                    </a:stretch>
+                  </pic:blipFill>
+                  <pic:spPr>
+                    <a:xfrm>
+                      <a:off x="0" y="0"/>
+                      <a:ext cx="5010698" cy="2512529"/>
+                    </a:xfrm>
+                    <a:prstGeom prst="rect">
+                      <a:avLst/>
+                    </a:prstGeom>
+                  </pic:spPr>
+                </pic:pic>
+              </a:graphicData>
+            </a:graphic>
+          </wp:inline>
+        </w:drawing>
+      </w:r>
+    </w:p>
+    <w:p>
+      <w:pPr>
+        <w:spacing w:after="200" w:line="276" w:lineRule="auto"/>
+        <w:rPr>
+          <w:b/>
+          <w:sz w:val="24"/>
+          <w:szCs w:val="24"/>
+        </w:rPr>
+      </w:pPr>
+      <w:r>
+        <w:rPr>
+          <w:noProof/>
+        </w:rPr>
+        <w:drawing>
+          <wp:inline distT="0" distB="0" distL="0" distR="0" wp14:anchorId="5BAB1C90" wp14:editId="1BA72998">
+            <wp:extent cx="3969973" cy="2373582"/>
+            <wp:effectExtent l="0" t="0" r="0" b="8255"/>
+            <wp:docPr id="24" name="Grafik 24"/>
+            <wp:cNvGraphicFramePr>
+              <a:graphicFrameLocks xmlns:a="http://schemas.openxmlformats.org/drawingml/2006/main" noChangeAspect="1"/>
+            </wp:cNvGraphicFramePr>
+            <a:graphic xmlns:a="http://schemas.openxmlformats.org/drawingml/2006/main">
+              <a:graphicData uri="http://schemas.openxmlformats.org/drawingml/2006/picture">
+                <pic:pic xmlns:pic="http://schemas.openxmlformats.org/drawingml/2006/picture">
+                  <pic:nvPicPr>
+                    <pic:cNvPr id="1" name=""/>
+                    <pic:cNvPicPr/>
+                  </pic:nvPicPr>
+                  <pic:blipFill>
+                    <a:blip r:embed="rId58"/>
+                    <a:stretch>
+                      <a:fillRect/>
+                    </a:stretch>
+                  </pic:blipFill>
+                  <pic:spPr>
+                    <a:xfrm>
+                      <a:off x="0" y="0"/>
+                      <a:ext cx="3971325" cy="2374390"/>
+                    </a:xfrm>
+                    <a:prstGeom prst="rect">
+                      <a:avLst/>
+                    </a:prstGeom>
+                  </pic:spPr>
+                </pic:pic>
+              </a:graphicData>
+            </a:graphic>
+          </wp:inline>
+        </w:drawing>
+      </w:r>
+    </w:p>
+    <w:p>
+      <w:pPr>
+        <w:spacing w:after="200" w:line="276" w:lineRule="auto"/>
+        <w:rPr>
+          <w:b/>
+        </w:rPr>
+      </w:pPr>
+    </w:p>
+    <w:p>
+      <w:pPr>
+        <w:spacing w:after="200" w:line="276" w:lineRule="auto"/>
+        <w:rPr>
+          <w:b/>
+        </w:rPr>
+      </w:pPr>
+      <w:r>
+        <w:rPr>
+          <w:b/>
+        </w:rPr>
+        <w:t>Bessere Parameter</w:t>
+      </w:r>
+    </w:p>
+    <w:p>
+      <w:pPr>
+        <w:spacing w:after="200" w:line="276" w:lineRule="auto"/>
+        <w:rPr>
+          <w:b/>
+        </w:rPr>
+      </w:pPr>
+      <w:r>
+        <w:rPr>
+          <w:noProof/>
+        </w:rPr>
+        <w:drawing>
+          <wp:inline distT="0" distB="0" distL="0" distR="0" wp14:anchorId="08993956" wp14:editId="3A3E69C5">
+            <wp:extent cx="5760720" cy="2042160"/>
+            <wp:effectExtent l="0" t="0" r="0" b="0"/>
+            <wp:docPr id="25" name="Grafik 25"/>
+            <wp:cNvGraphicFramePr>
+              <a:graphicFrameLocks xmlns:a="http://schemas.openxmlformats.org/drawingml/2006/main" noChangeAspect="1"/>
+            </wp:cNvGraphicFramePr>
+            <a:graphic xmlns:a="http://schemas.openxmlformats.org/drawingml/2006/main">
+              <a:graphicData uri="http://schemas.openxmlformats.org/drawingml/2006/picture">
+                <pic:pic xmlns:pic="http://schemas.openxmlformats.org/drawingml/2006/picture">
+                  <pic:nvPicPr>
+                    <pic:cNvPr id="1" name=""/>
+                    <pic:cNvPicPr/>
+                  </pic:nvPicPr>
+                  <pic:blipFill>
+                    <a:blip r:embed="rId59"/>
+                    <a:stretch>
+                      <a:fillRect/>
+                    </a:stretch>
+                  </pic:blipFill>
+                  <pic:spPr>
+                    <a:xfrm>
+                      <a:off x="0" y="0"/>
+                      <a:ext cx="5760720" cy="2042160"/>
+                    </a:xfrm>
+                    <a:prstGeom prst="rect">
+                      <a:avLst/>
+                    </a:prstGeom>
+                  </pic:spPr>
+                </pic:pic>
+              </a:graphicData>
+            </a:graphic>
+          </wp:inline>
+        </w:drawing>
+      </w:r>
+    </w:p>
+    <w:p>
+      <w:pPr>
+        <w:spacing w:after="200" w:line="276" w:lineRule="auto"/>
+        <w:rPr>
+          <w:b/>
+        </w:rPr>
+      </w:pPr>
+      <w:r>
+        <w:rPr>
+          <w:noProof/>
+        </w:rPr>
+        <w:lastRenderedPageBreak/>
+        <w:drawing>
+          <wp:inline distT="0" distB="0" distL="0" distR="0" wp14:anchorId="38AAFAF5" wp14:editId="11D66E37">
+            <wp:extent cx="4361859" cy="2694429"/>
+            <wp:effectExtent l="0" t="0" r="635" b="0"/>
+            <wp:docPr id="31" name="Grafik 31"/>
+            <wp:cNvGraphicFramePr>
+              <a:graphicFrameLocks xmlns:a="http://schemas.openxmlformats.org/drawingml/2006/main" noChangeAspect="1"/>
+            </wp:cNvGraphicFramePr>
+            <a:graphic xmlns:a="http://schemas.openxmlformats.org/drawingml/2006/main">
+              <a:graphicData uri="http://schemas.openxmlformats.org/drawingml/2006/picture">
+                <pic:pic xmlns:pic="http://schemas.openxmlformats.org/drawingml/2006/picture">
+                  <pic:nvPicPr>
+                    <pic:cNvPr id="1" name=""/>
+                    <pic:cNvPicPr/>
+                  </pic:nvPicPr>
+                  <pic:blipFill>
+                    <a:blip r:embed="rId60"/>
+                    <a:stretch>
+                      <a:fillRect/>
+                    </a:stretch>
+                  </pic:blipFill>
+                  <pic:spPr>
+                    <a:xfrm>
+                      <a:off x="0" y="0"/>
+                      <a:ext cx="4362468" cy="2694805"/>
+                    </a:xfrm>
+                    <a:prstGeom prst="rect">
+                      <a:avLst/>
+                    </a:prstGeom>
+                  </pic:spPr>
+                </pic:pic>
+              </a:graphicData>
+            </a:graphic>
+          </wp:inline>
+        </w:drawing>
+      </w:r>
+    </w:p>
+    <w:p>
+      <w:pPr>
+        <w:spacing w:after="200" w:line="276" w:lineRule="auto"/>
+      </w:pPr>
+      <w:r>
+        <w:t>Jedoch wird diese Methode sehr schnell unübersichtlich bei grossen Graphen</w:t>
+      </w:r>
+      <w:r>
+        <w:t>, weshalb wir dann unseren nächsten Ansatz verfolgt haben.</w:t>
+      </w:r>
+    </w:p>
+    <w:p>
+      <w:pPr>
+        <w:spacing w:after="200" w:line="276" w:lineRule="auto"/>
+      </w:pPr>
+    </w:p>
+    <w:p>
+      <w:pPr>
+        <w:spacing w:after="200" w:line="276" w:lineRule="auto"/>
+      </w:pPr>
+      <w:r>
+        <w:rPr>
+          <w:b/>
+          <w:sz w:val="24"/>
+          <w:szCs w:val="24"/>
+        </w:rPr>
+        <w:t>Bewertung durch Berechnung der Wortdistanz der Alignments</w:t>
+      </w:r>
+      <w:r>
+        <w:rPr>
+          <w:b/>
+          <w:sz w:val="24"/>
+          <w:szCs w:val="24"/>
+        </w:rPr>
+        <w:br/>
+      </w:r>
+      <w:r>
+        <w:t xml:space="preserve">Hier war die Idee, dass wenn die aufsummierte Wortdistanz einer Alignierungsgruppe tief ist, </w:t>
+      </w:r>
+      <w:proofErr w:type="gramStart"/>
+      <w:r>
+        <w:t>das</w:t>
+      </w:r>
+      <w:proofErr w:type="gramEnd"/>
+      <w:r>
+        <w:t xml:space="preserve"> Alignment auch gut sein muss.</w:t>
+      </w:r>
+      <w:r>
+        <w:t xml:space="preserve"> </w:t>
+      </w:r>
+    </w:p>
+    <w:p>
+      <w:pPr>
+        <w:spacing w:after="200" w:line="276" w:lineRule="auto"/>
+      </w:pPr>
+      <w:r>
+        <w:t>Be</w:t>
+      </w:r>
+      <w:r>
+        <w:t>ispiele:</w:t>
+      </w:r>
+    </w:p>
+    <w:p>
+      <w:pPr>
+        <w:spacing w:after="200" w:line="276" w:lineRule="auto"/>
+      </w:pPr>
+      <w:r>
+        <w:rPr>
+          <w:b/>
+        </w:rPr>
+        <w:t>Schlechtes Alignment</w:t>
+      </w:r>
+      <w:r>
+        <w:br/>
+      </w:r>
+      <w:r>
+        <w:t>["geissziger",</w:t>
+      </w:r>
+      <w:r>
+        <w:t>"</w:t>
+      </w:r>
+      <w:r>
+        <w:t>gäissziger", "gäiss ziger","gaisziger","geiss ziger","gäis ziger","gäisziger"</w:t>
+      </w:r>
+      <w:r>
+        <w:t>,</w:t>
+      </w:r>
+      <w:r>
+        <w:t>"laschtwaagefaarer","laschtwagafahrer","laschtwagefahrer","laschtwaagefahrer"]</w:t>
+      </w:r>
+      <w:r>
+        <w:br/>
+        <w:t xml:space="preserve">Dieses Alignment bekommt eine Bewertung von </w:t>
+      </w:r>
+      <w:r>
+        <w:t>0.4752772511208341</w:t>
+      </w:r>
+    </w:p>
+    <w:p>
+      <w:pPr>
+        <w:spacing w:after="200" w:line="276" w:lineRule="auto"/>
+      </w:pPr>
+    </w:p>
+    <w:p>
+      <w:r>
+        <w:rPr>
+          <w:b/>
+        </w:rPr>
+        <w:t>Gutes Alignment</w:t>
+      </w:r>
+      <w:r>
+        <w:br/>
+      </w:r>
+      <w:r>
+        <w:t>["geissziger",</w:t>
+      </w:r>
+      <w:r>
+        <w:t>"</w:t>
+      </w:r>
+      <w:r>
+        <w:t>gäissziger", "gäiss ziger","gaisziger","geiss ziger","gäis ziger","gäisziger"]</w:t>
+      </w:r>
+    </w:p>
+    <w:p>
+      <w:r>
+        <w:t>0.08962962962962966</w:t>
+      </w:r>
+    </w:p>
+    <w:p>
+      <w:pPr>
+        <w:spacing w:after="200" w:line="276" w:lineRule="auto"/>
+      </w:pPr>
+      <w:r>
+        <w:t>["laschtwaagefaarer","laschtwagafahrer","laschtwagefahrer","laschtwaagefahrer"]</w:t>
+      </w:r>
+      <w:r>
+        <w:t xml:space="preserve"> </w:t>
+      </w:r>
+      <w:r>
+        <w:t>0.08363970588235294</w:t>
+      </w:r>
+    </w:p>
+    <w:p>
+      <w:pPr>
+        <w:spacing w:after="200" w:line="276" w:lineRule="auto"/>
+      </w:pPr>
+      <w:r>
+        <w:br/>
+        <w:t xml:space="preserve">Nun dies sieht auf den ersten Blick relativ gut aus, jedoch </w:t>
+      </w:r>
+      <w:r>
+        <w:t>was,</w:t>
+      </w:r>
+      <w:r>
+        <w:t xml:space="preserve"> wenn nur ein Wort in einer Gruppe ist</w:t>
+      </w:r>
+      <w:r>
+        <w:t xml:space="preserve">. Mit dieser Methode werden effektiv kleine Alignierungsgruppen besser Bewertet, sprich, je kleiner unser generierter Graph ist, desto besser ist die Score. </w:t>
+      </w:r>
+    </w:p>
+    <w:p>
+      <w:pPr>
+        <w:spacing w:after="200" w:line="276" w:lineRule="auto"/>
+      </w:pPr>
+    </w:p>
+    <w:p>
+      <w:pPr>
+        <w:spacing w:after="200" w:line="276" w:lineRule="auto"/>
+        <w:rPr>
+          <w:b/>
+          <w:sz w:val="24"/>
+          <w:szCs w:val="24"/>
+        </w:rPr>
+      </w:pPr>
+      <w:r>
+        <w:rPr>
+          <w:b/>
+          <w:sz w:val="24"/>
+          <w:szCs w:val="24"/>
+        </w:rPr>
+        <w:t>Bewertung anhand eines Goldstandards</w:t>
+      </w:r>
+    </w:p>
+    <w:p>
+      <w:pPr>
+        <w:spacing w:after="200" w:line="276" w:lineRule="auto"/>
+      </w:pPr>
+      <w:r>
+        <w:t xml:space="preserve">Aus allen Transkriptionsgruppen haben wir 5 Gruppen, welche in etwa 5 Sätze pro Gruppe hatten, ausgewählt. Gruppen mit folgenden IDs </w:t>
+      </w:r>
+      <w:r>
+        <w:t>[2048, 2095, 2374, 1930, 1929]</w:t>
+      </w:r>
+      <w:r>
+        <w:t>.</w:t>
+      </w:r>
+    </w:p>
+    <w:p>
+      <w:pPr>
+        <w:spacing w:after="200" w:line="276" w:lineRule="auto"/>
+      </w:pPr>
+      <w:r>
+        <w:lastRenderedPageBreak/>
+        <w:t>Von diesen 5 Gruppen haben wir von Hand ein perfektes Alignment erstellt und in Graphenform abgespeichert um es jederzeit laden zu können.</w:t>
+      </w:r>
+    </w:p>
+    <w:p>
+      <w:pPr>
+        <w:spacing w:after="200" w:line="276" w:lineRule="auto"/>
+      </w:pPr>
+      <w:r>
+        <w:t xml:space="preserve">Unsere Idee dahinter war, dass wir dann die generierten Alignments </w:t>
+      </w:r>
+      <w:r>
+        <w:t>mit</w:t>
+      </w:r>
+      <w:r>
+        <w:t xml:space="preserve"> de</w:t>
+      </w:r>
+      <w:r>
+        <w:t>m</w:t>
+      </w:r>
+      <w:r>
+        <w:t xml:space="preserve"> Goldstandard </w:t>
+      </w:r>
+      <w:r>
+        <w:t>vergleichen können und so «Precision», «Recall» und «Accuracy» zu berechnen.</w:t>
+      </w:r>
+      <w:r>
+        <w:br/>
+        <w:t>Sprich wir vergleichen ob ein Wort welches im Goldstandard vorkommt auch im kreierten Alignment vorzufinden ist.</w:t>
+      </w:r>
+      <w:r>
+        <w:t xml:space="preserve"> Weiter haben wir verglichen ob die Anzahl der Alignierungsgruppen gleich der Anzahl Gruppen im Goldstandard ist.</w:t>
+      </w:r>
+      <w:r>
+        <w:t xml:space="preserve"> Wir mussten aber feststellen, dass «Precision» und «Recall» für Binäre Klassifikation gedacht sind und bei n-Klassifikationen nur unter der Bedingung, dass alle Gruppen bekannt sind, verwendet werden können. Da die Anzahl der Gruppen jedoch auch variiert, ist es für uns nicht möglich diese Werte zu berechnen. Ohne «Precision» und «Recall» kann man auch keine «Accuracy» berechnen.</w:t>
+      </w:r>
+    </w:p>
+    <w:p>
+      <w:pPr>
+        <w:spacing w:after="200" w:line="276" w:lineRule="auto"/>
+      </w:pPr>
+      <w:r>
+        <w:t xml:space="preserve">Deshalb </w:t>
+      </w:r>
+      <w:r>
+        <w:t>geben wir nun einfach alle uns bekannten Werte aus, diese können als Anhaltspunkt verwendet werden, garantieren jedoch keine genaue Aussage bezüglich Qualität der Alignments.</w:t>
+      </w:r>
+    </w:p>
+    <w:p>
+      <w:r>
+        <w:t>Die Bewertungsfunktion gibt folgende Ausgabe</w:t>
+      </w:r>
+      <w:r>
+        <w:t>n</w:t>
+      </w:r>
+      <w:r>
+        <w:t xml:space="preserve"> aus</w:t>
+      </w:r>
+      <w:r>
+        <w:t>, hier ein Beispiel</w:t>
+      </w:r>
+      <w:r>
+        <w:t>:</w:t>
+      </w:r>
+    </w:p>
+    <w:p>
+      <w:pPr>
+        <w:rPr>
+          <w:lang w:val="en-US"/>
+        </w:rPr>
+      </w:pPr>
+      <w:r>
+        <w:rPr>
+          <w:lang w:val="en-US"/>
+        </w:rPr>
+        <w:br/>
+      </w:r>
+      <w:r>
+        <w:rPr>
+          <w:b/>
+          <w:lang w:val="en-US"/>
+        </w:rPr>
+        <w:t>Verwendung von Bleualign, Filtervalue 0.25</w:t>
+      </w:r>
+      <w:r>
+        <w:rPr>
+          <w:b/>
+          <w:lang w:val="en-US"/>
+        </w:rPr>
+        <w:br/>
+      </w:r>
+      <w:r>
+        <w:rPr>
+          <w:lang w:val="en-US"/>
+        </w:rPr>
+        <w:t>Params used: Aligner: bleualign/bleu-champ.exe Filtervalue: 0.25</w:t>
+      </w:r>
+    </w:p>
+    <w:p>
+      <w:pPr>
+        <w:rPr>
+          <w:lang w:val="en-US"/>
+        </w:rPr>
+      </w:pPr>
+      <w:r>
+        <w:rPr>
+          <w:lang w:val="en-US"/>
+        </w:rPr>
+        <w:t>Goldstandard Word Count: 340</w:t>
+      </w:r>
+    </w:p>
+    <w:p>
+      <w:pPr>
+        <w:rPr>
+          <w:lang w:val="en-US"/>
+        </w:rPr>
+      </w:pPr>
+      <w:r>
+        <w:rPr>
+          <w:lang w:val="en-US"/>
+        </w:rPr>
+        <w:t>Alignment Word Count: 342</w:t>
+      </w:r>
+    </w:p>
+    <w:p>
+      <w:pPr>
+        <w:rPr>
+          <w:lang w:val="en-US"/>
+        </w:rPr>
+      </w:pPr>
+      <w:r>
+        <w:rPr>
+          <w:lang w:val="en-US"/>
+        </w:rPr>
+        <w:t>Difference Word Count: 2</w:t>
+      </w:r>
+    </w:p>
+    <w:p>
+      <w:pPr>
+        <w:rPr>
+          <w:lang w:val="en-US"/>
+        </w:rPr>
+      </w:pPr>
+      <w:r>
+        <w:rPr>
+          <w:lang w:val="en-US"/>
+        </w:rPr>
+        <w:t>Words from Goldstandard not found in Alignment: 15</w:t>
+      </w:r>
+    </w:p>
+    <w:p>
+      <w:pPr>
+        <w:rPr>
+          <w:lang w:val="en-US"/>
+        </w:rPr>
+      </w:pPr>
+      <w:r>
+        <w:rPr>
+          <w:lang w:val="en-US"/>
+        </w:rPr>
+        <w:t>Words from Alignment not found in Goldstandard: 47</w:t>
+      </w:r>
+    </w:p>
+    <w:p>
+      <w:pPr>
+        <w:rPr>
+          <w:lang w:val="en-US"/>
+        </w:rPr>
+      </w:pPr>
+      <w:r>
+        <w:rPr>
+          <w:lang w:val="en-US"/>
+        </w:rPr>
+        <w:t>Goldstandard Group Count: 124</w:t>
+      </w:r>
+    </w:p>
+    <w:p>
+      <w:pPr>
+        <w:rPr>
+          <w:lang w:val="en-US"/>
+        </w:rPr>
+      </w:pPr>
+      <w:r>
+        <w:rPr>
+          <w:lang w:val="en-US"/>
+        </w:rPr>
+        <w:t>Alignment Group Count: 142</w:t>
+      </w:r>
+    </w:p>
+    <w:p>
+      <w:pPr>
+        <w:rPr>
+          <w:lang w:val="en-US"/>
+        </w:rPr>
+      </w:pPr>
+      <w:r>
+        <w:rPr>
+          <w:lang w:val="en-US"/>
+        </w:rPr>
+        <w:t>Difference Group Count: 18</w:t>
+      </w:r>
+      <w:r>
+        <w:rPr>
+          <w:lang w:val="en-US"/>
+        </w:rPr>
+        <w:br/>
+      </w:r>
+    </w:p>
+    <w:p>
+      <w:pPr>
+        <w:rPr>
+          <w:lang w:val="en-US"/>
+        </w:rPr>
+      </w:pPr>
+      <w:r>
+        <w:rPr>
+          <w:b/>
+          <w:lang w:val="en-US"/>
+        </w:rPr>
+        <w:t xml:space="preserve">Verwendung von </w:t>
+      </w:r>
+      <w:r>
+        <w:rPr>
+          <w:b/>
+          <w:lang w:val="en-US"/>
+        </w:rPr>
+        <w:t>Hunalign</w:t>
+      </w:r>
+      <w:r>
+        <w:rPr>
+          <w:b/>
+          <w:lang w:val="en-US"/>
+        </w:rPr>
+        <w:t>, Filtervalue 0.25</w:t>
+      </w:r>
+      <w:r>
+        <w:rPr>
+          <w:b/>
+          <w:lang w:val="en-US"/>
+        </w:rPr>
+        <w:br/>
+      </w:r>
+      <w:r>
+        <w:rPr>
+          <w:lang w:val="en-US"/>
+        </w:rPr>
+        <w:t>Params used: Aligner: Hunalign/hunalign.exe Filtervalue: 0.25</w:t>
+      </w:r>
+    </w:p>
+    <w:p>
+      <w:pPr>
+        <w:rPr>
+          <w:lang w:val="en-US"/>
+        </w:rPr>
+      </w:pPr>
+      <w:r>
+        <w:rPr>
+          <w:lang w:val="en-US"/>
+        </w:rPr>
+        <w:t>Goldstandard Word Count: 340</w:t>
+      </w:r>
+    </w:p>
+    <w:p>
+      <w:pPr>
+        <w:rPr>
+          <w:lang w:val="en-US"/>
+        </w:rPr>
+      </w:pPr>
+      <w:r>
+        <w:rPr>
+          <w:lang w:val="en-US"/>
+        </w:rPr>
+        <w:t>Alignment Word Count: 330</w:t>
+      </w:r>
+    </w:p>
+    <w:p>
+      <w:pPr>
+        <w:rPr>
+          <w:lang w:val="en-US"/>
+        </w:rPr>
+      </w:pPr>
+      <w:r>
+        <w:rPr>
+          <w:lang w:val="en-US"/>
+        </w:rPr>
+        <w:t>Difference Word Count: 10</w:t>
+      </w:r>
+    </w:p>
+    <w:p>
+      <w:pPr>
+        <w:rPr>
+          <w:lang w:val="en-US"/>
+        </w:rPr>
+      </w:pPr>
+      <w:r>
+        <w:rPr>
+          <w:lang w:val="en-US"/>
+        </w:rPr>
+        <w:t>Words from Goldstandard not found in Alignment: 22</w:t>
+      </w:r>
+    </w:p>
+    <w:p>
+      <w:pPr>
+        <w:rPr>
+          <w:lang w:val="en-US"/>
+        </w:rPr>
+      </w:pPr>
+      <w:r>
+        <w:rPr>
+          <w:lang w:val="en-US"/>
+        </w:rPr>
+        <w:t>Words from Alignment not found in Goldstandard: 42</w:t>
+      </w:r>
+    </w:p>
+    <w:p>
+      <w:pPr>
+        <w:rPr>
+          <w:lang w:val="en-US"/>
+        </w:rPr>
+      </w:pPr>
+      <w:r>
+        <w:rPr>
+          <w:lang w:val="en-US"/>
+        </w:rPr>
+        <w:t>Goldstandard Group Count: 124</w:t>
+      </w:r>
+    </w:p>
+    <w:p>
+      <w:pPr>
+        <w:rPr>
+          <w:lang w:val="en-US"/>
+        </w:rPr>
+      </w:pPr>
+      <w:r>
+        <w:rPr>
+          <w:lang w:val="en-US"/>
+        </w:rPr>
+        <w:t>Alignment Group Count: 143</w:t>
+      </w:r>
+    </w:p>
+    <w:p>
+      <w:pPr>
+        <w:spacing w:after="200" w:line="276" w:lineRule="auto"/>
+      </w:pPr>
+      <w:r>
+        <w:t>Difference Group Count: 19</w:t>
+      </w:r>
+    </w:p>
+    <w:p/>
+    <w:p>
+      <w:r>
+        <w:rPr>
+          <w:b/>
+          <w:sz w:val="24"/>
+          <w:szCs w:val="24"/>
+        </w:rPr>
+        <w:t>Graph Edit Distanz (Nicht ausprobiert)</w:t>
+      </w:r>
+      <w:sdt>
+        <w:sdtPr>
+          <w:rPr>
+            <w:b/>
+            <w:sz w:val="24"/>
+            <w:szCs w:val="24"/>
+          </w:rPr>
+          <w:id w:val="1124966134"/>
+          <w:citation/>
+        </w:sdtPr>
+        <w:sdtContent>
+          <w:r>
+            <w:rPr>
+              <w:b/>
+              <w:sz w:val="24"/>
+              <w:szCs w:val="24"/>
+            </w:rPr>
+            <w:fldChar w:fldCharType="begin"/>
+          </w:r>
+          <w:r>
+            <w:rPr>
+              <w:b/>
+              <w:sz w:val="24"/>
+              <w:szCs w:val="24"/>
+            </w:rPr>
+            <w:instrText xml:space="preserve"> CITATION San83 \l 2055 </w:instrText>
+          </w:r>
+          <w:r>
+            <w:rPr>
+              <w:b/>
+              <w:sz w:val="24"/>
+              <w:szCs w:val="24"/>
+            </w:rPr>
+            <w:fldChar w:fldCharType="separate"/>
+          </w:r>
+          <w:r>
+            <w:rPr>
+              <w:b/>
+              <w:noProof/>
+              <w:sz w:val="24"/>
+              <w:szCs w:val="24"/>
+            </w:rPr>
+            <w:t xml:space="preserve"> </w:t>
+          </w:r>
+          <w:r>
+            <w:rPr>
+              <w:noProof/>
+              <w:sz w:val="24"/>
+              <w:szCs w:val="24"/>
+            </w:rPr>
+            <w:t>(Sanfeliu, et al., 1983)</w:t>
+          </w:r>
+          <w:r>
+            <w:rPr>
+              <w:b/>
+              <w:sz w:val="24"/>
+              <w:szCs w:val="24"/>
+            </w:rPr>
+            <w:fldChar w:fldCharType="end"/>
+          </w:r>
+        </w:sdtContent>
+      </w:sdt>
+      <w:r>
+        <w:br/>
+      </w:r>
+      <w:r>
+        <w:t>Die Graph</w:t>
+      </w:r>
+      <w:r>
+        <w:t xml:space="preserve"> </w:t>
+      </w:r>
+      <w:r>
+        <w:t>Edit Distanz, misst die Distanz zwischen zwei Graphen g1 und g2 indem sie die Anzahl der Änderungen, um von Graph g1 auf Graph g2 zu kommen zählt. Sie kann auch mit nicht vorkommenden Nodes oder Teilgraphen klarkommen.</w:t>
+      </w:r>
+      <w:r>
+        <w:t xml:space="preserve"> </w:t>
+      </w:r>
+    </w:p>
+    <w:p>
+      <w:r>
+        <w:t xml:space="preserve">Man muss jedoch beachten, dass der Algorithmus NP-Complete ist und </w:t>
+      </w:r>
+      <w:r>
+        <w:t xml:space="preserve">so </w:t>
+      </w:r>
+      <w:r>
+        <w:t>bei grösseren Graphen</w:t>
+      </w:r>
+      <w:r>
+        <w:t xml:space="preserve"> zu lange brauchen wird. </w:t>
+      </w:r>
+    </w:p>
+    <w:p/>
+    <w:p>
+      <w:pPr>
+        <w:rPr>
+          <w:b/>
+          <w:sz w:val="24"/>
+          <w:szCs w:val="24"/>
+        </w:rPr>
+      </w:pPr>
+    </w:p>
+    <w:p>
+      <w:pPr>
+        <w:rPr>
+          <w:b/>
+          <w:sz w:val="24"/>
+          <w:szCs w:val="24"/>
+        </w:rPr>
+      </w:pPr>
+    </w:p>
+    <w:p>
+      <w:pPr>
+        <w:rPr>
+          <w:b/>
+          <w:sz w:val="24"/>
+          <w:szCs w:val="24"/>
+        </w:rPr>
+      </w:pPr>
+    </w:p>
+    <w:p>
+      <w:pPr>
+        <w:rPr>
+          <w:b/>
+          <w:sz w:val="24"/>
+          <w:szCs w:val="24"/>
+        </w:rPr>
+      </w:pPr>
+    </w:p>
+    <w:p>
+      <w:pPr>
+        <w:rPr>
+          <w:b/>
+          <w:sz w:val="24"/>
+          <w:szCs w:val="24"/>
+        </w:rPr>
+      </w:pPr>
+      <w:r>
+        <w:rPr>
+          <w:b/>
+          <w:sz w:val="24"/>
+          <w:szCs w:val="24"/>
+        </w:rPr>
+        <w:lastRenderedPageBreak/>
+        <w:t>Schlussfolgerung</w:t>
+      </w:r>
+    </w:p>
+    <w:p>
+      <w:r>
+        <w:t>Somit kommen wir zum Schluss, dass unsere Ansätze zwar einen Anhaltspunkt zur Qualität liefern, jedoch nicht zur automatischen Bewertung/Verbesserung unserer Parameter verwendet werden kann.</w:t>
+      </w:r>
+    </w:p>
+    <w:p>
+      <w:pPr>
+        <w:spacing w:after="200" w:line="276" w:lineRule="auto"/>
+        <w:rPr>
+          <w:rFonts w:eastAsiaTheme="majorEastAsia" w:cstheme="majorBidi"/>
+          <w:b/>
+          <w:bCs/>
+          <w:sz w:val="28"/>
+          <w:szCs w:val="28"/>
+        </w:rPr>
+      </w:pPr>
+      <w:bookmarkStart w:id="46" w:name="_Toc502146144"/>
+      <w:bookmarkStart w:id="47" w:name="_Toc504034162"/>
+      <w:r>
+        <w:br w:type="page"/>
+      </w:r>
+      <w:bookmarkStart w:id="48" w:name="_GoBack"/>
+      <w:bookmarkEnd w:id="48"/>
+    </w:p>
+    <w:p>
+      <w:pPr>
+        <w:pStyle w:val="berschrift1"/>
+      </w:pPr>
+      <w:r>
+        <w:lastRenderedPageBreak/>
+        <w:t>Ergebnis</w:t>
+      </w:r>
       <w:bookmarkEnd w:id="46"/>
-    </w:p>
-    <w:p>
-      <w:pPr>
-        <w:rPr>
-          <w:highlight w:val="yellow"/>
-        </w:rPr>
-      </w:pPr>
-      <w:r>
-        <w:rPr>
-          <w:highlight w:val="yellow"/>
-        </w:rPr>
-        <w:t>Um verschiedene Parameter und Tools miteinander vergleichen zu können, muss es einen Weg geben, das generierte Alignment qualitativ zu bewerten.</w:t>
-      </w:r>
-    </w:p>
-    <w:p>
-      <w:pPr>
-        <w:rPr>
-          <w:highlight w:val="yellow"/>
-        </w:rPr>
-      </w:pPr>
-      <w:r>
-        <w:rPr>
-          <w:highlight w:val="yellow"/>
-        </w:rPr>
-        <w:t>Wir haben einen Goldstandard für die Alignierung von Wörtern aus Task 1 erstellt, mit diesem werden wir die verschiedenen Methoden zur Alignierung messen und so vergleichen können.</w:t>
-      </w:r>
-    </w:p>
-    <w:p>
-      <w:pPr>
-        <w:rPr>
-          <w:highlight w:val="yellow"/>
-        </w:rPr>
-      </w:pPr>
-      <w:r>
-        <w:rPr>
-          <w:highlight w:val="yellow"/>
-        </w:rPr>
-        <w:t>.</w:t>
-      </w:r>
-    </w:p>
-    <w:p>
-      <w:r>
-        <w:rPr>
-          <w:highlight w:val="yellow"/>
-        </w:rPr>
-        <w:t>Wir haben zum Testen folgende GOLD_STANDARD_SET = [2048, 2095, 2374, 1930, 1929] Satzgruppen genommen.</w:t>
-      </w:r>
-      <w:r>
-        <w:t xml:space="preserve"> </w:t>
-      </w:r>
-    </w:p>
-    <w:p/>
-    <w:p>
-      <w:r>
-        <w:br w:type="page"/>
-      </w:r>
-    </w:p>
-    <w:p>
-      <w:pPr>
-        <w:rPr>
-          <w:rFonts w:asciiTheme="majorHAnsi" w:eastAsiaTheme="majorEastAsia" w:hAnsiTheme="majorHAnsi" w:cstheme="majorBidi"/>
-          <w:color w:val="365F91" w:themeColor="accent1" w:themeShade="BF"/>
-          <w:sz w:val="26"/>
-          <w:szCs w:val="26"/>
-        </w:rPr>
-      </w:pPr>
-    </w:p>
-    <w:p>
-      <w:pPr>
-        <w:rPr>
-          <w:rFonts w:asciiTheme="majorHAnsi" w:eastAsiaTheme="majorEastAsia" w:hAnsiTheme="majorHAnsi" w:cstheme="majorBidi"/>
-          <w:color w:val="365F91" w:themeColor="accent1" w:themeShade="BF"/>
-          <w:sz w:val="32"/>
-          <w:szCs w:val="32"/>
-        </w:rPr>
-      </w:pPr>
-    </w:p>
-    <w:p>
-      <w:pPr>
-        <w:pStyle w:val="berschrift1"/>
-      </w:pPr>
-      <w:bookmarkStart w:id="47" w:name="_Toc502146144"/>
-      <w:bookmarkStart w:id="48" w:name="_Toc504034162"/>
-      <w:r>
-        <w:t>Ergebnis</w:t>
-      </w:r>
       <w:bookmarkEnd w:id="47"/>
-      <w:bookmarkEnd w:id="48"/>
     </w:p>
     <w:p>
       <w:pPr>
@@ -13869,7 +15150,7 @@
                     <pic:cNvPicPr/>
                   </pic:nvPicPr>
                   <pic:blipFill>
-                    <a:blip r:embed="rId57"/>
+                    <a:blip r:embed="rId61"/>
                     <a:stretch>
                       <a:fillRect/>
                     </a:stretch>
@@ -14607,7 +15888,6 @@
             <w:id w:val="111145805"/>
             <w:bibliography/>
           </w:sdtPr>
-          <w:sdtEndPr/>
           <w:sdtContent>
             <w:p>
               <w:pPr>
@@ -14616,7 +15896,7 @@
                   <w:noProof/>
                   <w:sz w:val="24"/>
                   <w:szCs w:val="24"/>
-                  <w:lang w:val="en-GB"/>
+                  <w:lang w:val="en-US"/>
                 </w:rPr>
               </w:pPr>
               <w:r>
@@ -14650,7 +15930,7 @@
               <w:r>
                 <w:rPr>
                   <w:noProof/>
-                  <w:lang w:val="en-GB"/>
+                  <w:lang w:val="en-US"/>
                 </w:rPr>
                 <w:t>Evaluation of Sentence Alignment Systems. 1012.</w:t>
               </w:r>
@@ -14660,7 +15940,7 @@
                 <w:pStyle w:val="Literaturverzeichnis"/>
                 <w:rPr>
                   <w:noProof/>
-                  <w:lang w:val="en-GB"/>
+                  <w:lang w:val="en-US"/>
                 </w:rPr>
               </w:pPr>
               <w:r>
@@ -14668,14 +15948,14 @@
                   <w:b/>
                   <w:bCs/>
                   <w:noProof/>
-                  <w:lang w:val="en-GB"/>
+                  <w:lang w:val="en-US"/>
                 </w:rPr>
                 <w:t>Banerjee, Satanjeev und Lavie, Alon. 2005.</w:t>
               </w:r>
               <w:r>
                 <w:rPr>
                   <w:noProof/>
-                  <w:lang w:val="en-GB"/>
+                  <w:lang w:val="en-US"/>
                 </w:rPr>
                 <w:t xml:space="preserve"> METEOR: An automatic metric for MT evaluation with improved correlation with human judgments. </w:t>
               </w:r>
@@ -14684,14 +15964,14 @@
                   <w:i/>
                   <w:iCs/>
                   <w:noProof/>
-                  <w:lang w:val="en-GB"/>
+                  <w:lang w:val="en-US"/>
                 </w:rPr>
                 <w:t xml:space="preserve">Proceedings of the acl workshop on intrinsic and extrinsic evaluation measures for machine translation and/or summarization. </w:t>
               </w:r>
               <w:r>
                 <w:rPr>
                   <w:noProof/>
-                  <w:lang w:val="en-GB"/>
+                  <w:lang w:val="en-US"/>
                 </w:rPr>
                 <w:t>29. 6 2005, S. 65-72.</w:t>
               </w:r>
@@ -14701,7 +15981,7 @@
                 <w:pStyle w:val="Literaturverzeichnis"/>
                 <w:rPr>
                   <w:noProof/>
-                  <w:lang w:val="en-GB"/>
+                  <w:lang w:val="en-US"/>
                 </w:rPr>
               </w:pPr>
               <w:r>
@@ -14709,14 +15989,14 @@
                   <w:b/>
                   <w:bCs/>
                   <w:noProof/>
-                  <w:lang w:val="en-GB"/>
+                  <w:lang w:val="en-US"/>
                 </w:rPr>
                 <w:t>Beider, Alexander und Morse, Stephen P. 2010.</w:t>
               </w:r>
               <w:r>
                 <w:rPr>
                   <w:noProof/>
-                  <w:lang w:val="en-GB"/>
+                  <w:lang w:val="en-US"/>
                 </w:rPr>
                 <w:t xml:space="preserve"> Phonetic Matching: A Better. </w:t>
               </w:r>
@@ -14725,14 +16005,14 @@
                   <w:i/>
                   <w:iCs/>
                   <w:noProof/>
-                  <w:lang w:val="en-GB"/>
+                  <w:lang w:val="en-US"/>
                 </w:rPr>
                 <w:t xml:space="preserve">Association of Professional Genealogists Quarterly. </w:t>
               </w:r>
               <w:r>
                 <w:rPr>
                   <w:noProof/>
-                  <w:lang w:val="en-GB"/>
+                  <w:lang w:val="en-US"/>
                 </w:rPr>
                 <w:t>2010.</w:t>
               </w:r>
@@ -14742,7 +16022,7 @@
                 <w:pStyle w:val="Literaturverzeichnis"/>
                 <w:rPr>
                   <w:noProof/>
-                  <w:lang w:val="en-GB"/>
+                  <w:lang w:val="en-US"/>
                 </w:rPr>
               </w:pPr>
               <w:r>
@@ -14750,14 +16030,14 @@
                   <w:b/>
                   <w:bCs/>
                   <w:noProof/>
-                  <w:lang w:val="en-GB"/>
+                  <w:lang w:val="en-US"/>
                 </w:rPr>
                 <w:t>Chen, Boxing und Cherry, Colin. 2014.</w:t>
               </w:r>
               <w:r>
                 <w:rPr>
                   <w:noProof/>
-                  <w:lang w:val="en-GB"/>
+                  <w:lang w:val="en-US"/>
                 </w:rPr>
                 <w:t xml:space="preserve"> A Systematic Comparison of Smoothing Techniques for Sentence-Level BLEU. </w:t>
               </w:r>
@@ -14766,14 +16046,14 @@
                   <w:i/>
                   <w:iCs/>
                   <w:noProof/>
-                  <w:lang w:val="en-GB"/>
+                  <w:lang w:val="en-US"/>
                 </w:rPr>
                 <w:t xml:space="preserve">Proceedings of the Ninth Workshop on Statistical Machine Translation. </w:t>
               </w:r>
               <w:r>
                 <w:rPr>
                   <w:noProof/>
-                  <w:lang w:val="en-GB"/>
+                  <w:lang w:val="en-US"/>
                 </w:rPr>
                 <w:t>6 2014, S. 362-367.</w:t>
               </w:r>
@@ -14783,7 +16063,7 @@
                 <w:pStyle w:val="Literaturverzeichnis"/>
                 <w:rPr>
                   <w:noProof/>
-                  <w:lang w:val="en-GB"/>
+                  <w:lang w:val="en-US"/>
                 </w:rPr>
               </w:pPr>
               <w:r>
@@ -14791,14 +16071,14 @@
                   <w:b/>
                   <w:bCs/>
                   <w:noProof/>
-                  <w:lang w:val="en-GB"/>
+                  <w:lang w:val="en-US"/>
                 </w:rPr>
                 <w:t>Doddington, George. 2002.</w:t>
               </w:r>
               <w:r>
                 <w:rPr>
                   <w:noProof/>
-                  <w:lang w:val="en-GB"/>
+                  <w:lang w:val="en-US"/>
                 </w:rPr>
                 <w:t xml:space="preserve"> Automatic evaluation of machine translation quality using n-gram co-occurrence statistics. </w:t>
               </w:r>
@@ -14807,14 +16087,14 @@
                   <w:i/>
                   <w:iCs/>
                   <w:noProof/>
-                  <w:lang w:val="en-GB"/>
+                  <w:lang w:val="en-US"/>
                 </w:rPr>
                 <w:t xml:space="preserve">Proceeding HLT '02 Proceedings of the second international conference on Human Language Technology Research. </w:t>
               </w:r>
               <w:r>
                 <w:rPr>
                   <w:noProof/>
-                  <w:lang w:val="en-GB"/>
+                  <w:lang w:val="en-US"/>
                 </w:rPr>
                 <w:t>24. 4 2002, S. 138-145.</w:t>
               </w:r>
@@ -14832,14 +16112,14 @@
                   <w:b/>
                   <w:bCs/>
                   <w:noProof/>
-                  <w:lang w:val="en-GB"/>
+                  <w:lang w:val="en-US"/>
                 </w:rPr>
                 <w:t>Dyer, Chris , Chahuneau, Victor und Smith, Noah A. 2013.</w:t>
               </w:r>
               <w:r>
                 <w:rPr>
                   <w:noProof/>
-                  <w:lang w:val="en-GB"/>
+                  <w:lang w:val="en-US"/>
                 </w:rPr>
                 <w:t xml:space="preserve"> A Simple, Fast, and Effective Reparameterization of IBM Model 2. </w:t>
               </w:r>
@@ -14848,7 +16128,7 @@
                   <w:i/>
                   <w:iCs/>
                   <w:noProof/>
-                  <w:lang w:val="en-GB"/>
+                  <w:lang w:val="en-US"/>
                 </w:rPr>
                 <w:t xml:space="preserve">Proceedings of the 2013 Conference of the North American Chapter of the Association for Computational Linguistics: Human Language Technologies. </w:t>
               </w:r>
@@ -14906,7 +16186,7 @@
                 <w:pStyle w:val="Literaturverzeichnis"/>
                 <w:rPr>
                   <w:noProof/>
-                  <w:lang w:val="en-GB"/>
+                  <w:lang w:val="en-US"/>
                 </w:rPr>
               </w:pPr>
               <w:r>
@@ -14914,14 +16194,14 @@
                   <w:b/>
                   <w:bCs/>
                   <w:noProof/>
-                  <w:lang w:val="en-GB"/>
+                  <w:lang w:val="en-US"/>
                 </w:rPr>
                 <w:t>Han, Aaron L.-F, Wong, Derek F. und Chao, Lidia S. 2012.</w:t>
               </w:r>
               <w:r>
                 <w:rPr>
                   <w:noProof/>
-                  <w:lang w:val="en-GB"/>
+                  <w:lang w:val="en-US"/>
                 </w:rPr>
                 <w:t xml:space="preserve"> LEPOR: A Robust Evaluation Metric for Machine Translation with Augmented Factors. 12 2012, S. 441-450.</w:t>
               </w:r>
@@ -14931,7 +16211,7 @@
                 <w:pStyle w:val="Literaturverzeichnis"/>
                 <w:rPr>
                   <w:noProof/>
-                  <w:lang w:val="en-GB"/>
+                  <w:lang w:val="en-US"/>
                 </w:rPr>
               </w:pPr>
               <w:r>
@@ -14939,14 +16219,14 @@
                   <w:b/>
                   <w:bCs/>
                   <w:noProof/>
-                  <w:lang w:val="en-GB"/>
+                  <w:lang w:val="en-US"/>
                 </w:rPr>
                 <w:t>Jenks, George F. 1967.</w:t>
               </w:r>
               <w:r>
                 <w:rPr>
                   <w:noProof/>
-                  <w:lang w:val="en-GB"/>
+                  <w:lang w:val="en-US"/>
                 </w:rPr>
                 <w:t xml:space="preserve"> The Data Model Concept in Statistical Mapping. </w:t>
               </w:r>
@@ -14955,14 +16235,14 @@
                   <w:i/>
                   <w:iCs/>
                   <w:noProof/>
-                  <w:lang w:val="en-GB"/>
+                  <w:lang w:val="en-US"/>
                 </w:rPr>
                 <w:t xml:space="preserve">International Yearbook of Cartography 7. </w:t>
               </w:r>
               <w:r>
                 <w:rPr>
                   <w:noProof/>
-                  <w:lang w:val="en-GB"/>
+                  <w:lang w:val="en-US"/>
                 </w:rPr>
                 <w:t>1967, S. 186–190.</w:t>
               </w:r>
@@ -14972,7 +16252,7 @@
                 <w:pStyle w:val="Literaturverzeichnis"/>
                 <w:rPr>
                   <w:noProof/>
-                  <w:lang w:val="en-GB"/>
+                  <w:lang w:val="en-US"/>
                 </w:rPr>
               </w:pPr>
               <w:r>
@@ -14980,14 +16260,14 @@
                   <w:b/>
                   <w:bCs/>
                   <w:noProof/>
-                  <w:lang w:val="en-GB"/>
+                  <w:lang w:val="en-US"/>
                 </w:rPr>
                 <w:t>Levenshtein. 1966.</w:t>
               </w:r>
               <w:r>
                 <w:rPr>
                   <w:noProof/>
-                  <w:lang w:val="en-GB"/>
+                  <w:lang w:val="en-US"/>
                 </w:rPr>
                 <w:t xml:space="preserve"> Binary Codes Capable of Correcting Deletions, Insertions and Reversals. </w:t>
               </w:r>
@@ -14996,14 +16276,14 @@
                   <w:i/>
                   <w:iCs/>
                   <w:noProof/>
-                  <w:lang w:val="en-GB"/>
+                  <w:lang w:val="en-US"/>
                 </w:rPr>
                 <w:t xml:space="preserve">Soviet Physics Doklady. </w:t>
               </w:r>
               <w:r>
                 <w:rPr>
                   <w:noProof/>
-                  <w:lang w:val="en-GB"/>
+                  <w:lang w:val="en-US"/>
                 </w:rPr>
                 <w:t>11 1966, S. 707-710.</w:t>
               </w:r>
@@ -15021,14 +16301,14 @@
                   <w:b/>
                   <w:bCs/>
                   <w:noProof/>
-                  <w:lang w:val="en-GB"/>
+                  <w:lang w:val="en-US"/>
                 </w:rPr>
                 <w:t>Nádovrník, Jiří. 2012.</w:t>
               </w:r>
               <w:r>
                 <w:rPr>
                   <w:noProof/>
-                  <w:lang w:val="en-GB"/>
+                  <w:lang w:val="en-US"/>
                 </w:rPr>
                 <w:t xml:space="preserve"> python-fizzle. </w:t>
               </w:r>
@@ -15037,14 +16317,14 @@
                   <w:i/>
                   <w:iCs/>
                   <w:noProof/>
-                  <w:lang w:val="en-GB"/>
+                  <w:lang w:val="en-US"/>
                 </w:rPr>
                 <w:t xml:space="preserve">GitHub. </w:t>
               </w:r>
               <w:r>
                 <w:rPr>
                   <w:noProof/>
-                  <w:lang w:val="en-GB"/>
+                  <w:lang w:val="en-US"/>
                 </w:rPr>
                 <w:t xml:space="preserve">[Online] 18. </w:t>
               </w:r>
@@ -15061,7 +16341,7 @@
                 <w:pStyle w:val="Literaturverzeichnis"/>
                 <w:rPr>
                   <w:noProof/>
-                  <w:lang w:val="en-GB"/>
+                  <w:lang w:val="en-US"/>
                 </w:rPr>
               </w:pPr>
               <w:r>
@@ -15069,14 +16349,14 @@
                   <w:b/>
                   <w:bCs/>
                   <w:noProof/>
-                  <w:lang w:val="en-GB"/>
+                  <w:lang w:val="en-US"/>
                 </w:rPr>
                 <w:t>Papineni, Kishore, et al. 2002.</w:t>
               </w:r>
               <w:r>
                 <w:rPr>
                   <w:noProof/>
-                  <w:lang w:val="en-GB"/>
+                  <w:lang w:val="en-US"/>
                 </w:rPr>
                 <w:t xml:space="preserve"> BLEU: a Method for Automatic Evaluation of Machine Translations. </w:t>
               </w:r>
@@ -15085,14 +16365,14 @@
                   <w:i/>
                   <w:iCs/>
                   <w:noProof/>
-                  <w:lang w:val="en-GB"/>
+                  <w:lang w:val="en-US"/>
                 </w:rPr>
                 <w:t xml:space="preserve">Proceeding ACL '02 Proceedings of the 40th Annual Meeting on Association for Computational Linguistics. </w:t>
               </w:r>
               <w:r>
                 <w:rPr>
                   <w:noProof/>
-                  <w:lang w:val="en-GB"/>
+                  <w:lang w:val="en-US"/>
                 </w:rPr>
                 <w:t>12. 7 2002, S. 311-318.</w:t>
               </w:r>
@@ -15110,14 +16390,14 @@
                   <w:b/>
                   <w:bCs/>
                   <w:noProof/>
-                  <w:lang w:val="en-GB"/>
+                  <w:lang w:val="en-US"/>
                 </w:rPr>
                 <w:t>Rodichevski, Alexandre.</w:t>
               </w:r>
               <w:r>
                 <w:rPr>
                   <w:noProof/>
-                  <w:lang w:val="en-GB"/>
+                  <w:lang w:val="en-US"/>
                 </w:rPr>
                 <w:t xml:space="preserve"> Approximate string-matching algorithms, part 1. </w:t>
               </w:r>
@@ -15126,7 +16406,7 @@
                   <w:i/>
                   <w:iCs/>
                   <w:noProof/>
-                  <w:lang w:val="en-GB"/>
+                  <w:lang w:val="en-US"/>
                 </w:rPr>
                 <w:t xml:space="preserve">Morfoedro, a portal on arts and culture. </w:t>
               </w:r>
@@ -15143,7 +16423,7 @@
                 <w:pStyle w:val="Literaturverzeichnis"/>
                 <w:rPr>
                   <w:noProof/>
-                  <w:lang w:val="en-GB"/>
+                  <w:lang w:val="en-US"/>
                 </w:rPr>
               </w:pPr>
               <w:r>
@@ -15151,23 +16431,96 @@
                   <w:b/>
                   <w:bCs/>
                   <w:noProof/>
-                  <w:lang w:val="de-DE"/>
+                  <w:lang w:val="en-US"/>
                 </w:rPr>
-                <w:t xml:space="preserve">Sennrich, Rico und Volk, Martin. </w:t>
+                <w:t>Russell, Robert C. 1918.</w:t>
               </w:r>
+              <w:r>
+                <w:rPr>
+                  <w:noProof/>
+                  <w:lang w:val="en-US"/>
+                </w:rPr>
+                <w:t xml:space="preserve"> </w:t>
+              </w:r>
+              <w:r>
+                <w:rPr>
+                  <w:i/>
+                  <w:iCs/>
+                  <w:noProof/>
+                  <w:lang w:val="en-US"/>
+                </w:rPr>
+                <w:t xml:space="preserve">Soundex. US1261167 A </w:t>
+              </w:r>
+              <w:r>
+                <w:rPr>
+                  <w:noProof/>
+                  <w:lang w:val="en-US"/>
+                </w:rPr>
+                <w:t>USA, 2. 4 1918. Grant.</w:t>
+              </w:r>
+            </w:p>
+            <w:p>
+              <w:pPr>
+                <w:pStyle w:val="Literaturverzeichnis"/>
+                <w:rPr>
+                  <w:noProof/>
+                  <w:lang w:val="en-US"/>
+                </w:rPr>
+              </w:pPr>
               <w:r>
                 <w:rPr>
                   <w:b/>
                   <w:bCs/>
                   <w:noProof/>
-                  <w:lang w:val="en-GB"/>
+                  <w:lang w:val="en-US"/>
                 </w:rPr>
-                <w:t>2011.</w:t>
+                <w:t>Sanfeliu, Alberto und Fu, King-Sun. 1983.</w:t>
               </w:r>
               <w:r>
                 <w:rPr>
                   <w:noProof/>
-                  <w:lang w:val="en-GB"/>
+                  <w:lang w:val="en-US"/>
+                </w:rPr>
+                <w:t xml:space="preserve"> A distance measure between attributed relational graphs for pattern recognition. </w:t>
+              </w:r>
+              <w:r>
+                <w:rPr>
+                  <w:i/>
+                  <w:iCs/>
+                  <w:noProof/>
+                  <w:lang w:val="en-US"/>
+                </w:rPr>
+                <w:t xml:space="preserve">IEEE Transactions on Systems, Man and Cybernetics. </w:t>
+              </w:r>
+              <w:r>
+                <w:rPr>
+                  <w:noProof/>
+                  <w:lang w:val="en-US"/>
+                </w:rPr>
+                <w:t>1983.</w:t>
+              </w:r>
+            </w:p>
+            <w:p>
+              <w:pPr>
+                <w:pStyle w:val="Literaturverzeichnis"/>
+                <w:rPr>
+                  <w:noProof/>
+                  <w:lang w:val="en-US"/>
+                </w:rPr>
+              </w:pPr>
+              <w:r>
+                <w:rPr>
+                  <w:b/>
+                  <w:bCs/>
+                  <w:noProof/>
+                  <w:lang w:val="en-US"/>
+                </w:rPr>
+                <w:t>Sennrich, Rico und Volk, Martin. 2011.</w:t>
+              </w:r>
+              <w:r>
+                <w:rPr>
+                  <w:noProof/>
+                  <w:lang w:val="en-US"/>
                 </w:rPr>
                 <w:t xml:space="preserve"> Iterative, MT-based sentence alignment of parallel texts. </w:t>
               </w:r>
@@ -15176,14 +16529,14 @@
                   <w:i/>
                   <w:iCs/>
                   <w:noProof/>
-                  <w:lang w:val="en-GB"/>
+                  <w:lang w:val="en-US"/>
                 </w:rPr>
                 <w:t xml:space="preserve">NODALIDA 2011, Nordic Conference of Computational Linguistics. </w:t>
               </w:r>
               <w:r>
                 <w:rPr>
                   <w:noProof/>
-                  <w:lang w:val="en-GB"/>
+                  <w:lang w:val="en-US"/>
                 </w:rPr>
                 <w:t>2011.</w:t>
               </w:r>
@@ -15193,7 +16546,7 @@
                 <w:pStyle w:val="Literaturverzeichnis"/>
                 <w:rPr>
                   <w:noProof/>
-                  <w:lang w:val="en-GB"/>
+                  <w:lang w:val="en-US"/>
                 </w:rPr>
               </w:pPr>
               <w:r>
@@ -15201,14 +16554,14 @@
                   <w:b/>
                   <w:bCs/>
                   <w:noProof/>
-                  <w:lang w:val="en-GB"/>
+                  <w:lang w:val="en-US"/>
                 </w:rPr>
                 <w:t>—. 2010.</w:t>
               </w:r>
               <w:r>
                 <w:rPr>
                   <w:noProof/>
-                  <w:lang w:val="en-GB"/>
+                  <w:lang w:val="en-US"/>
                 </w:rPr>
                 <w:t xml:space="preserve"> MT-based Sentence Alignment for OCR-generated Parallel Texts. </w:t>
               </w:r>
@@ -15217,14 +16570,14 @@
                   <w:i/>
                   <w:iCs/>
                   <w:noProof/>
-                  <w:lang w:val="en-GB"/>
+                  <w:lang w:val="en-US"/>
                 </w:rPr>
                 <w:t xml:space="preserve">Proceedings of AMTA 2010. </w:t>
               </w:r>
               <w:r>
                 <w:rPr>
                   <w:noProof/>
-                  <w:lang w:val="en-GB"/>
+                  <w:lang w:val="en-US"/>
                 </w:rPr>
                 <w:t>2010.</w:t>
               </w:r>
@@ -15234,7 +16587,7 @@
                 <w:pStyle w:val="Literaturverzeichnis"/>
                 <w:rPr>
                   <w:noProof/>
-                  <w:lang w:val="en-GB"/>
+                  <w:lang w:val="en-US"/>
                 </w:rPr>
               </w:pPr>
               <w:r>
@@ -15242,14 +16595,14 @@
                   <w:b/>
                   <w:bCs/>
                   <w:noProof/>
-                  <w:lang w:val="en-GB"/>
+                  <w:lang w:val="en-US"/>
                 </w:rPr>
                 <w:t>Somerville, M. 2010.</w:t>
               </w:r>
               <w:r>
                 <w:rPr>
                   <w:noProof/>
-                  <w:lang w:val="en-GB"/>
+                  <w:lang w:val="en-US"/>
                 </w:rPr>
                 <w:t xml:space="preserve"> Double-Metaphone. </w:t>
               </w:r>
@@ -15258,14 +16611,14 @@
                   <w:i/>
                   <w:iCs/>
                   <w:noProof/>
-                  <w:lang w:val="en-GB"/>
+                  <w:lang w:val="en-US"/>
                 </w:rPr>
                 <w:t xml:space="preserve">GitHub. </w:t>
               </w:r>
               <w:r>
                 <w:rPr>
                   <w:noProof/>
-                  <w:lang w:val="en-GB"/>
+                  <w:lang w:val="en-US"/>
                 </w:rPr>
                 <w:t>[Online] 3. 11 2010. [Zitat vom: 19. 1 2018.] https://github.com/dracos/double-metaphone.</w:t>
               </w:r>
@@ -15283,14 +16636,15 @@
                   <w:b/>
                   <w:bCs/>
                   <w:noProof/>
-                  <w:lang w:val="en-GB"/>
+                  <w:lang w:val="en-US"/>
                 </w:rPr>
+                <w:lastRenderedPageBreak/>
                 <w:t>Su, David. 2017.</w:t>
               </w:r>
               <w:r>
                 <w:rPr>
                   <w:noProof/>
-                  <w:lang w:val="en-GB"/>
+                  <w:lang w:val="en-US"/>
                 </w:rPr>
                 <w:t xml:space="preserve"> Weighted Levenshtein library. </w:t>
               </w:r>
@@ -15299,7 +16653,7 @@
                   <w:i/>
                   <w:iCs/>
                   <w:noProof/>
-                  <w:lang w:val="en-GB"/>
+                  <w:lang w:val="en-US"/>
                 </w:rPr>
                 <w:t xml:space="preserve">readthedocs. </w:t>
               </w:r>
@@ -15324,14 +16678,14 @@
                   <w:b/>
                   <w:bCs/>
                   <w:noProof/>
-                  <w:lang w:val="en-GB"/>
+                  <w:lang w:val="en-US"/>
                 </w:rPr>
                 <w:t>Varga, Dániel , et al. 2007.</w:t>
               </w:r>
               <w:r>
                 <w:rPr>
                   <w:noProof/>
-                  <w:lang w:val="en-GB"/>
+                  <w:lang w:val="en-US"/>
                 </w:rPr>
                 <w:t xml:space="preserve"> Parallel corpora for medium density languages. </w:t>
               </w:r>
@@ -15340,7 +16694,7 @@
                   <w:i/>
                   <w:iCs/>
                   <w:noProof/>
-                  <w:lang w:val="en-GB"/>
+                  <w:lang w:val="en-US"/>
                 </w:rPr>
                 <w:t xml:space="preserve">AMSTERDAM STUDIES IN THE THEORY AND HISTORY OF LINGUISTIC SCIENCE SERIES 4. </w:t>
               </w:r>
@@ -15358,7 +16712,6 @@
                   <w:b/>
                   <w:bCs/>
                 </w:rPr>
-                <w:lastRenderedPageBreak/>
                 <w:fldChar w:fldCharType="end"/>
               </w:r>
             </w:p>
@@ -15368,7 +16721,7 @@
     </w:sdt>
     <w:p/>
     <w:sectPr>
-      <w:headerReference w:type="default" r:id="rId58"/>
+      <w:headerReference w:type="default" r:id="rId62"/>
       <w:pgSz w:w="11906" w:h="16838"/>
       <w:pgMar w:top="1418" w:right="1417" w:bottom="851" w:left="1417" w:header="708" w:footer="708" w:gutter="0"/>
       <w:cols w:space="708"/>
@@ -15429,7 +16782,7 @@
       <w:rPr>
         <w:noProof/>
       </w:rPr>
-      <w:t>20</w:t>
+      <w:t>31</w:t>
     </w:r>
     <w:r>
       <w:fldChar w:fldCharType="end"/>
@@ -15437,27 +16790,14 @@
     <w:r>
       <w:t>/</w:t>
     </w:r>
-    <w:r>
-      <w:fldChar w:fldCharType="begin"/>
-    </w:r>
-    <w:r>
-      <w:instrText xml:space="preserve"> NUMPAGES   \* MERGEFORMAT </w:instrText>
-    </w:r>
-    <w:r>
-      <w:fldChar w:fldCharType="separate"/>
-    </w:r>
-    <w:r>
-      <w:rPr>
-        <w:noProof/>
-      </w:rPr>
-      <w:t>38</w:t>
-    </w:r>
-    <w:r>
-      <w:rPr>
-        <w:noProof/>
-      </w:rPr>
-      <w:fldChar w:fldCharType="end"/>
-    </w:r>
+    <w:fldSimple w:instr=" NUMPAGES   \* MERGEFORMAT ">
+      <w:r>
+        <w:rPr>
+          <w:noProof/>
+        </w:rPr>
+        <w:t>42</w:t>
+      </w:r>
+    </w:fldSimple>
   </w:p>
   <w:p>
     <w:pPr>
@@ -15532,27 +16872,14 @@
     <w:r>
       <w:t>/</w:t>
     </w:r>
-    <w:r>
-      <w:fldChar w:fldCharType="begin"/>
-    </w:r>
-    <w:r>
-      <w:instrText xml:space="preserve"> NUMPAGES   \* MERGEFORMAT </w:instrText>
-    </w:r>
-    <w:r>
-      <w:fldChar w:fldCharType="separate"/>
-    </w:r>
-    <w:r>
-      <w:rPr>
-        <w:noProof/>
-      </w:rPr>
-      <w:t>38</w:t>
-    </w:r>
-    <w:r>
-      <w:rPr>
-        <w:noProof/>
-      </w:rPr>
-      <w:fldChar w:fldCharType="end"/>
-    </w:r>
+    <w:fldSimple w:instr=" NUMPAGES   \* MERGEFORMAT ">
+      <w:r>
+        <w:rPr>
+          <w:noProof/>
+        </w:rPr>
+        <w:t>42</w:t>
+      </w:r>
+    </w:fldSimple>
   </w:p>
   <w:p>
     <w:pPr>
@@ -16472,6 +17799,119 @@
     </w:lvl>
   </w:abstractNum>
   <w:abstractNum w:abstractNumId="14" w15:restartNumberingAfterBreak="0">
+    <w:nsid w:val="25AB41C4"/>
+    <w:multiLevelType w:val="hybridMultilevel"/>
+    <w:tmpl w:val="9FFE7D0C"/>
+    <w:lvl w:ilvl="0" w:tplc="08070001">
+      <w:start w:val="1"/>
+      <w:numFmt w:val="bullet"/>
+      <w:lvlText w:val=""/>
+      <w:lvlJc w:val="left"/>
+      <w:pPr>
+        <w:ind w:left="720" w:hanging="360"/>
+      </w:pPr>
+      <w:rPr>
+        <w:rFonts w:ascii="Symbol" w:hAnsi="Symbol" w:hint="default"/>
+      </w:rPr>
+    </w:lvl>
+    <w:lvl w:ilvl="1" w:tplc="08070003" w:tentative="1">
+      <w:start w:val="1"/>
+      <w:numFmt w:val="bullet"/>
+      <w:lvlText w:val="o"/>
+      <w:lvlJc w:val="left"/>
+      <w:pPr>
+        <w:ind w:left="1440" w:hanging="360"/>
+      </w:pPr>
+      <w:rPr>
+        <w:rFonts w:ascii="Courier New" w:hAnsi="Courier New" w:cs="Courier New" w:hint="default"/>
+      </w:rPr>
+    </w:lvl>
+    <w:lvl w:ilvl="2" w:tplc="08070005" w:tentative="1">
+      <w:start w:val="1"/>
+      <w:numFmt w:val="bullet"/>
+      <w:lvlText w:val=""/>
+      <w:lvlJc w:val="left"/>
+      <w:pPr>
+        <w:ind w:left="2160" w:hanging="360"/>
+      </w:pPr>
+      <w:rPr>
+        <w:rFonts w:ascii="Wingdings" w:hAnsi="Wingdings" w:hint="default"/>
+      </w:rPr>
+    </w:lvl>
+    <w:lvl w:ilvl="3" w:tplc="08070001" w:tentative="1">
+      <w:start w:val="1"/>
+      <w:numFmt w:val="bullet"/>
+      <w:lvlText w:val=""/>
+      <w:lvlJc w:val="left"/>
+      <w:pPr>
+        <w:ind w:left="2880" w:hanging="360"/>
+      </w:pPr>
+      <w:rPr>
+        <w:rFonts w:ascii="Symbol" w:hAnsi="Symbol" w:hint="default"/>
+      </w:rPr>
+    </w:lvl>
+    <w:lvl w:ilvl="4" w:tplc="08070003" w:tentative="1">
+      <w:start w:val="1"/>
+      <w:numFmt w:val="bullet"/>
+      <w:lvlText w:val="o"/>
+      <w:lvlJc w:val="left"/>
+      <w:pPr>
+        <w:ind w:left="3600" w:hanging="360"/>
+      </w:pPr>
+      <w:rPr>
+        <w:rFonts w:ascii="Courier New" w:hAnsi="Courier New" w:cs="Courier New" w:hint="default"/>
+      </w:rPr>
+    </w:lvl>
+    <w:lvl w:ilvl="5" w:tplc="08070005" w:tentative="1">
+      <w:start w:val="1"/>
+      <w:numFmt w:val="bullet"/>
+      <w:lvlText w:val=""/>
+      <w:lvlJc w:val="left"/>
+      <w:pPr>
+        <w:ind w:left="4320" w:hanging="360"/>
+      </w:pPr>
+      <w:rPr>
+        <w:rFonts w:ascii="Wingdings" w:hAnsi="Wingdings" w:hint="default"/>
+      </w:rPr>
+    </w:lvl>
+    <w:lvl w:ilvl="6" w:tplc="08070001" w:tentative="1">
+      <w:start w:val="1"/>
+      <w:numFmt w:val="bullet"/>
+      <w:lvlText w:val=""/>
+      <w:lvlJc w:val="left"/>
+      <w:pPr>
+        <w:ind w:left="5040" w:hanging="360"/>
+      </w:pPr>
+      <w:rPr>
+        <w:rFonts w:ascii="Symbol" w:hAnsi="Symbol" w:hint="default"/>
+      </w:rPr>
+    </w:lvl>
+    <w:lvl w:ilvl="7" w:tplc="08070003" w:tentative="1">
+      <w:start w:val="1"/>
+      <w:numFmt w:val="bullet"/>
+      <w:lvlText w:val="o"/>
+      <w:lvlJc w:val="left"/>
+      <w:pPr>
+        <w:ind w:left="5760" w:hanging="360"/>
+      </w:pPr>
+      <w:rPr>
+        <w:rFonts w:ascii="Courier New" w:hAnsi="Courier New" w:cs="Courier New" w:hint="default"/>
+      </w:rPr>
+    </w:lvl>
+    <w:lvl w:ilvl="8" w:tplc="08070005" w:tentative="1">
+      <w:start w:val="1"/>
+      <w:numFmt w:val="bullet"/>
+      <w:lvlText w:val=""/>
+      <w:lvlJc w:val="left"/>
+      <w:pPr>
+        <w:ind w:left="6480" w:hanging="360"/>
+      </w:pPr>
+      <w:rPr>
+        <w:rFonts w:ascii="Wingdings" w:hAnsi="Wingdings" w:hint="default"/>
+      </w:rPr>
+    </w:lvl>
+  </w:abstractNum>
+  <w:abstractNum w:abstractNumId="15" w15:restartNumberingAfterBreak="0">
     <w:nsid w:val="2B2E4FEE"/>
     <w:multiLevelType w:val="hybridMultilevel"/>
     <w:tmpl w:val="92A0889E"/>
@@ -16557,7 +17997,7 @@
       </w:pPr>
     </w:lvl>
   </w:abstractNum>
-  <w:abstractNum w:abstractNumId="15" w15:restartNumberingAfterBreak="0">
+  <w:abstractNum w:abstractNumId="16" w15:restartNumberingAfterBreak="0">
     <w:nsid w:val="2B326A66"/>
     <w:multiLevelType w:val="hybridMultilevel"/>
     <w:tmpl w:val="50288A98"/>
@@ -16643,7 +18083,7 @@
       </w:pPr>
     </w:lvl>
   </w:abstractNum>
-  <w:abstractNum w:abstractNumId="16" w15:restartNumberingAfterBreak="0">
+  <w:abstractNum w:abstractNumId="17" w15:restartNumberingAfterBreak="0">
     <w:nsid w:val="30ED333F"/>
     <w:multiLevelType w:val="hybridMultilevel"/>
     <w:tmpl w:val="919A35F2"/>
@@ -16756,7 +18196,7 @@
       </w:rPr>
     </w:lvl>
   </w:abstractNum>
-  <w:abstractNum w:abstractNumId="17" w15:restartNumberingAfterBreak="0">
+  <w:abstractNum w:abstractNumId="18" w15:restartNumberingAfterBreak="0">
     <w:nsid w:val="451A481F"/>
     <w:multiLevelType w:val="hybridMultilevel"/>
     <w:tmpl w:val="26029D6E"/>
@@ -16869,7 +18309,7 @@
       </w:rPr>
     </w:lvl>
   </w:abstractNum>
-  <w:abstractNum w:abstractNumId="18" w15:restartNumberingAfterBreak="0">
+  <w:abstractNum w:abstractNumId="19" w15:restartNumberingAfterBreak="0">
     <w:nsid w:val="4962687F"/>
     <w:multiLevelType w:val="multilevel"/>
     <w:tmpl w:val="4DC03B84"/>
@@ -16991,7 +18431,7 @@
       </w:rPr>
     </w:lvl>
   </w:abstractNum>
-  <w:abstractNum w:abstractNumId="19" w15:restartNumberingAfterBreak="0">
+  <w:abstractNum w:abstractNumId="20" w15:restartNumberingAfterBreak="0">
     <w:nsid w:val="4E02712E"/>
     <w:multiLevelType w:val="multilevel"/>
     <w:tmpl w:val="506826B0"/>
@@ -17104,7 +18544,7 @@
       </w:rPr>
     </w:lvl>
   </w:abstractNum>
-  <w:abstractNum w:abstractNumId="20" w15:restartNumberingAfterBreak="0">
+  <w:abstractNum w:abstractNumId="21" w15:restartNumberingAfterBreak="0">
     <w:nsid w:val="4E7D487C"/>
     <w:multiLevelType w:val="multilevel"/>
     <w:tmpl w:val="5BBEFE14"/>
@@ -17217,7 +18657,7 @@
       </w:rPr>
     </w:lvl>
   </w:abstractNum>
-  <w:abstractNum w:abstractNumId="21" w15:restartNumberingAfterBreak="0">
+  <w:abstractNum w:abstractNumId="22" w15:restartNumberingAfterBreak="0">
     <w:nsid w:val="51F44949"/>
     <w:multiLevelType w:val="hybridMultilevel"/>
     <w:tmpl w:val="F6385F22"/>
@@ -17331,7 +18771,7 @@
       </w:rPr>
     </w:lvl>
   </w:abstractNum>
-  <w:abstractNum w:abstractNumId="22" w15:restartNumberingAfterBreak="0">
+  <w:abstractNum w:abstractNumId="23" w15:restartNumberingAfterBreak="0">
     <w:nsid w:val="590A15AB"/>
     <w:multiLevelType w:val="multilevel"/>
     <w:tmpl w:val="75384DEA"/>
@@ -17469,13 +18909,13 @@
       </w:rPr>
     </w:lvl>
   </w:abstractNum>
-  <w:abstractNum w:abstractNumId="23" w15:restartNumberingAfterBreak="0">
+  <w:abstractNum w:abstractNumId="24" w15:restartNumberingAfterBreak="0">
     <w:nsid w:val="6A8662D4"/>
     <w:multiLevelType w:val="multilevel"/>
     <w:tmpl w:val="75384DEA"/>
     <w:numStyleLink w:val="FHNWAufzhlung"/>
   </w:abstractNum>
-  <w:abstractNum w:abstractNumId="24" w15:restartNumberingAfterBreak="0">
+  <w:abstractNum w:abstractNumId="25" w15:restartNumberingAfterBreak="0">
     <w:nsid w:val="70C9118D"/>
     <w:multiLevelType w:val="hybridMultilevel"/>
     <w:tmpl w:val="29C4984E"/>
@@ -17588,7 +19028,7 @@
       </w:rPr>
     </w:lvl>
   </w:abstractNum>
-  <w:abstractNum w:abstractNumId="25" w15:restartNumberingAfterBreak="0">
+  <w:abstractNum w:abstractNumId="26" w15:restartNumberingAfterBreak="0">
     <w:nsid w:val="7128597C"/>
     <w:multiLevelType w:val="multilevel"/>
     <w:tmpl w:val="FFD2B9E8"/>
@@ -17683,7 +19123,7 @@
       </w:pPr>
     </w:lvl>
   </w:abstractNum>
-  <w:abstractNum w:abstractNumId="26" w15:restartNumberingAfterBreak="0">
+  <w:abstractNum w:abstractNumId="27" w15:restartNumberingAfterBreak="0">
     <w:nsid w:val="76CF3E79"/>
     <w:multiLevelType w:val="hybridMultilevel"/>
     <w:tmpl w:val="648A5E54"/>
@@ -17796,7 +19236,7 @@
       </w:rPr>
     </w:lvl>
   </w:abstractNum>
-  <w:abstractNum w:abstractNumId="27" w15:restartNumberingAfterBreak="0">
+  <w:abstractNum w:abstractNumId="28" w15:restartNumberingAfterBreak="0">
     <w:nsid w:val="799F0B82"/>
     <w:multiLevelType w:val="multilevel"/>
     <w:tmpl w:val="AE48AF84"/>
@@ -17937,7 +19377,7 @@
       </w:rPr>
     </w:lvl>
   </w:abstractNum>
-  <w:abstractNum w:abstractNumId="28" w15:restartNumberingAfterBreak="0">
+  <w:abstractNum w:abstractNumId="29" w15:restartNumberingAfterBreak="0">
     <w:nsid w:val="7B6B095B"/>
     <w:multiLevelType w:val="hybridMultilevel"/>
     <w:tmpl w:val="36E08DA8"/>
@@ -18054,22 +19494,22 @@
     <w:abstractNumId w:val="9"/>
   </w:num>
   <w:num w:numId="2">
-    <w:abstractNumId w:val="21"/>
+    <w:abstractNumId w:val="22"/>
   </w:num>
   <w:num w:numId="3">
-    <w:abstractNumId w:val="24"/>
+    <w:abstractNumId w:val="25"/>
   </w:num>
   <w:num w:numId="4">
     <w:abstractNumId w:val="7"/>
   </w:num>
   <w:num w:numId="5">
-    <w:abstractNumId w:val="28"/>
+    <w:abstractNumId w:val="29"/>
   </w:num>
   <w:num w:numId="6">
     <w:abstractNumId w:val="11"/>
   </w:num>
   <w:num w:numId="7">
-    <w:abstractNumId w:val="21"/>
+    <w:abstractNumId w:val="22"/>
   </w:num>
   <w:num w:numId="8">
     <w:abstractNumId w:val="5"/>
@@ -18078,31 +19518,31 @@
     <w:abstractNumId w:val="6"/>
   </w:num>
   <w:num w:numId="10">
-    <w:abstractNumId w:val="20"/>
+    <w:abstractNumId w:val="21"/>
   </w:num>
   <w:num w:numId="11">
-    <w:abstractNumId w:val="14"/>
+    <w:abstractNumId w:val="15"/>
   </w:num>
   <w:num w:numId="12">
-    <w:abstractNumId w:val="15"/>
+    <w:abstractNumId w:val="16"/>
   </w:num>
   <w:num w:numId="13">
     <w:abstractNumId w:val="12"/>
   </w:num>
   <w:num w:numId="14">
-    <w:abstractNumId w:val="19"/>
+    <w:abstractNumId w:val="20"/>
   </w:num>
   <w:num w:numId="15">
-    <w:abstractNumId w:val="22"/>
+    <w:abstractNumId w:val="23"/>
   </w:num>
   <w:num w:numId="16">
     <w:abstractNumId w:val="4"/>
   </w:num>
   <w:num w:numId="17">
-    <w:abstractNumId w:val="25"/>
+    <w:abstractNumId w:val="26"/>
   </w:num>
   <w:num w:numId="18">
-    <w:abstractNumId w:val="25"/>
+    <w:abstractNumId w:val="26"/>
     <w:lvlOverride w:ilvl="0">
       <w:lvl w:ilvl="0">
         <w:start w:val="1"/>
@@ -18243,13 +19683,13 @@
     <w:abstractNumId w:val="13"/>
   </w:num>
   <w:num w:numId="20">
-    <w:abstractNumId w:val="18"/>
+    <w:abstractNumId w:val="19"/>
   </w:num>
   <w:num w:numId="21">
-    <w:abstractNumId w:val="27"/>
+    <w:abstractNumId w:val="28"/>
   </w:num>
   <w:num w:numId="22">
-    <w:abstractNumId w:val="27"/>
+    <w:abstractNumId w:val="28"/>
     <w:lvlOverride w:ilvl="0">
       <w:startOverride w:val="1"/>
     </w:lvlOverride>
@@ -18279,10 +19719,10 @@
     </w:lvlOverride>
   </w:num>
   <w:num w:numId="23">
-    <w:abstractNumId w:val="23"/>
+    <w:abstractNumId w:val="24"/>
   </w:num>
   <w:num w:numId="24">
-    <w:abstractNumId w:val="25"/>
+    <w:abstractNumId w:val="26"/>
   </w:num>
   <w:num w:numId="25">
     <w:abstractNumId w:val="8"/>
@@ -18300,16 +19740,19 @@
     <w:abstractNumId w:val="0"/>
   </w:num>
   <w:num w:numId="30">
-    <w:abstractNumId w:val="17"/>
+    <w:abstractNumId w:val="18"/>
   </w:num>
   <w:num w:numId="31">
     <w:abstractNumId w:val="10"/>
   </w:num>
   <w:num w:numId="32">
-    <w:abstractNumId w:val="16"/>
+    <w:abstractNumId w:val="17"/>
   </w:num>
   <w:num w:numId="33">
-    <w:abstractNumId w:val="26"/>
+    <w:abstractNumId w:val="27"/>
+  </w:num>
+  <w:num w:numId="34">
+    <w:abstractNumId w:val="14"/>
   </w:num>
 </w:numbering>
 </file>
@@ -24097,7 +25540,7 @@
     <w:charset w:val="00"/>
     <w:family w:val="swiss"/>
     <w:pitch w:val="variable"/>
-    <w:sig w:usb0="E0002AFF" w:usb1="C000247B" w:usb2="00000009" w:usb3="00000000" w:csb0="000001FF" w:csb1="00000000"/>
+    <w:sig w:usb0="A0002AEF" w:usb1="4000207B" w:usb2="00000000" w:usb3="00000000" w:csb0="000001FF" w:csb1="00000000"/>
   </w:font>
 </w:fonts>
 </file>
@@ -24122,6 +25565,7 @@
     <w:rsid w:val="001453F3"/>
     <w:rsid w:val="004458AE"/>
     <w:rsid w:val="004A5721"/>
+    <w:rsid w:val="0050669E"/>
     <w:rsid w:val="005357AA"/>
     <w:rsid w:val="0060386E"/>
     <w:rsid w:val="0063326B"/>
@@ -25575,7 +27019,7 @@
     <b:MonthAccessed>1</b:MonthAccessed>
     <b:DayAccessed>19</b:DayAccessed>
     <b:URL>http://www.morfoedro.it/doc.php?n=222&amp;lang=en</b:URL>
-    <b:RefOrder>19</b:RefOrder>
+    <b:RefOrder>20</b:RefOrder>
   </b:Source>
   <b:Source>
     <b:Tag>Rob18</b:Tag>
@@ -25600,6 +27044,29 @@
     <b:Type>Grant</b:Type>
     <b:PatentNumber>US1261167 A</b:PatentNumber>
     <b:RefOrder>16</b:RefOrder>
+  </b:Source>
+  <b:Source>
+    <b:Tag>San83</b:Tag>
+    <b:SourceType>ArticleInAPeriodical</b:SourceType>
+    <b:Guid>{0B3E8DFE-EF3D-4F7F-9618-B1E3CF09DBB1}</b:Guid>
+    <b:Title>A distance measure between attributed relational graphs for pattern recognition</b:Title>
+    <b:Year>1983</b:Year>
+    <b:PeriodicalTitle>IEEE Transactions on Systems, Man and Cybernetics</b:PeriodicalTitle>
+    <b:Author>
+      <b:Author>
+        <b:NameList>
+          <b:Person>
+            <b:Last>Sanfeliu</b:Last>
+            <b:First>Alberto</b:First>
+          </b:Person>
+          <b:Person>
+            <b:Last>Fu</b:Last>
+            <b:First> King-Sun</b:First>
+          </b:Person>
+        </b:NameList>
+      </b:Author>
+    </b:Author>
+    <b:RefOrder>19</b:RefOrder>
   </b:Source>
 </b:Sources>
 </file>
@@ -25649,7 +27116,7 @@
 </file>
 
 <file path=customXml/itemProps5.xml><?xml version="1.0" encoding="utf-8"?>
-<ds:datastoreItem xmlns:ds="http://schemas.openxmlformats.org/officeDocument/2006/customXml" ds:itemID="{DC1068BF-4C7C-48FA-831F-8C4030E1CCD3}">
+<ds:datastoreItem xmlns:ds="http://schemas.openxmlformats.org/officeDocument/2006/customXml" ds:itemID="{9E66FE28-1E5B-4BC5-A9E0-A3F17FA72EA5}">
   <ds:schemaRefs>
     <ds:schemaRef ds:uri="http://schemas.openxmlformats.org/officeDocument/2006/bibliography"/>
   </ds:schemaRefs>

</xml_diff>

<commit_message>
Edited some spelling in text, cleared up main.py, modified text in webpage
</commit_message>
<xml_diff>
--- a/doc/IP5_Projecttext.docx
+++ b/doc/IP5_Projecttext.docx
@@ -10272,10 +10272,46 @@
         <w:t xml:space="preserve">Durch die Beispiele kann man gut sehen, dass es ein Abwägen zwischen Quantität und Qualität ist. </w:t>
       </w:r>
       <w:r>
-        <w:t>Bei einer Levenshtein Filtervalue von 0.6, hat man in «druf los» und «druflosmäje» in einer Gruppe. Wir stellten uns dann die Frage ob dies für unsere Aufgabe Sinn macht und kamen zum Schluss, dass uns Qualität viel wichtiger ist wie Quantität. Da man in einer Alignierungsgruppe nur das selbe Wort, in anderen Schreibweisen finden möchte und nicht etwas mit einer anderen Bedeutung («druf los» und «druflosmäje» ist nicht das Gleiche). Deshalb haben wir uns dazu entschieden, die Filtervalue für Levenshtein auf streng zu setzen, sprich um die 0.25 herum.</w:t>
-      </w:r>
-      <w:r>
-        <w:t xml:space="preserve"> Natürlich kann man diese jederzeit anpassen.</w:t>
+        <w:t>Bei einer Levenshtein Filtervalue von 0.6, hat man «druf los» und «druflosmäje» in einer Gruppe</w:t>
+      </w:r>
+      <w:r>
+        <w:t xml:space="preserve">, da diese nicht die gleiche Bedeutung haben, sprechen wir hier von einer </w:t>
+      </w:r>
+      <w:r>
+        <w:t>schlechten Alinierungsqualität</w:t>
+      </w:r>
+      <w:r>
+        <w:t>.</w:t>
+      </w:r>
+      <w:r>
+        <w:t xml:space="preserve"> Da sich bei grossen Datenmenge Fehler sehr schnell weiterverbreiten und so riesige Alignierungsgruppen entstehen, muss man</w:t>
+      </w:r>
+      <w:r>
+        <w:t xml:space="preserve"> </w:t>
+      </w:r>
+      <w:r>
+        <w:t>den Filterwert</w:t>
+      </w:r>
+      <w:r>
+        <w:t xml:space="preserve"> den Daten </w:t>
+      </w:r>
+      <w:r>
+        <w:t xml:space="preserve">anpassen. Um die </w:t>
+      </w:r>
+      <w:r>
+        <w:t>Qualität</w:t>
+      </w:r>
+      <w:r>
+        <w:t xml:space="preserve"> der </w:t>
+      </w:r>
+      <w:r>
+        <w:t>Alignierungsgruppen</w:t>
+      </w:r>
+      <w:r>
+        <w:t xml:space="preserve"> hoch zu halten </w:t>
+      </w:r>
+      <w:r>
+        <w:t xml:space="preserve">verwenden wir eine strenge Filtervalue von 0.25. </w:t>
       </w:r>
     </w:p>
     <w:p>
@@ -10402,7 +10438,6 @@
     <w:p/>
     <w:p>
       <w:r>
-        <w:lastRenderedPageBreak/>
         <w:t>Diese Auslassungen wollen wir aus vollständigen Sätzen interpolieren.</w:t>
       </w:r>
     </w:p>
@@ -10882,11 +10917,18 @@
           <w:b/>
         </w:rPr>
       </w:pPr>
-      <w:r>
+    </w:p>
+    <w:p>
+      <w:pPr>
+        <w:spacing w:after="200" w:line="276" w:lineRule="auto"/>
         <w:rPr>
           <w:b/>
         </w:rPr>
-        <w:lastRenderedPageBreak/>
+      </w:pPr>
+      <w:r>
+        <w:rPr>
+          <w:b/>
+        </w:rPr>
         <w:t>Grenzen unseres Algorithmus</w:t>
       </w:r>
     </w:p>
@@ -10999,7 +11041,13 @@
     <w:p/>
     <w:p>
       <w:r>
-        <w:t>Wenn man nun die Alignments generiert, sieht man, dass Auslassungen mit anderen Auslassungen aligniert wurden. Beim Bestimmen des besten Wortes aus einer Alignierungsgruppe werden nun andere Auslassungen genommen.</w:t>
+        <w:t xml:space="preserve">Wenn man nun die Alignments generiert, </w:t>
+      </w:r>
+      <w:r>
+        <w:t>erkennt</w:t>
+      </w:r>
+      <w:r>
+        <w:t xml:space="preserve"> man, dass Auslassungen mit anderen Auslassungen aligniert wurden. Beim Bestimmen des besten Wortes aus einer Alignierungsgruppe werden nun andere Auslassungen genommen.</w:t>
       </w:r>
     </w:p>
     <w:p>
@@ -11337,7 +11385,13 @@
         <w:t>Um verschiedene Parameter und Tools miteinander vergleichen zu können, muss es einen Weg geben, das generierte Alignment qualitativ zu bewerten.</w:t>
       </w:r>
       <w:r>
-        <w:t xml:space="preserve"> Zuerst mal, was ist eigentlich ein «qualitativ gutes» Alignment? </w:t>
+        <w:t xml:space="preserve"> </w:t>
+      </w:r>
+      <w:r>
+        <w:t>W</w:t>
+      </w:r>
+      <w:r>
+        <w:t xml:space="preserve">as ist ein «qualitativ gutes» Alignment? </w:t>
       </w:r>
       <w:r>
         <w:t>Ein «qualitativ gutes» Alignment ist, wenn</w:t>
@@ -11346,7 +11400,13 @@
         <w:t xml:space="preserve"> genau nur</w:t>
       </w:r>
       <w:r>
-        <w:t xml:space="preserve"> alle gleichbedeutenden Worte in der gleichen Alignmentgruppe vorzufinden sind.</w:t>
+        <w:t xml:space="preserve"> alle gleichbedeutenden Worte in der gleichen </w:t>
+      </w:r>
+      <w:r>
+        <w:t>Alignierungsgruppe</w:t>
+      </w:r>
+      <w:r>
+        <w:t xml:space="preserve"> vorzufinden sind.</w:t>
       </w:r>
     </w:p>
     <w:p>
@@ -11579,10 +11639,19 @@
         <w:spacing w:after="200" w:line="276" w:lineRule="auto"/>
       </w:pPr>
       <w:r>
-        <w:t>Um so ein «qualitative gutes» Alignment zu finden, haben wir</w:t>
-      </w:r>
-      <w:r>
-        <w:t xml:space="preserve"> folgende Methoden ausprobiert: </w:t>
+        <w:t>Um ein «qualitative gutes» Alignment zu finden</w:t>
+      </w:r>
+      <w:r>
+        <w:t>,</w:t>
+      </w:r>
+      <w:r>
+        <w:t xml:space="preserve"> </w:t>
+      </w:r>
+      <w:r>
+        <w:t>befassen wir uns mit folgenden Ansätzen</w:t>
+      </w:r>
+      <w:r>
+        <w:t xml:space="preserve">: </w:t>
       </w:r>
     </w:p>
     <w:p>
@@ -11677,7 +11746,16 @@
         <w:br/>
       </w:r>
       <w:r>
-        <w:t>Unser erster Ansatz war das Betrachten des erstellten Graphen von Hand aus. Mit dieser Methode konnten wir relativ schnell komplett schlechte Filtervalues ausschliessen, da diese die Graphen markant verändern.</w:t>
+        <w:t>Ein plausibler Ansatz ist</w:t>
+      </w:r>
+      <w:r>
+        <w:t xml:space="preserve"> das Betrachten des erstellten Graphen von Hand aus. Mit dieser Methode konnten wir relativ schnell komplett schlechte Filter</w:t>
+      </w:r>
+      <w:r>
+        <w:t>werte</w:t>
+      </w:r>
+      <w:r>
+        <w:t xml:space="preserve"> ausschliessen, da diese die Graphen markant verändern.</w:t>
       </w:r>
     </w:p>
     <w:p>
@@ -12074,16 +12152,15 @@
       </w:pPr>
       <w:r>
         <w:br/>
-        <w:t xml:space="preserve">Nun dies sieht auf den ersten Blick relativ gut aus, jedoch </w:t>
-      </w:r>
-      <w:r>
-        <w:t>was,</w:t>
-      </w:r>
-      <w:r>
-        <w:t xml:space="preserve"> wenn nur ein Wort in einer Gruppe ist</w:t>
-      </w:r>
-      <w:r>
-        <w:t xml:space="preserve">. Mit dieser Methode werden effektiv kleine Alignierungsgruppen besser Bewertet, sprich, je kleiner unser generierter Graph ist, desto besser ist die Score. </w:t>
+      </w:r>
+      <w:r>
+        <w:t xml:space="preserve">Mit dieser Methode werden </w:t>
+      </w:r>
+      <w:r>
+        <w:t xml:space="preserve">jedoch </w:t>
+      </w:r>
+      <w:r>
+        <w:t xml:space="preserve">effektiv kleine Alignierungsgruppen besser Bewertet, sprich, je kleiner unser generierter Graph ist, desto besser ist die Score. </w:t>
       </w:r>
     </w:p>
     <w:p>
@@ -12156,13 +12233,35 @@
       </w:r>
       <w:r>
         <w:br/>
-        <w:t>Sprich wir vergleichen ob ein Wort welches im Goldstandard vorkommt auch im kreierten Alignment vorzufinden ist.</w:t>
+      </w:r>
+      <w:r>
+        <w:t>W</w:t>
+      </w:r>
+      <w:r>
+        <w:t>ir vergleichen ob ein Wort welches im Goldstandard vorkommt</w:t>
+      </w:r>
+      <w:bookmarkStart w:id="46" w:name="_GoBack"/>
+      <w:bookmarkEnd w:id="46"/>
+      <w:r>
+        <w:t xml:space="preserve"> auch im kreierten Alignment vorzufinden ist.</w:t>
       </w:r>
       <w:r>
         <w:t xml:space="preserve"> Weiter haben wir verglichen ob die Anzahl der Alignierungsgruppen gleich der Anzahl Gruppen im Goldstandard ist.</w:t>
       </w:r>
       <w:r>
-        <w:t xml:space="preserve"> Wir mussten aber feststellen, dass «Precision» und «Recall» für Binäre Klassifikation gedacht sind und bei n-Klassifikationen nur unter der Bedingung, dass alle Gruppen bekannt sind, verwendet werden können. Da die Anzahl der Gruppen jedoch auch variiert, ist es für uns nicht möglich diese Werte zu berechnen. Ohne «Precision» und «Recall» kann man auch keine «Accuracy» berechnen.</w:t>
+        <w:t xml:space="preserve"> «Precision» und «Recall» </w:t>
+      </w:r>
+      <w:r>
+        <w:t xml:space="preserve">sind </w:t>
+      </w:r>
+      <w:r>
+        <w:t xml:space="preserve">für Binäre Klassifikation gedacht und </w:t>
+      </w:r>
+      <w:r>
+        <w:t xml:space="preserve">können </w:t>
+      </w:r>
+      <w:r>
+        <w:t>bei n-Klassifikationen nur unter der Bedingung, dass alle Gruppen bekannt sind, verwendet werde. Da die Anzahl der Gruppen jedoch auch variiert, ist es für uns nicht möglich diese Werte zu berechnen. Ohne «Precision» und «Recall» kann man auch keine «Accuracy» berechnen.</w:t>
       </w:r>
     </w:p>
     <w:p>
@@ -12173,7 +12272,31 @@
         <w:t xml:space="preserve">Deshalb </w:t>
       </w:r>
       <w:r>
-        <w:t>geben wir nun einfach alle uns bekannten Werte aus, diese können als Anhaltspunkt verwendet werden, garantieren jedoch keine genaue Aussage bezüglich Qualität der Alignments.</w:t>
+        <w:t xml:space="preserve">geben wir </w:t>
+      </w:r>
+      <w:r>
+        <w:t xml:space="preserve">uns </w:t>
+      </w:r>
+      <w:r>
+        <w:t>bekannten Werte aus,</w:t>
+      </w:r>
+      <w:r>
+        <w:t xml:space="preserve"> welche einen</w:t>
+      </w:r>
+      <w:r>
+        <w:t xml:space="preserve"> Anhaltspunkt </w:t>
+      </w:r>
+      <w:r>
+        <w:t>liefern können</w:t>
+      </w:r>
+      <w:r>
+        <w:t xml:space="preserve">, </w:t>
+      </w:r>
+      <w:r>
+        <w:t xml:space="preserve">diese Werte garantieren jedoch </w:t>
+      </w:r>
+      <w:r>
+        <w:t>keine genaue Aussage bezüglich Qualität der Alignments.</w:t>
       </w:r>
     </w:p>
     <w:p>
@@ -12596,15 +12719,14 @@
           <w:szCs w:val="24"/>
         </w:rPr>
       </w:pPr>
-    </w:p>
-    <w:p>
-      <w:pPr>
+      <w:r>
         <w:rPr>
           <w:b/>
           <w:sz w:val="24"/>
           <w:szCs w:val="24"/>
         </w:rPr>
-      </w:pPr>
+        <w:t>Schlussfolgerung</w:t>
+      </w:r>
     </w:p>
     <w:p>
       <w:pPr>
@@ -12614,28 +12736,35 @@
           <w:szCs w:val="24"/>
         </w:rPr>
       </w:pPr>
-    </w:p>
-    <w:p>
-      <w:pPr>
-        <w:rPr>
-          <w:b/>
-          <w:sz w:val="24"/>
-          <w:szCs w:val="24"/>
-        </w:rPr>
-      </w:pPr>
-      <w:r>
-        <w:rPr>
-          <w:b/>
-          <w:sz w:val="24"/>
-          <w:szCs w:val="24"/>
-        </w:rPr>
-        <w:lastRenderedPageBreak/>
-        <w:t>Schlussfolgerung</w:t>
-      </w:r>
-    </w:p>
-    <w:p>
-      <w:r>
-        <w:t>Somit kommen wir zum Schluss, dass unsere Ansätze zwar einen Anhaltspunkt zur Qualität liefern, jedoch nicht zur automatischen Bewertung/Verbesserung unserer Parameter verwendet werden kann.</w:t>
+      <w:r>
+        <w:t>U</w:t>
+      </w:r>
+      <w:r>
+        <w:t>nsere Ansätze</w:t>
+      </w:r>
+      <w:r>
+        <w:t xml:space="preserve"> liefern</w:t>
+      </w:r>
+      <w:r>
+        <w:t xml:space="preserve"> zwar einen Anhaltspunkt zur Qualitä</w:t>
+      </w:r>
+      <w:r>
+        <w:t>t</w:t>
+      </w:r>
+      <w:r>
+        <w:t xml:space="preserve">, jedoch </w:t>
+      </w:r>
+      <w:r>
+        <w:t xml:space="preserve">können </w:t>
+      </w:r>
+      <w:r>
+        <w:t>nicht zur automatischen Bewertung/Verbesserung unserer Parameter verwendet werde</w:t>
+      </w:r>
+      <w:r>
+        <w:t>n</w:t>
+      </w:r>
+      <w:r>
+        <w:t>.</w:t>
       </w:r>
     </w:p>
     <w:p>
@@ -12649,13 +12778,11 @@
           <w:szCs w:val="28"/>
         </w:rPr>
       </w:pPr>
-      <w:bookmarkStart w:id="46" w:name="_Toc502146144"/>
-      <w:bookmarkStart w:id="47" w:name="_Toc504034162"/>
+      <w:bookmarkStart w:id="47" w:name="_Toc502146144"/>
+      <w:bookmarkStart w:id="48" w:name="_Toc504034162"/>
       <w:r>
         <w:br w:type="page"/>
       </w:r>
-      <w:bookmarkStart w:id="48" w:name="_GoBack"/>
-      <w:bookmarkEnd w:id="48"/>
     </w:p>
     <w:p>
       <w:pPr>
@@ -12665,8 +12792,8 @@
         <w:lastRenderedPageBreak/>
         <w:t>Ergebnis</w:t>
       </w:r>
-      <w:bookmarkEnd w:id="46"/>
       <w:bookmarkEnd w:id="47"/>
+      <w:bookmarkEnd w:id="48"/>
     </w:p>
     <w:p>
       <w:pPr>
@@ -14437,6 +14564,11 @@
       </w:r>
     </w:p>
     <w:p>
+      <w:pPr>
+        <w:rPr>
+          <w:lang w:val="en-US"/>
+        </w:rPr>
+      </w:pPr>
       <w:r>
         <w:t>Hier ein Beispiel mit Task_2048 und dem zu verbessernden Satz Nummer 4. Gelb Markiert die Änderungen.</w:t>
       </w:r>
@@ -16795,7 +16927,7 @@
         <w:rPr>
           <w:noProof/>
         </w:rPr>
-        <w:t>42</w:t>
+        <w:t>41</w:t>
       </w:r>
     </w:fldSimple>
   </w:p>
@@ -27116,7 +27248,7 @@
 </file>
 
 <file path=customXml/itemProps5.xml><?xml version="1.0" encoding="utf-8"?>
-<ds:datastoreItem xmlns:ds="http://schemas.openxmlformats.org/officeDocument/2006/customXml" ds:itemID="{9E66FE28-1E5B-4BC5-A9E0-A3F17FA72EA5}">
+<ds:datastoreItem xmlns:ds="http://schemas.openxmlformats.org/officeDocument/2006/customXml" ds:itemID="{F02FE187-A89B-4815-99FD-DCBB05ED5F2F}">
   <ds:schemaRefs>
     <ds:schemaRef ds:uri="http://schemas.openxmlformats.org/officeDocument/2006/bibliography"/>
   </ds:schemaRefs>

</xml_diff>